<commit_message>
Suite de la partie implementation de la solution
</commit_message>
<xml_diff>
--- a/MEMOIRE.docx
+++ b/MEMOIRE.docx
@@ -16,7 +16,7 @@
           <w:noProof/>
           <w:sz w:val="36"/>
           <w:szCs w:val="36"/>
-          <w:lang w:val="fr-FR" w:eastAsia="fr-FR"/>
+          <w:lang w:eastAsia="fr-CI"/>
         </w:rPr>
         <mc:AlternateContent>
           <mc:Choice Requires="wps">
@@ -745,19 +745,152 @@
     </w:p>
     <w:p>
       <w:pPr>
-        <w:rPr>
-          <w:sz w:val="36"/>
-          <w:szCs w:val="36"/>
-        </w:rPr>
-      </w:pPr>
-    </w:p>
-    <w:p>
-      <w:pPr>
-        <w:rPr>
-          <w:sz w:val="36"/>
-          <w:szCs w:val="36"/>
-        </w:rPr>
-      </w:pPr>
+        <w:pStyle w:val="Paragraphedeliste"/>
+        <w:ind w:left="1080"/>
+        <w:rPr>
+          <w:rFonts w:ascii="Times New Roman" w:hAnsi="Times New Roman" w:cs="Times New Roman"/>
+          <w:sz w:val="28"/>
+          <w:szCs w:val="28"/>
+        </w:rPr>
+      </w:pPr>
+      <w:r>
+        <w:rPr>
+          <w:rFonts w:ascii="Times New Roman" w:hAnsi="Times New Roman" w:cs="Times New Roman"/>
+          <w:sz w:val="28"/>
+          <w:szCs w:val="28"/>
+        </w:rPr>
+        <w:t xml:space="preserve">Annexe 1 : Script </w:t>
+      </w:r>
+      <w:proofErr w:type="spellStart"/>
+      <w:r>
+        <w:rPr>
+          <w:rFonts w:ascii="Times New Roman" w:hAnsi="Times New Roman" w:cs="Times New Roman"/>
+          <w:sz w:val="28"/>
+          <w:szCs w:val="28"/>
+        </w:rPr>
+        <w:t>Terraform</w:t>
+      </w:r>
+      <w:proofErr w:type="spellEnd"/>
+      <w:r>
+        <w:rPr>
+          <w:rFonts w:ascii="Times New Roman" w:hAnsi="Times New Roman" w:cs="Times New Roman"/>
+          <w:sz w:val="28"/>
+          <w:szCs w:val="28"/>
+        </w:rPr>
+        <w:t xml:space="preserve"> Complets</w:t>
+      </w:r>
+    </w:p>
+    <w:p>
+      <w:pPr>
+        <w:pStyle w:val="Paragraphedeliste"/>
+        <w:ind w:left="1080"/>
+        <w:rPr>
+          <w:rFonts w:ascii="Times New Roman" w:hAnsi="Times New Roman" w:cs="Times New Roman"/>
+          <w:sz w:val="28"/>
+          <w:szCs w:val="28"/>
+        </w:rPr>
+      </w:pPr>
+      <w:r>
+        <w:rPr>
+          <w:rFonts w:ascii="Times New Roman" w:hAnsi="Times New Roman" w:cs="Times New Roman"/>
+          <w:sz w:val="28"/>
+          <w:szCs w:val="28"/>
+        </w:rPr>
+        <w:t xml:space="preserve">Annexe 2 : </w:t>
+      </w:r>
+      <w:proofErr w:type="spellStart"/>
+      <w:r>
+        <w:rPr>
+          <w:rFonts w:ascii="Times New Roman" w:hAnsi="Times New Roman" w:cs="Times New Roman"/>
+          <w:sz w:val="28"/>
+          <w:szCs w:val="28"/>
+        </w:rPr>
+        <w:t>Playbooks</w:t>
+      </w:r>
+      <w:proofErr w:type="spellEnd"/>
+      <w:r>
+        <w:rPr>
+          <w:rFonts w:ascii="Times New Roman" w:hAnsi="Times New Roman" w:cs="Times New Roman"/>
+          <w:sz w:val="28"/>
+          <w:szCs w:val="28"/>
+        </w:rPr>
+        <w:t xml:space="preserve"> </w:t>
+      </w:r>
+      <w:proofErr w:type="spellStart"/>
+      <w:r>
+        <w:rPr>
+          <w:rFonts w:ascii="Times New Roman" w:hAnsi="Times New Roman" w:cs="Times New Roman"/>
+          <w:sz w:val="28"/>
+          <w:szCs w:val="28"/>
+        </w:rPr>
+        <w:t>Ansible</w:t>
+      </w:r>
+      <w:proofErr w:type="spellEnd"/>
+      <w:r>
+        <w:rPr>
+          <w:rFonts w:ascii="Times New Roman" w:hAnsi="Times New Roman" w:cs="Times New Roman"/>
+          <w:sz w:val="28"/>
+          <w:szCs w:val="28"/>
+        </w:rPr>
+        <w:t xml:space="preserve"> complets</w:t>
+      </w:r>
+    </w:p>
+    <w:p>
+      <w:pPr>
+        <w:pStyle w:val="Paragraphedeliste"/>
+        <w:ind w:left="1080"/>
+        <w:rPr>
+          <w:rFonts w:ascii="Times New Roman" w:hAnsi="Times New Roman" w:cs="Times New Roman"/>
+          <w:sz w:val="28"/>
+          <w:szCs w:val="28"/>
+        </w:rPr>
+      </w:pPr>
+      <w:r>
+        <w:rPr>
+          <w:rFonts w:ascii="Times New Roman" w:hAnsi="Times New Roman" w:cs="Times New Roman"/>
+          <w:sz w:val="28"/>
+          <w:szCs w:val="28"/>
+        </w:rPr>
+        <w:t>Annexe 3 : Configuration de Prometheus et Grafana</w:t>
+      </w:r>
+    </w:p>
+    <w:p>
+      <w:pPr>
+        <w:pStyle w:val="Paragraphedeliste"/>
+        <w:ind w:left="1080"/>
+        <w:rPr>
+          <w:rFonts w:ascii="Times New Roman" w:hAnsi="Times New Roman" w:cs="Times New Roman"/>
+          <w:sz w:val="28"/>
+          <w:szCs w:val="28"/>
+        </w:rPr>
+      </w:pPr>
+      <w:r>
+        <w:rPr>
+          <w:rFonts w:ascii="Times New Roman" w:hAnsi="Times New Roman" w:cs="Times New Roman"/>
+          <w:sz w:val="28"/>
+          <w:szCs w:val="28"/>
+        </w:rPr>
+        <w:t>Annexe 4 : Configuration de CodeBuild et CodeDeploy</w:t>
+      </w:r>
+    </w:p>
+    <w:p>
+      <w:pPr>
+        <w:pStyle w:val="Paragraphedeliste"/>
+        <w:ind w:left="1080"/>
+        <w:rPr>
+          <w:rFonts w:ascii="Times New Roman" w:hAnsi="Times New Roman" w:cs="Times New Roman"/>
+          <w:sz w:val="28"/>
+          <w:szCs w:val="28"/>
+        </w:rPr>
+      </w:pPr>
+      <w:r>
+        <w:rPr>
+          <w:rFonts w:ascii="Times New Roman" w:hAnsi="Times New Roman" w:cs="Times New Roman"/>
+          <w:sz w:val="28"/>
+          <w:szCs w:val="28"/>
+        </w:rPr>
+        <w:t>Annexe 5 : Schémas d’architecture et diagrammes</w:t>
+      </w:r>
     </w:p>
     <w:p>
       <w:pPr>
@@ -775,6 +908,7 @@
           <w:sz w:val="28"/>
           <w:szCs w:val="28"/>
         </w:rPr>
+        <w:lastRenderedPageBreak/>
         <w:t>INTRODUCTION</w:t>
       </w:r>
       <w:r>
@@ -801,7 +935,6 @@
           <w:sz w:val="28"/>
           <w:szCs w:val="28"/>
         </w:rPr>
-        <w:lastRenderedPageBreak/>
         <w:t>De manière générale, dans l’industrie logiciel</w:t>
       </w:r>
       <w:r>
@@ -1397,6 +1530,7 @@
           <w:sz w:val="28"/>
           <w:szCs w:val="28"/>
         </w:rPr>
+        <w:lastRenderedPageBreak/>
         <w:t>Analyse de l’existant</w:t>
       </w:r>
     </w:p>
@@ -1418,7 +1552,6 @@
           <w:sz w:val="28"/>
           <w:szCs w:val="28"/>
         </w:rPr>
-        <w:lastRenderedPageBreak/>
         <w:t>Objectif</w:t>
       </w:r>
       <w:r>
@@ -2359,7 +2492,7 @@
           <w:sz w:val="28"/>
           <w:szCs w:val="28"/>
         </w:rPr>
-        <w:t xml:space="preserve"> alors une livraison à l’équipe de teste. Cette livraison doit forcément se faire sur un autre environnement qu’on appelle </w:t>
+        <w:t xml:space="preserve"> alors une livraison à l’équipe de teste. Cette livraison </w:t>
       </w:r>
       <w:r>
         <w:rPr>
@@ -2368,7 +2501,7 @@
           <w:szCs w:val="28"/>
         </w:rPr>
         <w:lastRenderedPageBreak/>
-        <w:t xml:space="preserve">l’environnement de teste ou de qualification afin de permettre aux développeurs de continuer sur les autres sprints. </w:t>
+        <w:t xml:space="preserve">doit forcément se faire sur un autre environnement qu’on appelle l’environnement de teste ou de qualification afin de permettre aux développeurs de continuer sur les autres sprints. </w:t>
       </w:r>
       <w:r>
         <w:rPr>
@@ -2895,16 +3028,8 @@
           <w:sz w:val="28"/>
           <w:szCs w:val="28"/>
         </w:rPr>
-        <w:t xml:space="preserve">L’architecture utilisée pour la solution de notre cas d’étude est une architecture en micro-services. C’est un style architectural qui consiste à décomposer les </w:t>
-      </w:r>
-      <w:r>
-        <w:rPr>
-          <w:rFonts w:ascii="Times New Roman" w:hAnsi="Times New Roman" w:cs="Times New Roman"/>
-          <w:sz w:val="28"/>
-          <w:szCs w:val="28"/>
-        </w:rPr>
         <w:lastRenderedPageBreak/>
-        <w:t>fonctionnalités d’une application en de petits service fonctionnels, autonomes et communiquant entre via des APIs. Le choix a été porté sur cette architecture pour les raisons suivantes ;</w:t>
+        <w:t>L’architecture utilisée pour la solution de notre cas d’étude est une architecture en micro-services. C’est un style architectural qui consiste à décomposer les fonctionnalités d’une application en de petits service fonctionnels, autonomes et communiquant entre via des APIs. Le choix a été porté sur cette architecture pour les raisons suivantes ;</w:t>
       </w:r>
     </w:p>
     <w:p>
@@ -3351,7 +3476,7 @@
           <w:sz w:val="28"/>
           <w:szCs w:val="28"/>
         </w:rPr>
-        <w:t xml:space="preserve">Pendant le cycle de développement de la solution, le chemin n’est toujours pas aussi linéaire tel que présenté actuellement, même si c’est l’idéal que souhaite toute équipe. Par exemple, au sein de l’équipe de l’éditeur de l’application, il peut avoir assez d’aller-retour entre les équipes de tests, les développeurs et celle des opérationnels. Lors de leurs travaux, les testeurs relèvent les dysfonctionnements, les cas de non-respect des règles métier, les potentielles failles de sécurité… Ils créent ensuite des tickets soit en se servant d’outils tel quels Redmine, mantisBT, Bugzilla, </w:t>
+        <w:t xml:space="preserve">Pendant le cycle de développement de la solution, le chemin n’est toujours pas aussi linéaire tel que présenté actuellement, même si c’est l’idéal que souhaite toute équipe. Par exemple, au sein de l’équipe de l’éditeur de l’application, il peut avoir assez d’aller-retour entre les équipes de tests, les développeurs et celle des opérationnels. Lors de leurs travaux, les testeurs relèvent les dysfonctionnements, les cas de non-respect des règles métier, les potentielles failles de sécurité… Ils créent ensuite des tickets soit en se servant d’outils tel quels </w:t>
       </w:r>
       <w:proofErr w:type="spellStart"/>
       <w:r>
@@ -3360,6 +3485,60 @@
           <w:sz w:val="28"/>
           <w:szCs w:val="28"/>
         </w:rPr>
+        <w:t>Redmine</w:t>
+      </w:r>
+      <w:proofErr w:type="spellEnd"/>
+      <w:r>
+        <w:rPr>
+          <w:rFonts w:ascii="Times New Roman" w:hAnsi="Times New Roman" w:cs="Times New Roman"/>
+          <w:sz w:val="28"/>
+          <w:szCs w:val="28"/>
+        </w:rPr>
+        <w:t xml:space="preserve">, </w:t>
+      </w:r>
+      <w:proofErr w:type="spellStart"/>
+      <w:r>
+        <w:rPr>
+          <w:rFonts w:ascii="Times New Roman" w:hAnsi="Times New Roman" w:cs="Times New Roman"/>
+          <w:sz w:val="28"/>
+          <w:szCs w:val="28"/>
+        </w:rPr>
+        <w:t>mantisBT</w:t>
+      </w:r>
+      <w:proofErr w:type="spellEnd"/>
+      <w:r>
+        <w:rPr>
+          <w:rFonts w:ascii="Times New Roman" w:hAnsi="Times New Roman" w:cs="Times New Roman"/>
+          <w:sz w:val="28"/>
+          <w:szCs w:val="28"/>
+        </w:rPr>
+        <w:t xml:space="preserve">, </w:t>
+      </w:r>
+      <w:proofErr w:type="spellStart"/>
+      <w:r>
+        <w:rPr>
+          <w:rFonts w:ascii="Times New Roman" w:hAnsi="Times New Roman" w:cs="Times New Roman"/>
+          <w:sz w:val="28"/>
+          <w:szCs w:val="28"/>
+        </w:rPr>
+        <w:t>Bugzilla</w:t>
+      </w:r>
+      <w:proofErr w:type="spellEnd"/>
+      <w:r>
+        <w:rPr>
+          <w:rFonts w:ascii="Times New Roman" w:hAnsi="Times New Roman" w:cs="Times New Roman"/>
+          <w:sz w:val="28"/>
+          <w:szCs w:val="28"/>
+        </w:rPr>
+        <w:t xml:space="preserve">, </w:t>
+      </w:r>
+      <w:proofErr w:type="spellStart"/>
+      <w:r>
+        <w:rPr>
+          <w:rFonts w:ascii="Times New Roman" w:hAnsi="Times New Roman" w:cs="Times New Roman"/>
+          <w:sz w:val="28"/>
+          <w:szCs w:val="28"/>
+        </w:rPr>
         <w:t>Jira</w:t>
       </w:r>
       <w:proofErr w:type="spellEnd"/>
@@ -3387,7 +3566,7 @@
           <w:sz w:val="28"/>
           <w:szCs w:val="28"/>
         </w:rPr>
-        <w:t xml:space="preserve"> pour correction ou aux opérationnels si cela relève du fonctionnement des environnements. Une fois les corrections terminées, l’application est encore ramenée en environnement de qualification ainsi de suite jusqu’à ce que tout soit </w:t>
+        <w:t xml:space="preserve"> pour correction ou aux opérationnels si cela relève du fonctionnement des </w:t>
       </w:r>
       <w:r>
         <w:rPr>
@@ -3396,7 +3575,7 @@
           <w:szCs w:val="28"/>
         </w:rPr>
         <w:lastRenderedPageBreak/>
-        <w:t xml:space="preserve">validé. Ce processus peut aussi être observé sur l’environnement de </w:t>
+        <w:t xml:space="preserve">environnements. Une fois les corrections terminées, l’application est encore ramenée en environnement de qualification ainsi de suite jusqu’à ce que tout soit validé. Ce processus peut aussi être observé sur l’environnement de </w:t>
       </w:r>
       <w:proofErr w:type="spellStart"/>
       <w:r>
@@ -3822,16 +4001,8 @@
           <w:sz w:val="28"/>
           <w:szCs w:val="28"/>
         </w:rPr>
-        <w:t xml:space="preserve">De ce qui précède, il convient de retenir qu’un tel mode de fonctionnel est loin d’être parfait pour une équipe qui se veut productive et résiliente donc de pourvoir faire face aux changements auxquels est soumis le marché. C’est </w:t>
-      </w:r>
-      <w:r>
-        <w:rPr>
-          <w:rFonts w:ascii="Times New Roman" w:hAnsi="Times New Roman" w:cs="Times New Roman"/>
-          <w:sz w:val="28"/>
-          <w:szCs w:val="28"/>
-        </w:rPr>
         <w:lastRenderedPageBreak/>
-        <w:t>pourquoi nous proposons une solution concrète, celle d’adopter la c</w:t>
+        <w:t>De ce qui précède, il convient de retenir qu’un tel mode de fonctionnel est loin d’être parfait pour une équipe qui se veut productive et résiliente donc de pourvoir faire face aux changements auxquels est soumis le marché. C’est pourquoi nous proposons une solution concrète, celle d’adopter la c</w:t>
       </w:r>
       <w:r>
         <w:rPr>
@@ -4406,7 +4577,6 @@
           <w:sz w:val="28"/>
           <w:szCs w:val="28"/>
         </w:rPr>
-        <w:lastRenderedPageBreak/>
         <w:t>Dans cette section, nous décrirons en détails toute la démarche à suivre ainsi que tous les outils que nous utiliserons dans la solution proposée tant au niveau au niveau organisationnel qu’au niveau technique.</w:t>
       </w:r>
     </w:p>
@@ -4596,7 +4766,7 @@
           <w:noProof/>
           <w:sz w:val="28"/>
           <w:szCs w:val="28"/>
-          <w:lang w:val="fr-FR" w:eastAsia="fr-FR"/>
+          <w:lang w:eastAsia="fr-CI"/>
         </w:rPr>
         <mc:AlternateContent>
           <mc:Choice Requires="wps">
@@ -4641,7 +4811,7 @@
                             <w:r>
                               <w:rPr>
                                 <w:noProof/>
-                                <w:lang w:val="fr-FR" w:eastAsia="fr-FR"/>
+                                <w:lang w:eastAsia="fr-CI"/>
                               </w:rPr>
                               <w:drawing>
                                 <wp:inline distT="0" distB="0" distL="0" distR="0">
@@ -4719,7 +4889,7 @@
                       <w:r>
                         <w:rPr>
                           <w:noProof/>
-                          <w:lang w:val="fr-FR" w:eastAsia="fr-FR"/>
+                          <w:lang w:eastAsia="fr-CI"/>
                         </w:rPr>
                         <w:drawing>
                           <wp:inline distT="0" distB="0" distL="0" distR="0">
@@ -4894,7 +5064,7 @@
           <w:noProof/>
           <w:sz w:val="28"/>
           <w:szCs w:val="28"/>
-          <w:lang w:val="fr-FR" w:eastAsia="fr-FR"/>
+          <w:lang w:eastAsia="fr-CI"/>
         </w:rPr>
         <mc:AlternateContent>
           <mc:Choice Requires="wps">
@@ -4939,7 +5109,7 @@
                             <w:r>
                               <w:rPr>
                                 <w:noProof/>
-                                <w:lang w:val="fr-FR" w:eastAsia="fr-FR"/>
+                                <w:lang w:eastAsia="fr-CI"/>
                               </w:rPr>
                               <w:drawing>
                                 <wp:inline distT="0" distB="0" distL="0" distR="0">
@@ -5010,7 +5180,7 @@
                       <w:r>
                         <w:rPr>
                           <w:noProof/>
-                          <w:lang w:val="fr-FR" w:eastAsia="fr-FR"/>
+                          <w:lang w:eastAsia="fr-CI"/>
                         </w:rPr>
                         <w:drawing>
                           <wp:inline distT="0" distB="0" distL="0" distR="0">
@@ -5203,6 +5373,7 @@
           <w:sz w:val="28"/>
           <w:szCs w:val="28"/>
         </w:rPr>
+        <w:lastRenderedPageBreak/>
         <w:t>Il est spécialisé dans la configuration et le management de système existant. Aussi, Son volet impératif, nous permet de lui donner les actions à exécuter sur les machines cibles et il le fait avec perfection.</w:t>
       </w:r>
       <w:r>
@@ -5211,16 +5382,7 @@
           <w:sz w:val="28"/>
           <w:szCs w:val="28"/>
         </w:rPr>
-        <w:t xml:space="preserve"> En plus, il n’a pas besoin d’un agent pour s’exécuter ce </w:t>
-      </w:r>
-      <w:r>
-        <w:rPr>
-          <w:rFonts w:ascii="Times New Roman" w:hAnsi="Times New Roman" w:cs="Times New Roman"/>
-          <w:sz w:val="28"/>
-          <w:szCs w:val="28"/>
-        </w:rPr>
-        <w:lastRenderedPageBreak/>
-        <w:t>qui fait qu’on peut l’utiliser facilement sur les OS.</w:t>
+        <w:t xml:space="preserve"> En plus, il n’a pas besoin d’un agent pour s’exécuter ce qui fait qu’on peut l’utiliser facilement sur les OS.</w:t>
       </w:r>
       <w:r>
         <w:rPr>
@@ -5746,7 +5908,7 @@
           <w:noProof/>
           <w:sz w:val="28"/>
           <w:szCs w:val="28"/>
-          <w:lang w:val="fr-FR" w:eastAsia="fr-FR"/>
+          <w:lang w:eastAsia="fr-CI"/>
         </w:rPr>
         <mc:AlternateContent>
           <mc:Choice Requires="wps">
@@ -5793,7 +5955,7 @@
                                 <w:noProof/>
                                 <w:sz w:val="36"/>
                                 <w:szCs w:val="36"/>
-                                <w:lang w:val="fr-FR" w:eastAsia="fr-FR"/>
+                                <w:lang w:eastAsia="fr-CI"/>
                               </w:rPr>
                               <w:drawing>
                                 <wp:inline distT="0" distB="0" distL="0" distR="0" wp14:anchorId="763198DA" wp14:editId="67C1E917">
@@ -5869,7 +6031,7 @@
                           <w:noProof/>
                           <w:sz w:val="36"/>
                           <w:szCs w:val="36"/>
-                          <w:lang w:val="fr-FR" w:eastAsia="fr-FR"/>
+                          <w:lang w:eastAsia="fr-CI"/>
                         </w:rPr>
                         <w:drawing>
                           <wp:inline distT="0" distB="0" distL="0" distR="0" wp14:anchorId="763198DA" wp14:editId="67C1E917">
@@ -6039,7 +6201,7 @@
           <w:noProof/>
           <w:sz w:val="28"/>
           <w:szCs w:val="28"/>
-          <w:lang w:val="fr-FR" w:eastAsia="fr-FR"/>
+          <w:lang w:eastAsia="fr-CI"/>
         </w:rPr>
         <mc:AlternateContent>
           <mc:Choice Requires="wps">
@@ -6084,7 +6246,7 @@
                             <w:r>
                               <w:rPr>
                                 <w:noProof/>
-                                <w:lang w:val="fr-FR" w:eastAsia="fr-FR"/>
+                                <w:lang w:eastAsia="fr-CI"/>
                               </w:rPr>
                               <w:drawing>
                                 <wp:inline distT="0" distB="0" distL="0" distR="0">
@@ -6158,7 +6320,7 @@
                       <w:r>
                         <w:rPr>
                           <w:noProof/>
-                          <w:lang w:val="fr-FR" w:eastAsia="fr-FR"/>
+                          <w:lang w:eastAsia="fr-CI"/>
                         </w:rPr>
                         <w:drawing>
                           <wp:inline distT="0" distB="0" distL="0" distR="0">
@@ -6247,16 +6409,8 @@
           <w:sz w:val="28"/>
           <w:szCs w:val="28"/>
         </w:rPr>
-        <w:t xml:space="preserve">C’est également un acteur incontournable du fait de son rôle dans la mise en œuvre des pratiques DevOps. En plus d’être le leader dans le domaine. En fournissant, une large gamme de services, il prend en compte les méthodes </w:t>
-      </w:r>
-      <w:r>
-        <w:rPr>
-          <w:rFonts w:ascii="Times New Roman" w:hAnsi="Times New Roman" w:cs="Times New Roman"/>
-          <w:sz w:val="28"/>
-          <w:szCs w:val="28"/>
-        </w:rPr>
         <w:lastRenderedPageBreak/>
-        <w:t xml:space="preserve">argiles ainsi que l’automatisation des processus déploiements. Il est tout en un. Nous utiliserons plusieurs </w:t>
+        <w:t xml:space="preserve">C’est également un acteur incontournable du fait de son rôle dans la mise en œuvre des pratiques DevOps. En plus d’être le leader dans le domaine. En fournissant, une large gamme de services, il prend en compte les méthodes argiles ainsi que l’automatisation des processus déploiements. Il est tout en un. Nous utiliserons plusieurs </w:t>
       </w:r>
       <w:r>
         <w:rPr>
@@ -6485,7 +6639,7 @@
           <w:noProof/>
           <w:sz w:val="28"/>
           <w:szCs w:val="28"/>
-          <w:lang w:val="fr-FR" w:eastAsia="fr-FR"/>
+          <w:lang w:eastAsia="fr-CI"/>
         </w:rPr>
         <mc:AlternateContent>
           <mc:Choice Requires="wps">
@@ -6532,7 +6686,7 @@
                                 <w:noProof/>
                                 <w:sz w:val="36"/>
                                 <w:szCs w:val="36"/>
-                                <w:lang w:val="fr-FR" w:eastAsia="fr-FR"/>
+                                <w:lang w:eastAsia="fr-CI"/>
                               </w:rPr>
                               <w:drawing>
                                 <wp:inline distT="0" distB="0" distL="0" distR="0" wp14:anchorId="652925F2" wp14:editId="76A1AE12">
@@ -6608,7 +6762,7 @@
                           <w:noProof/>
                           <w:sz w:val="36"/>
                           <w:szCs w:val="36"/>
-                          <w:lang w:val="fr-FR" w:eastAsia="fr-FR"/>
+                          <w:lang w:eastAsia="fr-CI"/>
                         </w:rPr>
                         <w:drawing>
                           <wp:inline distT="0" distB="0" distL="0" distR="0" wp14:anchorId="652925F2" wp14:editId="76A1AE12">
@@ -6780,7 +6934,7 @@
           <w:noProof/>
           <w:sz w:val="28"/>
           <w:szCs w:val="28"/>
-          <w:lang w:val="fr-FR" w:eastAsia="fr-FR"/>
+          <w:lang w:eastAsia="fr-CI"/>
         </w:rPr>
         <mc:AlternateContent>
           <mc:Choice Requires="wps">
@@ -6825,7 +6979,7 @@
                             <w:r>
                               <w:rPr>
                                 <w:noProof/>
-                                <w:lang w:val="fr-FR" w:eastAsia="fr-FR"/>
+                                <w:lang w:eastAsia="fr-CI"/>
                               </w:rPr>
                               <w:drawing>
                                 <wp:inline distT="0" distB="0" distL="0" distR="0" wp14:anchorId="52E4B291" wp14:editId="2AA355E5">
@@ -6899,7 +7053,7 @@
                       <w:r>
                         <w:rPr>
                           <w:noProof/>
-                          <w:lang w:val="fr-FR" w:eastAsia="fr-FR"/>
+                          <w:lang w:eastAsia="fr-CI"/>
                         </w:rPr>
                         <w:drawing>
                           <wp:inline distT="0" distB="0" distL="0" distR="0" wp14:anchorId="52E4B291" wp14:editId="2AA355E5">
@@ -7009,13 +7163,80 @@
           <w:szCs w:val="28"/>
         </w:rPr>
       </w:pPr>
-      <w:r>
-        <w:rPr>
-          <w:rFonts w:ascii="Times New Roman" w:hAnsi="Times New Roman" w:cs="Times New Roman"/>
-          <w:sz w:val="28"/>
-          <w:szCs w:val="28"/>
-          <w:lang w:val="fr-FR"/>
-        </w:rPr>
+      <w:proofErr w:type="spellStart"/>
+      <w:r>
+        <w:rPr>
+          <w:rFonts w:ascii="Times New Roman" w:hAnsi="Times New Roman" w:cs="Times New Roman"/>
+          <w:b/>
+          <w:i/>
+          <w:sz w:val="28"/>
+          <w:szCs w:val="28"/>
+        </w:rPr>
+        <w:t>Kibana</w:t>
+      </w:r>
+      <w:proofErr w:type="spellEnd"/>
+      <w:r>
+        <w:rPr>
+          <w:rFonts w:ascii="Times New Roman" w:hAnsi="Times New Roman" w:cs="Times New Roman"/>
+          <w:sz w:val="28"/>
+          <w:szCs w:val="28"/>
+        </w:rPr>
+        <w:t xml:space="preserve"> :  est une interface web de la suite </w:t>
+      </w:r>
+      <w:proofErr w:type="spellStart"/>
+      <w:r>
+        <w:rPr>
+          <w:rFonts w:ascii="Times New Roman" w:hAnsi="Times New Roman" w:cs="Times New Roman"/>
+          <w:sz w:val="28"/>
+          <w:szCs w:val="28"/>
+        </w:rPr>
+        <w:t>Elastic</w:t>
+      </w:r>
+      <w:proofErr w:type="spellEnd"/>
+      <w:r>
+        <w:rPr>
+          <w:rFonts w:ascii="Times New Roman" w:hAnsi="Times New Roman" w:cs="Times New Roman"/>
+          <w:sz w:val="28"/>
+          <w:szCs w:val="28"/>
+        </w:rPr>
+        <w:t xml:space="preserve"> </w:t>
+      </w:r>
+      <w:proofErr w:type="spellStart"/>
+      <w:r>
+        <w:rPr>
+          <w:rFonts w:ascii="Times New Roman" w:hAnsi="Times New Roman" w:cs="Times New Roman"/>
+          <w:sz w:val="28"/>
+          <w:szCs w:val="28"/>
+        </w:rPr>
+        <w:t>Stack</w:t>
+      </w:r>
+      <w:proofErr w:type="spellEnd"/>
+      <w:r>
+        <w:rPr>
+          <w:rFonts w:ascii="Times New Roman" w:hAnsi="Times New Roman" w:cs="Times New Roman"/>
+          <w:sz w:val="28"/>
+          <w:szCs w:val="28"/>
+        </w:rPr>
+        <w:t>. Il est principalement utilisé pour la recherche, la visualisation et l’analyse des données logs. Il est très souvent utilisé aussi bien par les testeurs que par les développeurs.</w:t>
+      </w:r>
+    </w:p>
+    <w:p>
+      <w:pPr>
+        <w:rPr>
+          <w:rFonts w:ascii="Times New Roman" w:hAnsi="Times New Roman" w:cs="Times New Roman"/>
+          <w:sz w:val="28"/>
+          <w:szCs w:val="28"/>
+        </w:rPr>
+      </w:pPr>
+      <w:r>
+        <w:rPr>
+          <w:rFonts w:ascii="Times New Roman" w:hAnsi="Times New Roman" w:cs="Times New Roman"/>
+          <w:noProof/>
+          <w:sz w:val="28"/>
+          <w:szCs w:val="28"/>
+          <w:lang w:eastAsia="fr-CI"/>
+        </w:rPr>
+        <w:lastRenderedPageBreak/>
         <w:drawing>
           <wp:inline distT="0" distB="0" distL="0" distR="0" wp14:anchorId="5247D41B" wp14:editId="2AA392C9">
             <wp:extent cx="5760720" cy="2910840"/>
@@ -7326,8 +7547,9 @@
           <w:noProof/>
           <w:sz w:val="28"/>
           <w:szCs w:val="28"/>
-          <w:lang w:val="fr-FR" w:eastAsia="fr-FR"/>
-        </w:rPr>
+          <w:lang w:eastAsia="fr-CI"/>
+        </w:rPr>
+        <w:lastRenderedPageBreak/>
         <w:drawing>
           <wp:inline distT="0" distB="0" distL="0" distR="0" wp14:anchorId="3F3EB93E" wp14:editId="1465D3D7">
             <wp:extent cx="5760720" cy="3250565"/>
@@ -7461,13 +7683,12 @@
           <w:sz w:val="28"/>
           <w:szCs w:val="28"/>
         </w:rPr>
-        <w:lastRenderedPageBreak/>
         <w:t xml:space="preserve"> </w:t>
       </w:r>
       <w:r>
         <w:rPr>
           <w:noProof/>
-          <w:lang w:val="fr-FR" w:eastAsia="fr-FR"/>
+          <w:lang w:eastAsia="fr-CI"/>
         </w:rPr>
         <w:drawing>
           <wp:inline distT="0" distB="0" distL="0" distR="0" wp14:anchorId="659BC669" wp14:editId="200D2F25">
@@ -7704,15 +7925,7 @@
           <w:rFonts w:ascii="Times New Roman" w:hAnsi="Times New Roman" w:cs="Times New Roman"/>
           <w:sz w:val="28"/>
         </w:rPr>
-        <w:t xml:space="preserve">Ici quand on parle d’équipe c’est tous les acteurs mis ensemble. C’est-à-dire tout ce qui se fait ou est décidé dans le cadre du projet est connu de tous. Par exemple, l’infrastructure mise en place est connue, les outils utilisés sont </w:t>
-      </w:r>
-      <w:r>
-        <w:rPr>
-          <w:rFonts w:ascii="Times New Roman" w:hAnsi="Times New Roman" w:cs="Times New Roman"/>
-          <w:sz w:val="28"/>
-        </w:rPr>
-        <w:lastRenderedPageBreak/>
-        <w:t xml:space="preserve">adoptés par tous. Voici </w:t>
+        <w:t xml:space="preserve">Ici quand on parle d’équipe c’est tous les acteurs mis ensemble. C’est-à-dire tout ce qui se fait ou est décidé dans le cadre du projet est connu de tous. Par exemple, l’infrastructure mise en place est connue, les outils utilisés sont adoptés par tous. Voici </w:t>
       </w:r>
       <w:r>
         <w:rPr>
@@ -7979,17 +8192,17 @@
     </w:p>
     <w:p>
       <w:pPr>
-        <w:pStyle w:val="Paragraphedeliste"/>
-        <w:rPr>
-          <w:rFonts w:ascii="Times New Roman" w:hAnsi="Times New Roman" w:cs="Times New Roman"/>
-          <w:sz w:val="28"/>
-        </w:rPr>
-      </w:pPr>
-      <w:r>
-        <w:rPr>
-          <w:rFonts w:ascii="Times New Roman" w:hAnsi="Times New Roman" w:cs="Times New Roman"/>
-          <w:sz w:val="28"/>
-        </w:rPr>
+        <w:rPr>
+          <w:rFonts w:ascii="Times New Roman" w:hAnsi="Times New Roman" w:cs="Times New Roman"/>
+          <w:sz w:val="28"/>
+        </w:rPr>
+      </w:pPr>
+      <w:r>
+        <w:rPr>
+          <w:rFonts w:ascii="Times New Roman" w:hAnsi="Times New Roman" w:cs="Times New Roman"/>
+          <w:sz w:val="28"/>
+        </w:rPr>
+        <w:lastRenderedPageBreak/>
         <w:t xml:space="preserve">Dans cette section, nous mettrons en œuvre étape par étape </w:t>
       </w:r>
       <w:r>
@@ -7997,7 +8210,90 @@
           <w:rFonts w:ascii="Times New Roman" w:hAnsi="Times New Roman" w:cs="Times New Roman"/>
           <w:sz w:val="28"/>
         </w:rPr>
-        <w:t xml:space="preserve">tout le processus en mettant en place tous les outils dont </w:t>
+        <w:t xml:space="preserve">tout le processus en mettant en place tous les outils dont on n’a parlé en détails </w:t>
+      </w:r>
+      <w:r>
+        <w:rPr>
+          <w:rFonts w:ascii="Times New Roman" w:hAnsi="Times New Roman" w:cs="Times New Roman"/>
+          <w:sz w:val="28"/>
+        </w:rPr>
+        <w:t>précédemment</w:t>
+      </w:r>
+      <w:r>
+        <w:rPr>
+          <w:rFonts w:ascii="Times New Roman" w:hAnsi="Times New Roman" w:cs="Times New Roman"/>
+          <w:sz w:val="28"/>
+        </w:rPr>
+        <w:t>. En effet, nous allons construire les environnements tests e, production, le pipeline CI/CD à l’aide d’un fournisseur(AWS) en misant sur l’automatisation</w:t>
+      </w:r>
+      <w:r>
+        <w:rPr>
+          <w:rFonts w:ascii="Times New Roman" w:hAnsi="Times New Roman" w:cs="Times New Roman"/>
+          <w:sz w:val="28"/>
+        </w:rPr>
+        <w:t xml:space="preserve"> et clôturer par le monitoring.</w:t>
+      </w:r>
+    </w:p>
+    <w:p>
+      <w:pPr>
+        <w:pStyle w:val="Paragraphedeliste"/>
+        <w:rPr>
+          <w:rFonts w:ascii="Times New Roman" w:hAnsi="Times New Roman" w:cs="Times New Roman"/>
+          <w:sz w:val="28"/>
+        </w:rPr>
+      </w:pPr>
+    </w:p>
+    <w:p>
+      <w:pPr>
+        <w:pStyle w:val="Paragraphedeliste"/>
+        <w:numPr>
+          <w:ilvl w:val="0"/>
+          <w:numId w:val="34"/>
+        </w:numPr>
+        <w:ind w:left="2484"/>
+        <w:rPr>
+          <w:rFonts w:ascii="Times New Roman" w:hAnsi="Times New Roman" w:cs="Times New Roman"/>
+          <w:b/>
+          <w:sz w:val="28"/>
+        </w:rPr>
+      </w:pPr>
+      <w:r>
+        <w:rPr>
+          <w:rFonts w:ascii="Times New Roman" w:hAnsi="Times New Roman" w:cs="Times New Roman"/>
+          <w:b/>
+          <w:sz w:val="28"/>
+        </w:rPr>
+        <w:t>Scripts de déploiement</w:t>
+      </w:r>
+      <w:r>
+        <w:rPr>
+          <w:rFonts w:ascii="Times New Roman" w:hAnsi="Times New Roman" w:cs="Times New Roman"/>
+          <w:b/>
+          <w:sz w:val="28"/>
+        </w:rPr>
+        <w:t xml:space="preserve"> pour créer les ressources AWS nécessaires.</w:t>
+      </w:r>
+    </w:p>
+    <w:p>
+      <w:pPr>
+        <w:rPr>
+          <w:rFonts w:ascii="Times New Roman" w:hAnsi="Times New Roman" w:cs="Times New Roman"/>
+          <w:sz w:val="28"/>
+        </w:rPr>
+      </w:pPr>
+      <w:r>
+        <w:rPr>
+          <w:rFonts w:ascii="Times New Roman" w:hAnsi="Times New Roman" w:cs="Times New Roman"/>
+          <w:sz w:val="28"/>
+        </w:rPr>
+        <w:t>Il s’agit des ressources suivantes </w:t>
+      </w:r>
+      <w:r>
+        <w:rPr>
+          <w:rFonts w:ascii="Times New Roman" w:hAnsi="Times New Roman" w:cs="Times New Roman"/>
+          <w:sz w:val="28"/>
+        </w:rPr>
+        <w:t xml:space="preserve">pour les environnements de test et de production à l’aide de scripts </w:t>
       </w:r>
       <w:proofErr w:type="spellStart"/>
       <w:r>
@@ -8005,7 +8301,7 @@
           <w:rFonts w:ascii="Times New Roman" w:hAnsi="Times New Roman" w:cs="Times New Roman"/>
           <w:sz w:val="28"/>
         </w:rPr>
-        <w:t>on</w:t>
+        <w:t>Terraform</w:t>
       </w:r>
       <w:proofErr w:type="spellEnd"/>
       <w:r>
@@ -8013,31 +8309,1217 @@
           <w:rFonts w:ascii="Times New Roman" w:hAnsi="Times New Roman" w:cs="Times New Roman"/>
           <w:sz w:val="28"/>
         </w:rPr>
-        <w:t xml:space="preserve"> n’a parlé en détails </w:t>
-      </w:r>
-      <w:r>
-        <w:rPr>
-          <w:rFonts w:ascii="Times New Roman" w:hAnsi="Times New Roman" w:cs="Times New Roman"/>
-          <w:sz w:val="28"/>
-        </w:rPr>
-        <w:t>précédemment</w:t>
-      </w:r>
-      <w:r>
-        <w:rPr>
-          <w:rFonts w:ascii="Times New Roman" w:hAnsi="Times New Roman" w:cs="Times New Roman"/>
-          <w:sz w:val="28"/>
-        </w:rPr>
-        <w:t>. En effet, nous allons construire les environnements tests e, production, le pipeline CI/CD à l’aide d’un fournisseur(AWS) en misant sur l’automatisation</w:t>
-      </w:r>
-      <w:r>
-        <w:rPr>
-          <w:rFonts w:ascii="Times New Roman" w:hAnsi="Times New Roman" w:cs="Times New Roman"/>
-          <w:sz w:val="28"/>
-        </w:rPr>
-        <w:t xml:space="preserve"> et clôturer par le monitoring.</w:t>
-      </w:r>
+        <w:t xml:space="preserve"> er </w:t>
+      </w:r>
+      <w:proofErr w:type="spellStart"/>
+      <w:r>
+        <w:rPr>
+          <w:rFonts w:ascii="Times New Roman" w:hAnsi="Times New Roman" w:cs="Times New Roman"/>
+          <w:sz w:val="28"/>
+        </w:rPr>
+        <w:t>Ansible</w:t>
+      </w:r>
+      <w:proofErr w:type="spellEnd"/>
+      <w:r>
+        <w:rPr>
+          <w:rFonts w:ascii="Times New Roman" w:hAnsi="Times New Roman" w:cs="Times New Roman"/>
+          <w:sz w:val="28"/>
+        </w:rPr>
+        <w:t>:</w:t>
+      </w:r>
+    </w:p>
+    <w:p>
+      <w:pPr>
+        <w:pStyle w:val="Paragraphedeliste"/>
+        <w:numPr>
+          <w:ilvl w:val="0"/>
+          <w:numId w:val="35"/>
+        </w:numPr>
+        <w:rPr>
+          <w:rFonts w:ascii="Times New Roman" w:hAnsi="Times New Roman" w:cs="Times New Roman"/>
+          <w:sz w:val="28"/>
+        </w:rPr>
+      </w:pPr>
+      <w:r>
+        <w:rPr>
+          <w:rFonts w:ascii="Times New Roman" w:hAnsi="Times New Roman" w:cs="Times New Roman"/>
+          <w:sz w:val="28"/>
+        </w:rPr>
+        <w:t>VPC</w:t>
+      </w:r>
+    </w:p>
+    <w:p>
+      <w:pPr>
+        <w:pStyle w:val="Paragraphedeliste"/>
+        <w:numPr>
+          <w:ilvl w:val="0"/>
+          <w:numId w:val="35"/>
+        </w:numPr>
+        <w:rPr>
+          <w:rFonts w:ascii="Times New Roman" w:hAnsi="Times New Roman" w:cs="Times New Roman"/>
+          <w:sz w:val="28"/>
+        </w:rPr>
+      </w:pPr>
+      <w:proofErr w:type="spellStart"/>
+      <w:r>
+        <w:rPr>
+          <w:rFonts w:ascii="Times New Roman" w:hAnsi="Times New Roman" w:cs="Times New Roman"/>
+          <w:sz w:val="28"/>
+        </w:rPr>
+        <w:t>Subnets</w:t>
+      </w:r>
+      <w:proofErr w:type="spellEnd"/>
+    </w:p>
+    <w:p>
+      <w:pPr>
+        <w:pStyle w:val="Paragraphedeliste"/>
+        <w:numPr>
+          <w:ilvl w:val="0"/>
+          <w:numId w:val="35"/>
+        </w:numPr>
+        <w:rPr>
+          <w:rFonts w:ascii="Times New Roman" w:hAnsi="Times New Roman" w:cs="Times New Roman"/>
+          <w:sz w:val="28"/>
+        </w:rPr>
+      </w:pPr>
+      <w:r>
+        <w:rPr>
+          <w:rFonts w:ascii="Times New Roman" w:hAnsi="Times New Roman" w:cs="Times New Roman"/>
+          <w:sz w:val="28"/>
+        </w:rPr>
+        <w:t>EKS</w:t>
+      </w:r>
+    </w:p>
+    <w:p>
+      <w:pPr>
+        <w:pStyle w:val="Paragraphedeliste"/>
+        <w:numPr>
+          <w:ilvl w:val="0"/>
+          <w:numId w:val="35"/>
+        </w:numPr>
+        <w:rPr>
+          <w:rFonts w:ascii="Times New Roman" w:hAnsi="Times New Roman" w:cs="Times New Roman"/>
+          <w:sz w:val="28"/>
+        </w:rPr>
+      </w:pPr>
+      <w:r>
+        <w:rPr>
+          <w:rFonts w:ascii="Times New Roman" w:hAnsi="Times New Roman" w:cs="Times New Roman"/>
+          <w:sz w:val="28"/>
+        </w:rPr>
+        <w:t>EKS</w:t>
+      </w:r>
+    </w:p>
+    <w:p>
+      <w:pPr>
+        <w:pStyle w:val="Paragraphedeliste"/>
+        <w:numPr>
+          <w:ilvl w:val="0"/>
+          <w:numId w:val="35"/>
+        </w:numPr>
+        <w:rPr>
+          <w:rFonts w:ascii="Times New Roman" w:hAnsi="Times New Roman" w:cs="Times New Roman"/>
+          <w:sz w:val="28"/>
+        </w:rPr>
+      </w:pPr>
+      <w:r>
+        <w:rPr>
+          <w:rFonts w:ascii="Times New Roman" w:hAnsi="Times New Roman" w:cs="Times New Roman"/>
+          <w:sz w:val="28"/>
+        </w:rPr>
+        <w:t>EC2</w:t>
+      </w:r>
+    </w:p>
+    <w:p>
+      <w:pPr>
+        <w:pStyle w:val="Paragraphedeliste"/>
+        <w:numPr>
+          <w:ilvl w:val="0"/>
+          <w:numId w:val="35"/>
+        </w:numPr>
+        <w:rPr>
+          <w:rFonts w:ascii="Times New Roman" w:hAnsi="Times New Roman" w:cs="Times New Roman"/>
+          <w:sz w:val="28"/>
+        </w:rPr>
+      </w:pPr>
+      <w:proofErr w:type="spellStart"/>
+      <w:r>
+        <w:rPr>
+          <w:rFonts w:ascii="Times New Roman" w:hAnsi="Times New Roman" w:cs="Times New Roman"/>
+          <w:sz w:val="28"/>
+        </w:rPr>
+        <w:t>Etc</w:t>
+      </w:r>
+      <w:proofErr w:type="spellEnd"/>
+    </w:p>
+    <w:p>
+      <w:pPr>
+        <w:rPr>
+          <w:rFonts w:ascii="Times New Roman" w:hAnsi="Times New Roman" w:cs="Times New Roman"/>
+          <w:sz w:val="28"/>
+        </w:rPr>
+      </w:pPr>
+      <w:r>
+        <w:rPr>
+          <w:rFonts w:ascii="Times New Roman" w:hAnsi="Times New Roman" w:cs="Times New Roman"/>
+          <w:sz w:val="28"/>
+        </w:rPr>
+        <w:t xml:space="preserve">                                    Voir les annexe 1 à 5</w:t>
+      </w:r>
+    </w:p>
+    <w:p>
+      <w:pPr>
+        <w:pStyle w:val="Paragraphedeliste"/>
+        <w:numPr>
+          <w:ilvl w:val="0"/>
+          <w:numId w:val="34"/>
+        </w:numPr>
+        <w:rPr>
+          <w:rFonts w:ascii="Times New Roman" w:hAnsi="Times New Roman" w:cs="Times New Roman"/>
+          <w:b/>
+          <w:sz w:val="28"/>
+        </w:rPr>
+      </w:pPr>
+      <w:r>
+        <w:rPr>
+          <w:rFonts w:ascii="Times New Roman" w:hAnsi="Times New Roman" w:cs="Times New Roman"/>
+          <w:b/>
+          <w:sz w:val="28"/>
+        </w:rPr>
+        <w:t>Configuration du pipeline CI/CD et des outils de monitoring</w:t>
+      </w:r>
+    </w:p>
+    <w:p>
+      <w:pPr>
+        <w:rPr>
+          <w:rFonts w:ascii="Times New Roman" w:hAnsi="Times New Roman" w:cs="Times New Roman"/>
+          <w:sz w:val="28"/>
+        </w:rPr>
+      </w:pPr>
+      <w:r>
+        <w:rPr>
+          <w:rFonts w:ascii="Times New Roman" w:hAnsi="Times New Roman" w:cs="Times New Roman"/>
+          <w:sz w:val="28"/>
+        </w:rPr>
+        <w:t>Cette étape est cruciale pour assurer un déploiement fluide et surveillance efficace des applications.</w:t>
+      </w:r>
+      <w:r>
+        <w:rPr>
+          <w:rFonts w:ascii="Times New Roman" w:hAnsi="Times New Roman" w:cs="Times New Roman"/>
+          <w:sz w:val="28"/>
+        </w:rPr>
+        <w:t xml:space="preserve"> Il sera question de </w:t>
+      </w:r>
+      <w:proofErr w:type="spellStart"/>
+      <w:r>
+        <w:rPr>
+          <w:rFonts w:ascii="Times New Roman" w:hAnsi="Times New Roman" w:cs="Times New Roman"/>
+          <w:sz w:val="28"/>
+        </w:rPr>
+        <w:t>detailler</w:t>
+      </w:r>
+      <w:proofErr w:type="spellEnd"/>
+      <w:r>
+        <w:rPr>
+          <w:rFonts w:ascii="Times New Roman" w:hAnsi="Times New Roman" w:cs="Times New Roman"/>
+          <w:sz w:val="28"/>
+        </w:rPr>
+        <w:t xml:space="preserve"> les étapes de configuration </w:t>
+      </w:r>
+      <w:r>
+        <w:rPr>
+          <w:rFonts w:ascii="Times New Roman" w:hAnsi="Times New Roman" w:cs="Times New Roman"/>
+          <w:sz w:val="28"/>
+        </w:rPr>
+        <w:t>nécessaires</w:t>
+      </w:r>
+      <w:r>
+        <w:rPr>
+          <w:rFonts w:ascii="Times New Roman" w:hAnsi="Times New Roman" w:cs="Times New Roman"/>
+          <w:sz w:val="28"/>
+        </w:rPr>
+        <w:t xml:space="preserve"> pour mettre en œuvre ces systèmes en utilisant AWS, CodeBuild, CodeDeploy, prometheus et Grafana.</w:t>
+      </w:r>
+    </w:p>
+    <w:p>
+      <w:pPr>
+        <w:rPr>
+          <w:rFonts w:ascii="Times New Roman" w:hAnsi="Times New Roman" w:cs="Times New Roman"/>
+          <w:sz w:val="28"/>
+        </w:rPr>
+      </w:pPr>
+    </w:p>
+    <w:p>
+      <w:pPr>
+        <w:pStyle w:val="Paragraphedeliste"/>
+        <w:numPr>
+          <w:ilvl w:val="0"/>
+          <w:numId w:val="36"/>
+        </w:numPr>
+        <w:rPr>
+          <w:rFonts w:ascii="Times New Roman" w:hAnsi="Times New Roman" w:cs="Times New Roman"/>
+          <w:b/>
+          <w:sz w:val="28"/>
+        </w:rPr>
+      </w:pPr>
+      <w:r>
+        <w:rPr>
+          <w:rFonts w:ascii="Times New Roman" w:hAnsi="Times New Roman" w:cs="Times New Roman"/>
+          <w:b/>
+          <w:sz w:val="28"/>
+        </w:rPr>
+        <w:t>Intégration avec Github</w:t>
+      </w:r>
+    </w:p>
+    <w:p>
+      <w:pPr>
+        <w:rPr>
+          <w:rFonts w:ascii="Times New Roman" w:hAnsi="Times New Roman" w:cs="Times New Roman"/>
+          <w:sz w:val="28"/>
+        </w:rPr>
+      </w:pPr>
+      <w:r>
+        <w:rPr>
+          <w:rFonts w:ascii="Times New Roman" w:hAnsi="Times New Roman" w:cs="Times New Roman"/>
+          <w:sz w:val="28"/>
+        </w:rPr>
+        <w:t>La première étape consiste</w:t>
+      </w:r>
+      <w:r>
+        <w:rPr>
+          <w:rFonts w:ascii="Times New Roman" w:hAnsi="Times New Roman" w:cs="Times New Roman"/>
+          <w:sz w:val="28"/>
+        </w:rPr>
+        <w:t xml:space="preserve"> à :</w:t>
+      </w:r>
+    </w:p>
+    <w:p>
+      <w:pPr>
+        <w:pStyle w:val="Paragraphedeliste"/>
+        <w:numPr>
+          <w:ilvl w:val="0"/>
+          <w:numId w:val="17"/>
+        </w:numPr>
+        <w:rPr>
+          <w:rFonts w:ascii="Times New Roman" w:hAnsi="Times New Roman" w:cs="Times New Roman"/>
+          <w:sz w:val="28"/>
+        </w:rPr>
+      </w:pPr>
+      <w:r>
+        <w:rPr>
+          <w:rFonts w:ascii="Times New Roman" w:hAnsi="Times New Roman" w:cs="Times New Roman"/>
+          <w:sz w:val="28"/>
+        </w:rPr>
+        <w:t xml:space="preserve"> Intégrer</w:t>
+      </w:r>
+      <w:r>
+        <w:rPr>
+          <w:rFonts w:ascii="Times New Roman" w:hAnsi="Times New Roman" w:cs="Times New Roman"/>
+          <w:sz w:val="28"/>
+        </w:rPr>
+        <w:t xml:space="preserve"> Github avec CodeBuild et CodeDeploy pour </w:t>
+      </w:r>
+      <w:r>
+        <w:rPr>
+          <w:rFonts w:ascii="Times New Roman" w:hAnsi="Times New Roman" w:cs="Times New Roman"/>
+          <w:sz w:val="28"/>
+        </w:rPr>
+        <w:t xml:space="preserve">déclencher automatiquement les </w:t>
+      </w:r>
+      <w:proofErr w:type="spellStart"/>
+      <w:r>
+        <w:rPr>
+          <w:rFonts w:ascii="Times New Roman" w:hAnsi="Times New Roman" w:cs="Times New Roman"/>
+          <w:sz w:val="28"/>
+        </w:rPr>
+        <w:t>build</w:t>
+      </w:r>
+      <w:proofErr w:type="spellEnd"/>
+      <w:r>
+        <w:rPr>
+          <w:rFonts w:ascii="Times New Roman" w:hAnsi="Times New Roman" w:cs="Times New Roman"/>
+          <w:sz w:val="28"/>
+        </w:rPr>
+        <w:t xml:space="preserve"> à la suite de push sur la branche principale.</w:t>
+      </w:r>
+    </w:p>
+    <w:p>
+      <w:pPr>
+        <w:pStyle w:val="Paragraphedeliste"/>
+        <w:numPr>
+          <w:ilvl w:val="0"/>
+          <w:numId w:val="17"/>
+        </w:numPr>
+        <w:rPr>
+          <w:rFonts w:ascii="Times New Roman" w:hAnsi="Times New Roman" w:cs="Times New Roman"/>
+          <w:sz w:val="28"/>
+        </w:rPr>
+      </w:pPr>
+      <w:r>
+        <w:rPr>
+          <w:rFonts w:ascii="Times New Roman" w:hAnsi="Times New Roman" w:cs="Times New Roman"/>
+          <w:sz w:val="28"/>
+        </w:rPr>
+        <w:t xml:space="preserve">Configurer les permissions nécessaires afin que </w:t>
+      </w:r>
+      <w:proofErr w:type="spellStart"/>
+      <w:r>
+        <w:rPr>
+          <w:rFonts w:ascii="Times New Roman" w:hAnsi="Times New Roman" w:cs="Times New Roman"/>
+          <w:sz w:val="28"/>
+        </w:rPr>
+        <w:t>CodePipeline</w:t>
+      </w:r>
+      <w:proofErr w:type="spellEnd"/>
+      <w:r>
+        <w:rPr>
+          <w:rFonts w:ascii="Times New Roman" w:hAnsi="Times New Roman" w:cs="Times New Roman"/>
+          <w:sz w:val="28"/>
+        </w:rPr>
+        <w:t xml:space="preserve"> d’AWS puisse se connecter au dépôt Github.</w:t>
+      </w:r>
+    </w:p>
+    <w:p>
+      <w:pPr>
+        <w:rPr>
+          <w:rFonts w:ascii="Times New Roman" w:hAnsi="Times New Roman" w:cs="Times New Roman"/>
+          <w:sz w:val="28"/>
+        </w:rPr>
+      </w:pPr>
+    </w:p>
+    <w:p>
+      <w:pPr>
+        <w:rPr>
+          <w:rFonts w:ascii="Times New Roman" w:hAnsi="Times New Roman" w:cs="Times New Roman"/>
+          <w:b/>
+          <w:sz w:val="28"/>
+        </w:rPr>
+      </w:pPr>
+      <w:r>
+        <w:rPr>
+          <w:rFonts w:ascii="Times New Roman" w:hAnsi="Times New Roman" w:cs="Times New Roman"/>
+          <w:b/>
+          <w:i/>
+          <w:sz w:val="28"/>
+        </w:rPr>
+        <w:t>Configuration de CodeBuild</w:t>
+      </w:r>
+      <w:r>
+        <w:rPr>
+          <w:rFonts w:ascii="Times New Roman" w:hAnsi="Times New Roman" w:cs="Times New Roman"/>
+          <w:b/>
+          <w:sz w:val="28"/>
+        </w:rPr>
+        <w:t> :</w:t>
+      </w:r>
+    </w:p>
+    <w:p>
+      <w:pPr>
+        <w:rPr>
+          <w:rFonts w:ascii="Times New Roman" w:hAnsi="Times New Roman" w:cs="Times New Roman"/>
+          <w:sz w:val="28"/>
+        </w:rPr>
+      </w:pPr>
+      <w:r>
+        <w:rPr>
+          <w:rFonts w:ascii="Times New Roman" w:hAnsi="Times New Roman" w:cs="Times New Roman"/>
+          <w:sz w:val="28"/>
+        </w:rPr>
+        <w:lastRenderedPageBreak/>
+        <w:t>Il sert à compiler et à lancer les tests des micro services. Il est généralement composé des phases suivantes :</w:t>
+      </w:r>
+    </w:p>
+    <w:p>
+      <w:pPr>
+        <w:pStyle w:val="Paragraphedeliste"/>
+        <w:numPr>
+          <w:ilvl w:val="0"/>
+          <w:numId w:val="14"/>
+        </w:numPr>
+        <w:rPr>
+          <w:rFonts w:ascii="Times New Roman" w:hAnsi="Times New Roman" w:cs="Times New Roman"/>
+          <w:sz w:val="28"/>
+        </w:rPr>
+      </w:pPr>
+      <w:r>
+        <w:rPr>
+          <w:rFonts w:ascii="Times New Roman" w:hAnsi="Times New Roman" w:cs="Times New Roman"/>
+          <w:b/>
+          <w:sz w:val="28"/>
+        </w:rPr>
+        <w:t>Install</w:t>
+      </w:r>
+      <w:r>
+        <w:rPr>
+          <w:rFonts w:ascii="Times New Roman" w:hAnsi="Times New Roman" w:cs="Times New Roman"/>
+          <w:sz w:val="28"/>
+        </w:rPr>
+        <w:t> : installe les dependences nécessaires</w:t>
+      </w:r>
+    </w:p>
+    <w:p>
+      <w:pPr>
+        <w:pStyle w:val="Paragraphedeliste"/>
+        <w:numPr>
+          <w:ilvl w:val="0"/>
+          <w:numId w:val="14"/>
+        </w:numPr>
+        <w:rPr>
+          <w:rFonts w:ascii="Times New Roman" w:hAnsi="Times New Roman" w:cs="Times New Roman"/>
+          <w:sz w:val="28"/>
+        </w:rPr>
+      </w:pPr>
+      <w:proofErr w:type="spellStart"/>
+      <w:r>
+        <w:rPr>
+          <w:rFonts w:ascii="Times New Roman" w:hAnsi="Times New Roman" w:cs="Times New Roman"/>
+          <w:b/>
+          <w:sz w:val="28"/>
+        </w:rPr>
+        <w:t>Build</w:t>
+      </w:r>
+      <w:proofErr w:type="spellEnd"/>
+      <w:r>
+        <w:rPr>
+          <w:rFonts w:ascii="Times New Roman" w:hAnsi="Times New Roman" w:cs="Times New Roman"/>
+          <w:sz w:val="28"/>
+        </w:rPr>
+        <w:t> : compile le code et construit les images Docker</w:t>
+      </w:r>
+    </w:p>
+    <w:p>
+      <w:pPr>
+        <w:pStyle w:val="Paragraphedeliste"/>
+        <w:numPr>
+          <w:ilvl w:val="0"/>
+          <w:numId w:val="14"/>
+        </w:numPr>
+        <w:rPr>
+          <w:rFonts w:ascii="Times New Roman" w:hAnsi="Times New Roman" w:cs="Times New Roman"/>
+          <w:sz w:val="28"/>
+        </w:rPr>
+      </w:pPr>
+      <w:proofErr w:type="spellStart"/>
+      <w:r>
+        <w:rPr>
+          <w:rFonts w:ascii="Times New Roman" w:hAnsi="Times New Roman" w:cs="Times New Roman"/>
+          <w:b/>
+          <w:sz w:val="28"/>
+        </w:rPr>
+        <w:t>Post_build</w:t>
+      </w:r>
+      <w:proofErr w:type="spellEnd"/>
+      <w:r>
+        <w:rPr>
+          <w:rFonts w:ascii="Times New Roman" w:hAnsi="Times New Roman" w:cs="Times New Roman"/>
+          <w:sz w:val="28"/>
+        </w:rPr>
+        <w:t> : Pousse l’image construite vers le registre Docker ou ECR</w:t>
+      </w:r>
+    </w:p>
+    <w:p>
+      <w:pPr>
+        <w:rPr>
+          <w:rFonts w:ascii="Times New Roman" w:hAnsi="Times New Roman" w:cs="Times New Roman"/>
+          <w:sz w:val="28"/>
+        </w:rPr>
+      </w:pPr>
+      <w:r>
+        <w:rPr>
+          <w:rFonts w:ascii="Times New Roman" w:hAnsi="Times New Roman" w:cs="Times New Roman"/>
+          <w:sz w:val="28"/>
+        </w:rPr>
+        <w:t>Nous avons un exemple de code en annexe.</w:t>
+      </w:r>
+    </w:p>
+    <w:p>
+      <w:pPr>
+        <w:rPr>
+          <w:rFonts w:ascii="Times New Roman" w:hAnsi="Times New Roman" w:cs="Times New Roman"/>
+          <w:sz w:val="28"/>
+        </w:rPr>
+      </w:pPr>
+    </w:p>
+    <w:p>
+      <w:pPr>
+        <w:rPr>
+          <w:rFonts w:ascii="Times New Roman" w:hAnsi="Times New Roman" w:cs="Times New Roman"/>
+          <w:b/>
+          <w:i/>
+          <w:sz w:val="28"/>
+        </w:rPr>
+      </w:pPr>
+      <w:r>
+        <w:rPr>
+          <w:rFonts w:ascii="Times New Roman" w:hAnsi="Times New Roman" w:cs="Times New Roman"/>
+          <w:b/>
+          <w:i/>
+          <w:sz w:val="28"/>
+        </w:rPr>
+        <w:t xml:space="preserve">Configuration de </w:t>
+      </w:r>
+      <w:r>
+        <w:rPr>
+          <w:rFonts w:ascii="Times New Roman" w:hAnsi="Times New Roman" w:cs="Times New Roman"/>
+          <w:b/>
+          <w:i/>
+          <w:sz w:val="28"/>
+        </w:rPr>
+        <w:t xml:space="preserve">AWS </w:t>
+      </w:r>
+      <w:r>
+        <w:rPr>
+          <w:rFonts w:ascii="Times New Roman" w:hAnsi="Times New Roman" w:cs="Times New Roman"/>
+          <w:b/>
+          <w:i/>
+          <w:sz w:val="28"/>
+        </w:rPr>
+        <w:t>CodeDeploy :</w:t>
+      </w:r>
+    </w:p>
+    <w:p>
+      <w:pPr>
+        <w:rPr>
+          <w:rFonts w:ascii="Times New Roman" w:hAnsi="Times New Roman" w:cs="Times New Roman"/>
+          <w:sz w:val="28"/>
+        </w:rPr>
+      </w:pPr>
+      <w:r>
+        <w:rPr>
+          <w:rFonts w:ascii="Times New Roman" w:hAnsi="Times New Roman" w:cs="Times New Roman"/>
+          <w:sz w:val="28"/>
+        </w:rPr>
+        <w:t xml:space="preserve">Il sert à déployer les </w:t>
+      </w:r>
+      <w:proofErr w:type="spellStart"/>
+      <w:r>
+        <w:rPr>
+          <w:rFonts w:ascii="Times New Roman" w:hAnsi="Times New Roman" w:cs="Times New Roman"/>
+          <w:sz w:val="28"/>
+        </w:rPr>
+        <w:t>microservices</w:t>
+      </w:r>
+      <w:proofErr w:type="spellEnd"/>
+      <w:r>
+        <w:rPr>
+          <w:rFonts w:ascii="Times New Roman" w:hAnsi="Times New Roman" w:cs="Times New Roman"/>
+          <w:sz w:val="28"/>
+        </w:rPr>
+        <w:t xml:space="preserve"> sur EKS. Ce script est constitué de deux grandes parties</w:t>
+      </w:r>
+    </w:p>
+    <w:p>
+      <w:pPr>
+        <w:pStyle w:val="Paragraphedeliste"/>
+        <w:numPr>
+          <w:ilvl w:val="0"/>
+          <w:numId w:val="37"/>
+        </w:numPr>
+        <w:rPr>
+          <w:rFonts w:ascii="Times New Roman" w:hAnsi="Times New Roman" w:cs="Times New Roman"/>
+          <w:sz w:val="28"/>
+        </w:rPr>
+      </w:pPr>
+      <w:r>
+        <w:rPr>
+          <w:rFonts w:ascii="Times New Roman" w:hAnsi="Times New Roman" w:cs="Times New Roman"/>
+          <w:sz w:val="28"/>
+        </w:rPr>
+        <w:t>Définition de l’application CodeDeploy</w:t>
+      </w:r>
+    </w:p>
+    <w:p>
+      <w:pPr>
+        <w:pStyle w:val="Paragraphedeliste"/>
+        <w:numPr>
+          <w:ilvl w:val="0"/>
+          <w:numId w:val="37"/>
+        </w:numPr>
+        <w:rPr>
+          <w:rFonts w:ascii="Times New Roman" w:hAnsi="Times New Roman" w:cs="Times New Roman"/>
+          <w:sz w:val="28"/>
+        </w:rPr>
+      </w:pPr>
+      <w:r>
+        <w:rPr>
+          <w:rFonts w:ascii="Times New Roman" w:hAnsi="Times New Roman" w:cs="Times New Roman"/>
+          <w:sz w:val="28"/>
+        </w:rPr>
+        <w:t xml:space="preserve">Création du groupe de déploiement avec les configurations nécessaires pour un déploiement </w:t>
+      </w:r>
+      <w:proofErr w:type="spellStart"/>
+      <w:r>
+        <w:rPr>
+          <w:rFonts w:ascii="Times New Roman" w:hAnsi="Times New Roman" w:cs="Times New Roman"/>
+          <w:sz w:val="28"/>
+        </w:rPr>
+        <w:t>blue</w:t>
+      </w:r>
+      <w:proofErr w:type="spellEnd"/>
+      <w:r>
+        <w:rPr>
+          <w:rFonts w:ascii="Times New Roman" w:hAnsi="Times New Roman" w:cs="Times New Roman"/>
+          <w:sz w:val="28"/>
+        </w:rPr>
+        <w:t>/green</w:t>
+      </w:r>
+    </w:p>
+    <w:p>
+      <w:pPr>
+        <w:rPr>
+          <w:rFonts w:ascii="Times New Roman" w:hAnsi="Times New Roman" w:cs="Times New Roman"/>
+          <w:sz w:val="28"/>
+        </w:rPr>
+      </w:pPr>
+      <w:r>
+        <w:rPr>
+          <w:rFonts w:ascii="Times New Roman" w:hAnsi="Times New Roman" w:cs="Times New Roman"/>
+          <w:sz w:val="28"/>
+        </w:rPr>
+        <w:t>Nous avons un exemple de code en annexe.</w:t>
+      </w:r>
+    </w:p>
+    <w:p>
+      <w:pPr>
+        <w:rPr>
+          <w:rFonts w:ascii="Times New Roman" w:hAnsi="Times New Roman" w:cs="Times New Roman"/>
+          <w:sz w:val="28"/>
+        </w:rPr>
+      </w:pPr>
+    </w:p>
+    <w:p>
+      <w:pPr>
+        <w:rPr>
+          <w:rFonts w:ascii="Times New Roman" w:hAnsi="Times New Roman" w:cs="Times New Roman"/>
+          <w:b/>
+          <w:i/>
+          <w:sz w:val="28"/>
+        </w:rPr>
+      </w:pPr>
+      <w:r>
+        <w:rPr>
+          <w:rFonts w:ascii="Times New Roman" w:hAnsi="Times New Roman" w:cs="Times New Roman"/>
+          <w:b/>
+          <w:i/>
+          <w:sz w:val="28"/>
+        </w:rPr>
+        <w:t xml:space="preserve">Configuration de AWS </w:t>
+      </w:r>
+      <w:proofErr w:type="spellStart"/>
+      <w:r>
+        <w:rPr>
+          <w:rFonts w:ascii="Times New Roman" w:hAnsi="Times New Roman" w:cs="Times New Roman"/>
+          <w:b/>
+          <w:i/>
+          <w:sz w:val="28"/>
+        </w:rPr>
+        <w:t>CodePipeline</w:t>
+      </w:r>
+      <w:proofErr w:type="spellEnd"/>
+      <w:r>
+        <w:rPr>
+          <w:rFonts w:ascii="Times New Roman" w:hAnsi="Times New Roman" w:cs="Times New Roman"/>
+          <w:b/>
+          <w:i/>
+          <w:sz w:val="28"/>
+        </w:rPr>
+        <w:t> :</w:t>
+      </w:r>
+    </w:p>
+    <w:p>
+      <w:pPr>
+        <w:rPr>
+          <w:rFonts w:ascii="Times New Roman" w:hAnsi="Times New Roman" w:cs="Times New Roman"/>
+          <w:sz w:val="28"/>
+        </w:rPr>
+      </w:pPr>
+      <w:r>
+        <w:rPr>
+          <w:rFonts w:ascii="Times New Roman" w:hAnsi="Times New Roman" w:cs="Times New Roman"/>
+          <w:sz w:val="28"/>
+        </w:rPr>
+        <w:t>Son rôle consiste à orchestrer le processus CI/CD. Son script est structuré en trois</w:t>
+      </w:r>
+      <w:r>
+        <w:rPr>
+          <w:rFonts w:ascii="Times New Roman" w:hAnsi="Times New Roman" w:cs="Times New Roman"/>
+          <w:sz w:val="28"/>
+        </w:rPr>
+        <w:t xml:space="preserve"> </w:t>
+      </w:r>
+      <w:r>
+        <w:rPr>
+          <w:rFonts w:ascii="Times New Roman" w:hAnsi="Times New Roman" w:cs="Times New Roman"/>
+          <w:sz w:val="28"/>
+        </w:rPr>
+        <w:t>(3) étapes :</w:t>
+      </w:r>
+    </w:p>
+    <w:p>
+      <w:pPr>
+        <w:pStyle w:val="Paragraphedeliste"/>
+        <w:numPr>
+          <w:ilvl w:val="0"/>
+          <w:numId w:val="38"/>
+        </w:numPr>
+        <w:rPr>
+          <w:rFonts w:ascii="Times New Roman" w:hAnsi="Times New Roman" w:cs="Times New Roman"/>
+          <w:sz w:val="28"/>
+        </w:rPr>
+      </w:pPr>
+      <w:r>
+        <w:rPr>
+          <w:rFonts w:ascii="Times New Roman" w:hAnsi="Times New Roman" w:cs="Times New Roman"/>
+          <w:b/>
+          <w:sz w:val="28"/>
+        </w:rPr>
+        <w:t>Source</w:t>
+      </w:r>
+      <w:r>
+        <w:rPr>
+          <w:rFonts w:ascii="Times New Roman" w:hAnsi="Times New Roman" w:cs="Times New Roman"/>
+          <w:sz w:val="28"/>
+        </w:rPr>
+        <w:t xml:space="preserve"> : récupère le code source </w:t>
+      </w:r>
+      <w:r>
+        <w:rPr>
+          <w:rFonts w:ascii="Times New Roman" w:hAnsi="Times New Roman" w:cs="Times New Roman"/>
+          <w:sz w:val="28"/>
+        </w:rPr>
+        <w:t>depuis</w:t>
+      </w:r>
+      <w:r>
+        <w:rPr>
+          <w:rFonts w:ascii="Times New Roman" w:hAnsi="Times New Roman" w:cs="Times New Roman"/>
+          <w:sz w:val="28"/>
+        </w:rPr>
+        <w:t xml:space="preserve"> Github</w:t>
+      </w:r>
+    </w:p>
+    <w:p>
+      <w:pPr>
+        <w:pStyle w:val="Paragraphedeliste"/>
+        <w:numPr>
+          <w:ilvl w:val="0"/>
+          <w:numId w:val="38"/>
+        </w:numPr>
+        <w:rPr>
+          <w:rFonts w:ascii="Times New Roman" w:hAnsi="Times New Roman" w:cs="Times New Roman"/>
+          <w:sz w:val="28"/>
+        </w:rPr>
+      </w:pPr>
+      <w:proofErr w:type="spellStart"/>
+      <w:r>
+        <w:rPr>
+          <w:rFonts w:ascii="Times New Roman" w:hAnsi="Times New Roman" w:cs="Times New Roman"/>
+          <w:b/>
+          <w:sz w:val="28"/>
+        </w:rPr>
+        <w:t>Build</w:t>
+      </w:r>
+      <w:proofErr w:type="spellEnd"/>
+      <w:r>
+        <w:rPr>
+          <w:rFonts w:ascii="Times New Roman" w:hAnsi="Times New Roman" w:cs="Times New Roman"/>
+          <w:sz w:val="28"/>
+        </w:rPr>
+        <w:t> : compile et test le code avec CodeBuild</w:t>
+      </w:r>
+    </w:p>
+    <w:p>
+      <w:pPr>
+        <w:pStyle w:val="Paragraphedeliste"/>
+        <w:numPr>
+          <w:ilvl w:val="0"/>
+          <w:numId w:val="38"/>
+        </w:numPr>
+        <w:rPr>
+          <w:rFonts w:ascii="Times New Roman" w:hAnsi="Times New Roman" w:cs="Times New Roman"/>
+          <w:sz w:val="28"/>
+        </w:rPr>
+      </w:pPr>
+      <w:proofErr w:type="spellStart"/>
+      <w:r>
+        <w:rPr>
+          <w:rFonts w:ascii="Times New Roman" w:hAnsi="Times New Roman" w:cs="Times New Roman"/>
+          <w:b/>
+          <w:sz w:val="28"/>
+        </w:rPr>
+        <w:t>Deploy</w:t>
+      </w:r>
+      <w:proofErr w:type="spellEnd"/>
+      <w:r>
+        <w:rPr>
+          <w:rFonts w:ascii="Times New Roman" w:hAnsi="Times New Roman" w:cs="Times New Roman"/>
+          <w:sz w:val="28"/>
+        </w:rPr>
+        <w:t xml:space="preserve"> : </w:t>
+      </w:r>
+      <w:r>
+        <w:rPr>
+          <w:rFonts w:ascii="Times New Roman" w:hAnsi="Times New Roman" w:cs="Times New Roman"/>
+          <w:sz w:val="28"/>
+        </w:rPr>
+        <w:t>déploie</w:t>
+      </w:r>
+      <w:r>
+        <w:rPr>
+          <w:rFonts w:ascii="Times New Roman" w:hAnsi="Times New Roman" w:cs="Times New Roman"/>
+          <w:sz w:val="28"/>
+        </w:rPr>
+        <w:t xml:space="preserve"> l’application avec CodeDeploy</w:t>
+      </w:r>
+    </w:p>
+    <w:p>
+      <w:pPr>
+        <w:rPr>
+          <w:rFonts w:ascii="Times New Roman" w:hAnsi="Times New Roman" w:cs="Times New Roman"/>
+          <w:sz w:val="28"/>
+        </w:rPr>
+      </w:pPr>
+      <w:r>
+        <w:rPr>
+          <w:rFonts w:ascii="Times New Roman" w:hAnsi="Times New Roman" w:cs="Times New Roman"/>
+          <w:sz w:val="28"/>
+        </w:rPr>
+        <w:t>Nous avons un exemple de code en annexe.</w:t>
+      </w:r>
+    </w:p>
+    <w:p>
+      <w:pPr>
+        <w:rPr>
+          <w:rFonts w:ascii="Times New Roman" w:hAnsi="Times New Roman" w:cs="Times New Roman"/>
+          <w:b/>
+          <w:sz w:val="28"/>
+        </w:rPr>
+      </w:pPr>
+    </w:p>
+    <w:p>
+      <w:pPr>
+        <w:pStyle w:val="Paragraphedeliste"/>
+        <w:numPr>
+          <w:ilvl w:val="0"/>
+          <w:numId w:val="36"/>
+        </w:numPr>
+        <w:rPr>
+          <w:rFonts w:ascii="Times New Roman" w:hAnsi="Times New Roman" w:cs="Times New Roman"/>
+          <w:b/>
+          <w:sz w:val="28"/>
+        </w:rPr>
+      </w:pPr>
+      <w:r>
+        <w:rPr>
+          <w:rFonts w:ascii="Times New Roman" w:hAnsi="Times New Roman" w:cs="Times New Roman"/>
+          <w:b/>
+          <w:sz w:val="28"/>
+        </w:rPr>
+        <w:t>Configuration des outils de monitoring</w:t>
+      </w:r>
+    </w:p>
+    <w:p>
+      <w:pPr>
+        <w:pStyle w:val="Paragraphedeliste"/>
+        <w:ind w:left="2604"/>
+        <w:rPr>
+          <w:rFonts w:ascii="Times New Roman" w:hAnsi="Times New Roman" w:cs="Times New Roman"/>
+          <w:sz w:val="28"/>
+        </w:rPr>
+      </w:pPr>
+    </w:p>
+    <w:p>
+      <w:pPr>
+        <w:rPr>
+          <w:rFonts w:ascii="Times New Roman" w:hAnsi="Times New Roman" w:cs="Times New Roman"/>
+          <w:b/>
+          <w:i/>
+          <w:sz w:val="28"/>
+        </w:rPr>
+      </w:pPr>
+      <w:r>
+        <w:rPr>
+          <w:rFonts w:ascii="Times New Roman" w:hAnsi="Times New Roman" w:cs="Times New Roman"/>
+          <w:b/>
+          <w:i/>
+          <w:sz w:val="28"/>
+        </w:rPr>
+        <w:t>Configuration de prometheus</w:t>
+      </w:r>
+    </w:p>
+    <w:p>
+      <w:pPr>
+        <w:pStyle w:val="Paragraphedeliste"/>
+        <w:rPr>
+          <w:rFonts w:ascii="Times New Roman" w:hAnsi="Times New Roman" w:cs="Times New Roman"/>
+          <w:sz w:val="28"/>
+        </w:rPr>
+      </w:pPr>
+      <w:r>
+        <w:rPr>
+          <w:rFonts w:ascii="Times New Roman" w:hAnsi="Times New Roman" w:cs="Times New Roman"/>
+          <w:sz w:val="28"/>
+        </w:rPr>
+        <w:t xml:space="preserve">Comme nous l’avons dit, il est utilisé pour colleter les métriques des </w:t>
+      </w:r>
+      <w:proofErr w:type="spellStart"/>
+      <w:r>
+        <w:rPr>
+          <w:rFonts w:ascii="Times New Roman" w:hAnsi="Times New Roman" w:cs="Times New Roman"/>
+          <w:sz w:val="28"/>
+        </w:rPr>
+        <w:t>microservices</w:t>
+      </w:r>
+      <w:proofErr w:type="spellEnd"/>
+      <w:r>
+        <w:rPr>
+          <w:rFonts w:ascii="Times New Roman" w:hAnsi="Times New Roman" w:cs="Times New Roman"/>
+          <w:sz w:val="28"/>
+        </w:rPr>
+        <w:t xml:space="preserve"> ou de l’infrastructure. Sons code est constitué de deux (2) parties clés :</w:t>
+      </w:r>
+    </w:p>
+    <w:p>
+      <w:pPr>
+        <w:pStyle w:val="Paragraphedeliste"/>
+        <w:numPr>
+          <w:ilvl w:val="0"/>
+          <w:numId w:val="40"/>
+        </w:numPr>
+        <w:rPr>
+          <w:rFonts w:ascii="Times New Roman" w:hAnsi="Times New Roman" w:cs="Times New Roman"/>
+          <w:sz w:val="28"/>
+        </w:rPr>
+      </w:pPr>
+      <w:proofErr w:type="spellStart"/>
+      <w:r>
+        <w:rPr>
+          <w:rFonts w:ascii="Times New Roman" w:hAnsi="Times New Roman" w:cs="Times New Roman"/>
+          <w:b/>
+          <w:sz w:val="28"/>
+        </w:rPr>
+        <w:t>Scrape_interval</w:t>
+      </w:r>
+      <w:proofErr w:type="spellEnd"/>
+      <w:r>
+        <w:rPr>
+          <w:rFonts w:ascii="Times New Roman" w:hAnsi="Times New Roman" w:cs="Times New Roman"/>
+          <w:sz w:val="28"/>
+        </w:rPr>
+        <w:t xml:space="preserve"> : </w:t>
+      </w:r>
+      <w:proofErr w:type="spellStart"/>
+      <w:r>
+        <w:rPr>
+          <w:rFonts w:ascii="Times New Roman" w:hAnsi="Times New Roman" w:cs="Times New Roman"/>
+          <w:sz w:val="28"/>
+        </w:rPr>
+        <w:t>interval</w:t>
+      </w:r>
+      <w:proofErr w:type="spellEnd"/>
+      <w:r>
+        <w:rPr>
+          <w:rFonts w:ascii="Times New Roman" w:hAnsi="Times New Roman" w:cs="Times New Roman"/>
+          <w:sz w:val="28"/>
+        </w:rPr>
+        <w:t xml:space="preserve"> de temps entre chaque métrique.</w:t>
+      </w:r>
+    </w:p>
+    <w:p>
+      <w:pPr>
+        <w:pStyle w:val="Paragraphedeliste"/>
+        <w:numPr>
+          <w:ilvl w:val="0"/>
+          <w:numId w:val="40"/>
+        </w:numPr>
+        <w:rPr>
+          <w:rFonts w:ascii="Times New Roman" w:hAnsi="Times New Roman" w:cs="Times New Roman"/>
+          <w:sz w:val="28"/>
+        </w:rPr>
+      </w:pPr>
+      <w:proofErr w:type="spellStart"/>
+      <w:r>
+        <w:rPr>
+          <w:rFonts w:ascii="Times New Roman" w:hAnsi="Times New Roman" w:cs="Times New Roman"/>
+          <w:b/>
+          <w:sz w:val="28"/>
+        </w:rPr>
+        <w:t>Scrap_configs</w:t>
+      </w:r>
+      <w:proofErr w:type="spellEnd"/>
+      <w:r>
+        <w:rPr>
+          <w:rFonts w:ascii="Times New Roman" w:hAnsi="Times New Roman" w:cs="Times New Roman"/>
+          <w:sz w:val="28"/>
+        </w:rPr>
+        <w:t xml:space="preserve"> : configuration des cibles à surveiller (API </w:t>
+      </w:r>
+      <w:proofErr w:type="spellStart"/>
+      <w:r>
+        <w:rPr>
+          <w:rFonts w:ascii="Times New Roman" w:hAnsi="Times New Roman" w:cs="Times New Roman"/>
+          <w:sz w:val="28"/>
+        </w:rPr>
+        <w:t>Kubertes</w:t>
+      </w:r>
+      <w:proofErr w:type="spellEnd"/>
+      <w:r>
+        <w:rPr>
+          <w:rFonts w:ascii="Times New Roman" w:hAnsi="Times New Roman" w:cs="Times New Roman"/>
+          <w:sz w:val="28"/>
+        </w:rPr>
+        <w:t xml:space="preserve">, </w:t>
+      </w:r>
+      <w:proofErr w:type="spellStart"/>
+      <w:r>
+        <w:rPr>
+          <w:rFonts w:ascii="Times New Roman" w:hAnsi="Times New Roman" w:cs="Times New Roman"/>
+          <w:sz w:val="28"/>
+        </w:rPr>
+        <w:t>nodes</w:t>
+      </w:r>
+      <w:proofErr w:type="spellEnd"/>
+      <w:r>
+        <w:rPr>
+          <w:rFonts w:ascii="Times New Roman" w:hAnsi="Times New Roman" w:cs="Times New Roman"/>
+          <w:sz w:val="28"/>
+        </w:rPr>
+        <w:t xml:space="preserve">, </w:t>
+      </w:r>
+      <w:proofErr w:type="spellStart"/>
+      <w:r>
+        <w:rPr>
+          <w:rFonts w:ascii="Times New Roman" w:hAnsi="Times New Roman" w:cs="Times New Roman"/>
+          <w:sz w:val="28"/>
+        </w:rPr>
+        <w:t>pods</w:t>
+      </w:r>
+      <w:proofErr w:type="spellEnd"/>
+      <w:r>
+        <w:rPr>
+          <w:rFonts w:ascii="Times New Roman" w:hAnsi="Times New Roman" w:cs="Times New Roman"/>
+          <w:sz w:val="28"/>
+        </w:rPr>
+        <w:t>, …</w:t>
+      </w:r>
+      <w:r>
+        <w:rPr>
+          <w:rFonts w:ascii="Times New Roman" w:hAnsi="Times New Roman" w:cs="Times New Roman"/>
+          <w:sz w:val="28"/>
+        </w:rPr>
+        <w:t>)</w:t>
+      </w:r>
+    </w:p>
+    <w:p>
+      <w:pPr>
+        <w:jc w:val="both"/>
+        <w:rPr>
+          <w:rFonts w:ascii="Times New Roman" w:hAnsi="Times New Roman" w:cs="Times New Roman"/>
+          <w:sz w:val="28"/>
+        </w:rPr>
+      </w:pPr>
+      <w:r>
+        <w:rPr>
+          <w:rFonts w:ascii="Times New Roman" w:hAnsi="Times New Roman" w:cs="Times New Roman"/>
+          <w:sz w:val="28"/>
+        </w:rPr>
+        <w:lastRenderedPageBreak/>
+        <w:t>Nous avons un exemple de code en annexe.</w:t>
+      </w:r>
+    </w:p>
+    <w:p>
+      <w:pPr>
+        <w:rPr>
+          <w:rFonts w:ascii="Times New Roman" w:hAnsi="Times New Roman" w:cs="Times New Roman"/>
+          <w:sz w:val="28"/>
+        </w:rPr>
+      </w:pPr>
+    </w:p>
+    <w:p>
+      <w:pPr>
+        <w:rPr>
+          <w:rFonts w:ascii="Times New Roman" w:hAnsi="Times New Roman" w:cs="Times New Roman"/>
+          <w:b/>
+          <w:i/>
+          <w:sz w:val="28"/>
+        </w:rPr>
+      </w:pPr>
+      <w:r>
+        <w:rPr>
+          <w:rFonts w:ascii="Times New Roman" w:hAnsi="Times New Roman" w:cs="Times New Roman"/>
+          <w:b/>
+          <w:i/>
+          <w:sz w:val="28"/>
+        </w:rPr>
+        <w:t xml:space="preserve">Configuration de </w:t>
+      </w:r>
+      <w:proofErr w:type="spellStart"/>
+      <w:r>
+        <w:rPr>
+          <w:rFonts w:ascii="Times New Roman" w:hAnsi="Times New Roman" w:cs="Times New Roman"/>
+          <w:b/>
+          <w:i/>
+          <w:sz w:val="28"/>
+        </w:rPr>
+        <w:t>grafana</w:t>
+      </w:r>
+      <w:proofErr w:type="spellEnd"/>
+    </w:p>
+    <w:p>
+      <w:pPr>
+        <w:rPr>
+          <w:rFonts w:ascii="Times New Roman" w:hAnsi="Times New Roman" w:cs="Times New Roman"/>
+          <w:sz w:val="28"/>
+        </w:rPr>
+      </w:pPr>
+      <w:r>
+        <w:rPr>
+          <w:rFonts w:ascii="Times New Roman" w:hAnsi="Times New Roman" w:cs="Times New Roman"/>
+          <w:sz w:val="28"/>
+        </w:rPr>
+        <w:t>Comme nous l’avons déjà dit, il permet de visualiser les métriques collectées par prometheus. Il se compose des parties suivantes :</w:t>
+      </w:r>
+    </w:p>
+    <w:p>
+      <w:pPr>
+        <w:pStyle w:val="Paragraphedeliste"/>
+        <w:numPr>
+          <w:ilvl w:val="0"/>
+          <w:numId w:val="41"/>
+        </w:numPr>
+        <w:rPr>
+          <w:rFonts w:ascii="Times New Roman" w:hAnsi="Times New Roman" w:cs="Times New Roman"/>
+          <w:sz w:val="28"/>
+        </w:rPr>
+      </w:pPr>
+      <w:r>
+        <w:rPr>
+          <w:rFonts w:ascii="Times New Roman" w:hAnsi="Times New Roman" w:cs="Times New Roman"/>
+          <w:sz w:val="28"/>
+        </w:rPr>
+        <w:t>Configuration de l’authentification anonyme</w:t>
+      </w:r>
+    </w:p>
+    <w:p>
+      <w:pPr>
+        <w:pStyle w:val="Paragraphedeliste"/>
+        <w:numPr>
+          <w:ilvl w:val="0"/>
+          <w:numId w:val="41"/>
+        </w:numPr>
+        <w:rPr>
+          <w:rFonts w:ascii="Times New Roman" w:hAnsi="Times New Roman" w:cs="Times New Roman"/>
+          <w:sz w:val="28"/>
+        </w:rPr>
+      </w:pPr>
       <w:bookmarkStart w:id="0" w:name="_GoBack"/>
       <w:bookmarkEnd w:id="0"/>
+      <w:r>
+        <w:rPr>
+          <w:rFonts w:ascii="Times New Roman" w:hAnsi="Times New Roman" w:cs="Times New Roman"/>
+          <w:sz w:val="28"/>
+        </w:rPr>
+        <w:t>Définition des utilisateurs et des permissions.</w:t>
+      </w:r>
     </w:p>
     <w:sectPr>
       <w:pgSz w:w="11906" w:h="16838"/>
@@ -8321,7 +9803,7 @@
   <w:abstractNum w:abstractNumId="3" w15:restartNumberingAfterBreak="0">
     <w:nsid w:val="16A14327"/>
     <w:multiLevelType w:val="hybridMultilevel"/>
-    <w:tmpl w:val="92A67C80"/>
+    <w:tmpl w:val="96DABF3C"/>
     <w:lvl w:ilvl="0" w:tplc="300C000D">
       <w:start w:val="1"/>
       <w:numFmt w:val="bullet"/>
@@ -8723,6 +10205,119 @@
     </w:lvl>
   </w:abstractNum>
   <w:abstractNum w:abstractNumId="7" w15:restartNumberingAfterBreak="0">
+    <w:nsid w:val="260E1B0B"/>
+    <w:multiLevelType w:val="hybridMultilevel"/>
+    <w:tmpl w:val="7936AF08"/>
+    <w:lvl w:ilvl="0" w:tplc="300C0009">
+      <w:start w:val="1"/>
+      <w:numFmt w:val="bullet"/>
+      <w:lvlText w:val=""/>
+      <w:lvlJc w:val="left"/>
+      <w:pPr>
+        <w:ind w:left="720" w:hanging="360"/>
+      </w:pPr>
+      <w:rPr>
+        <w:rFonts w:ascii="Wingdings" w:hAnsi="Wingdings" w:hint="default"/>
+      </w:rPr>
+    </w:lvl>
+    <w:lvl w:ilvl="1" w:tplc="300C0003" w:tentative="1">
+      <w:start w:val="1"/>
+      <w:numFmt w:val="bullet"/>
+      <w:lvlText w:val="o"/>
+      <w:lvlJc w:val="left"/>
+      <w:pPr>
+        <w:ind w:left="1440" w:hanging="360"/>
+      </w:pPr>
+      <w:rPr>
+        <w:rFonts w:ascii="Courier New" w:hAnsi="Courier New" w:cs="Courier New" w:hint="default"/>
+      </w:rPr>
+    </w:lvl>
+    <w:lvl w:ilvl="2" w:tplc="300C0005" w:tentative="1">
+      <w:start w:val="1"/>
+      <w:numFmt w:val="bullet"/>
+      <w:lvlText w:val=""/>
+      <w:lvlJc w:val="left"/>
+      <w:pPr>
+        <w:ind w:left="2160" w:hanging="360"/>
+      </w:pPr>
+      <w:rPr>
+        <w:rFonts w:ascii="Wingdings" w:hAnsi="Wingdings" w:hint="default"/>
+      </w:rPr>
+    </w:lvl>
+    <w:lvl w:ilvl="3" w:tplc="300C0001" w:tentative="1">
+      <w:start w:val="1"/>
+      <w:numFmt w:val="bullet"/>
+      <w:lvlText w:val=""/>
+      <w:lvlJc w:val="left"/>
+      <w:pPr>
+        <w:ind w:left="2880" w:hanging="360"/>
+      </w:pPr>
+      <w:rPr>
+        <w:rFonts w:ascii="Symbol" w:hAnsi="Symbol" w:hint="default"/>
+      </w:rPr>
+    </w:lvl>
+    <w:lvl w:ilvl="4" w:tplc="300C0003" w:tentative="1">
+      <w:start w:val="1"/>
+      <w:numFmt w:val="bullet"/>
+      <w:lvlText w:val="o"/>
+      <w:lvlJc w:val="left"/>
+      <w:pPr>
+        <w:ind w:left="3600" w:hanging="360"/>
+      </w:pPr>
+      <w:rPr>
+        <w:rFonts w:ascii="Courier New" w:hAnsi="Courier New" w:cs="Courier New" w:hint="default"/>
+      </w:rPr>
+    </w:lvl>
+    <w:lvl w:ilvl="5" w:tplc="300C0005" w:tentative="1">
+      <w:start w:val="1"/>
+      <w:numFmt w:val="bullet"/>
+      <w:lvlText w:val=""/>
+      <w:lvlJc w:val="left"/>
+      <w:pPr>
+        <w:ind w:left="4320" w:hanging="360"/>
+      </w:pPr>
+      <w:rPr>
+        <w:rFonts w:ascii="Wingdings" w:hAnsi="Wingdings" w:hint="default"/>
+      </w:rPr>
+    </w:lvl>
+    <w:lvl w:ilvl="6" w:tplc="300C0001" w:tentative="1">
+      <w:start w:val="1"/>
+      <w:numFmt w:val="bullet"/>
+      <w:lvlText w:val=""/>
+      <w:lvlJc w:val="left"/>
+      <w:pPr>
+        <w:ind w:left="5040" w:hanging="360"/>
+      </w:pPr>
+      <w:rPr>
+        <w:rFonts w:ascii="Symbol" w:hAnsi="Symbol" w:hint="default"/>
+      </w:rPr>
+    </w:lvl>
+    <w:lvl w:ilvl="7" w:tplc="300C0003" w:tentative="1">
+      <w:start w:val="1"/>
+      <w:numFmt w:val="bullet"/>
+      <w:lvlText w:val="o"/>
+      <w:lvlJc w:val="left"/>
+      <w:pPr>
+        <w:ind w:left="5760" w:hanging="360"/>
+      </w:pPr>
+      <w:rPr>
+        <w:rFonts w:ascii="Courier New" w:hAnsi="Courier New" w:cs="Courier New" w:hint="default"/>
+      </w:rPr>
+    </w:lvl>
+    <w:lvl w:ilvl="8" w:tplc="300C0005" w:tentative="1">
+      <w:start w:val="1"/>
+      <w:numFmt w:val="bullet"/>
+      <w:lvlText w:val=""/>
+      <w:lvlJc w:val="left"/>
+      <w:pPr>
+        <w:ind w:left="6480" w:hanging="360"/>
+      </w:pPr>
+      <w:rPr>
+        <w:rFonts w:ascii="Wingdings" w:hAnsi="Wingdings" w:hint="default"/>
+      </w:rPr>
+    </w:lvl>
+  </w:abstractNum>
+  <w:abstractNum w:abstractNumId="8" w15:restartNumberingAfterBreak="0">
     <w:nsid w:val="26CB036A"/>
     <w:multiLevelType w:val="hybridMultilevel"/>
     <w:tmpl w:val="1B02710C"/>
@@ -8811,7 +10406,96 @@
       </w:pPr>
     </w:lvl>
   </w:abstractNum>
-  <w:abstractNum w:abstractNumId="8" w15:restartNumberingAfterBreak="0">
+  <w:abstractNum w:abstractNumId="9" w15:restartNumberingAfterBreak="0">
+    <w:nsid w:val="2AC75ACC"/>
+    <w:multiLevelType w:val="hybridMultilevel"/>
+    <w:tmpl w:val="8F4AB24A"/>
+    <w:lvl w:ilvl="0" w:tplc="7EC60B8E">
+      <w:start w:val="1"/>
+      <w:numFmt w:val="lowerLetter"/>
+      <w:lvlText w:val="%1)"/>
+      <w:lvlJc w:val="left"/>
+      <w:pPr>
+        <w:ind w:left="2604" w:hanging="360"/>
+      </w:pPr>
+      <w:rPr>
+        <w:rFonts w:hint="default"/>
+      </w:rPr>
+    </w:lvl>
+    <w:lvl w:ilvl="1" w:tplc="300C0019" w:tentative="1">
+      <w:start w:val="1"/>
+      <w:numFmt w:val="lowerLetter"/>
+      <w:lvlText w:val="%2."/>
+      <w:lvlJc w:val="left"/>
+      <w:pPr>
+        <w:ind w:left="3324" w:hanging="360"/>
+      </w:pPr>
+    </w:lvl>
+    <w:lvl w:ilvl="2" w:tplc="300C001B" w:tentative="1">
+      <w:start w:val="1"/>
+      <w:numFmt w:val="lowerRoman"/>
+      <w:lvlText w:val="%3."/>
+      <w:lvlJc w:val="right"/>
+      <w:pPr>
+        <w:ind w:left="4044" w:hanging="180"/>
+      </w:pPr>
+    </w:lvl>
+    <w:lvl w:ilvl="3" w:tplc="300C000F" w:tentative="1">
+      <w:start w:val="1"/>
+      <w:numFmt w:val="decimal"/>
+      <w:lvlText w:val="%4."/>
+      <w:lvlJc w:val="left"/>
+      <w:pPr>
+        <w:ind w:left="4764" w:hanging="360"/>
+      </w:pPr>
+    </w:lvl>
+    <w:lvl w:ilvl="4" w:tplc="300C0019" w:tentative="1">
+      <w:start w:val="1"/>
+      <w:numFmt w:val="lowerLetter"/>
+      <w:lvlText w:val="%5."/>
+      <w:lvlJc w:val="left"/>
+      <w:pPr>
+        <w:ind w:left="5484" w:hanging="360"/>
+      </w:pPr>
+    </w:lvl>
+    <w:lvl w:ilvl="5" w:tplc="300C001B" w:tentative="1">
+      <w:start w:val="1"/>
+      <w:numFmt w:val="lowerRoman"/>
+      <w:lvlText w:val="%6."/>
+      <w:lvlJc w:val="right"/>
+      <w:pPr>
+        <w:ind w:left="6204" w:hanging="180"/>
+      </w:pPr>
+    </w:lvl>
+    <w:lvl w:ilvl="6" w:tplc="300C000F" w:tentative="1">
+      <w:start w:val="1"/>
+      <w:numFmt w:val="decimal"/>
+      <w:lvlText w:val="%7."/>
+      <w:lvlJc w:val="left"/>
+      <w:pPr>
+        <w:ind w:left="6924" w:hanging="360"/>
+      </w:pPr>
+    </w:lvl>
+    <w:lvl w:ilvl="7" w:tplc="300C0019" w:tentative="1">
+      <w:start w:val="1"/>
+      <w:numFmt w:val="lowerLetter"/>
+      <w:lvlText w:val="%8."/>
+      <w:lvlJc w:val="left"/>
+      <w:pPr>
+        <w:ind w:left="7644" w:hanging="360"/>
+      </w:pPr>
+    </w:lvl>
+    <w:lvl w:ilvl="8" w:tplc="300C001B" w:tentative="1">
+      <w:start w:val="1"/>
+      <w:numFmt w:val="lowerRoman"/>
+      <w:lvlText w:val="%9."/>
+      <w:lvlJc w:val="right"/>
+      <w:pPr>
+        <w:ind w:left="8364" w:hanging="180"/>
+      </w:pPr>
+    </w:lvl>
+  </w:abstractNum>
+  <w:abstractNum w:abstractNumId="10" w15:restartNumberingAfterBreak="0">
     <w:nsid w:val="2AF07745"/>
     <w:multiLevelType w:val="hybridMultilevel"/>
     <w:tmpl w:val="312CAF1C"/>
@@ -8900,10 +10584,10 @@
       </w:pPr>
     </w:lvl>
   </w:abstractNum>
-  <w:abstractNum w:abstractNumId="9" w15:restartNumberingAfterBreak="0">
+  <w:abstractNum w:abstractNumId="11" w15:restartNumberingAfterBreak="0">
     <w:nsid w:val="2C85235F"/>
     <w:multiLevelType w:val="hybridMultilevel"/>
-    <w:tmpl w:val="465CA278"/>
+    <w:tmpl w:val="C5BC3BFA"/>
     <w:lvl w:ilvl="0" w:tplc="86921E56">
       <w:start w:val="1"/>
       <w:numFmt w:val="bullet"/>
@@ -9013,7 +10697,7 @@
       </w:rPr>
     </w:lvl>
   </w:abstractNum>
-  <w:abstractNum w:abstractNumId="10" w15:restartNumberingAfterBreak="0">
+  <w:abstractNum w:abstractNumId="12" w15:restartNumberingAfterBreak="0">
     <w:nsid w:val="2FFF7896"/>
     <w:multiLevelType w:val="hybridMultilevel"/>
     <w:tmpl w:val="3404F004"/>
@@ -9102,7 +10786,7 @@
       </w:pPr>
     </w:lvl>
   </w:abstractNum>
-  <w:abstractNum w:abstractNumId="11" w15:restartNumberingAfterBreak="0">
+  <w:abstractNum w:abstractNumId="13" w15:restartNumberingAfterBreak="0">
     <w:nsid w:val="30672627"/>
     <w:multiLevelType w:val="hybridMultilevel"/>
     <w:tmpl w:val="741AACA0"/>
@@ -9191,7 +10875,211 @@
       </w:pPr>
     </w:lvl>
   </w:abstractNum>
-  <w:abstractNum w:abstractNumId="12" w15:restartNumberingAfterBreak="0">
+  <w:abstractNum w:abstractNumId="14" w15:restartNumberingAfterBreak="0">
+    <w:nsid w:val="307E0E43"/>
+    <w:multiLevelType w:val="hybridMultilevel"/>
+    <w:tmpl w:val="638ED73E"/>
+    <w:lvl w:ilvl="0" w:tplc="76E81B6C">
+      <w:start w:val="1"/>
+      <w:numFmt w:val="decimal"/>
+      <w:lvlText w:val="%1-"/>
+      <w:lvlJc w:val="left"/>
+      <w:pPr>
+        <w:ind w:left="2316" w:hanging="360"/>
+      </w:pPr>
+      <w:rPr>
+        <w:rFonts w:hint="default"/>
+      </w:rPr>
+    </w:lvl>
+    <w:lvl w:ilvl="1" w:tplc="300C0019" w:tentative="1">
+      <w:start w:val="1"/>
+      <w:numFmt w:val="lowerLetter"/>
+      <w:lvlText w:val="%2."/>
+      <w:lvlJc w:val="left"/>
+      <w:pPr>
+        <w:ind w:left="3036" w:hanging="360"/>
+      </w:pPr>
+    </w:lvl>
+    <w:lvl w:ilvl="2" w:tplc="300C001B" w:tentative="1">
+      <w:start w:val="1"/>
+      <w:numFmt w:val="lowerRoman"/>
+      <w:lvlText w:val="%3."/>
+      <w:lvlJc w:val="right"/>
+      <w:pPr>
+        <w:ind w:left="3756" w:hanging="180"/>
+      </w:pPr>
+    </w:lvl>
+    <w:lvl w:ilvl="3" w:tplc="300C000F" w:tentative="1">
+      <w:start w:val="1"/>
+      <w:numFmt w:val="decimal"/>
+      <w:lvlText w:val="%4."/>
+      <w:lvlJc w:val="left"/>
+      <w:pPr>
+        <w:ind w:left="4476" w:hanging="360"/>
+      </w:pPr>
+    </w:lvl>
+    <w:lvl w:ilvl="4" w:tplc="300C0019" w:tentative="1">
+      <w:start w:val="1"/>
+      <w:numFmt w:val="lowerLetter"/>
+      <w:lvlText w:val="%5."/>
+      <w:lvlJc w:val="left"/>
+      <w:pPr>
+        <w:ind w:left="5196" w:hanging="360"/>
+      </w:pPr>
+    </w:lvl>
+    <w:lvl w:ilvl="5" w:tplc="300C001B" w:tentative="1">
+      <w:start w:val="1"/>
+      <w:numFmt w:val="lowerRoman"/>
+      <w:lvlText w:val="%6."/>
+      <w:lvlJc w:val="right"/>
+      <w:pPr>
+        <w:ind w:left="5916" w:hanging="180"/>
+      </w:pPr>
+    </w:lvl>
+    <w:lvl w:ilvl="6" w:tplc="300C000F" w:tentative="1">
+      <w:start w:val="1"/>
+      <w:numFmt w:val="decimal"/>
+      <w:lvlText w:val="%7."/>
+      <w:lvlJc w:val="left"/>
+      <w:pPr>
+        <w:ind w:left="6636" w:hanging="360"/>
+      </w:pPr>
+    </w:lvl>
+    <w:lvl w:ilvl="7" w:tplc="300C0019" w:tentative="1">
+      <w:start w:val="1"/>
+      <w:numFmt w:val="lowerLetter"/>
+      <w:lvlText w:val="%8."/>
+      <w:lvlJc w:val="left"/>
+      <w:pPr>
+        <w:ind w:left="7356" w:hanging="360"/>
+      </w:pPr>
+    </w:lvl>
+    <w:lvl w:ilvl="8" w:tplc="300C001B" w:tentative="1">
+      <w:start w:val="1"/>
+      <w:numFmt w:val="lowerRoman"/>
+      <w:lvlText w:val="%9."/>
+      <w:lvlJc w:val="right"/>
+      <w:pPr>
+        <w:ind w:left="8076" w:hanging="180"/>
+      </w:pPr>
+    </w:lvl>
+  </w:abstractNum>
+  <w:abstractNum w:abstractNumId="15" w15:restartNumberingAfterBreak="0">
+    <w:nsid w:val="32257009"/>
+    <w:multiLevelType w:val="hybridMultilevel"/>
+    <w:tmpl w:val="CD028000"/>
+    <w:lvl w:ilvl="0" w:tplc="040C0001">
+      <w:start w:val="1"/>
+      <w:numFmt w:val="bullet"/>
+      <w:lvlText w:val=""/>
+      <w:lvlJc w:val="left"/>
+      <w:pPr>
+        <w:ind w:left="3792" w:hanging="360"/>
+      </w:pPr>
+      <w:rPr>
+        <w:rFonts w:ascii="Symbol" w:hAnsi="Symbol" w:hint="default"/>
+        <w:color w:val="000000" w:themeColor="text1"/>
+        <w:sz w:val="36"/>
+      </w:rPr>
+    </w:lvl>
+    <w:lvl w:ilvl="1" w:tplc="300C0003" w:tentative="1">
+      <w:start w:val="1"/>
+      <w:numFmt w:val="bullet"/>
+      <w:lvlText w:val="o"/>
+      <w:lvlJc w:val="left"/>
+      <w:pPr>
+        <w:ind w:left="4512" w:hanging="360"/>
+      </w:pPr>
+      <w:rPr>
+        <w:rFonts w:ascii="Courier New" w:hAnsi="Courier New" w:cs="Courier New" w:hint="default"/>
+      </w:rPr>
+    </w:lvl>
+    <w:lvl w:ilvl="2" w:tplc="300C0005" w:tentative="1">
+      <w:start w:val="1"/>
+      <w:numFmt w:val="bullet"/>
+      <w:lvlText w:val=""/>
+      <w:lvlJc w:val="left"/>
+      <w:pPr>
+        <w:ind w:left="5232" w:hanging="360"/>
+      </w:pPr>
+      <w:rPr>
+        <w:rFonts w:ascii="Wingdings" w:hAnsi="Wingdings" w:hint="default"/>
+      </w:rPr>
+    </w:lvl>
+    <w:lvl w:ilvl="3" w:tplc="300C0001" w:tentative="1">
+      <w:start w:val="1"/>
+      <w:numFmt w:val="bullet"/>
+      <w:lvlText w:val=""/>
+      <w:lvlJc w:val="left"/>
+      <w:pPr>
+        <w:ind w:left="5952" w:hanging="360"/>
+      </w:pPr>
+      <w:rPr>
+        <w:rFonts w:ascii="Symbol" w:hAnsi="Symbol" w:hint="default"/>
+      </w:rPr>
+    </w:lvl>
+    <w:lvl w:ilvl="4" w:tplc="300C0003" w:tentative="1">
+      <w:start w:val="1"/>
+      <w:numFmt w:val="bullet"/>
+      <w:lvlText w:val="o"/>
+      <w:lvlJc w:val="left"/>
+      <w:pPr>
+        <w:ind w:left="6672" w:hanging="360"/>
+      </w:pPr>
+      <w:rPr>
+        <w:rFonts w:ascii="Courier New" w:hAnsi="Courier New" w:cs="Courier New" w:hint="default"/>
+      </w:rPr>
+    </w:lvl>
+    <w:lvl w:ilvl="5" w:tplc="300C0005" w:tentative="1">
+      <w:start w:val="1"/>
+      <w:numFmt w:val="bullet"/>
+      <w:lvlText w:val=""/>
+      <w:lvlJc w:val="left"/>
+      <w:pPr>
+        <w:ind w:left="7392" w:hanging="360"/>
+      </w:pPr>
+      <w:rPr>
+        <w:rFonts w:ascii="Wingdings" w:hAnsi="Wingdings" w:hint="default"/>
+      </w:rPr>
+    </w:lvl>
+    <w:lvl w:ilvl="6" w:tplc="300C0001" w:tentative="1">
+      <w:start w:val="1"/>
+      <w:numFmt w:val="bullet"/>
+      <w:lvlText w:val=""/>
+      <w:lvlJc w:val="left"/>
+      <w:pPr>
+        <w:ind w:left="8112" w:hanging="360"/>
+      </w:pPr>
+      <w:rPr>
+        <w:rFonts w:ascii="Symbol" w:hAnsi="Symbol" w:hint="default"/>
+      </w:rPr>
+    </w:lvl>
+    <w:lvl w:ilvl="7" w:tplc="300C0003" w:tentative="1">
+      <w:start w:val="1"/>
+      <w:numFmt w:val="bullet"/>
+      <w:lvlText w:val="o"/>
+      <w:lvlJc w:val="left"/>
+      <w:pPr>
+        <w:ind w:left="8832" w:hanging="360"/>
+      </w:pPr>
+      <w:rPr>
+        <w:rFonts w:ascii="Courier New" w:hAnsi="Courier New" w:cs="Courier New" w:hint="default"/>
+      </w:rPr>
+    </w:lvl>
+    <w:lvl w:ilvl="8" w:tplc="300C0005" w:tentative="1">
+      <w:start w:val="1"/>
+      <w:numFmt w:val="bullet"/>
+      <w:lvlText w:val=""/>
+      <w:lvlJc w:val="left"/>
+      <w:pPr>
+        <w:ind w:left="9552" w:hanging="360"/>
+      </w:pPr>
+      <w:rPr>
+        <w:rFonts w:ascii="Wingdings" w:hAnsi="Wingdings" w:hint="default"/>
+      </w:rPr>
+    </w:lvl>
+  </w:abstractNum>
+  <w:abstractNum w:abstractNumId="16" w15:restartNumberingAfterBreak="0">
     <w:nsid w:val="333F4235"/>
     <w:multiLevelType w:val="hybridMultilevel"/>
     <w:tmpl w:val="47D8B732"/>
@@ -9280,7 +11168,7 @@
       </w:pPr>
     </w:lvl>
   </w:abstractNum>
-  <w:abstractNum w:abstractNumId="13" w15:restartNumberingAfterBreak="0">
+  <w:abstractNum w:abstractNumId="17" w15:restartNumberingAfterBreak="0">
     <w:nsid w:val="33476AB2"/>
     <w:multiLevelType w:val="hybridMultilevel"/>
     <w:tmpl w:val="15C6C30C"/>
@@ -9369,7 +11257,7 @@
       </w:pPr>
     </w:lvl>
   </w:abstractNum>
-  <w:abstractNum w:abstractNumId="14" w15:restartNumberingAfterBreak="0">
+  <w:abstractNum w:abstractNumId="18" w15:restartNumberingAfterBreak="0">
     <w:nsid w:val="352B0034"/>
     <w:multiLevelType w:val="hybridMultilevel"/>
     <w:tmpl w:val="70E438EC"/>
@@ -9458,7 +11346,120 @@
       </w:pPr>
     </w:lvl>
   </w:abstractNum>
-  <w:abstractNum w:abstractNumId="15" w15:restartNumberingAfterBreak="0">
+  <w:abstractNum w:abstractNumId="19" w15:restartNumberingAfterBreak="0">
+    <w:nsid w:val="3A6B6631"/>
+    <w:multiLevelType w:val="hybridMultilevel"/>
+    <w:tmpl w:val="86EA4136"/>
+    <w:lvl w:ilvl="0" w:tplc="300C000D">
+      <w:start w:val="1"/>
+      <w:numFmt w:val="bullet"/>
+      <w:lvlText w:val=""/>
+      <w:lvlJc w:val="left"/>
+      <w:pPr>
+        <w:ind w:left="720" w:hanging="360"/>
+      </w:pPr>
+      <w:rPr>
+        <w:rFonts w:ascii="Wingdings" w:hAnsi="Wingdings" w:hint="default"/>
+      </w:rPr>
+    </w:lvl>
+    <w:lvl w:ilvl="1" w:tplc="300C0003" w:tentative="1">
+      <w:start w:val="1"/>
+      <w:numFmt w:val="bullet"/>
+      <w:lvlText w:val="o"/>
+      <w:lvlJc w:val="left"/>
+      <w:pPr>
+        <w:ind w:left="1440" w:hanging="360"/>
+      </w:pPr>
+      <w:rPr>
+        <w:rFonts w:ascii="Courier New" w:hAnsi="Courier New" w:cs="Courier New" w:hint="default"/>
+      </w:rPr>
+    </w:lvl>
+    <w:lvl w:ilvl="2" w:tplc="300C0005" w:tentative="1">
+      <w:start w:val="1"/>
+      <w:numFmt w:val="bullet"/>
+      <w:lvlText w:val=""/>
+      <w:lvlJc w:val="left"/>
+      <w:pPr>
+        <w:ind w:left="2160" w:hanging="360"/>
+      </w:pPr>
+      <w:rPr>
+        <w:rFonts w:ascii="Wingdings" w:hAnsi="Wingdings" w:hint="default"/>
+      </w:rPr>
+    </w:lvl>
+    <w:lvl w:ilvl="3" w:tplc="300C0001" w:tentative="1">
+      <w:start w:val="1"/>
+      <w:numFmt w:val="bullet"/>
+      <w:lvlText w:val=""/>
+      <w:lvlJc w:val="left"/>
+      <w:pPr>
+        <w:ind w:left="2880" w:hanging="360"/>
+      </w:pPr>
+      <w:rPr>
+        <w:rFonts w:ascii="Symbol" w:hAnsi="Symbol" w:hint="default"/>
+      </w:rPr>
+    </w:lvl>
+    <w:lvl w:ilvl="4" w:tplc="300C0003" w:tentative="1">
+      <w:start w:val="1"/>
+      <w:numFmt w:val="bullet"/>
+      <w:lvlText w:val="o"/>
+      <w:lvlJc w:val="left"/>
+      <w:pPr>
+        <w:ind w:left="3600" w:hanging="360"/>
+      </w:pPr>
+      <w:rPr>
+        <w:rFonts w:ascii="Courier New" w:hAnsi="Courier New" w:cs="Courier New" w:hint="default"/>
+      </w:rPr>
+    </w:lvl>
+    <w:lvl w:ilvl="5" w:tplc="300C0005" w:tentative="1">
+      <w:start w:val="1"/>
+      <w:numFmt w:val="bullet"/>
+      <w:lvlText w:val=""/>
+      <w:lvlJc w:val="left"/>
+      <w:pPr>
+        <w:ind w:left="4320" w:hanging="360"/>
+      </w:pPr>
+      <w:rPr>
+        <w:rFonts w:ascii="Wingdings" w:hAnsi="Wingdings" w:hint="default"/>
+      </w:rPr>
+    </w:lvl>
+    <w:lvl w:ilvl="6" w:tplc="300C0001" w:tentative="1">
+      <w:start w:val="1"/>
+      <w:numFmt w:val="bullet"/>
+      <w:lvlText w:val=""/>
+      <w:lvlJc w:val="left"/>
+      <w:pPr>
+        <w:ind w:left="5040" w:hanging="360"/>
+      </w:pPr>
+      <w:rPr>
+        <w:rFonts w:ascii="Symbol" w:hAnsi="Symbol" w:hint="default"/>
+      </w:rPr>
+    </w:lvl>
+    <w:lvl w:ilvl="7" w:tplc="300C0003" w:tentative="1">
+      <w:start w:val="1"/>
+      <w:numFmt w:val="bullet"/>
+      <w:lvlText w:val="o"/>
+      <w:lvlJc w:val="left"/>
+      <w:pPr>
+        <w:ind w:left="5760" w:hanging="360"/>
+      </w:pPr>
+      <w:rPr>
+        <w:rFonts w:ascii="Courier New" w:hAnsi="Courier New" w:cs="Courier New" w:hint="default"/>
+      </w:rPr>
+    </w:lvl>
+    <w:lvl w:ilvl="8" w:tplc="300C0005" w:tentative="1">
+      <w:start w:val="1"/>
+      <w:numFmt w:val="bullet"/>
+      <w:lvlText w:val=""/>
+      <w:lvlJc w:val="left"/>
+      <w:pPr>
+        <w:ind w:left="6480" w:hanging="360"/>
+      </w:pPr>
+      <w:rPr>
+        <w:rFonts w:ascii="Wingdings" w:hAnsi="Wingdings" w:hint="default"/>
+      </w:rPr>
+    </w:lvl>
+  </w:abstractNum>
+  <w:abstractNum w:abstractNumId="20" w15:restartNumberingAfterBreak="0">
     <w:nsid w:val="41540368"/>
     <w:multiLevelType w:val="hybridMultilevel"/>
     <w:tmpl w:val="6F1C21B2"/>
@@ -9547,7 +11548,96 @@
       </w:pPr>
     </w:lvl>
   </w:abstractNum>
-  <w:abstractNum w:abstractNumId="16" w15:restartNumberingAfterBreak="0">
+  <w:abstractNum w:abstractNumId="21" w15:restartNumberingAfterBreak="0">
+    <w:nsid w:val="41C20042"/>
+    <w:multiLevelType w:val="hybridMultilevel"/>
+    <w:tmpl w:val="0EF2D29A"/>
+    <w:lvl w:ilvl="0" w:tplc="F0B63EEA">
+      <w:start w:val="1"/>
+      <w:numFmt w:val="decimal"/>
+      <w:lvlText w:val="%1-"/>
+      <w:lvlJc w:val="left"/>
+      <w:pPr>
+        <w:ind w:left="1080" w:hanging="360"/>
+      </w:pPr>
+      <w:rPr>
+        <w:rFonts w:hint="default"/>
+      </w:rPr>
+    </w:lvl>
+    <w:lvl w:ilvl="1" w:tplc="300C0019" w:tentative="1">
+      <w:start w:val="1"/>
+      <w:numFmt w:val="lowerLetter"/>
+      <w:lvlText w:val="%2."/>
+      <w:lvlJc w:val="left"/>
+      <w:pPr>
+        <w:ind w:left="1800" w:hanging="360"/>
+      </w:pPr>
+    </w:lvl>
+    <w:lvl w:ilvl="2" w:tplc="300C001B" w:tentative="1">
+      <w:start w:val="1"/>
+      <w:numFmt w:val="lowerRoman"/>
+      <w:lvlText w:val="%3."/>
+      <w:lvlJc w:val="right"/>
+      <w:pPr>
+        <w:ind w:left="2520" w:hanging="180"/>
+      </w:pPr>
+    </w:lvl>
+    <w:lvl w:ilvl="3" w:tplc="300C000F" w:tentative="1">
+      <w:start w:val="1"/>
+      <w:numFmt w:val="decimal"/>
+      <w:lvlText w:val="%4."/>
+      <w:lvlJc w:val="left"/>
+      <w:pPr>
+        <w:ind w:left="3240" w:hanging="360"/>
+      </w:pPr>
+    </w:lvl>
+    <w:lvl w:ilvl="4" w:tplc="300C0019" w:tentative="1">
+      <w:start w:val="1"/>
+      <w:numFmt w:val="lowerLetter"/>
+      <w:lvlText w:val="%5."/>
+      <w:lvlJc w:val="left"/>
+      <w:pPr>
+        <w:ind w:left="3960" w:hanging="360"/>
+      </w:pPr>
+    </w:lvl>
+    <w:lvl w:ilvl="5" w:tplc="300C001B" w:tentative="1">
+      <w:start w:val="1"/>
+      <w:numFmt w:val="lowerRoman"/>
+      <w:lvlText w:val="%6."/>
+      <w:lvlJc w:val="right"/>
+      <w:pPr>
+        <w:ind w:left="4680" w:hanging="180"/>
+      </w:pPr>
+    </w:lvl>
+    <w:lvl w:ilvl="6" w:tplc="300C000F" w:tentative="1">
+      <w:start w:val="1"/>
+      <w:numFmt w:val="decimal"/>
+      <w:lvlText w:val="%7."/>
+      <w:lvlJc w:val="left"/>
+      <w:pPr>
+        <w:ind w:left="5400" w:hanging="360"/>
+      </w:pPr>
+    </w:lvl>
+    <w:lvl w:ilvl="7" w:tplc="300C0019" w:tentative="1">
+      <w:start w:val="1"/>
+      <w:numFmt w:val="lowerLetter"/>
+      <w:lvlText w:val="%8."/>
+      <w:lvlJc w:val="left"/>
+      <w:pPr>
+        <w:ind w:left="6120" w:hanging="360"/>
+      </w:pPr>
+    </w:lvl>
+    <w:lvl w:ilvl="8" w:tplc="300C001B" w:tentative="1">
+      <w:start w:val="1"/>
+      <w:numFmt w:val="lowerRoman"/>
+      <w:lvlText w:val="%9."/>
+      <w:lvlJc w:val="right"/>
+      <w:pPr>
+        <w:ind w:left="6840" w:hanging="180"/>
+      </w:pPr>
+    </w:lvl>
+  </w:abstractNum>
+  <w:abstractNum w:abstractNumId="22" w15:restartNumberingAfterBreak="0">
     <w:nsid w:val="43501562"/>
     <w:multiLevelType w:val="hybridMultilevel"/>
     <w:tmpl w:val="32D2F69C"/>
@@ -9636,7 +11726,7 @@
       </w:pPr>
     </w:lvl>
   </w:abstractNum>
-  <w:abstractNum w:abstractNumId="17" w15:restartNumberingAfterBreak="0">
+  <w:abstractNum w:abstractNumId="23" w15:restartNumberingAfterBreak="0">
     <w:nsid w:val="47BE7C9E"/>
     <w:multiLevelType w:val="hybridMultilevel"/>
     <w:tmpl w:val="CFD6E188"/>
@@ -9725,7 +11815,7 @@
       </w:pPr>
     </w:lvl>
   </w:abstractNum>
-  <w:abstractNum w:abstractNumId="18" w15:restartNumberingAfterBreak="0">
+  <w:abstractNum w:abstractNumId="24" w15:restartNumberingAfterBreak="0">
     <w:nsid w:val="4B762387"/>
     <w:multiLevelType w:val="hybridMultilevel"/>
     <w:tmpl w:val="1A54727E"/>
@@ -9814,7 +11904,7 @@
       </w:pPr>
     </w:lvl>
   </w:abstractNum>
-  <w:abstractNum w:abstractNumId="19" w15:restartNumberingAfterBreak="0">
+  <w:abstractNum w:abstractNumId="25" w15:restartNumberingAfterBreak="0">
     <w:nsid w:val="4C94056A"/>
     <w:multiLevelType w:val="hybridMultilevel"/>
     <w:tmpl w:val="2CCA8776"/>
@@ -9926,7 +12016,7 @@
       </w:rPr>
     </w:lvl>
   </w:abstractNum>
-  <w:abstractNum w:abstractNumId="20" w15:restartNumberingAfterBreak="0">
+  <w:abstractNum w:abstractNumId="26" w15:restartNumberingAfterBreak="0">
     <w:nsid w:val="4F3032C6"/>
     <w:multiLevelType w:val="hybridMultilevel"/>
     <w:tmpl w:val="68BC668A"/>
@@ -10015,7 +12105,7 @@
       </w:pPr>
     </w:lvl>
   </w:abstractNum>
-  <w:abstractNum w:abstractNumId="21" w15:restartNumberingAfterBreak="0">
+  <w:abstractNum w:abstractNumId="27" w15:restartNumberingAfterBreak="0">
     <w:nsid w:val="51DE06B7"/>
     <w:multiLevelType w:val="hybridMultilevel"/>
     <w:tmpl w:val="D59C518C"/>
@@ -10104,7 +12194,7 @@
       </w:pPr>
     </w:lvl>
   </w:abstractNum>
-  <w:abstractNum w:abstractNumId="22" w15:restartNumberingAfterBreak="0">
+  <w:abstractNum w:abstractNumId="28" w15:restartNumberingAfterBreak="0">
     <w:nsid w:val="52CB0065"/>
     <w:multiLevelType w:val="hybridMultilevel"/>
     <w:tmpl w:val="98CE8E3E"/>
@@ -10193,7 +12283,7 @@
       </w:pPr>
     </w:lvl>
   </w:abstractNum>
-  <w:abstractNum w:abstractNumId="23" w15:restartNumberingAfterBreak="0">
+  <w:abstractNum w:abstractNumId="29" w15:restartNumberingAfterBreak="0">
     <w:nsid w:val="57273FCC"/>
     <w:multiLevelType w:val="hybridMultilevel"/>
     <w:tmpl w:val="3752C848"/>
@@ -10282,7 +12372,7 @@
       </w:pPr>
     </w:lvl>
   </w:abstractNum>
-  <w:abstractNum w:abstractNumId="24" w15:restartNumberingAfterBreak="0">
+  <w:abstractNum w:abstractNumId="30" w15:restartNumberingAfterBreak="0">
     <w:nsid w:val="57436C0F"/>
     <w:multiLevelType w:val="hybridMultilevel"/>
     <w:tmpl w:val="272E8484"/>
@@ -10371,7 +12461,7 @@
       </w:pPr>
     </w:lvl>
   </w:abstractNum>
-  <w:abstractNum w:abstractNumId="25" w15:restartNumberingAfterBreak="0">
+  <w:abstractNum w:abstractNumId="31" w15:restartNumberingAfterBreak="0">
     <w:nsid w:val="5C0868F4"/>
     <w:multiLevelType w:val="hybridMultilevel"/>
     <w:tmpl w:val="F8BCDB56"/>
@@ -10460,7 +12550,7 @@
       </w:pPr>
     </w:lvl>
   </w:abstractNum>
-  <w:abstractNum w:abstractNumId="26" w15:restartNumberingAfterBreak="0">
+  <w:abstractNum w:abstractNumId="32" w15:restartNumberingAfterBreak="0">
     <w:nsid w:val="5F0A429F"/>
     <w:multiLevelType w:val="hybridMultilevel"/>
     <w:tmpl w:val="3D44AEF8"/>
@@ -10573,7 +12663,233 @@
       </w:rPr>
     </w:lvl>
   </w:abstractNum>
-  <w:abstractNum w:abstractNumId="27" w15:restartNumberingAfterBreak="0">
+  <w:abstractNum w:abstractNumId="33" w15:restartNumberingAfterBreak="0">
+    <w:nsid w:val="6D9C3763"/>
+    <w:multiLevelType w:val="hybridMultilevel"/>
+    <w:tmpl w:val="FFD68322"/>
+    <w:lvl w:ilvl="0" w:tplc="300C0005">
+      <w:start w:val="1"/>
+      <w:numFmt w:val="bullet"/>
+      <w:lvlText w:val=""/>
+      <w:lvlJc w:val="left"/>
+      <w:pPr>
+        <w:ind w:left="1440" w:hanging="360"/>
+      </w:pPr>
+      <w:rPr>
+        <w:rFonts w:ascii="Wingdings" w:hAnsi="Wingdings" w:hint="default"/>
+      </w:rPr>
+    </w:lvl>
+    <w:lvl w:ilvl="1" w:tplc="300C0003" w:tentative="1">
+      <w:start w:val="1"/>
+      <w:numFmt w:val="bullet"/>
+      <w:lvlText w:val="o"/>
+      <w:lvlJc w:val="left"/>
+      <w:pPr>
+        <w:ind w:left="2160" w:hanging="360"/>
+      </w:pPr>
+      <w:rPr>
+        <w:rFonts w:ascii="Courier New" w:hAnsi="Courier New" w:cs="Courier New" w:hint="default"/>
+      </w:rPr>
+    </w:lvl>
+    <w:lvl w:ilvl="2" w:tplc="300C0005" w:tentative="1">
+      <w:start w:val="1"/>
+      <w:numFmt w:val="bullet"/>
+      <w:lvlText w:val=""/>
+      <w:lvlJc w:val="left"/>
+      <w:pPr>
+        <w:ind w:left="2880" w:hanging="360"/>
+      </w:pPr>
+      <w:rPr>
+        <w:rFonts w:ascii="Wingdings" w:hAnsi="Wingdings" w:hint="default"/>
+      </w:rPr>
+    </w:lvl>
+    <w:lvl w:ilvl="3" w:tplc="300C0001" w:tentative="1">
+      <w:start w:val="1"/>
+      <w:numFmt w:val="bullet"/>
+      <w:lvlText w:val=""/>
+      <w:lvlJc w:val="left"/>
+      <w:pPr>
+        <w:ind w:left="3600" w:hanging="360"/>
+      </w:pPr>
+      <w:rPr>
+        <w:rFonts w:ascii="Symbol" w:hAnsi="Symbol" w:hint="default"/>
+      </w:rPr>
+    </w:lvl>
+    <w:lvl w:ilvl="4" w:tplc="300C0003" w:tentative="1">
+      <w:start w:val="1"/>
+      <w:numFmt w:val="bullet"/>
+      <w:lvlText w:val="o"/>
+      <w:lvlJc w:val="left"/>
+      <w:pPr>
+        <w:ind w:left="4320" w:hanging="360"/>
+      </w:pPr>
+      <w:rPr>
+        <w:rFonts w:ascii="Courier New" w:hAnsi="Courier New" w:cs="Courier New" w:hint="default"/>
+      </w:rPr>
+    </w:lvl>
+    <w:lvl w:ilvl="5" w:tplc="300C0005" w:tentative="1">
+      <w:start w:val="1"/>
+      <w:numFmt w:val="bullet"/>
+      <w:lvlText w:val=""/>
+      <w:lvlJc w:val="left"/>
+      <w:pPr>
+        <w:ind w:left="5040" w:hanging="360"/>
+      </w:pPr>
+      <w:rPr>
+        <w:rFonts w:ascii="Wingdings" w:hAnsi="Wingdings" w:hint="default"/>
+      </w:rPr>
+    </w:lvl>
+    <w:lvl w:ilvl="6" w:tplc="300C0001" w:tentative="1">
+      <w:start w:val="1"/>
+      <w:numFmt w:val="bullet"/>
+      <w:lvlText w:val=""/>
+      <w:lvlJc w:val="left"/>
+      <w:pPr>
+        <w:ind w:left="5760" w:hanging="360"/>
+      </w:pPr>
+      <w:rPr>
+        <w:rFonts w:ascii="Symbol" w:hAnsi="Symbol" w:hint="default"/>
+      </w:rPr>
+    </w:lvl>
+    <w:lvl w:ilvl="7" w:tplc="300C0003" w:tentative="1">
+      <w:start w:val="1"/>
+      <w:numFmt w:val="bullet"/>
+      <w:lvlText w:val="o"/>
+      <w:lvlJc w:val="left"/>
+      <w:pPr>
+        <w:ind w:left="6480" w:hanging="360"/>
+      </w:pPr>
+      <w:rPr>
+        <w:rFonts w:ascii="Courier New" w:hAnsi="Courier New" w:cs="Courier New" w:hint="default"/>
+      </w:rPr>
+    </w:lvl>
+    <w:lvl w:ilvl="8" w:tplc="300C0005" w:tentative="1">
+      <w:start w:val="1"/>
+      <w:numFmt w:val="bullet"/>
+      <w:lvlText w:val=""/>
+      <w:lvlJc w:val="left"/>
+      <w:pPr>
+        <w:ind w:left="7200" w:hanging="360"/>
+      </w:pPr>
+      <w:rPr>
+        <w:rFonts w:ascii="Wingdings" w:hAnsi="Wingdings" w:hint="default"/>
+      </w:rPr>
+    </w:lvl>
+  </w:abstractNum>
+  <w:abstractNum w:abstractNumId="34" w15:restartNumberingAfterBreak="0">
+    <w:nsid w:val="6DC1441C"/>
+    <w:multiLevelType w:val="hybridMultilevel"/>
+    <w:tmpl w:val="615EE8A6"/>
+    <w:lvl w:ilvl="0" w:tplc="300C000D">
+      <w:start w:val="1"/>
+      <w:numFmt w:val="bullet"/>
+      <w:lvlText w:val=""/>
+      <w:lvlJc w:val="left"/>
+      <w:pPr>
+        <w:ind w:left="720" w:hanging="360"/>
+      </w:pPr>
+      <w:rPr>
+        <w:rFonts w:ascii="Wingdings" w:hAnsi="Wingdings" w:hint="default"/>
+      </w:rPr>
+    </w:lvl>
+    <w:lvl w:ilvl="1" w:tplc="300C0003" w:tentative="1">
+      <w:start w:val="1"/>
+      <w:numFmt w:val="bullet"/>
+      <w:lvlText w:val="o"/>
+      <w:lvlJc w:val="left"/>
+      <w:pPr>
+        <w:ind w:left="1440" w:hanging="360"/>
+      </w:pPr>
+      <w:rPr>
+        <w:rFonts w:ascii="Courier New" w:hAnsi="Courier New" w:cs="Courier New" w:hint="default"/>
+      </w:rPr>
+    </w:lvl>
+    <w:lvl w:ilvl="2" w:tplc="300C0005" w:tentative="1">
+      <w:start w:val="1"/>
+      <w:numFmt w:val="bullet"/>
+      <w:lvlText w:val=""/>
+      <w:lvlJc w:val="left"/>
+      <w:pPr>
+        <w:ind w:left="2160" w:hanging="360"/>
+      </w:pPr>
+      <w:rPr>
+        <w:rFonts w:ascii="Wingdings" w:hAnsi="Wingdings" w:hint="default"/>
+      </w:rPr>
+    </w:lvl>
+    <w:lvl w:ilvl="3" w:tplc="300C0001" w:tentative="1">
+      <w:start w:val="1"/>
+      <w:numFmt w:val="bullet"/>
+      <w:lvlText w:val=""/>
+      <w:lvlJc w:val="left"/>
+      <w:pPr>
+        <w:ind w:left="2880" w:hanging="360"/>
+      </w:pPr>
+      <w:rPr>
+        <w:rFonts w:ascii="Symbol" w:hAnsi="Symbol" w:hint="default"/>
+      </w:rPr>
+    </w:lvl>
+    <w:lvl w:ilvl="4" w:tplc="300C0003" w:tentative="1">
+      <w:start w:val="1"/>
+      <w:numFmt w:val="bullet"/>
+      <w:lvlText w:val="o"/>
+      <w:lvlJc w:val="left"/>
+      <w:pPr>
+        <w:ind w:left="3600" w:hanging="360"/>
+      </w:pPr>
+      <w:rPr>
+        <w:rFonts w:ascii="Courier New" w:hAnsi="Courier New" w:cs="Courier New" w:hint="default"/>
+      </w:rPr>
+    </w:lvl>
+    <w:lvl w:ilvl="5" w:tplc="300C0005" w:tentative="1">
+      <w:start w:val="1"/>
+      <w:numFmt w:val="bullet"/>
+      <w:lvlText w:val=""/>
+      <w:lvlJc w:val="left"/>
+      <w:pPr>
+        <w:ind w:left="4320" w:hanging="360"/>
+      </w:pPr>
+      <w:rPr>
+        <w:rFonts w:ascii="Wingdings" w:hAnsi="Wingdings" w:hint="default"/>
+      </w:rPr>
+    </w:lvl>
+    <w:lvl w:ilvl="6" w:tplc="300C0001" w:tentative="1">
+      <w:start w:val="1"/>
+      <w:numFmt w:val="bullet"/>
+      <w:lvlText w:val=""/>
+      <w:lvlJc w:val="left"/>
+      <w:pPr>
+        <w:ind w:left="5040" w:hanging="360"/>
+      </w:pPr>
+      <w:rPr>
+        <w:rFonts w:ascii="Symbol" w:hAnsi="Symbol" w:hint="default"/>
+      </w:rPr>
+    </w:lvl>
+    <w:lvl w:ilvl="7" w:tplc="300C0003" w:tentative="1">
+      <w:start w:val="1"/>
+      <w:numFmt w:val="bullet"/>
+      <w:lvlText w:val="o"/>
+      <w:lvlJc w:val="left"/>
+      <w:pPr>
+        <w:ind w:left="5760" w:hanging="360"/>
+      </w:pPr>
+      <w:rPr>
+        <w:rFonts w:ascii="Courier New" w:hAnsi="Courier New" w:cs="Courier New" w:hint="default"/>
+      </w:rPr>
+    </w:lvl>
+    <w:lvl w:ilvl="8" w:tplc="300C0005" w:tentative="1">
+      <w:start w:val="1"/>
+      <w:numFmt w:val="bullet"/>
+      <w:lvlText w:val=""/>
+      <w:lvlJc w:val="left"/>
+      <w:pPr>
+        <w:ind w:left="6480" w:hanging="360"/>
+      </w:pPr>
+      <w:rPr>
+        <w:rFonts w:ascii="Wingdings" w:hAnsi="Wingdings" w:hint="default"/>
+      </w:rPr>
+    </w:lvl>
+  </w:abstractNum>
+  <w:abstractNum w:abstractNumId="35" w15:restartNumberingAfterBreak="0">
     <w:nsid w:val="71AF19BD"/>
     <w:multiLevelType w:val="hybridMultilevel"/>
     <w:tmpl w:val="7688C80E"/>
@@ -10686,7 +13002,7 @@
       </w:rPr>
     </w:lvl>
   </w:abstractNum>
-  <w:abstractNum w:abstractNumId="28" w15:restartNumberingAfterBreak="0">
+  <w:abstractNum w:abstractNumId="36" w15:restartNumberingAfterBreak="0">
     <w:nsid w:val="741E7C98"/>
     <w:multiLevelType w:val="hybridMultilevel"/>
     <w:tmpl w:val="A81A92BE"/>
@@ -10775,7 +13091,120 @@
       </w:pPr>
     </w:lvl>
   </w:abstractNum>
-  <w:abstractNum w:abstractNumId="29" w15:restartNumberingAfterBreak="0">
+  <w:abstractNum w:abstractNumId="37" w15:restartNumberingAfterBreak="0">
+    <w:nsid w:val="75B271C3"/>
+    <w:multiLevelType w:val="hybridMultilevel"/>
+    <w:tmpl w:val="12F6E2BA"/>
+    <w:lvl w:ilvl="0" w:tplc="300C000D">
+      <w:start w:val="1"/>
+      <w:numFmt w:val="bullet"/>
+      <w:lvlText w:val=""/>
+      <w:lvlJc w:val="left"/>
+      <w:pPr>
+        <w:ind w:left="720" w:hanging="360"/>
+      </w:pPr>
+      <w:rPr>
+        <w:rFonts w:ascii="Wingdings" w:hAnsi="Wingdings" w:hint="default"/>
+      </w:rPr>
+    </w:lvl>
+    <w:lvl w:ilvl="1" w:tplc="300C0003" w:tentative="1">
+      <w:start w:val="1"/>
+      <w:numFmt w:val="bullet"/>
+      <w:lvlText w:val="o"/>
+      <w:lvlJc w:val="left"/>
+      <w:pPr>
+        <w:ind w:left="1440" w:hanging="360"/>
+      </w:pPr>
+      <w:rPr>
+        <w:rFonts w:ascii="Courier New" w:hAnsi="Courier New" w:cs="Courier New" w:hint="default"/>
+      </w:rPr>
+    </w:lvl>
+    <w:lvl w:ilvl="2" w:tplc="300C0005" w:tentative="1">
+      <w:start w:val="1"/>
+      <w:numFmt w:val="bullet"/>
+      <w:lvlText w:val=""/>
+      <w:lvlJc w:val="left"/>
+      <w:pPr>
+        <w:ind w:left="2160" w:hanging="360"/>
+      </w:pPr>
+      <w:rPr>
+        <w:rFonts w:ascii="Wingdings" w:hAnsi="Wingdings" w:hint="default"/>
+      </w:rPr>
+    </w:lvl>
+    <w:lvl w:ilvl="3" w:tplc="300C0001" w:tentative="1">
+      <w:start w:val="1"/>
+      <w:numFmt w:val="bullet"/>
+      <w:lvlText w:val=""/>
+      <w:lvlJc w:val="left"/>
+      <w:pPr>
+        <w:ind w:left="2880" w:hanging="360"/>
+      </w:pPr>
+      <w:rPr>
+        <w:rFonts w:ascii="Symbol" w:hAnsi="Symbol" w:hint="default"/>
+      </w:rPr>
+    </w:lvl>
+    <w:lvl w:ilvl="4" w:tplc="300C0003" w:tentative="1">
+      <w:start w:val="1"/>
+      <w:numFmt w:val="bullet"/>
+      <w:lvlText w:val="o"/>
+      <w:lvlJc w:val="left"/>
+      <w:pPr>
+        <w:ind w:left="3600" w:hanging="360"/>
+      </w:pPr>
+      <w:rPr>
+        <w:rFonts w:ascii="Courier New" w:hAnsi="Courier New" w:cs="Courier New" w:hint="default"/>
+      </w:rPr>
+    </w:lvl>
+    <w:lvl w:ilvl="5" w:tplc="300C0005" w:tentative="1">
+      <w:start w:val="1"/>
+      <w:numFmt w:val="bullet"/>
+      <w:lvlText w:val=""/>
+      <w:lvlJc w:val="left"/>
+      <w:pPr>
+        <w:ind w:left="4320" w:hanging="360"/>
+      </w:pPr>
+      <w:rPr>
+        <w:rFonts w:ascii="Wingdings" w:hAnsi="Wingdings" w:hint="default"/>
+      </w:rPr>
+    </w:lvl>
+    <w:lvl w:ilvl="6" w:tplc="300C0001" w:tentative="1">
+      <w:start w:val="1"/>
+      <w:numFmt w:val="bullet"/>
+      <w:lvlText w:val=""/>
+      <w:lvlJc w:val="left"/>
+      <w:pPr>
+        <w:ind w:left="5040" w:hanging="360"/>
+      </w:pPr>
+      <w:rPr>
+        <w:rFonts w:ascii="Symbol" w:hAnsi="Symbol" w:hint="default"/>
+      </w:rPr>
+    </w:lvl>
+    <w:lvl w:ilvl="7" w:tplc="300C0003" w:tentative="1">
+      <w:start w:val="1"/>
+      <w:numFmt w:val="bullet"/>
+      <w:lvlText w:val="o"/>
+      <w:lvlJc w:val="left"/>
+      <w:pPr>
+        <w:ind w:left="5760" w:hanging="360"/>
+      </w:pPr>
+      <w:rPr>
+        <w:rFonts w:ascii="Courier New" w:hAnsi="Courier New" w:cs="Courier New" w:hint="default"/>
+      </w:rPr>
+    </w:lvl>
+    <w:lvl w:ilvl="8" w:tplc="300C0005" w:tentative="1">
+      <w:start w:val="1"/>
+      <w:numFmt w:val="bullet"/>
+      <w:lvlText w:val=""/>
+      <w:lvlJc w:val="left"/>
+      <w:pPr>
+        <w:ind w:left="6480" w:hanging="360"/>
+      </w:pPr>
+      <w:rPr>
+        <w:rFonts w:ascii="Wingdings" w:hAnsi="Wingdings" w:hint="default"/>
+      </w:rPr>
+    </w:lvl>
+  </w:abstractNum>
+  <w:abstractNum w:abstractNumId="38" w15:restartNumberingAfterBreak="0">
     <w:nsid w:val="787A3786"/>
     <w:multiLevelType w:val="hybridMultilevel"/>
     <w:tmpl w:val="B20AC930"/>
@@ -10864,7 +13293,7 @@
       </w:pPr>
     </w:lvl>
   </w:abstractNum>
-  <w:abstractNum w:abstractNumId="30" w15:restartNumberingAfterBreak="0">
+  <w:abstractNum w:abstractNumId="39" w15:restartNumberingAfterBreak="0">
     <w:nsid w:val="78906BB3"/>
     <w:multiLevelType w:val="hybridMultilevel"/>
     <w:tmpl w:val="DA4E7196"/>
@@ -10953,7 +13382,7 @@
       </w:pPr>
     </w:lvl>
   </w:abstractNum>
-  <w:abstractNum w:abstractNumId="31" w15:restartNumberingAfterBreak="0">
+  <w:abstractNum w:abstractNumId="40" w15:restartNumberingAfterBreak="0">
     <w:nsid w:val="7C2744C7"/>
     <w:multiLevelType w:val="hybridMultilevel"/>
     <w:tmpl w:val="26D4FFD0"/>
@@ -11043,100 +13472,127 @@
     </w:lvl>
   </w:abstractNum>
   <w:num w:numId="1">
-    <w:abstractNumId w:val="28"/>
+    <w:abstractNumId w:val="36"/>
   </w:num>
   <w:num w:numId="2">
     <w:abstractNumId w:val="2"/>
   </w:num>
   <w:num w:numId="3">
-    <w:abstractNumId w:val="24"/>
+    <w:abstractNumId w:val="30"/>
   </w:num>
   <w:num w:numId="4">
-    <w:abstractNumId w:val="7"/>
+    <w:abstractNumId w:val="8"/>
   </w:num>
   <w:num w:numId="5">
-    <w:abstractNumId w:val="21"/>
+    <w:abstractNumId w:val="27"/>
   </w:num>
   <w:num w:numId="6">
     <w:abstractNumId w:val="6"/>
   </w:num>
   <w:num w:numId="7">
-    <w:abstractNumId w:val="29"/>
+    <w:abstractNumId w:val="38"/>
   </w:num>
   <w:num w:numId="8">
-    <w:abstractNumId w:val="11"/>
+    <w:abstractNumId w:val="13"/>
   </w:num>
   <w:num w:numId="9">
-    <w:abstractNumId w:val="8"/>
+    <w:abstractNumId w:val="10"/>
   </w:num>
   <w:num w:numId="10">
-    <w:abstractNumId w:val="31"/>
+    <w:abstractNumId w:val="40"/>
   </w:num>
   <w:num w:numId="11">
     <w:abstractNumId w:val="4"/>
   </w:num>
   <w:num w:numId="12">
-    <w:abstractNumId w:val="17"/>
+    <w:abstractNumId w:val="23"/>
   </w:num>
   <w:num w:numId="13">
-    <w:abstractNumId w:val="26"/>
+    <w:abstractNumId w:val="32"/>
   </w:num>
   <w:num w:numId="14">
     <w:abstractNumId w:val="3"/>
   </w:num>
   <w:num w:numId="15">
-    <w:abstractNumId w:val="9"/>
+    <w:abstractNumId w:val="11"/>
   </w:num>
   <w:num w:numId="16">
-    <w:abstractNumId w:val="27"/>
+    <w:abstractNumId w:val="35"/>
   </w:num>
   <w:num w:numId="17">
-    <w:abstractNumId w:val="19"/>
+    <w:abstractNumId w:val="25"/>
   </w:num>
   <w:num w:numId="18">
-    <w:abstractNumId w:val="10"/>
+    <w:abstractNumId w:val="12"/>
   </w:num>
   <w:num w:numId="19">
-    <w:abstractNumId w:val="23"/>
+    <w:abstractNumId w:val="29"/>
   </w:num>
   <w:num w:numId="20">
-    <w:abstractNumId w:val="18"/>
+    <w:abstractNumId w:val="24"/>
   </w:num>
   <w:num w:numId="21">
     <w:abstractNumId w:val="1"/>
   </w:num>
   <w:num w:numId="22">
-    <w:abstractNumId w:val="13"/>
+    <w:abstractNumId w:val="17"/>
   </w:num>
   <w:num w:numId="23">
-    <w:abstractNumId w:val="20"/>
+    <w:abstractNumId w:val="26"/>
   </w:num>
   <w:num w:numId="24">
-    <w:abstractNumId w:val="25"/>
+    <w:abstractNumId w:val="31"/>
   </w:num>
   <w:num w:numId="25">
-    <w:abstractNumId w:val="16"/>
+    <w:abstractNumId w:val="22"/>
   </w:num>
   <w:num w:numId="26">
     <w:abstractNumId w:val="0"/>
   </w:num>
   <w:num w:numId="27">
-    <w:abstractNumId w:val="14"/>
+    <w:abstractNumId w:val="18"/>
   </w:num>
   <w:num w:numId="28">
-    <w:abstractNumId w:val="30"/>
+    <w:abstractNumId w:val="39"/>
   </w:num>
   <w:num w:numId="29">
-    <w:abstractNumId w:val="12"/>
+    <w:abstractNumId w:val="16"/>
   </w:num>
   <w:num w:numId="30">
-    <w:abstractNumId w:val="22"/>
+    <w:abstractNumId w:val="28"/>
   </w:num>
   <w:num w:numId="31">
-    <w:abstractNumId w:val="15"/>
+    <w:abstractNumId w:val="20"/>
   </w:num>
   <w:num w:numId="32">
     <w:abstractNumId w:val="5"/>
+  </w:num>
+  <w:num w:numId="33">
+    <w:abstractNumId w:val="21"/>
+  </w:num>
+  <w:num w:numId="34">
+    <w:abstractNumId w:val="14"/>
+  </w:num>
+  <w:num w:numId="35">
+    <w:abstractNumId w:val="15"/>
+  </w:num>
+  <w:num w:numId="36">
+    <w:abstractNumId w:val="9"/>
+  </w:num>
+  <w:num w:numId="37">
+    <w:abstractNumId w:val="19"/>
+  </w:num>
+  <w:num w:numId="38">
+    <w:abstractNumId w:val="37"/>
+  </w:num>
+  <w:num w:numId="39">
+    <w:abstractNumId w:val="7"/>
+  </w:num>
+  <w:num w:numId="40">
+    <w:abstractNumId w:val="33"/>
+  </w:num>
+  <w:num w:numId="41">
+    <w:abstractNumId w:val="34"/>
   </w:num>
 </w:numbering>
 </file>
@@ -11538,6 +13994,7 @@
   <w:style w:type="character" w:default="1" w:styleId="Policepardfaut">
     <w:name w:val="Default Paragraph Font"/>
     <w:uiPriority w:val="1"/>
+    <w:semiHidden/>
     <w:unhideWhenUsed/>
   </w:style>
   <w:style w:type="table" w:default="1" w:styleId="TableauNormal">

</xml_diff>

<commit_message>
Suite de la partie 3
</commit_message>
<xml_diff>
--- a/MEMOIRE.docx
+++ b/MEMOIRE.docx
@@ -16,7 +16,7 @@
           <w:noProof/>
           <w:sz w:val="36"/>
           <w:szCs w:val="36"/>
-          <w:lang w:eastAsia="fr-CI"/>
+          <w:lang w:val="fr-FR" w:eastAsia="fr-FR"/>
         </w:rPr>
         <mc:AlternateContent>
           <mc:Choice Requires="wps">
@@ -759,25 +759,7 @@
           <w:sz w:val="28"/>
           <w:szCs w:val="28"/>
         </w:rPr>
-        <w:t xml:space="preserve">Annexe 1 : Script </w:t>
-      </w:r>
-      <w:proofErr w:type="spellStart"/>
-      <w:r>
-        <w:rPr>
-          <w:rFonts w:ascii="Times New Roman" w:hAnsi="Times New Roman" w:cs="Times New Roman"/>
-          <w:sz w:val="28"/>
-          <w:szCs w:val="28"/>
-        </w:rPr>
-        <w:t>Terraform</w:t>
-      </w:r>
-      <w:proofErr w:type="spellEnd"/>
-      <w:r>
-        <w:rPr>
-          <w:rFonts w:ascii="Times New Roman" w:hAnsi="Times New Roman" w:cs="Times New Roman"/>
-          <w:sz w:val="28"/>
-          <w:szCs w:val="28"/>
-        </w:rPr>
-        <w:t xml:space="preserve"> Complets</w:t>
+        <w:t>Annexe 1 : Script Terraform Complets</w:t>
       </w:r>
     </w:p>
     <w:p>
@@ -796,43 +778,7 @@
           <w:sz w:val="28"/>
           <w:szCs w:val="28"/>
         </w:rPr>
-        <w:t xml:space="preserve">Annexe 2 : </w:t>
-      </w:r>
-      <w:proofErr w:type="spellStart"/>
-      <w:r>
-        <w:rPr>
-          <w:rFonts w:ascii="Times New Roman" w:hAnsi="Times New Roman" w:cs="Times New Roman"/>
-          <w:sz w:val="28"/>
-          <w:szCs w:val="28"/>
-        </w:rPr>
-        <w:t>Playbooks</w:t>
-      </w:r>
-      <w:proofErr w:type="spellEnd"/>
-      <w:r>
-        <w:rPr>
-          <w:rFonts w:ascii="Times New Roman" w:hAnsi="Times New Roman" w:cs="Times New Roman"/>
-          <w:sz w:val="28"/>
-          <w:szCs w:val="28"/>
-        </w:rPr>
-        <w:t xml:space="preserve"> </w:t>
-      </w:r>
-      <w:proofErr w:type="spellStart"/>
-      <w:r>
-        <w:rPr>
-          <w:rFonts w:ascii="Times New Roman" w:hAnsi="Times New Roman" w:cs="Times New Roman"/>
-          <w:sz w:val="28"/>
-          <w:szCs w:val="28"/>
-        </w:rPr>
-        <w:t>Ansible</w:t>
-      </w:r>
-      <w:proofErr w:type="spellEnd"/>
-      <w:r>
-        <w:rPr>
-          <w:rFonts w:ascii="Times New Roman" w:hAnsi="Times New Roman" w:cs="Times New Roman"/>
-          <w:sz w:val="28"/>
-          <w:szCs w:val="28"/>
-        </w:rPr>
-        <w:t xml:space="preserve"> complets</w:t>
+        <w:t>Annexe 2 : Playbooks Ansible complets</w:t>
       </w:r>
     </w:p>
     <w:p>
@@ -1065,43 +1011,7 @@
           <w:sz w:val="28"/>
           <w:szCs w:val="28"/>
         </w:rPr>
-        <w:t xml:space="preserve">et à documenter les différents tickets ou </w:t>
-      </w:r>
-      <w:proofErr w:type="spellStart"/>
-      <w:r>
-        <w:rPr>
-          <w:rFonts w:ascii="Times New Roman" w:hAnsi="Times New Roman" w:cs="Times New Roman"/>
-          <w:sz w:val="28"/>
-          <w:szCs w:val="28"/>
-        </w:rPr>
-        <w:t>defects</w:t>
-      </w:r>
-      <w:proofErr w:type="spellEnd"/>
-      <w:r>
-        <w:rPr>
-          <w:rFonts w:ascii="Times New Roman" w:hAnsi="Times New Roman" w:cs="Times New Roman"/>
-          <w:sz w:val="28"/>
-          <w:szCs w:val="28"/>
-        </w:rPr>
-        <w:t xml:space="preserve"> à remonter à l’équipe de </w:t>
-      </w:r>
-      <w:proofErr w:type="spellStart"/>
-      <w:r>
-        <w:rPr>
-          <w:rFonts w:ascii="Times New Roman" w:hAnsi="Times New Roman" w:cs="Times New Roman"/>
-          <w:sz w:val="28"/>
-          <w:szCs w:val="28"/>
-        </w:rPr>
-        <w:t>dev</w:t>
-      </w:r>
-      <w:proofErr w:type="spellEnd"/>
-      <w:r>
-        <w:rPr>
-          <w:rFonts w:ascii="Times New Roman" w:hAnsi="Times New Roman" w:cs="Times New Roman"/>
-          <w:sz w:val="28"/>
-          <w:szCs w:val="28"/>
-        </w:rPr>
-        <w:t xml:space="preserve">. En plus de travailler de manière dispersé, chaque équipe utilise ces propres outils. Cette situation aboutit toujours à des situations conflictuelles surtout quand les bugs commencent à apparaitre. Les conséquences qui en découlent sont le retard dans les différentes livrables, des coûts </w:t>
+        <w:t xml:space="preserve">et à documenter les différents tickets ou defects à remonter à l’équipe de dev. En plus de travailler de manière dispersé, chaque équipe utilise ces propres outils. Cette situation aboutit toujours à des situations conflictuelles surtout quand les bugs commencent à apparaitre. Les conséquences qui en découlent sont le retard dans les différentes livrables, des coûts </w:t>
       </w:r>
       <w:r>
         <w:rPr>
@@ -1446,25 +1356,7 @@
           <w:sz w:val="28"/>
           <w:szCs w:val="28"/>
         </w:rPr>
-        <w:t xml:space="preserve"> et </w:t>
-      </w:r>
-      <w:proofErr w:type="spellStart"/>
-      <w:r>
-        <w:rPr>
-          <w:rFonts w:ascii="Times New Roman" w:hAnsi="Times New Roman" w:cs="Times New Roman"/>
-          <w:sz w:val="28"/>
-          <w:szCs w:val="28"/>
-        </w:rPr>
-        <w:t>springboot</w:t>
-      </w:r>
-      <w:proofErr w:type="spellEnd"/>
-      <w:r>
-        <w:rPr>
-          <w:rFonts w:ascii="Times New Roman" w:hAnsi="Times New Roman" w:cs="Times New Roman"/>
-          <w:sz w:val="28"/>
-          <w:szCs w:val="28"/>
-        </w:rPr>
-        <w:t>.</w:t>
+        <w:t xml:space="preserve"> et springboot.</w:t>
       </w:r>
     </w:p>
     <w:p>
@@ -1717,25 +1609,7 @@
           <w:sz w:val="28"/>
           <w:szCs w:val="28"/>
         </w:rPr>
-        <w:t xml:space="preserve"> dirigée par un </w:t>
-      </w:r>
-      <w:proofErr w:type="spellStart"/>
-      <w:r>
-        <w:rPr>
-          <w:rFonts w:ascii="Times New Roman" w:hAnsi="Times New Roman" w:cs="Times New Roman"/>
-          <w:sz w:val="28"/>
-          <w:szCs w:val="28"/>
-        </w:rPr>
-        <w:t>scrum</w:t>
-      </w:r>
-      <w:proofErr w:type="spellEnd"/>
-      <w:r>
-        <w:rPr>
-          <w:rFonts w:ascii="Times New Roman" w:hAnsi="Times New Roman" w:cs="Times New Roman"/>
-          <w:sz w:val="28"/>
-          <w:szCs w:val="28"/>
-        </w:rPr>
-        <w:t xml:space="preserve"> master</w:t>
+        <w:t xml:space="preserve"> dirigée par un scrum master</w:t>
       </w:r>
       <w:r>
         <w:rPr>
@@ -1751,25 +1625,7 @@
           <w:sz w:val="28"/>
           <w:szCs w:val="28"/>
         </w:rPr>
-        <w:t xml:space="preserve"> une dédiée au </w:t>
-      </w:r>
-      <w:proofErr w:type="spellStart"/>
-      <w:r>
-        <w:rPr>
-          <w:rFonts w:ascii="Times New Roman" w:hAnsi="Times New Roman" w:cs="Times New Roman"/>
-          <w:sz w:val="28"/>
-          <w:szCs w:val="28"/>
-        </w:rPr>
-        <w:t>front-office</w:t>
-      </w:r>
-      <w:proofErr w:type="spellEnd"/>
-      <w:r>
-        <w:rPr>
-          <w:rFonts w:ascii="Times New Roman" w:hAnsi="Times New Roman" w:cs="Times New Roman"/>
-          <w:sz w:val="28"/>
-          <w:szCs w:val="28"/>
-        </w:rPr>
-        <w:t xml:space="preserve"> </w:t>
+        <w:t xml:space="preserve"> une dédiée au front-office </w:t>
       </w:r>
       <w:r>
         <w:rPr>
@@ -2591,25 +2447,7 @@
           <w:sz w:val="28"/>
           <w:szCs w:val="28"/>
         </w:rPr>
-        <w:t xml:space="preserve"> fournir par toute l’équipe (</w:t>
-      </w:r>
-      <w:proofErr w:type="spellStart"/>
-      <w:r>
-        <w:rPr>
-          <w:rFonts w:ascii="Times New Roman" w:hAnsi="Times New Roman" w:cs="Times New Roman"/>
-          <w:sz w:val="28"/>
-          <w:szCs w:val="28"/>
-        </w:rPr>
-        <w:t>dev</w:t>
-      </w:r>
-      <w:proofErr w:type="spellEnd"/>
-      <w:r>
-        <w:rPr>
-          <w:rFonts w:ascii="Times New Roman" w:hAnsi="Times New Roman" w:cs="Times New Roman"/>
-          <w:sz w:val="28"/>
-          <w:szCs w:val="28"/>
-        </w:rPr>
-        <w:t>, testeurs…) du prestataire en charge de développer la solution. Quand cette étape est validée, alors l’application est déployé</w:t>
+        <w:t xml:space="preserve"> fournir par toute l’équipe (dev, testeurs…) du prestataire en charge de développer la solution. Quand cette étape est validée, alors l’application est déployé</w:t>
       </w:r>
       <w:r>
         <w:rPr>
@@ -2692,7 +2530,6 @@
         </w:rPr>
         <w:t xml:space="preserve">u import l’environnement, l’équipe de </w:t>
       </w:r>
-      <w:proofErr w:type="spellStart"/>
       <w:r>
         <w:rPr>
           <w:rFonts w:ascii="Times New Roman" w:hAnsi="Times New Roman" w:cs="Times New Roman"/>
@@ -2707,16 +2544,7 @@
           <w:sz w:val="28"/>
           <w:szCs w:val="28"/>
         </w:rPr>
-        <w:t>ev</w:t>
-      </w:r>
-      <w:proofErr w:type="spellEnd"/>
-      <w:r>
-        <w:rPr>
-          <w:rFonts w:ascii="Times New Roman" w:hAnsi="Times New Roman" w:cs="Times New Roman"/>
-          <w:sz w:val="28"/>
-          <w:szCs w:val="28"/>
-        </w:rPr>
-        <w:t xml:space="preserve"> doit </w:t>
+        <w:t xml:space="preserve">ev doit </w:t>
       </w:r>
       <w:r>
         <w:rPr>
@@ -2846,25 +2674,7 @@
           <w:sz w:val="28"/>
           <w:szCs w:val="28"/>
         </w:rPr>
-        <w:t xml:space="preserve">Pousser l’image dans le </w:t>
-      </w:r>
-      <w:proofErr w:type="spellStart"/>
-      <w:r>
-        <w:rPr>
-          <w:rFonts w:ascii="Times New Roman" w:hAnsi="Times New Roman" w:cs="Times New Roman"/>
-          <w:sz w:val="28"/>
-          <w:szCs w:val="28"/>
-        </w:rPr>
-        <w:t>registry</w:t>
-      </w:r>
-      <w:proofErr w:type="spellEnd"/>
-      <w:r>
-        <w:rPr>
-          <w:rFonts w:ascii="Times New Roman" w:hAnsi="Times New Roman" w:cs="Times New Roman"/>
-          <w:sz w:val="28"/>
-          <w:szCs w:val="28"/>
-        </w:rPr>
-        <w:t xml:space="preserve"> </w:t>
+        <w:t xml:space="preserve">Pousser l’image dans le registry </w:t>
       </w:r>
     </w:p>
     <w:p>
@@ -3218,25 +3028,7 @@
           <w:sz w:val="28"/>
           <w:szCs w:val="28"/>
         </w:rPr>
-        <w:t>Commande(</w:t>
-      </w:r>
-      <w:proofErr w:type="spellStart"/>
-      <w:r>
-        <w:rPr>
-          <w:rFonts w:ascii="Times New Roman" w:hAnsi="Times New Roman" w:cs="Times New Roman"/>
-          <w:sz w:val="28"/>
-          <w:szCs w:val="28"/>
-        </w:rPr>
-        <w:t>orders</w:t>
-      </w:r>
-      <w:proofErr w:type="spellEnd"/>
-      <w:r>
-        <w:rPr>
-          <w:rFonts w:ascii="Times New Roman" w:hAnsi="Times New Roman" w:cs="Times New Roman"/>
-          <w:sz w:val="28"/>
-          <w:szCs w:val="28"/>
-        </w:rPr>
-        <w:t>)</w:t>
+        <w:t>Commande(orders)</w:t>
       </w:r>
     </w:p>
     <w:p>
@@ -3302,25 +3094,7 @@
           <w:sz w:val="28"/>
           <w:szCs w:val="28"/>
         </w:rPr>
-        <w:t>Utilisateur(</w:t>
-      </w:r>
-      <w:proofErr w:type="spellStart"/>
-      <w:r>
-        <w:rPr>
-          <w:rFonts w:ascii="Times New Roman" w:hAnsi="Times New Roman" w:cs="Times New Roman"/>
-          <w:sz w:val="28"/>
-          <w:szCs w:val="28"/>
-        </w:rPr>
-        <w:t>users</w:t>
-      </w:r>
-      <w:proofErr w:type="spellEnd"/>
-      <w:r>
-        <w:rPr>
-          <w:rFonts w:ascii="Times New Roman" w:hAnsi="Times New Roman" w:cs="Times New Roman"/>
-          <w:sz w:val="28"/>
-          <w:szCs w:val="28"/>
-        </w:rPr>
-        <w:t>)</w:t>
+        <w:t>Utilisateur(users)</w:t>
       </w:r>
     </w:p>
     <w:p>
@@ -3392,43 +3166,7 @@
           <w:sz w:val="28"/>
           <w:szCs w:val="28"/>
         </w:rPr>
-        <w:t>En terme points forts, il faut qu’</w:t>
-      </w:r>
-      <w:proofErr w:type="spellStart"/>
-      <w:r>
-        <w:rPr>
-          <w:rFonts w:ascii="Times New Roman" w:hAnsi="Times New Roman" w:cs="Times New Roman"/>
-          <w:sz w:val="28"/>
-          <w:szCs w:val="28"/>
-        </w:rPr>
-        <w:t>a</w:t>
-      </w:r>
-      <w:proofErr w:type="spellEnd"/>
-      <w:r>
-        <w:rPr>
-          <w:rFonts w:ascii="Times New Roman" w:hAnsi="Times New Roman" w:cs="Times New Roman"/>
-          <w:sz w:val="28"/>
-          <w:szCs w:val="28"/>
-        </w:rPr>
-        <w:t xml:space="preserve"> part le choix architectural, il n’</w:t>
-      </w:r>
-      <w:proofErr w:type="spellStart"/>
-      <w:r>
-        <w:rPr>
-          <w:rFonts w:ascii="Times New Roman" w:hAnsi="Times New Roman" w:cs="Times New Roman"/>
-          <w:sz w:val="28"/>
-          <w:szCs w:val="28"/>
-        </w:rPr>
-        <w:t>ya</w:t>
-      </w:r>
-      <w:proofErr w:type="spellEnd"/>
-      <w:r>
-        <w:rPr>
-          <w:rFonts w:ascii="Times New Roman" w:hAnsi="Times New Roman" w:cs="Times New Roman"/>
-          <w:sz w:val="28"/>
-          <w:szCs w:val="28"/>
-        </w:rPr>
-        <w:t xml:space="preserve"> véritablement pas de points forts à soulignés.</w:t>
+        <w:t>En terme points forts, il faut qu’a part le choix architectural, il n’ya véritablement pas de points forts à soulignés.</w:t>
       </w:r>
     </w:p>
     <w:p>
@@ -3476,97 +3214,7 @@
           <w:sz w:val="28"/>
           <w:szCs w:val="28"/>
         </w:rPr>
-        <w:t xml:space="preserve">Pendant le cycle de développement de la solution, le chemin n’est toujours pas aussi linéaire tel que présenté actuellement, même si c’est l’idéal que souhaite toute équipe. Par exemple, au sein de l’équipe de l’éditeur de l’application, il peut avoir assez d’aller-retour entre les équipes de tests, les développeurs et celle des opérationnels. Lors de leurs travaux, les testeurs relèvent les dysfonctionnements, les cas de non-respect des règles métier, les potentielles failles de sécurité… Ils créent ensuite des tickets soit en se servant d’outils tel quels </w:t>
-      </w:r>
-      <w:proofErr w:type="spellStart"/>
-      <w:r>
-        <w:rPr>
-          <w:rFonts w:ascii="Times New Roman" w:hAnsi="Times New Roman" w:cs="Times New Roman"/>
-          <w:sz w:val="28"/>
-          <w:szCs w:val="28"/>
-        </w:rPr>
-        <w:t>Redmine</w:t>
-      </w:r>
-      <w:proofErr w:type="spellEnd"/>
-      <w:r>
-        <w:rPr>
-          <w:rFonts w:ascii="Times New Roman" w:hAnsi="Times New Roman" w:cs="Times New Roman"/>
-          <w:sz w:val="28"/>
-          <w:szCs w:val="28"/>
-        </w:rPr>
-        <w:t xml:space="preserve">, </w:t>
-      </w:r>
-      <w:proofErr w:type="spellStart"/>
-      <w:r>
-        <w:rPr>
-          <w:rFonts w:ascii="Times New Roman" w:hAnsi="Times New Roman" w:cs="Times New Roman"/>
-          <w:sz w:val="28"/>
-          <w:szCs w:val="28"/>
-        </w:rPr>
-        <w:t>mantisBT</w:t>
-      </w:r>
-      <w:proofErr w:type="spellEnd"/>
-      <w:r>
-        <w:rPr>
-          <w:rFonts w:ascii="Times New Roman" w:hAnsi="Times New Roman" w:cs="Times New Roman"/>
-          <w:sz w:val="28"/>
-          <w:szCs w:val="28"/>
-        </w:rPr>
-        <w:t xml:space="preserve">, </w:t>
-      </w:r>
-      <w:proofErr w:type="spellStart"/>
-      <w:r>
-        <w:rPr>
-          <w:rFonts w:ascii="Times New Roman" w:hAnsi="Times New Roman" w:cs="Times New Roman"/>
-          <w:sz w:val="28"/>
-          <w:szCs w:val="28"/>
-        </w:rPr>
-        <w:t>Bugzilla</w:t>
-      </w:r>
-      <w:proofErr w:type="spellEnd"/>
-      <w:r>
-        <w:rPr>
-          <w:rFonts w:ascii="Times New Roman" w:hAnsi="Times New Roman" w:cs="Times New Roman"/>
-          <w:sz w:val="28"/>
-          <w:szCs w:val="28"/>
-        </w:rPr>
-        <w:t xml:space="preserve">, </w:t>
-      </w:r>
-      <w:proofErr w:type="spellStart"/>
-      <w:r>
-        <w:rPr>
-          <w:rFonts w:ascii="Times New Roman" w:hAnsi="Times New Roman" w:cs="Times New Roman"/>
-          <w:sz w:val="28"/>
-          <w:szCs w:val="28"/>
-        </w:rPr>
-        <w:t>Jira</w:t>
-      </w:r>
-      <w:proofErr w:type="spellEnd"/>
-      <w:r>
-        <w:rPr>
-          <w:rFonts w:ascii="Times New Roman" w:hAnsi="Times New Roman" w:cs="Times New Roman"/>
-          <w:sz w:val="28"/>
-          <w:szCs w:val="28"/>
-        </w:rPr>
-        <w:t xml:space="preserve">…, soit en utilisant un simple fichier Excel Ces différents points sont par la suite affectés à l’équipe de </w:t>
-      </w:r>
-      <w:proofErr w:type="spellStart"/>
-      <w:r>
-        <w:rPr>
-          <w:rFonts w:ascii="Times New Roman" w:hAnsi="Times New Roman" w:cs="Times New Roman"/>
-          <w:sz w:val="28"/>
-          <w:szCs w:val="28"/>
-        </w:rPr>
-        <w:t>dev</w:t>
-      </w:r>
-      <w:proofErr w:type="spellEnd"/>
-      <w:r>
-        <w:rPr>
-          <w:rFonts w:ascii="Times New Roman" w:hAnsi="Times New Roman" w:cs="Times New Roman"/>
-          <w:sz w:val="28"/>
-          <w:szCs w:val="28"/>
-        </w:rPr>
-        <w:t xml:space="preserve"> pour correction ou aux opérationnels si cela relève du fonctionnement des </w:t>
+        <w:t xml:space="preserve">Pendant le cycle de développement de la solution, le chemin n’est toujours pas aussi linéaire tel que présenté actuellement, même si c’est l’idéal que souhaite toute équipe. Par exemple, au sein de l’équipe de l’éditeur de l’application, il peut avoir assez d’aller-retour entre les équipes de tests, les développeurs et celle des opérationnels. Lors de leurs travaux, les testeurs relèvent les dysfonctionnements, les cas de non-respect des règles métier, les potentielles failles de sécurité… Ils créent ensuite des tickets soit en se servant d’outils tel quels Redmine, mantisBT, Bugzilla, Jira…, soit en utilisant un simple fichier Excel Ces différents points sont par la suite affectés à l’équipe de dev pour correction ou aux opérationnels si cela relève du fonctionnement des </w:t>
       </w:r>
       <w:r>
         <w:rPr>
@@ -3575,25 +3223,7 @@
           <w:szCs w:val="28"/>
         </w:rPr>
         <w:lastRenderedPageBreak/>
-        <w:t xml:space="preserve">environnements. Une fois les corrections terminées, l’application est encore ramenée en environnement de qualification ainsi de suite jusqu’à ce que tout soit validé. Ce processus peut aussi être observé sur l’environnement de </w:t>
-      </w:r>
-      <w:proofErr w:type="spellStart"/>
-      <w:r>
-        <w:rPr>
-          <w:rFonts w:ascii="Times New Roman" w:hAnsi="Times New Roman" w:cs="Times New Roman"/>
-          <w:sz w:val="28"/>
-          <w:szCs w:val="28"/>
-        </w:rPr>
-        <w:t>pre-prod</w:t>
-      </w:r>
-      <w:proofErr w:type="spellEnd"/>
-      <w:r>
-        <w:rPr>
-          <w:rFonts w:ascii="Times New Roman" w:hAnsi="Times New Roman" w:cs="Times New Roman"/>
-          <w:sz w:val="28"/>
-          <w:szCs w:val="28"/>
-        </w:rPr>
-        <w:t xml:space="preserve"> donc entre le client final et l’éditeur de la solution.</w:t>
+        <w:t>environnements. Une fois les corrections terminées, l’application est encore ramenée en environnement de qualification ainsi de suite jusqu’à ce que tout soit validé. Ce processus peut aussi être observé sur l’environnement de pre-prod donc entre le client final et l’éditeur de la solution.</w:t>
       </w:r>
     </w:p>
     <w:p>
@@ -3632,18 +3262,8 @@
           <w:sz w:val="28"/>
           <w:szCs w:val="28"/>
         </w:rPr>
-        <w:t>Ralentissement du Time-to-</w:t>
-      </w:r>
-      <w:proofErr w:type="spellStart"/>
-      <w:r>
-        <w:rPr>
-          <w:rFonts w:ascii="Times New Roman" w:hAnsi="Times New Roman" w:cs="Times New Roman"/>
-          <w:sz w:val="28"/>
-          <w:szCs w:val="28"/>
-        </w:rPr>
-        <w:t>market</w:t>
-      </w:r>
-      <w:proofErr w:type="spellEnd"/>
+        <w:t>Ralentissement du Time-to-market</w:t>
+      </w:r>
     </w:p>
     <w:p>
       <w:pPr>
@@ -3857,25 +3477,7 @@
           <w:sz w:val="28"/>
           <w:szCs w:val="28"/>
         </w:rPr>
-        <w:t>Les déploiements manuels et les configurations complexes augmentent le risque d’erreurs de déploiement et d’incidents en pré-</w:t>
-      </w:r>
-      <w:proofErr w:type="spellStart"/>
-      <w:r>
-        <w:rPr>
-          <w:rFonts w:ascii="Times New Roman" w:hAnsi="Times New Roman" w:cs="Times New Roman"/>
-          <w:sz w:val="28"/>
-          <w:szCs w:val="28"/>
-        </w:rPr>
-        <w:t>prod</w:t>
-      </w:r>
-      <w:proofErr w:type="spellEnd"/>
-      <w:r>
-        <w:rPr>
-          <w:rFonts w:ascii="Times New Roman" w:hAnsi="Times New Roman" w:cs="Times New Roman"/>
-          <w:sz w:val="28"/>
-          <w:szCs w:val="28"/>
-        </w:rPr>
-        <w:t xml:space="preserve"> et/ou en production.</w:t>
+        <w:t>Les déploiements manuels et les configurations complexes augmentent le risque d’erreurs de déploiement et d’incidents en pré-prod et/ou en production.</w:t>
       </w:r>
     </w:p>
     <w:p>
@@ -3908,18 +3510,8 @@
           <w:sz w:val="28"/>
           <w:szCs w:val="28"/>
         </w:rPr>
-        <w:t xml:space="preserve">Difficulté à </w:t>
-      </w:r>
-      <w:proofErr w:type="spellStart"/>
-      <w:r>
-        <w:rPr>
-          <w:rFonts w:ascii="Times New Roman" w:hAnsi="Times New Roman" w:cs="Times New Roman"/>
-          <w:sz w:val="28"/>
-          <w:szCs w:val="28"/>
-        </w:rPr>
-        <w:t>Scaler</w:t>
-      </w:r>
-      <w:proofErr w:type="spellEnd"/>
+        <w:t>Difficulté à Scaler</w:t>
+      </w:r>
     </w:p>
     <w:p>
       <w:pPr>
@@ -4124,25 +3716,7 @@
           <w:sz w:val="28"/>
           <w:szCs w:val="28"/>
         </w:rPr>
-        <w:t xml:space="preserve">. Il va s’agir de créer un cadrer dans lequel Dev et </w:t>
-      </w:r>
-      <w:proofErr w:type="spellStart"/>
-      <w:r>
-        <w:rPr>
-          <w:rFonts w:ascii="Times New Roman" w:hAnsi="Times New Roman" w:cs="Times New Roman"/>
-          <w:sz w:val="28"/>
-          <w:szCs w:val="28"/>
-        </w:rPr>
-        <w:t>Ops</w:t>
-      </w:r>
-      <w:proofErr w:type="spellEnd"/>
-      <w:r>
-        <w:rPr>
-          <w:rFonts w:ascii="Times New Roman" w:hAnsi="Times New Roman" w:cs="Times New Roman"/>
-          <w:sz w:val="28"/>
-          <w:szCs w:val="28"/>
-        </w:rPr>
-        <w:t xml:space="preserve"> seront tous alignés sur les mêmes objectifs. </w:t>
+        <w:t xml:space="preserve">. Il va s’agir de créer un cadrer dans lequel Dev et Ops seront tous alignés sur les mêmes objectifs. </w:t>
       </w:r>
     </w:p>
     <w:p>
@@ -4219,43 +3793,7 @@
           <w:sz w:val="28"/>
           <w:szCs w:val="28"/>
         </w:rPr>
-        <w:t xml:space="preserve">Utiliser et mettre en place des outils connus de tous pour faciliter l’interaction des </w:t>
-      </w:r>
-      <w:proofErr w:type="spellStart"/>
-      <w:r>
-        <w:rPr>
-          <w:rFonts w:ascii="Times New Roman" w:hAnsi="Times New Roman" w:cs="Times New Roman"/>
-          <w:sz w:val="28"/>
-          <w:szCs w:val="28"/>
-        </w:rPr>
-        <w:t>dev</w:t>
-      </w:r>
-      <w:proofErr w:type="spellEnd"/>
-      <w:r>
-        <w:rPr>
-          <w:rFonts w:ascii="Times New Roman" w:hAnsi="Times New Roman" w:cs="Times New Roman"/>
-          <w:sz w:val="28"/>
-          <w:szCs w:val="28"/>
-        </w:rPr>
-        <w:t xml:space="preserve"> et des </w:t>
-      </w:r>
-      <w:proofErr w:type="spellStart"/>
-      <w:r>
-        <w:rPr>
-          <w:rFonts w:ascii="Times New Roman" w:hAnsi="Times New Roman" w:cs="Times New Roman"/>
-          <w:sz w:val="28"/>
-          <w:szCs w:val="28"/>
-        </w:rPr>
-        <w:t>Ops</w:t>
-      </w:r>
-      <w:proofErr w:type="spellEnd"/>
-      <w:r>
-        <w:rPr>
-          <w:rFonts w:ascii="Times New Roman" w:hAnsi="Times New Roman" w:cs="Times New Roman"/>
-          <w:sz w:val="28"/>
-          <w:szCs w:val="28"/>
-        </w:rPr>
-        <w:t>.</w:t>
+        <w:t>Utiliser et mettre en place des outils connus de tous pour faciliter l’interaction des dev et des Ops.</w:t>
       </w:r>
     </w:p>
     <w:p>
@@ -4677,79 +4215,7 @@
           <w:sz w:val="28"/>
           <w:szCs w:val="28"/>
         </w:rPr>
-        <w:t xml:space="preserve">Nous allons utiliser de nouveaux outils tel que </w:t>
-      </w:r>
-      <w:proofErr w:type="spellStart"/>
-      <w:r>
-        <w:rPr>
-          <w:rFonts w:ascii="Times New Roman" w:hAnsi="Times New Roman" w:cs="Times New Roman"/>
-          <w:sz w:val="28"/>
-          <w:szCs w:val="28"/>
-        </w:rPr>
-        <w:t>terraform</w:t>
-      </w:r>
-      <w:proofErr w:type="spellEnd"/>
-      <w:r>
-        <w:rPr>
-          <w:rFonts w:ascii="Times New Roman" w:hAnsi="Times New Roman" w:cs="Times New Roman"/>
-          <w:sz w:val="28"/>
-          <w:szCs w:val="28"/>
-        </w:rPr>
-        <w:t xml:space="preserve"> et </w:t>
-      </w:r>
-      <w:proofErr w:type="spellStart"/>
-      <w:r>
-        <w:rPr>
-          <w:rFonts w:ascii="Times New Roman" w:hAnsi="Times New Roman" w:cs="Times New Roman"/>
-          <w:sz w:val="28"/>
-          <w:szCs w:val="28"/>
-        </w:rPr>
-        <w:t>ansible</w:t>
-      </w:r>
-      <w:proofErr w:type="spellEnd"/>
-      <w:r>
-        <w:rPr>
-          <w:rFonts w:ascii="Times New Roman" w:hAnsi="Times New Roman" w:cs="Times New Roman"/>
-          <w:sz w:val="28"/>
-          <w:szCs w:val="28"/>
-        </w:rPr>
-        <w:t xml:space="preserve"> pour toutes les questions de la mise en place de l’infrastructure ainsi que tout ce qui est lié au </w:t>
-      </w:r>
-      <w:proofErr w:type="spellStart"/>
-      <w:r>
-        <w:rPr>
-          <w:rFonts w:ascii="Times New Roman" w:hAnsi="Times New Roman" w:cs="Times New Roman"/>
-          <w:sz w:val="28"/>
-          <w:szCs w:val="28"/>
-        </w:rPr>
-        <w:t>provisionning</w:t>
-      </w:r>
-      <w:proofErr w:type="spellEnd"/>
-      <w:r>
-        <w:rPr>
-          <w:rFonts w:ascii="Times New Roman" w:hAnsi="Times New Roman" w:cs="Times New Roman"/>
-          <w:sz w:val="28"/>
-          <w:szCs w:val="28"/>
-        </w:rPr>
-        <w:t xml:space="preserve"> de celle-ci. On se basera sur des scripts qu’on pourra formaliser pour produire des </w:t>
-      </w:r>
-      <w:proofErr w:type="spellStart"/>
-      <w:r>
-        <w:rPr>
-          <w:rFonts w:ascii="Times New Roman" w:hAnsi="Times New Roman" w:cs="Times New Roman"/>
-          <w:sz w:val="28"/>
-          <w:szCs w:val="28"/>
-        </w:rPr>
-        <w:t>templates</w:t>
-      </w:r>
-      <w:proofErr w:type="spellEnd"/>
-      <w:r>
-        <w:rPr>
-          <w:rFonts w:ascii="Times New Roman" w:hAnsi="Times New Roman" w:cs="Times New Roman"/>
-          <w:sz w:val="28"/>
-          <w:szCs w:val="28"/>
-        </w:rPr>
-        <w:t xml:space="preserve"> qui seront une base commune de travail et de définition des différents environnements que prendra en charge notre infrastructure.</w:t>
+        <w:t>Nous allons utiliser de nouveaux outils tel que terraform et ansible pour toutes les questions de la mise en place de l’infrastructure ainsi que tout ce qui est lié au provisionning de celle-ci. On se basera sur des scripts qu’on pourra formaliser pour produire des templates qui seront une base commune de travail et de définition des différents environnements que prendra en charge notre infrastructure.</w:t>
       </w:r>
     </w:p>
     <w:p>
@@ -4766,7 +4232,7 @@
           <w:noProof/>
           <w:sz w:val="28"/>
           <w:szCs w:val="28"/>
-          <w:lang w:eastAsia="fr-CI"/>
+          <w:lang w:val="fr-FR" w:eastAsia="fr-FR"/>
         </w:rPr>
         <mc:AlternateContent>
           <mc:Choice Requires="wps">
@@ -4811,7 +4277,7 @@
                             <w:r>
                               <w:rPr>
                                 <w:noProof/>
-                                <w:lang w:eastAsia="fr-CI"/>
+                                <w:lang w:val="fr-FR" w:eastAsia="fr-FR"/>
                               </w:rPr>
                               <w:drawing>
                                 <wp:inline distT="0" distB="0" distL="0" distR="0">
@@ -4907,7 +4373,7 @@
                                     <pic:cNvPicPr/>
                                   </pic:nvPicPr>
                                   <pic:blipFill>
-                                    <a:blip r:embed="rId5">
+                                    <a:blip r:embed="rId6">
                                       <a:extLst>
                                         <a:ext uri="{28A0092B-C50C-407E-A947-70E740481C1C}">
                                           <a14:useLocalDpi xmlns:a14="http://schemas.microsoft.com/office/drawing/2010/main" val="0"/>
@@ -4965,7 +4431,6 @@
           <w:szCs w:val="28"/>
         </w:rPr>
       </w:pPr>
-      <w:proofErr w:type="spellStart"/>
       <w:r>
         <w:rPr>
           <w:rFonts w:ascii="Times New Roman" w:hAnsi="Times New Roman" w:cs="Times New Roman"/>
@@ -4975,7 +4440,6 @@
         </w:rPr>
         <w:t>Terraform</w:t>
       </w:r>
-      <w:proofErr w:type="spellEnd"/>
     </w:p>
     <w:p>
       <w:pPr>
@@ -4993,25 +4457,7 @@
           <w:sz w:val="28"/>
           <w:szCs w:val="28"/>
         </w:rPr>
-        <w:t>C’est un outils souvent qualifié d’architecte d’infrastructure. Il nous permet de créer, modifier, supprimer des ressources d’infrastructure cloud grâce à du code d’où l’appellation « Infrastructure As Code (</w:t>
-      </w:r>
-      <w:proofErr w:type="spellStart"/>
-      <w:r>
-        <w:rPr>
-          <w:rFonts w:ascii="Times New Roman" w:hAnsi="Times New Roman" w:cs="Times New Roman"/>
-          <w:sz w:val="28"/>
-          <w:szCs w:val="28"/>
-        </w:rPr>
-        <w:t>IaC</w:t>
-      </w:r>
-      <w:proofErr w:type="spellEnd"/>
-      <w:r>
-        <w:rPr>
-          <w:rFonts w:ascii="Times New Roman" w:hAnsi="Times New Roman" w:cs="Times New Roman"/>
-          <w:sz w:val="28"/>
-          <w:szCs w:val="28"/>
-        </w:rPr>
-        <w:t>) ». Grâce au code, on peut déclarer simplement dans un fichier</w:t>
+        <w:t>C’est un outils souvent qualifié d’architecte d’infrastructure. Il nous permet de créer, modifier, supprimer des ressources d’infrastructure cloud grâce à du code d’où l’appellation « Infrastructure As Code (IaC) ». Grâce au code, on peut déclarer simplement dans un fichier</w:t>
       </w:r>
       <w:r>
         <w:rPr>
@@ -5064,7 +4510,7 @@
           <w:noProof/>
           <w:sz w:val="28"/>
           <w:szCs w:val="28"/>
-          <w:lang w:eastAsia="fr-CI"/>
+          <w:lang w:val="fr-FR" w:eastAsia="fr-FR"/>
         </w:rPr>
         <mc:AlternateContent>
           <mc:Choice Requires="wps">
@@ -5109,7 +4555,7 @@
                             <w:r>
                               <w:rPr>
                                 <w:noProof/>
-                                <w:lang w:eastAsia="fr-CI"/>
+                                <w:lang w:val="fr-FR" w:eastAsia="fr-FR"/>
                               </w:rPr>
                               <w:drawing>
                                 <wp:inline distT="0" distB="0" distL="0" distR="0">
@@ -5127,7 +4573,7 @@
                                           <pic:cNvPicPr/>
                                         </pic:nvPicPr>
                                         <pic:blipFill>
-                                          <a:blip r:embed="rId6">
+                                          <a:blip r:embed="rId7">
                                             <a:extLst>
                                               <a:ext uri="{28A0092B-C50C-407E-A947-70E740481C1C}">
                                                 <a14:useLocalDpi xmlns:a14="http://schemas.microsoft.com/office/drawing/2010/main" val="0"/>
@@ -5198,7 +4644,7 @@
                                     <pic:cNvPicPr/>
                                   </pic:nvPicPr>
                                   <pic:blipFill>
-                                    <a:blip r:embed="rId6">
+                                    <a:blip r:embed="rId8">
                                       <a:extLst>
                                         <a:ext uri="{28A0092B-C50C-407E-A947-70E740481C1C}">
                                           <a14:useLocalDpi xmlns:a14="http://schemas.microsoft.com/office/drawing/2010/main" val="0"/>
@@ -5337,7 +4783,6 @@
           <w:szCs w:val="28"/>
         </w:rPr>
       </w:pPr>
-      <w:proofErr w:type="spellStart"/>
       <w:r>
         <w:rPr>
           <w:rFonts w:ascii="Times New Roman" w:hAnsi="Times New Roman" w:cs="Times New Roman"/>
@@ -5347,7 +4792,6 @@
         </w:rPr>
         <w:t>Ansible</w:t>
       </w:r>
-      <w:proofErr w:type="spellEnd"/>
       <w:r>
         <w:rPr>
           <w:rFonts w:ascii="Times New Roman" w:hAnsi="Times New Roman" w:cs="Times New Roman"/>
@@ -5461,7 +4905,6 @@
                 <w:szCs w:val="28"/>
               </w:rPr>
             </w:pPr>
-            <w:proofErr w:type="spellStart"/>
             <w:r>
               <w:rPr>
                 <w:rFonts w:ascii="Times New Roman" w:hAnsi="Times New Roman" w:cs="Times New Roman"/>
@@ -5470,40 +4913,7 @@
                 <w:sz w:val="28"/>
                 <w:szCs w:val="28"/>
               </w:rPr>
-              <w:t>Terraform</w:t>
-            </w:r>
-            <w:proofErr w:type="spellEnd"/>
-            <w:r>
-              <w:rPr>
-                <w:rFonts w:ascii="Times New Roman" w:hAnsi="Times New Roman" w:cs="Times New Roman"/>
-                <w:b/>
-                <w:i/>
-                <w:sz w:val="28"/>
-                <w:szCs w:val="28"/>
-              </w:rPr>
-              <w:t>(</w:t>
-            </w:r>
-            <w:proofErr w:type="spellStart"/>
-            <w:r>
-              <w:rPr>
-                <w:rFonts w:ascii="Times New Roman" w:hAnsi="Times New Roman" w:cs="Times New Roman"/>
-                <w:b/>
-                <w:i/>
-                <w:sz w:val="28"/>
-                <w:szCs w:val="28"/>
-              </w:rPr>
-              <w:t>IaC</w:t>
-            </w:r>
-            <w:proofErr w:type="spellEnd"/>
-            <w:r>
-              <w:rPr>
-                <w:rFonts w:ascii="Times New Roman" w:hAnsi="Times New Roman" w:cs="Times New Roman"/>
-                <w:b/>
-                <w:i/>
-                <w:sz w:val="28"/>
-                <w:szCs w:val="28"/>
-              </w:rPr>
-              <w:t>)</w:t>
+              <w:t>Terraform(IaC)</w:t>
             </w:r>
           </w:p>
         </w:tc>
@@ -5521,7 +4931,6 @@
                 <w:szCs w:val="28"/>
               </w:rPr>
             </w:pPr>
-            <w:proofErr w:type="spellStart"/>
             <w:r>
               <w:rPr>
                 <w:rFonts w:ascii="Times New Roman" w:hAnsi="Times New Roman" w:cs="Times New Roman"/>
@@ -5532,7 +4941,6 @@
               </w:rPr>
               <w:t>Ansible</w:t>
             </w:r>
-            <w:proofErr w:type="spellEnd"/>
           </w:p>
         </w:tc>
       </w:tr>
@@ -5617,7 +5025,6 @@
                 <w:szCs w:val="28"/>
               </w:rPr>
             </w:pPr>
-            <w:proofErr w:type="spellStart"/>
             <w:r>
               <w:rPr>
                 <w:rFonts w:ascii="Times New Roman" w:hAnsi="Times New Roman" w:cs="Times New Roman"/>
@@ -5626,7 +5033,6 @@
               </w:rPr>
               <w:t>Imperatif</w:t>
             </w:r>
-            <w:proofErr w:type="spellEnd"/>
           </w:p>
         </w:tc>
       </w:tr>
@@ -5665,7 +5071,6 @@
                 <w:szCs w:val="28"/>
               </w:rPr>
             </w:pPr>
-            <w:proofErr w:type="spellStart"/>
             <w:r>
               <w:rPr>
                 <w:rFonts w:ascii="Times New Roman" w:hAnsi="Times New Roman" w:cs="Times New Roman"/>
@@ -5674,7 +5079,6 @@
               </w:rPr>
               <w:t>Agenless</w:t>
             </w:r>
-            <w:proofErr w:type="spellEnd"/>
           </w:p>
         </w:tc>
       </w:tr>
@@ -5756,33 +5160,15 @@
           <w:sz w:val="28"/>
           <w:szCs w:val="28"/>
         </w:rPr>
-        <w:t xml:space="preserve">périmètre, </w:t>
-      </w:r>
-      <w:proofErr w:type="spellStart"/>
-      <w:r>
-        <w:rPr>
-          <w:rFonts w:ascii="Times New Roman" w:hAnsi="Times New Roman" w:cs="Times New Roman"/>
-          <w:sz w:val="28"/>
-          <w:szCs w:val="28"/>
-        </w:rPr>
-        <w:t>T</w:t>
-      </w:r>
-      <w:r>
-        <w:rPr>
-          <w:rFonts w:ascii="Times New Roman" w:hAnsi="Times New Roman" w:cs="Times New Roman"/>
-          <w:sz w:val="28"/>
-          <w:szCs w:val="28"/>
-        </w:rPr>
-        <w:t>erraform</w:t>
-      </w:r>
-      <w:proofErr w:type="spellEnd"/>
-      <w:r>
-        <w:rPr>
-          <w:rFonts w:ascii="Times New Roman" w:hAnsi="Times New Roman" w:cs="Times New Roman"/>
-          <w:sz w:val="28"/>
-          <w:szCs w:val="28"/>
-        </w:rPr>
-        <w:t xml:space="preserve"> est idéal pour la création et la gestion de l’</w:t>
+        <w:t>périmètre, T</w:t>
+      </w:r>
+      <w:r>
+        <w:rPr>
+          <w:rFonts w:ascii="Times New Roman" w:hAnsi="Times New Roman" w:cs="Times New Roman"/>
+          <w:sz w:val="28"/>
+          <w:szCs w:val="28"/>
+        </w:rPr>
+        <w:t>erraform est idéal pour la création et la gestion de l’</w:t>
       </w:r>
       <w:r>
         <w:rPr>
@@ -5822,43 +5208,7 @@
           <w:sz w:val="28"/>
           <w:szCs w:val="28"/>
         </w:rPr>
-        <w:t xml:space="preserve">réseaux, serveurs virtuels, stockage…). On dit souvent que </w:t>
-      </w:r>
-      <w:proofErr w:type="spellStart"/>
-      <w:r>
-        <w:rPr>
-          <w:rFonts w:ascii="Times New Roman" w:hAnsi="Times New Roman" w:cs="Times New Roman"/>
-          <w:sz w:val="28"/>
-          <w:szCs w:val="28"/>
-        </w:rPr>
-        <w:t>terraform</w:t>
-      </w:r>
-      <w:proofErr w:type="spellEnd"/>
-      <w:r>
-        <w:rPr>
-          <w:rFonts w:ascii="Times New Roman" w:hAnsi="Times New Roman" w:cs="Times New Roman"/>
-          <w:sz w:val="28"/>
-          <w:szCs w:val="28"/>
-        </w:rPr>
-        <w:t xml:space="preserve"> provisionne l’infrastructure. Quant à </w:t>
-      </w:r>
-      <w:proofErr w:type="spellStart"/>
-      <w:r>
-        <w:rPr>
-          <w:rFonts w:ascii="Times New Roman" w:hAnsi="Times New Roman" w:cs="Times New Roman"/>
-          <w:sz w:val="28"/>
-          <w:szCs w:val="28"/>
-        </w:rPr>
-        <w:t>Ansible</w:t>
-      </w:r>
-      <w:proofErr w:type="spellEnd"/>
-      <w:r>
-        <w:rPr>
-          <w:rFonts w:ascii="Times New Roman" w:hAnsi="Times New Roman" w:cs="Times New Roman"/>
-          <w:sz w:val="28"/>
-          <w:szCs w:val="28"/>
-        </w:rPr>
-        <w:t>, il est parfait pour la configuration des système existants (installation de logiciels, configuration de services, déploiement d’applications). On le qualifie souvent aussi de configurer les serveurs ou machines provisionnées.</w:t>
+        <w:t>réseaux, serveurs virtuels, stockage…). On dit souvent que terraform provisionne l’infrastructure. Quant à Ansible, il est parfait pour la configuration des système existants (installation de logiciels, configuration de services, déploiement d’applications). On le qualifie souvent aussi de configurer les serveurs ou machines provisionnées.</w:t>
       </w:r>
     </w:p>
     <w:p>
@@ -5908,7 +5258,7 @@
           <w:noProof/>
           <w:sz w:val="28"/>
           <w:szCs w:val="28"/>
-          <w:lang w:eastAsia="fr-CI"/>
+          <w:lang w:val="fr-FR" w:eastAsia="fr-FR"/>
         </w:rPr>
         <mc:AlternateContent>
           <mc:Choice Requires="wps">
@@ -5955,7 +5305,7 @@
                                 <w:noProof/>
                                 <w:sz w:val="36"/>
                                 <w:szCs w:val="36"/>
-                                <w:lang w:eastAsia="fr-CI"/>
+                                <w:lang w:val="fr-FR" w:eastAsia="fr-FR"/>
                               </w:rPr>
                               <w:drawing>
                                 <wp:inline distT="0" distB="0" distL="0" distR="0" wp14:anchorId="763198DA" wp14:editId="67C1E917">
@@ -5973,7 +5323,7 @@
                                           <pic:cNvPicPr/>
                                         </pic:nvPicPr>
                                         <pic:blipFill>
-                                          <a:blip r:embed="rId7">
+                                          <a:blip r:embed="rId9">
                                             <a:extLst>
                                               <a:ext uri="{28A0092B-C50C-407E-A947-70E740481C1C}">
                                                 <a14:useLocalDpi xmlns:a14="http://schemas.microsoft.com/office/drawing/2010/main" val="0"/>
@@ -6049,7 +5399,7 @@
                                     <pic:cNvPicPr/>
                                   </pic:nvPicPr>
                                   <pic:blipFill>
-                                    <a:blip r:embed="rId7">
+                                    <a:blip r:embed="rId10">
                                       <a:extLst>
                                         <a:ext uri="{28A0092B-C50C-407E-A947-70E740481C1C}">
                                           <a14:useLocalDpi xmlns:a14="http://schemas.microsoft.com/office/drawing/2010/main" val="0"/>
@@ -6123,43 +5473,7 @@
           <w:sz w:val="28"/>
           <w:szCs w:val="28"/>
         </w:rPr>
-        <w:t>Docker est incontournable dans l’arsenal du DevOps car il joue un rôle central. Il permet de conteneuriser les applications en les encapsulant dans un environnement isolé et contenant tout ce dont l’application a besoin pour fonctionner. Même si nous avons plusieurs conteneurs, il n’</w:t>
-      </w:r>
-      <w:proofErr w:type="spellStart"/>
-      <w:r>
-        <w:rPr>
-          <w:rFonts w:ascii="Times New Roman" w:hAnsi="Times New Roman" w:cs="Times New Roman"/>
-          <w:sz w:val="28"/>
-          <w:szCs w:val="28"/>
-        </w:rPr>
-        <w:t>ya</w:t>
-      </w:r>
-      <w:proofErr w:type="spellEnd"/>
-      <w:r>
-        <w:rPr>
-          <w:rFonts w:ascii="Times New Roman" w:hAnsi="Times New Roman" w:cs="Times New Roman"/>
-          <w:sz w:val="28"/>
-          <w:szCs w:val="28"/>
-        </w:rPr>
-        <w:t xml:space="preserve"> aucun risque de conflit à cause du caractère isolation des conteneurs. L’exécution d’un conteur est très rapide. Aussi, il permet d’assurer la </w:t>
-      </w:r>
-      <w:proofErr w:type="spellStart"/>
-      <w:r>
-        <w:rPr>
-          <w:rFonts w:ascii="Times New Roman" w:hAnsi="Times New Roman" w:cs="Times New Roman"/>
-          <w:sz w:val="28"/>
-          <w:szCs w:val="28"/>
-        </w:rPr>
-        <w:t>scalabilité</w:t>
-      </w:r>
-      <w:proofErr w:type="spellEnd"/>
-      <w:r>
-        <w:rPr>
-          <w:rFonts w:ascii="Times New Roman" w:hAnsi="Times New Roman" w:cs="Times New Roman"/>
-          <w:sz w:val="28"/>
-          <w:szCs w:val="28"/>
-        </w:rPr>
-        <w:t xml:space="preserve"> en permettant de créer et de détruire en un temps records un conteneur</w:t>
+        <w:t>Docker est incontournable dans l’arsenal du DevOps car il joue un rôle central. Il permet de conteneuriser les applications en les encapsulant dans un environnement isolé et contenant tout ce dont l’application a besoin pour fonctionner. Même si nous avons plusieurs conteneurs, il n’ya aucun risque de conflit à cause du caractère isolation des conteneurs. L’exécution d’un conteur est très rapide. Aussi, il permet d’assurer la scalabilité en permettant de créer et de détruire en un temps records un conteneur</w:t>
       </w:r>
       <w:r>
         <w:rPr>
@@ -6191,6 +5505,7 @@
       <w:pPr>
         <w:rPr>
           <w:rFonts w:ascii="Times New Roman" w:hAnsi="Times New Roman" w:cs="Times New Roman"/>
+          <w:b/>
           <w:sz w:val="28"/>
           <w:szCs w:val="28"/>
         </w:rPr>
@@ -6201,7 +5516,7 @@
           <w:noProof/>
           <w:sz w:val="28"/>
           <w:szCs w:val="28"/>
-          <w:lang w:eastAsia="fr-CI"/>
+          <w:lang w:val="fr-FR" w:eastAsia="fr-FR"/>
         </w:rPr>
         <mc:AlternateContent>
           <mc:Choice Requires="wps">
@@ -6246,7 +5561,7 @@
                             <w:r>
                               <w:rPr>
                                 <w:noProof/>
-                                <w:lang w:eastAsia="fr-CI"/>
+                                <w:lang w:val="fr-FR" w:eastAsia="fr-FR"/>
                               </w:rPr>
                               <w:drawing>
                                 <wp:inline distT="0" distB="0" distL="0" distR="0">
@@ -6264,7 +5579,7 @@
                                           <pic:cNvPicPr/>
                                         </pic:nvPicPr>
                                         <pic:blipFill>
-                                          <a:blip r:embed="rId8">
+                                          <a:blip r:embed="rId11">
                                             <a:extLst>
                                               <a:ext uri="{28A0092B-C50C-407E-A947-70E740481C1C}">
                                                 <a14:useLocalDpi xmlns:a14="http://schemas.microsoft.com/office/drawing/2010/main" val="0"/>
@@ -6338,7 +5653,7 @@
                                     <pic:cNvPicPr/>
                                   </pic:nvPicPr>
                                   <pic:blipFill>
-                                    <a:blip r:embed="rId8">
+                                    <a:blip r:embed="rId12">
                                       <a:extLst>
                                         <a:ext uri="{28A0092B-C50C-407E-A947-70E740481C1C}">
                                           <a14:useLocalDpi xmlns:a14="http://schemas.microsoft.com/office/drawing/2010/main" val="0"/>
@@ -6382,13 +5697,15 @@
         </w:numPr>
         <w:rPr>
           <w:rFonts w:ascii="Times New Roman" w:hAnsi="Times New Roman" w:cs="Times New Roman"/>
-          <w:sz w:val="28"/>
-          <w:szCs w:val="28"/>
-        </w:rPr>
-      </w:pPr>
-      <w:r>
-        <w:rPr>
-          <w:rFonts w:ascii="Times New Roman" w:hAnsi="Times New Roman" w:cs="Times New Roman"/>
+          <w:b/>
+          <w:sz w:val="28"/>
+          <w:szCs w:val="28"/>
+        </w:rPr>
+      </w:pPr>
+      <w:r>
+        <w:rPr>
+          <w:rFonts w:ascii="Times New Roman" w:hAnsi="Times New Roman" w:cs="Times New Roman"/>
+          <w:b/>
           <w:sz w:val="28"/>
           <w:szCs w:val="28"/>
         </w:rPr>
@@ -6606,7 +5923,6 @@
           <w:szCs w:val="28"/>
         </w:rPr>
       </w:pPr>
-      <w:proofErr w:type="spellStart"/>
       <w:r>
         <w:rPr>
           <w:rFonts w:ascii="Times New Roman" w:hAnsi="Times New Roman" w:cs="Times New Roman"/>
@@ -6623,7 +5939,6 @@
         </w:rPr>
         <w:t>tc</w:t>
       </w:r>
-      <w:proofErr w:type="spellEnd"/>
     </w:p>
     <w:p>
       <w:pPr>
@@ -6639,7 +5954,7 @@
           <w:noProof/>
           <w:sz w:val="28"/>
           <w:szCs w:val="28"/>
-          <w:lang w:eastAsia="fr-CI"/>
+          <w:lang w:val="fr-FR" w:eastAsia="fr-FR"/>
         </w:rPr>
         <mc:AlternateContent>
           <mc:Choice Requires="wps">
@@ -6686,7 +6001,7 @@
                                 <w:noProof/>
                                 <w:sz w:val="36"/>
                                 <w:szCs w:val="36"/>
-                                <w:lang w:eastAsia="fr-CI"/>
+                                <w:lang w:val="fr-FR" w:eastAsia="fr-FR"/>
                               </w:rPr>
                               <w:drawing>
                                 <wp:inline distT="0" distB="0" distL="0" distR="0" wp14:anchorId="652925F2" wp14:editId="76A1AE12">
@@ -6704,7 +6019,7 @@
                                           <pic:cNvPicPr/>
                                         </pic:nvPicPr>
                                         <pic:blipFill>
-                                          <a:blip r:embed="rId9">
+                                          <a:blip r:embed="rId13">
                                             <a:extLst>
                                               <a:ext uri="{28A0092B-C50C-407E-A947-70E740481C1C}">
                                                 <a14:useLocalDpi xmlns:a14="http://schemas.microsoft.com/office/drawing/2010/main" val="0"/>
@@ -6780,7 +6095,7 @@
                                     <pic:cNvPicPr/>
                                   </pic:nvPicPr>
                                   <pic:blipFill>
-                                    <a:blip r:embed="rId9">
+                                    <a:blip r:embed="rId14">
                                       <a:extLst>
                                         <a:ext uri="{28A0092B-C50C-407E-A947-70E740481C1C}">
                                           <a14:useLocalDpi xmlns:a14="http://schemas.microsoft.com/office/drawing/2010/main" val="0"/>
@@ -6934,7 +6249,185 @@
           <w:noProof/>
           <w:sz w:val="28"/>
           <w:szCs w:val="28"/>
-          <w:lang w:eastAsia="fr-CI"/>
+          <w:lang w:val="fr-FR" w:eastAsia="fr-FR"/>
+        </w:rPr>
+        <mc:AlternateContent>
+          <mc:Choice Requires="wps">
+            <w:drawing>
+              <wp:anchor distT="0" distB="0" distL="114300" distR="114300" simplePos="0" relativeHeight="251666432" behindDoc="0" locked="0" layoutInCell="1" allowOverlap="1">
+                <wp:simplePos x="0" y="0"/>
+                <wp:positionH relativeFrom="column">
+                  <wp:posOffset>5758180</wp:posOffset>
+                </wp:positionH>
+                <wp:positionV relativeFrom="paragraph">
+                  <wp:posOffset>1060450</wp:posOffset>
+                </wp:positionV>
+                <wp:extent cx="857250" cy="819150"/>
+                <wp:effectExtent l="0" t="0" r="19050" b="19050"/>
+                <wp:wrapNone/>
+                <wp:docPr id="17" name="Zone de texte 17"/>
+                <wp:cNvGraphicFramePr/>
+                <a:graphic xmlns:a="http://schemas.openxmlformats.org/drawingml/2006/main">
+                  <a:graphicData uri="http://schemas.microsoft.com/office/word/2010/wordprocessingShape">
+                    <wps:wsp>
+                      <wps:cNvSpPr txBox="1"/>
+                      <wps:spPr>
+                        <a:xfrm>
+                          <a:off x="0" y="0"/>
+                          <a:ext cx="857250" cy="819150"/>
+                        </a:xfrm>
+                        <a:prstGeom prst="rect">
+                          <a:avLst/>
+                        </a:prstGeom>
+                        <a:solidFill>
+                          <a:schemeClr val="lt1"/>
+                        </a:solidFill>
+                        <a:ln w="6350">
+                          <a:solidFill>
+                            <a:schemeClr val="bg1"/>
+                          </a:solidFill>
+                        </a:ln>
+                      </wps:spPr>
+                      <wps:txbx>
+                        <w:txbxContent>
+                          <w:p>
+                            <w:r>
+                              <w:rPr>
+                                <w:noProof/>
+                                <w:lang w:val="fr-FR" w:eastAsia="fr-FR"/>
+                              </w:rPr>
+                              <w:drawing>
+                                <wp:inline distT="0" distB="0" distL="0" distR="0">
+                                  <wp:extent cx="668020" cy="610870"/>
+                                  <wp:effectExtent l="0" t="0" r="0" b="0"/>
+                                  <wp:docPr id="19" name="Image 19"/>
+                                  <wp:cNvGraphicFramePr>
+                                    <a:graphicFrameLocks xmlns:a="http://schemas.openxmlformats.org/drawingml/2006/main" noChangeAspect="1"/>
+                                  </wp:cNvGraphicFramePr>
+                                  <a:graphic xmlns:a="http://schemas.openxmlformats.org/drawingml/2006/main">
+                                    <a:graphicData uri="http://schemas.openxmlformats.org/drawingml/2006/picture">
+                                      <pic:pic xmlns:pic="http://schemas.openxmlformats.org/drawingml/2006/picture">
+                                        <pic:nvPicPr>
+                                          <pic:cNvPr id="19" name="kibana.png"/>
+                                          <pic:cNvPicPr/>
+                                        </pic:nvPicPr>
+                                        <pic:blipFill>
+                                          <a:blip r:embed="rId15">
+                                            <a:extLst>
+                                              <a:ext uri="{28A0092B-C50C-407E-A947-70E740481C1C}">
+                                                <a14:useLocalDpi xmlns:a14="http://schemas.microsoft.com/office/drawing/2010/main" val="0"/>
+                                              </a:ext>
+                                            </a:extLst>
+                                          </a:blip>
+                                          <a:stretch>
+                                            <a:fillRect/>
+                                          </a:stretch>
+                                        </pic:blipFill>
+                                        <pic:spPr>
+                                          <a:xfrm>
+                                            <a:off x="0" y="0"/>
+                                            <a:ext cx="668020" cy="610870"/>
+                                          </a:xfrm>
+                                          <a:prstGeom prst="rect">
+                                            <a:avLst/>
+                                          </a:prstGeom>
+                                        </pic:spPr>
+                                      </pic:pic>
+                                    </a:graphicData>
+                                  </a:graphic>
+                                </wp:inline>
+                              </w:drawing>
+                            </w:r>
+                          </w:p>
+                        </w:txbxContent>
+                      </wps:txbx>
+                      <wps:bodyPr rot="0" spcFirstLastPara="0" vertOverflow="overflow" horzOverflow="overflow" vert="horz" wrap="square" lIns="91440" tIns="45720" rIns="91440" bIns="45720" numCol="1" spcCol="0" rtlCol="0" fromWordArt="0" anchor="t" anchorCtr="0" forceAA="0" compatLnSpc="1">
+                        <a:prstTxWarp prst="textNoShape">
+                          <a:avLst/>
+                        </a:prstTxWarp>
+                        <a:noAutofit/>
+                      </wps:bodyPr>
+                    </wps:wsp>
+                  </a:graphicData>
+                </a:graphic>
+                <wp14:sizeRelH relativeFrom="margin">
+                  <wp14:pctWidth>0</wp14:pctWidth>
+                </wp14:sizeRelH>
+              </wp:anchor>
+            </w:drawing>
+          </mc:Choice>
+          <mc:Fallback>
+            <w:pict>
+              <v:shapetype id="_x0000_t202" coordsize="21600,21600" o:spt="202" path="m,l,21600r21600,l21600,xe">
+                <v:stroke joinstyle="miter"/>
+                <v:path gradientshapeok="t" o:connecttype="rect"/>
+              </v:shapetype>
+              <v:shape id="Zone de texte 17" o:spid="_x0000_s1031" type="#_x0000_t202" style="position:absolute;margin-left:453.4pt;margin-top:83.5pt;width:67.5pt;height:64.5pt;z-index:251666432;visibility:visible;mso-wrap-style:square;mso-width-percent:0;mso-wrap-distance-left:9pt;mso-wrap-distance-top:0;mso-wrap-distance-right:9pt;mso-wrap-distance-bottom:0;mso-position-horizontal:absolute;mso-position-horizontal-relative:text;mso-position-vertical:absolute;mso-position-vertical-relative:text;mso-width-percent:0;mso-width-relative:margin;v-text-anchor:top" o:gfxdata="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" fillcolor="white [3201]" strokecolor="white [3212]" strokeweight=".5pt">
+                <v:textbox>
+                  <w:txbxContent>
+                    <w:p>
+                      <w:r>
+                        <w:rPr>
+                          <w:noProof/>
+                          <w:lang w:val="fr-FR" w:eastAsia="fr-FR"/>
+                        </w:rPr>
+                        <w:drawing>
+                          <wp:inline distT="0" distB="0" distL="0" distR="0">
+                            <wp:extent cx="668020" cy="610870"/>
+                            <wp:effectExtent l="0" t="0" r="0" b="0"/>
+                            <wp:docPr id="19" name="Image 19"/>
+                            <wp:cNvGraphicFramePr>
+                              <a:graphicFrameLocks xmlns:a="http://schemas.openxmlformats.org/drawingml/2006/main" noChangeAspect="1"/>
+                            </wp:cNvGraphicFramePr>
+                            <a:graphic xmlns:a="http://schemas.openxmlformats.org/drawingml/2006/main">
+                              <a:graphicData uri="http://schemas.openxmlformats.org/drawingml/2006/picture">
+                                <pic:pic xmlns:pic="http://schemas.openxmlformats.org/drawingml/2006/picture">
+                                  <pic:nvPicPr>
+                                    <pic:cNvPr id="19" name="kibana.png"/>
+                                    <pic:cNvPicPr/>
+                                  </pic:nvPicPr>
+                                  <pic:blipFill>
+                                    <a:blip r:embed="rId15">
+                                      <a:extLst>
+                                        <a:ext uri="{28A0092B-C50C-407E-A947-70E740481C1C}">
+                                          <a14:useLocalDpi xmlns:a14="http://schemas.microsoft.com/office/drawing/2010/main" val="0"/>
+                                        </a:ext>
+                                      </a:extLst>
+                                    </a:blip>
+                                    <a:stretch>
+                                      <a:fillRect/>
+                                    </a:stretch>
+                                  </pic:blipFill>
+                                  <pic:spPr>
+                                    <a:xfrm>
+                                      <a:off x="0" y="0"/>
+                                      <a:ext cx="668020" cy="610870"/>
+                                    </a:xfrm>
+                                    <a:prstGeom prst="rect">
+                                      <a:avLst/>
+                                    </a:prstGeom>
+                                  </pic:spPr>
+                                </pic:pic>
+                              </a:graphicData>
+                            </a:graphic>
+                          </wp:inline>
+                        </w:drawing>
+                      </w:r>
+                    </w:p>
+                  </w:txbxContent>
+                </v:textbox>
+              </v:shape>
+            </w:pict>
+          </mc:Fallback>
+        </mc:AlternateContent>
+      </w:r>
+      <w:r>
+        <w:rPr>
+          <w:rFonts w:ascii="Times New Roman" w:hAnsi="Times New Roman" w:cs="Times New Roman"/>
+          <w:noProof/>
+          <w:sz w:val="28"/>
+          <w:szCs w:val="28"/>
+          <w:lang w:val="fr-FR" w:eastAsia="fr-FR"/>
         </w:rPr>
         <mc:AlternateContent>
           <mc:Choice Requires="wps">
@@ -6979,7 +6472,7 @@
                             <w:r>
                               <w:rPr>
                                 <w:noProof/>
-                                <w:lang w:eastAsia="fr-CI"/>
+                                <w:lang w:val="fr-FR" w:eastAsia="fr-FR"/>
                               </w:rPr>
                               <w:drawing>
                                 <wp:inline distT="0" distB="0" distL="0" distR="0" wp14:anchorId="52E4B291" wp14:editId="2AA355E5">
@@ -6997,7 +6490,7 @@
                                           <pic:cNvPicPr/>
                                         </pic:nvPicPr>
                                         <pic:blipFill>
-                                          <a:blip r:embed="rId10">
+                                          <a:blip r:embed="rId16">
                                             <a:extLst>
                                               <a:ext uri="{28A0092B-C50C-407E-A947-70E740481C1C}">
                                                 <a14:useLocalDpi xmlns:a14="http://schemas.microsoft.com/office/drawing/2010/main" val="0"/>
@@ -7071,7 +6564,7 @@
                                     <pic:cNvPicPr/>
                                   </pic:nvPicPr>
                                   <pic:blipFill>
-                                    <a:blip r:embed="rId10">
+                                    <a:blip r:embed="rId17">
                                       <a:extLst>
                                         <a:ext uri="{28A0092B-C50C-407E-A947-70E740481C1C}">
                                           <a14:useLocalDpi xmlns:a14="http://schemas.microsoft.com/office/drawing/2010/main" val="0"/>
@@ -7163,7 +6656,6 @@
           <w:szCs w:val="28"/>
         </w:rPr>
       </w:pPr>
-      <w:proofErr w:type="spellStart"/>
       <w:r>
         <w:rPr>
           <w:rFonts w:ascii="Times New Roman" w:hAnsi="Times New Roman" w:cs="Times New Roman"/>
@@ -7174,50 +6666,13 @@
         </w:rPr>
         <w:t>Kibana</w:t>
       </w:r>
-      <w:proofErr w:type="spellEnd"/>
-      <w:r>
-        <w:rPr>
-          <w:rFonts w:ascii="Times New Roman" w:hAnsi="Times New Roman" w:cs="Times New Roman"/>
-          <w:sz w:val="28"/>
-          <w:szCs w:val="28"/>
-        </w:rPr>
-        <w:t xml:space="preserve"> :  est une interface web de la suite </w:t>
-      </w:r>
-      <w:proofErr w:type="spellStart"/>
-      <w:r>
-        <w:rPr>
-          <w:rFonts w:ascii="Times New Roman" w:hAnsi="Times New Roman" w:cs="Times New Roman"/>
-          <w:sz w:val="28"/>
-          <w:szCs w:val="28"/>
-        </w:rPr>
-        <w:t>Elastic</w:t>
-      </w:r>
-      <w:proofErr w:type="spellEnd"/>
-      <w:r>
-        <w:rPr>
-          <w:rFonts w:ascii="Times New Roman" w:hAnsi="Times New Roman" w:cs="Times New Roman"/>
-          <w:sz w:val="28"/>
-          <w:szCs w:val="28"/>
-        </w:rPr>
-        <w:t xml:space="preserve"> </w:t>
-      </w:r>
-      <w:proofErr w:type="spellStart"/>
-      <w:r>
-        <w:rPr>
-          <w:rFonts w:ascii="Times New Roman" w:hAnsi="Times New Roman" w:cs="Times New Roman"/>
-          <w:sz w:val="28"/>
-          <w:szCs w:val="28"/>
-        </w:rPr>
-        <w:t>Stack</w:t>
-      </w:r>
-      <w:proofErr w:type="spellEnd"/>
-      <w:r>
-        <w:rPr>
-          <w:rFonts w:ascii="Times New Roman" w:hAnsi="Times New Roman" w:cs="Times New Roman"/>
-          <w:sz w:val="28"/>
-          <w:szCs w:val="28"/>
-        </w:rPr>
-        <w:t>. Il est principalement utilisé pour la recherche, la visualisation et l’analyse des données logs. Il est très souvent utilisé aussi bien par les testeurs que par les développeurs.</w:t>
+      <w:r>
+        <w:rPr>
+          <w:rFonts w:ascii="Times New Roman" w:hAnsi="Times New Roman" w:cs="Times New Roman"/>
+          <w:sz w:val="28"/>
+          <w:szCs w:val="28"/>
+        </w:rPr>
+        <w:t> :  est une interface web de la suite Elastic Stack. Il est principalement utilisé pour la recherche, la visualisation et l’analyse des données logs. Il est très souvent utilisé aussi bien par les testeurs que par les développeurs.</w:t>
       </w:r>
     </w:p>
     <w:p>
@@ -7234,7 +6689,7 @@
           <w:noProof/>
           <w:sz w:val="28"/>
           <w:szCs w:val="28"/>
-          <w:lang w:eastAsia="fr-CI"/>
+          <w:lang w:val="fr-FR" w:eastAsia="fr-FR"/>
         </w:rPr>
         <w:lastRenderedPageBreak/>
         <w:drawing>
@@ -7251,7 +6706,7 @@
                     <pic:cNvPicPr/>
                   </pic:nvPicPr>
                   <pic:blipFill rotWithShape="1">
-                    <a:blip r:embed="rId11"/>
+                    <a:blip r:embed="rId18"/>
                     <a:srcRect b="1887"/>
                     <a:stretch/>
                   </pic:blipFill>
@@ -7547,7 +7002,7 @@
           <w:noProof/>
           <w:sz w:val="28"/>
           <w:szCs w:val="28"/>
-          <w:lang w:eastAsia="fr-CI"/>
+          <w:lang w:val="fr-FR" w:eastAsia="fr-FR"/>
         </w:rPr>
         <w:lastRenderedPageBreak/>
         <w:drawing>
@@ -7566,7 +7021,7 @@
                     <pic:cNvPicPr/>
                   </pic:nvPicPr>
                   <pic:blipFill>
-                    <a:blip r:embed="rId12"/>
+                    <a:blip r:embed="rId19"/>
                     <a:stretch>
                       <a:fillRect/>
                     </a:stretch>
@@ -7688,7 +7143,7 @@
       <w:r>
         <w:rPr>
           <w:noProof/>
-          <w:lang w:eastAsia="fr-CI"/>
+          <w:lang w:val="fr-FR" w:eastAsia="fr-FR"/>
         </w:rPr>
         <w:drawing>
           <wp:inline distT="0" distB="0" distL="0" distR="0" wp14:anchorId="659BC669" wp14:editId="200D2F25">
@@ -7706,7 +7161,7 @@
                     <pic:cNvPicPr/>
                   </pic:nvPicPr>
                   <pic:blipFill>
-                    <a:blip r:embed="rId13"/>
+                    <a:blip r:embed="rId20"/>
                     <a:stretch>
                       <a:fillRect/>
                     </a:stretch>
@@ -7741,25 +7196,7 @@
           <w:sz w:val="28"/>
           <w:szCs w:val="28"/>
         </w:rPr>
-        <w:t xml:space="preserve">Nous utiliserons </w:t>
-      </w:r>
-      <w:proofErr w:type="spellStart"/>
-      <w:r>
-        <w:rPr>
-          <w:rFonts w:ascii="Times New Roman" w:hAnsi="Times New Roman" w:cs="Times New Roman"/>
-          <w:sz w:val="28"/>
-          <w:szCs w:val="28"/>
-        </w:rPr>
-        <w:t>kubernetes</w:t>
-      </w:r>
-      <w:proofErr w:type="spellEnd"/>
-      <w:r>
-        <w:rPr>
-          <w:rFonts w:ascii="Times New Roman" w:hAnsi="Times New Roman" w:cs="Times New Roman"/>
-          <w:sz w:val="28"/>
-          <w:szCs w:val="28"/>
-        </w:rPr>
-        <w:t xml:space="preserve"> comme orchestrateur de conteneur afin de donner plus de souplesse à la gestion de nos ressources et de déléguer une grande partie de la phase de déploiement continue.</w:t>
+        <w:t>Nous utiliserons kubernetes comme orchestrateur de conteneur afin de donner plus de souplesse à la gestion de nos ressources et de déléguer une grande partie de la phase de déploiement continue.</w:t>
       </w:r>
     </w:p>
     <w:p>
@@ -7850,43 +7287,7 @@
           <w:sz w:val="28"/>
           <w:szCs w:val="28"/>
         </w:rPr>
-        <w:t xml:space="preserve">A ce niveau, nous préconisons une équipe de modèle en T. Dans ce type d’équipe, chaque membre possède une expertise approfondie dans un domaine (développement, infrastructure, test…) tout en ayant une compréhension globale des autres domaines. Nous rappelons que nous sommes dans une équipe pluridisciplinaires car on n’a les développeurs eux-mêmes repartis en deux sous-groupes (les </w:t>
-      </w:r>
-      <w:proofErr w:type="spellStart"/>
-      <w:r>
-        <w:rPr>
-          <w:rFonts w:ascii="Times New Roman" w:hAnsi="Times New Roman" w:cs="Times New Roman"/>
-          <w:sz w:val="28"/>
-          <w:szCs w:val="28"/>
-        </w:rPr>
-        <w:t>dev</w:t>
-      </w:r>
-      <w:proofErr w:type="spellEnd"/>
-      <w:r>
-        <w:rPr>
-          <w:rFonts w:ascii="Times New Roman" w:hAnsi="Times New Roman" w:cs="Times New Roman"/>
-          <w:sz w:val="28"/>
-          <w:szCs w:val="28"/>
-        </w:rPr>
-        <w:t xml:space="preserve"> back et les </w:t>
-      </w:r>
-      <w:proofErr w:type="spellStart"/>
-      <w:r>
-        <w:rPr>
-          <w:rFonts w:ascii="Times New Roman" w:hAnsi="Times New Roman" w:cs="Times New Roman"/>
-          <w:sz w:val="28"/>
-          <w:szCs w:val="28"/>
-        </w:rPr>
-        <w:t>dev</w:t>
-      </w:r>
-      <w:proofErr w:type="spellEnd"/>
-      <w:r>
-        <w:rPr>
-          <w:rFonts w:ascii="Times New Roman" w:hAnsi="Times New Roman" w:cs="Times New Roman"/>
-          <w:sz w:val="28"/>
-          <w:szCs w:val="28"/>
-        </w:rPr>
-        <w:t xml:space="preserve"> front), l’équipe de qualification qui gère tous ce qui concerne les tests fonctionnels et l’équipe des opérationnels.</w:t>
+        <w:t>A ce niveau, nous préconisons une équipe de modèle en T. Dans ce type d’équipe, chaque membre possède une expertise approfondie dans un domaine (développement, infrastructure, test…) tout en ayant une compréhension globale des autres domaines. Nous rappelons que nous sommes dans une équipe pluridisciplinaires car on n’a les développeurs eux-mêmes repartis en deux sous-groupes (les dev back et les dev front), l’équipe de qualification qui gère tous ce qui concerne les tests fonctionnels et l’équipe des opérationnels.</w:t>
       </w:r>
     </w:p>
     <w:p>
@@ -8293,33 +7694,8 @@
           <w:rFonts w:ascii="Times New Roman" w:hAnsi="Times New Roman" w:cs="Times New Roman"/>
           <w:sz w:val="28"/>
         </w:rPr>
-        <w:t xml:space="preserve">pour les environnements de test et de production à l’aide de scripts </w:t>
-      </w:r>
-      <w:proofErr w:type="spellStart"/>
-      <w:r>
-        <w:rPr>
-          <w:rFonts w:ascii="Times New Roman" w:hAnsi="Times New Roman" w:cs="Times New Roman"/>
-          <w:sz w:val="28"/>
-        </w:rPr>
-        <w:t>Terraform</w:t>
-      </w:r>
-      <w:proofErr w:type="spellEnd"/>
-      <w:r>
-        <w:rPr>
-          <w:rFonts w:ascii="Times New Roman" w:hAnsi="Times New Roman" w:cs="Times New Roman"/>
-          <w:sz w:val="28"/>
-        </w:rPr>
-        <w:t xml:space="preserve"> er </w:t>
-      </w:r>
-      <w:proofErr w:type="spellStart"/>
-      <w:r>
-        <w:rPr>
-          <w:rFonts w:ascii="Times New Roman" w:hAnsi="Times New Roman" w:cs="Times New Roman"/>
-          <w:sz w:val="28"/>
-        </w:rPr>
-        <w:t>Ansible</w:t>
-      </w:r>
-      <w:proofErr w:type="spellEnd"/>
+        <w:t>pour les environnements de test et de production à l’aide de scripts Terraform er Ansible</w:t>
+      </w:r>
       <w:r>
         <w:rPr>
           <w:rFonts w:ascii="Times New Roman" w:hAnsi="Times New Roman" w:cs="Times New Roman"/>
@@ -8330,141 +7706,138 @@
     </w:p>
     <w:p>
       <w:pPr>
-        <w:pStyle w:val="Paragraphedeliste"/>
-        <w:numPr>
-          <w:ilvl w:val="0"/>
-          <w:numId w:val="35"/>
-        </w:numPr>
-        <w:rPr>
-          <w:rFonts w:ascii="Times New Roman" w:hAnsi="Times New Roman" w:cs="Times New Roman"/>
-          <w:sz w:val="28"/>
-        </w:rPr>
-      </w:pPr>
-      <w:r>
-        <w:rPr>
-          <w:rFonts w:ascii="Times New Roman" w:hAnsi="Times New Roman" w:cs="Times New Roman"/>
-          <w:sz w:val="28"/>
-        </w:rPr>
-        <w:t>VPC</w:t>
-      </w:r>
-    </w:p>
-    <w:p>
-      <w:pPr>
-        <w:pStyle w:val="Paragraphedeliste"/>
-        <w:numPr>
-          <w:ilvl w:val="0"/>
-          <w:numId w:val="35"/>
-        </w:numPr>
-        <w:rPr>
-          <w:rFonts w:ascii="Times New Roman" w:hAnsi="Times New Roman" w:cs="Times New Roman"/>
-          <w:sz w:val="28"/>
-        </w:rPr>
-      </w:pPr>
-      <w:proofErr w:type="spellStart"/>
-      <w:r>
-        <w:rPr>
-          <w:rFonts w:ascii="Times New Roman" w:hAnsi="Times New Roman" w:cs="Times New Roman"/>
-          <w:sz w:val="28"/>
-        </w:rPr>
-        <w:t>Subnets</w:t>
-      </w:r>
-      <w:proofErr w:type="spellEnd"/>
-    </w:p>
-    <w:p>
-      <w:pPr>
-        <w:pStyle w:val="Paragraphedeliste"/>
-        <w:numPr>
-          <w:ilvl w:val="0"/>
-          <w:numId w:val="35"/>
-        </w:numPr>
-        <w:rPr>
-          <w:rFonts w:ascii="Times New Roman" w:hAnsi="Times New Roman" w:cs="Times New Roman"/>
-          <w:sz w:val="28"/>
-        </w:rPr>
-      </w:pPr>
-      <w:r>
-        <w:rPr>
-          <w:rFonts w:ascii="Times New Roman" w:hAnsi="Times New Roman" w:cs="Times New Roman"/>
-          <w:sz w:val="28"/>
-        </w:rPr>
-        <w:t>EKS</w:t>
-      </w:r>
-    </w:p>
-    <w:p>
-      <w:pPr>
-        <w:pStyle w:val="Paragraphedeliste"/>
-        <w:numPr>
-          <w:ilvl w:val="0"/>
-          <w:numId w:val="35"/>
-        </w:numPr>
-        <w:rPr>
-          <w:rFonts w:ascii="Times New Roman" w:hAnsi="Times New Roman" w:cs="Times New Roman"/>
-          <w:sz w:val="28"/>
-        </w:rPr>
-      </w:pPr>
-      <w:r>
-        <w:rPr>
-          <w:rFonts w:ascii="Times New Roman" w:hAnsi="Times New Roman" w:cs="Times New Roman"/>
-          <w:sz w:val="28"/>
-        </w:rPr>
-        <w:t>EKS</w:t>
-      </w:r>
-    </w:p>
-    <w:p>
-      <w:pPr>
-        <w:pStyle w:val="Paragraphedeliste"/>
-        <w:numPr>
-          <w:ilvl w:val="0"/>
-          <w:numId w:val="35"/>
-        </w:numPr>
-        <w:rPr>
-          <w:rFonts w:ascii="Times New Roman" w:hAnsi="Times New Roman" w:cs="Times New Roman"/>
-          <w:sz w:val="28"/>
-        </w:rPr>
-      </w:pPr>
-      <w:r>
-        <w:rPr>
-          <w:rFonts w:ascii="Times New Roman" w:hAnsi="Times New Roman" w:cs="Times New Roman"/>
-          <w:sz w:val="28"/>
-        </w:rPr>
-        <w:t>EC2</w:t>
-      </w:r>
-    </w:p>
-    <w:p>
-      <w:pPr>
-        <w:pStyle w:val="Paragraphedeliste"/>
-        <w:numPr>
-          <w:ilvl w:val="0"/>
-          <w:numId w:val="35"/>
-        </w:numPr>
-        <w:rPr>
-          <w:rFonts w:ascii="Times New Roman" w:hAnsi="Times New Roman" w:cs="Times New Roman"/>
-          <w:sz w:val="28"/>
-        </w:rPr>
-      </w:pPr>
-      <w:proofErr w:type="spellStart"/>
-      <w:r>
-        <w:rPr>
-          <w:rFonts w:ascii="Times New Roman" w:hAnsi="Times New Roman" w:cs="Times New Roman"/>
-          <w:sz w:val="28"/>
-        </w:rPr>
-        <w:t>Etc</w:t>
-      </w:r>
-      <w:proofErr w:type="spellEnd"/>
-    </w:p>
-    <w:p>
-      <w:pPr>
-        <w:rPr>
-          <w:rFonts w:ascii="Times New Roman" w:hAnsi="Times New Roman" w:cs="Times New Roman"/>
-          <w:sz w:val="28"/>
-        </w:rPr>
-      </w:pPr>
-      <w:r>
-        <w:rPr>
-          <w:rFonts w:ascii="Times New Roman" w:hAnsi="Times New Roman" w:cs="Times New Roman"/>
-          <w:sz w:val="28"/>
-        </w:rPr>
-        <w:t xml:space="preserve">                                    Voir les annexe 1 à 5</w:t>
+        <w:rPr>
+          <w:rFonts w:ascii="Times New Roman" w:hAnsi="Times New Roman" w:cs="Times New Roman"/>
+          <w:sz w:val="28"/>
+        </w:rPr>
+      </w:pPr>
+      <w:r>
+        <w:rPr>
+          <w:rFonts w:ascii="Times New Roman" w:hAnsi="Times New Roman" w:cs="Times New Roman"/>
+          <w:b/>
+          <w:i/>
+          <w:sz w:val="28"/>
+        </w:rPr>
+        <w:t>Script Te</w:t>
+      </w:r>
+      <w:r>
+        <w:rPr>
+          <w:rFonts w:ascii="Times New Roman" w:hAnsi="Times New Roman" w:cs="Times New Roman"/>
+          <w:b/>
+          <w:i/>
+          <w:sz w:val="28"/>
+        </w:rPr>
+        <w:t>rraform</w:t>
+      </w:r>
+      <w:r>
+        <w:rPr>
+          <w:rFonts w:ascii="Times New Roman" w:hAnsi="Times New Roman" w:cs="Times New Roman"/>
+          <w:sz w:val="28"/>
+        </w:rPr>
+        <w:t> :</w:t>
+      </w:r>
+    </w:p>
+    <w:p>
+      <w:pPr>
+        <w:rPr>
+          <w:rFonts w:ascii="Times New Roman" w:hAnsi="Times New Roman" w:cs="Times New Roman"/>
+          <w:sz w:val="28"/>
+        </w:rPr>
+      </w:pPr>
+      <w:r>
+        <w:rPr>
+          <w:rFonts w:ascii="Times New Roman" w:hAnsi="Times New Roman" w:cs="Times New Roman"/>
+          <w:sz w:val="28"/>
+        </w:rPr>
+        <w:t>Ils sont</w:t>
+      </w:r>
+      <w:r>
+        <w:rPr>
+          <w:rFonts w:ascii="Times New Roman" w:hAnsi="Times New Roman" w:cs="Times New Roman"/>
+          <w:sz w:val="28"/>
+        </w:rPr>
+        <w:t xml:space="preserve"> </w:t>
+      </w:r>
+      <w:r>
+        <w:rPr>
+          <w:rFonts w:ascii="Times New Roman" w:hAnsi="Times New Roman" w:cs="Times New Roman"/>
+          <w:sz w:val="28"/>
+        </w:rPr>
+        <w:t>utilisés</w:t>
+      </w:r>
+      <w:r>
+        <w:rPr>
+          <w:rFonts w:ascii="Times New Roman" w:hAnsi="Times New Roman" w:cs="Times New Roman"/>
+          <w:sz w:val="28"/>
+        </w:rPr>
+        <w:t xml:space="preserve"> pour provisionner l’infrastructure AWS y compris les réssources telles que les instances EC2, les clusters EKS, les groupes de sécurité, les VPC et les rôles IAM (voir un exemple en annexe 1)</w:t>
+      </w:r>
+      <w:r>
+        <w:rPr>
+          <w:rFonts w:ascii="Times New Roman" w:hAnsi="Times New Roman" w:cs="Times New Roman"/>
+          <w:sz w:val="28"/>
+        </w:rPr>
+        <w:t>.</w:t>
+      </w:r>
+    </w:p>
+    <w:p>
+      <w:pPr>
+        <w:rPr>
+          <w:rFonts w:ascii="Times New Roman" w:hAnsi="Times New Roman" w:cs="Times New Roman"/>
+          <w:b/>
+          <w:i/>
+          <w:sz w:val="28"/>
+        </w:rPr>
+      </w:pPr>
+      <w:r>
+        <w:rPr>
+          <w:rFonts w:ascii="Times New Roman" w:hAnsi="Times New Roman" w:cs="Times New Roman"/>
+          <w:b/>
+          <w:i/>
+          <w:sz w:val="28"/>
+        </w:rPr>
+        <w:t>Script playbooks Ansible</w:t>
+      </w:r>
+      <w:bookmarkStart w:id="0" w:name="_GoBack"/>
+      <w:bookmarkEnd w:id="0"/>
+      <w:r>
+        <w:rPr>
+          <w:rFonts w:ascii="Times New Roman" w:hAnsi="Times New Roman" w:cs="Times New Roman"/>
+          <w:b/>
+          <w:i/>
+          <w:sz w:val="28"/>
+        </w:rPr>
+        <w:t> :</w:t>
+      </w:r>
+    </w:p>
+    <w:p>
+      <w:pPr>
+        <w:rPr>
+          <w:rFonts w:ascii="Times New Roman" w:hAnsi="Times New Roman" w:cs="Times New Roman"/>
+          <w:sz w:val="28"/>
+        </w:rPr>
+      </w:pPr>
+      <w:r>
+        <w:rPr>
+          <w:rFonts w:ascii="Times New Roman" w:hAnsi="Times New Roman" w:cs="Times New Roman"/>
+          <w:sz w:val="28"/>
+        </w:rPr>
+        <w:t>Les playbooks Ansible sont utilisé pour configurer les instances EC2, déployer les applications et gérer les configurations des environnements</w:t>
+      </w:r>
+    </w:p>
+    <w:p>
+      <w:pPr>
+        <w:rPr>
+          <w:rFonts w:ascii="Times New Roman" w:hAnsi="Times New Roman" w:cs="Times New Roman"/>
+          <w:sz w:val="28"/>
+        </w:rPr>
+      </w:pPr>
+      <w:r>
+        <w:rPr>
+          <w:rFonts w:ascii="Times New Roman" w:hAnsi="Times New Roman" w:cs="Times New Roman"/>
+          <w:sz w:val="28"/>
+        </w:rPr>
+        <w:t xml:space="preserve">                                    </w:t>
       </w:r>
     </w:p>
     <w:p>
@@ -8510,15 +7883,13 @@
         </w:rPr>
         <w:t xml:space="preserve"> Il sera question de </w:t>
       </w:r>
-      <w:proofErr w:type="spellStart"/>
-      <w:r>
-        <w:rPr>
-          <w:rFonts w:ascii="Times New Roman" w:hAnsi="Times New Roman" w:cs="Times New Roman"/>
-          <w:sz w:val="28"/>
-        </w:rPr>
-        <w:t>detailler</w:t>
-      </w:r>
-      <w:proofErr w:type="spellEnd"/>
+      <w:r>
+        <w:rPr>
+          <w:rFonts w:ascii="Times New Roman" w:hAnsi="Times New Roman" w:cs="Times New Roman"/>
+          <w:sz w:val="28"/>
+        </w:rPr>
+        <w:t>détailler</w:t>
+      </w:r>
       <w:r>
         <w:rPr>
           <w:rFonts w:ascii="Times New Roman" w:hAnsi="Times New Roman" w:cs="Times New Roman"/>
@@ -8624,23 +7995,7 @@
           <w:rFonts w:ascii="Times New Roman" w:hAnsi="Times New Roman" w:cs="Times New Roman"/>
           <w:sz w:val="28"/>
         </w:rPr>
-        <w:t xml:space="preserve">déclencher automatiquement les </w:t>
-      </w:r>
-      <w:proofErr w:type="spellStart"/>
-      <w:r>
-        <w:rPr>
-          <w:rFonts w:ascii="Times New Roman" w:hAnsi="Times New Roman" w:cs="Times New Roman"/>
-          <w:sz w:val="28"/>
-        </w:rPr>
-        <w:t>build</w:t>
-      </w:r>
-      <w:proofErr w:type="spellEnd"/>
-      <w:r>
-        <w:rPr>
-          <w:rFonts w:ascii="Times New Roman" w:hAnsi="Times New Roman" w:cs="Times New Roman"/>
-          <w:sz w:val="28"/>
-        </w:rPr>
-        <w:t xml:space="preserve"> à la suite de push sur la branche principale.</w:t>
+        <w:t>déclencher automatiquement les build à la suite de push sur la branche principale.</w:t>
       </w:r>
     </w:p>
     <w:p>
@@ -8660,23 +8015,7 @@
           <w:rFonts w:ascii="Times New Roman" w:hAnsi="Times New Roman" w:cs="Times New Roman"/>
           <w:sz w:val="28"/>
         </w:rPr>
-        <w:t xml:space="preserve">Configurer les permissions nécessaires afin que </w:t>
-      </w:r>
-      <w:proofErr w:type="spellStart"/>
-      <w:r>
-        <w:rPr>
-          <w:rFonts w:ascii="Times New Roman" w:hAnsi="Times New Roman" w:cs="Times New Roman"/>
-          <w:sz w:val="28"/>
-        </w:rPr>
-        <w:t>CodePipeline</w:t>
-      </w:r>
-      <w:proofErr w:type="spellEnd"/>
-      <w:r>
-        <w:rPr>
-          <w:rFonts w:ascii="Times New Roman" w:hAnsi="Times New Roman" w:cs="Times New Roman"/>
-          <w:sz w:val="28"/>
-        </w:rPr>
-        <w:t xml:space="preserve"> d’AWS puisse se connecter au dépôt Github.</w:t>
+        <w:t>Configurer les permissions nécessaires afin que CodePipeline d’AWS puisse se connecter au dépôt Github.</w:t>
       </w:r>
     </w:p>
     <w:p>
@@ -8769,7 +8108,6 @@
           <w:sz w:val="28"/>
         </w:rPr>
       </w:pPr>
-      <w:proofErr w:type="spellStart"/>
       <w:r>
         <w:rPr>
           <w:rFonts w:ascii="Times New Roman" w:hAnsi="Times New Roman" w:cs="Times New Roman"/>
@@ -8778,7 +8116,6 @@
         </w:rPr>
         <w:t>Build</w:t>
       </w:r>
-      <w:proofErr w:type="spellEnd"/>
       <w:r>
         <w:rPr>
           <w:rFonts w:ascii="Times New Roman" w:hAnsi="Times New Roman" w:cs="Times New Roman"/>
@@ -8799,7 +8136,6 @@
           <w:sz w:val="28"/>
         </w:rPr>
       </w:pPr>
-      <w:proofErr w:type="spellStart"/>
       <w:r>
         <w:rPr>
           <w:rFonts w:ascii="Times New Roman" w:hAnsi="Times New Roman" w:cs="Times New Roman"/>
@@ -8808,7 +8144,6 @@
         </w:rPr>
         <w:t>Post_build</w:t>
       </w:r>
-      <w:proofErr w:type="spellEnd"/>
       <w:r>
         <w:rPr>
           <w:rFonts w:ascii="Times New Roman" w:hAnsi="Times New Roman" w:cs="Times New Roman"/>
@@ -8889,23 +8224,7 @@
           <w:rFonts w:ascii="Times New Roman" w:hAnsi="Times New Roman" w:cs="Times New Roman"/>
           <w:sz w:val="28"/>
         </w:rPr>
-        <w:t xml:space="preserve">Il sert à déployer les </w:t>
-      </w:r>
-      <w:proofErr w:type="spellStart"/>
-      <w:r>
-        <w:rPr>
-          <w:rFonts w:ascii="Times New Roman" w:hAnsi="Times New Roman" w:cs="Times New Roman"/>
-          <w:sz w:val="28"/>
-        </w:rPr>
-        <w:t>microservices</w:t>
-      </w:r>
-      <w:proofErr w:type="spellEnd"/>
-      <w:r>
-        <w:rPr>
-          <w:rFonts w:ascii="Times New Roman" w:hAnsi="Times New Roman" w:cs="Times New Roman"/>
-          <w:sz w:val="28"/>
-        </w:rPr>
-        <w:t xml:space="preserve"> sur EKS. Ce script est constitué de deux grandes parties</w:t>
+        <w:t>Il sert à déployer les microservices sur EKS. Ce script est constitué de deux grandes parties</w:t>
       </w:r>
     </w:p>
     <w:p>
@@ -8945,23 +8264,7 @@
           <w:rFonts w:ascii="Times New Roman" w:hAnsi="Times New Roman" w:cs="Times New Roman"/>
           <w:sz w:val="28"/>
         </w:rPr>
-        <w:t xml:space="preserve">Création du groupe de déploiement avec les configurations nécessaires pour un déploiement </w:t>
-      </w:r>
-      <w:proofErr w:type="spellStart"/>
-      <w:r>
-        <w:rPr>
-          <w:rFonts w:ascii="Times New Roman" w:hAnsi="Times New Roman" w:cs="Times New Roman"/>
-          <w:sz w:val="28"/>
-        </w:rPr>
-        <w:t>blue</w:t>
-      </w:r>
-      <w:proofErr w:type="spellEnd"/>
-      <w:r>
-        <w:rPr>
-          <w:rFonts w:ascii="Times New Roman" w:hAnsi="Times New Roman" w:cs="Times New Roman"/>
-          <w:sz w:val="28"/>
-        </w:rPr>
-        <w:t>/green</w:t>
+        <w:t>Création du groupe de déploiement avec les configurations nécessaires pour un déploiement blue/green</w:t>
       </w:r>
     </w:p>
     <w:p>
@@ -9003,19 +8306,8 @@
           <w:i/>
           <w:sz w:val="28"/>
         </w:rPr>
-        <w:t xml:space="preserve">Configuration de AWS </w:t>
-      </w:r>
-      <w:proofErr w:type="spellStart"/>
-      <w:r>
-        <w:rPr>
-          <w:rFonts w:ascii="Times New Roman" w:hAnsi="Times New Roman" w:cs="Times New Roman"/>
-          <w:b/>
-          <w:i/>
-          <w:sz w:val="28"/>
-        </w:rPr>
-        <w:t>CodePipeline</w:t>
-      </w:r>
-      <w:proofErr w:type="spellEnd"/>
+        <w:t>Configuration de AWS CodePipeline</w:t>
+      </w:r>
       <w:r>
         <w:rPr>
           <w:rFonts w:ascii="Times New Roman" w:hAnsi="Times New Roman" w:cs="Times New Roman"/>
@@ -9109,7 +8401,6 @@
           <w:sz w:val="28"/>
         </w:rPr>
       </w:pPr>
-      <w:proofErr w:type="spellStart"/>
       <w:r>
         <w:rPr>
           <w:rFonts w:ascii="Times New Roman" w:hAnsi="Times New Roman" w:cs="Times New Roman"/>
@@ -9118,7 +8409,6 @@
         </w:rPr>
         <w:t>Build</w:t>
       </w:r>
-      <w:proofErr w:type="spellEnd"/>
       <w:r>
         <w:rPr>
           <w:rFonts w:ascii="Times New Roman" w:hAnsi="Times New Roman" w:cs="Times New Roman"/>
@@ -9139,7 +8429,6 @@
           <w:sz w:val="28"/>
         </w:rPr>
       </w:pPr>
-      <w:proofErr w:type="spellStart"/>
       <w:r>
         <w:rPr>
           <w:rFonts w:ascii="Times New Roman" w:hAnsi="Times New Roman" w:cs="Times New Roman"/>
@@ -9148,7 +8437,6 @@
         </w:rPr>
         <w:t>Deploy</w:t>
       </w:r>
-      <w:proofErr w:type="spellEnd"/>
       <w:r>
         <w:rPr>
           <w:rFonts w:ascii="Times New Roman" w:hAnsi="Times New Roman" w:cs="Times New Roman"/>
@@ -9259,23 +8547,7 @@
           <w:rFonts w:ascii="Times New Roman" w:hAnsi="Times New Roman" w:cs="Times New Roman"/>
           <w:sz w:val="28"/>
         </w:rPr>
-        <w:t xml:space="preserve">Comme nous l’avons dit, il est utilisé pour colleter les métriques des </w:t>
-      </w:r>
-      <w:proofErr w:type="spellStart"/>
-      <w:r>
-        <w:rPr>
-          <w:rFonts w:ascii="Times New Roman" w:hAnsi="Times New Roman" w:cs="Times New Roman"/>
-          <w:sz w:val="28"/>
-        </w:rPr>
-        <w:t>microservices</w:t>
-      </w:r>
-      <w:proofErr w:type="spellEnd"/>
-      <w:r>
-        <w:rPr>
-          <w:rFonts w:ascii="Times New Roman" w:hAnsi="Times New Roman" w:cs="Times New Roman"/>
-          <w:sz w:val="28"/>
-        </w:rPr>
-        <w:t xml:space="preserve"> ou de l’infrastructure. Sons code est constitué de deux (2) parties clés :</w:t>
+        <w:t>Comme nous l’avons dit, il est utilisé pour colleter les métriques des microservices ou de l’infrastructure. Sons code est constitué de deux (2) parties clés :</w:t>
       </w:r>
     </w:p>
     <w:p>
@@ -9290,7 +8562,6 @@
           <w:sz w:val="28"/>
         </w:rPr>
       </w:pPr>
-      <w:proofErr w:type="spellStart"/>
       <w:r>
         <w:rPr>
           <w:rFonts w:ascii="Times New Roman" w:hAnsi="Times New Roman" w:cs="Times New Roman"/>
@@ -9299,7 +8570,6 @@
         </w:rPr>
         <w:t>Scrape_interval</w:t>
       </w:r>
-      <w:proofErr w:type="spellEnd"/>
       <w:r>
         <w:rPr>
           <w:rFonts w:ascii="Times New Roman" w:hAnsi="Times New Roman" w:cs="Times New Roman"/>
@@ -9307,15 +8577,13 @@
         </w:rPr>
         <w:t xml:space="preserve"> : </w:t>
       </w:r>
-      <w:proofErr w:type="spellStart"/>
-      <w:r>
-        <w:rPr>
-          <w:rFonts w:ascii="Times New Roman" w:hAnsi="Times New Roman" w:cs="Times New Roman"/>
-          <w:sz w:val="28"/>
-        </w:rPr>
-        <w:t>interval</w:t>
-      </w:r>
-      <w:proofErr w:type="spellEnd"/>
+      <w:r>
+        <w:rPr>
+          <w:rFonts w:ascii="Times New Roman" w:hAnsi="Times New Roman" w:cs="Times New Roman"/>
+          <w:sz w:val="28"/>
+        </w:rPr>
+        <w:t>intervalle</w:t>
+      </w:r>
       <w:r>
         <w:rPr>
           <w:rFonts w:ascii="Times New Roman" w:hAnsi="Times New Roman" w:cs="Times New Roman"/>
@@ -9336,7 +8604,6 @@
           <w:sz w:val="28"/>
         </w:rPr>
       </w:pPr>
-      <w:proofErr w:type="spellStart"/>
       <w:r>
         <w:rPr>
           <w:rFonts w:ascii="Times New Roman" w:hAnsi="Times New Roman" w:cs="Times New Roman"/>
@@ -9345,61 +8612,12 @@
         </w:rPr>
         <w:t>Scrap_configs</w:t>
       </w:r>
-      <w:proofErr w:type="spellEnd"/>
-      <w:r>
-        <w:rPr>
-          <w:rFonts w:ascii="Times New Roman" w:hAnsi="Times New Roman" w:cs="Times New Roman"/>
-          <w:sz w:val="28"/>
-        </w:rPr>
-        <w:t xml:space="preserve"> : configuration des cibles à surveiller (API </w:t>
-      </w:r>
-      <w:proofErr w:type="spellStart"/>
-      <w:r>
-        <w:rPr>
-          <w:rFonts w:ascii="Times New Roman" w:hAnsi="Times New Roman" w:cs="Times New Roman"/>
-          <w:sz w:val="28"/>
-        </w:rPr>
-        <w:t>Kubertes</w:t>
-      </w:r>
-      <w:proofErr w:type="spellEnd"/>
-      <w:r>
-        <w:rPr>
-          <w:rFonts w:ascii="Times New Roman" w:hAnsi="Times New Roman" w:cs="Times New Roman"/>
-          <w:sz w:val="28"/>
-        </w:rPr>
-        <w:t xml:space="preserve">, </w:t>
-      </w:r>
-      <w:proofErr w:type="spellStart"/>
-      <w:r>
-        <w:rPr>
-          <w:rFonts w:ascii="Times New Roman" w:hAnsi="Times New Roman" w:cs="Times New Roman"/>
-          <w:sz w:val="28"/>
-        </w:rPr>
-        <w:t>nodes</w:t>
-      </w:r>
-      <w:proofErr w:type="spellEnd"/>
-      <w:r>
-        <w:rPr>
-          <w:rFonts w:ascii="Times New Roman" w:hAnsi="Times New Roman" w:cs="Times New Roman"/>
-          <w:sz w:val="28"/>
-        </w:rPr>
-        <w:t xml:space="preserve">, </w:t>
-      </w:r>
-      <w:proofErr w:type="spellStart"/>
-      <w:r>
-        <w:rPr>
-          <w:rFonts w:ascii="Times New Roman" w:hAnsi="Times New Roman" w:cs="Times New Roman"/>
-          <w:sz w:val="28"/>
-        </w:rPr>
-        <w:t>pods</w:t>
-      </w:r>
-      <w:proofErr w:type="spellEnd"/>
-      <w:r>
-        <w:rPr>
-          <w:rFonts w:ascii="Times New Roman" w:hAnsi="Times New Roman" w:cs="Times New Roman"/>
-          <w:sz w:val="28"/>
-        </w:rPr>
-        <w:t>, …</w:t>
+      <w:r>
+        <w:rPr>
+          <w:rFonts w:ascii="Times New Roman" w:hAnsi="Times New Roman" w:cs="Times New Roman"/>
+          <w:sz w:val="28"/>
+        </w:rPr>
+        <w:t> : configuration des cibles à surveiller (API Kubertes, nodes, pods, …</w:t>
       </w:r>
       <w:r>
         <w:rPr>
@@ -9450,19 +8668,8 @@
           <w:i/>
           <w:sz w:val="28"/>
         </w:rPr>
-        <w:t xml:space="preserve">Configuration de </w:t>
-      </w:r>
-      <w:proofErr w:type="spellStart"/>
-      <w:r>
-        <w:rPr>
-          <w:rFonts w:ascii="Times New Roman" w:hAnsi="Times New Roman" w:cs="Times New Roman"/>
-          <w:b/>
-          <w:i/>
-          <w:sz w:val="28"/>
-        </w:rPr>
-        <w:t>grafana</w:t>
-      </w:r>
-      <w:proofErr w:type="spellEnd"/>
+        <w:t>Configuration de grafana</w:t>
+      </w:r>
     </w:p>
     <w:p>
       <w:pPr>
@@ -9511,14 +8718,259 @@
           <w:sz w:val="28"/>
         </w:rPr>
       </w:pPr>
-      <w:bookmarkStart w:id="0" w:name="_GoBack"/>
-      <w:bookmarkEnd w:id="0"/>
       <w:r>
         <w:rPr>
           <w:rFonts w:ascii="Times New Roman" w:hAnsi="Times New Roman" w:cs="Times New Roman"/>
           <w:sz w:val="28"/>
         </w:rPr>
         <w:t>Définition des utilisateurs et des permissions.</w:t>
+      </w:r>
+    </w:p>
+    <w:p>
+      <w:pPr>
+        <w:rPr>
+          <w:rFonts w:ascii="Times New Roman" w:hAnsi="Times New Roman" w:cs="Times New Roman"/>
+          <w:sz w:val="28"/>
+        </w:rPr>
+      </w:pPr>
+    </w:p>
+    <w:p>
+      <w:pPr>
+        <w:rPr>
+          <w:rFonts w:ascii="Times New Roman" w:hAnsi="Times New Roman" w:cs="Times New Roman"/>
+          <w:b/>
+          <w:i/>
+          <w:sz w:val="28"/>
+        </w:rPr>
+      </w:pPr>
+      <w:r>
+        <w:rPr>
+          <w:rFonts w:ascii="Times New Roman" w:hAnsi="Times New Roman" w:cs="Times New Roman"/>
+          <w:b/>
+          <w:i/>
+          <w:sz w:val="28"/>
+        </w:rPr>
+        <w:t>Configuration de kibana</w:t>
+      </w:r>
+    </w:p>
+    <w:p>
+      <w:pPr>
+        <w:rPr>
+          <w:rFonts w:ascii="Times New Roman" w:hAnsi="Times New Roman" w:cs="Times New Roman"/>
+          <w:sz w:val="28"/>
+        </w:rPr>
+      </w:pPr>
+      <w:r>
+        <w:rPr>
+          <w:rFonts w:ascii="Times New Roman" w:hAnsi="Times New Roman" w:cs="Times New Roman"/>
+          <w:sz w:val="28"/>
+        </w:rPr>
+        <w:t>Il est utilisé pour visualiser et analyser les logs collectés. Il fonctionne conjointement avec Elasticsearch qui index les logs. Pour qu’il fonctionne bien sur notre environnement, il lui définir un rôle IAM pour kibana et elasticksearch (voire en annex).</w:t>
+      </w:r>
+    </w:p>
+    <w:p>
+      <w:pPr>
+        <w:rPr>
+          <w:rFonts w:ascii="Times New Roman" w:hAnsi="Times New Roman" w:cs="Times New Roman"/>
+          <w:sz w:val="28"/>
+        </w:rPr>
+      </w:pPr>
+      <w:r>
+        <w:rPr>
+          <w:rFonts w:ascii="Times New Roman" w:hAnsi="Times New Roman" w:cs="Times New Roman"/>
+          <w:sz w:val="28"/>
+        </w:rPr>
+        <w:t>Le fichier de configuration de kibana est constitué des parties suivantes :</w:t>
+      </w:r>
+    </w:p>
+    <w:p>
+      <w:pPr>
+        <w:pStyle w:val="Paragraphedeliste"/>
+        <w:numPr>
+          <w:ilvl w:val="0"/>
+          <w:numId w:val="42"/>
+        </w:numPr>
+        <w:rPr>
+          <w:rFonts w:ascii="Times New Roman" w:hAnsi="Times New Roman" w:cs="Times New Roman"/>
+          <w:sz w:val="28"/>
+        </w:rPr>
+      </w:pPr>
+      <w:r>
+        <w:rPr>
+          <w:rFonts w:ascii="Times New Roman" w:hAnsi="Times New Roman" w:cs="Times New Roman"/>
+          <w:b/>
+          <w:sz w:val="28"/>
+        </w:rPr>
+        <w:t>Server.port</w:t>
+      </w:r>
+      <w:r>
+        <w:rPr>
+          <w:rFonts w:ascii="Times New Roman" w:hAnsi="Times New Roman" w:cs="Times New Roman"/>
+          <w:sz w:val="28"/>
+        </w:rPr>
+        <w:t> : le port sur lequel écoute Kibana</w:t>
+      </w:r>
+    </w:p>
+    <w:p>
+      <w:pPr>
+        <w:pStyle w:val="Paragraphedeliste"/>
+        <w:numPr>
+          <w:ilvl w:val="0"/>
+          <w:numId w:val="42"/>
+        </w:numPr>
+        <w:rPr>
+          <w:rFonts w:ascii="Times New Roman" w:hAnsi="Times New Roman" w:cs="Times New Roman"/>
+          <w:sz w:val="28"/>
+        </w:rPr>
+      </w:pPr>
+      <w:r>
+        <w:rPr>
+          <w:rFonts w:ascii="Times New Roman" w:hAnsi="Times New Roman" w:cs="Times New Roman"/>
+          <w:b/>
+          <w:sz w:val="28"/>
+        </w:rPr>
+        <w:t>Server.host</w:t>
+      </w:r>
+      <w:r>
+        <w:rPr>
+          <w:rFonts w:ascii="Times New Roman" w:hAnsi="Times New Roman" w:cs="Times New Roman"/>
+          <w:sz w:val="28"/>
+        </w:rPr>
+        <w:t xml:space="preserve"> : </w:t>
+      </w:r>
+      <w:r>
+        <w:rPr>
+          <w:rFonts w:ascii="Times New Roman" w:hAnsi="Times New Roman" w:cs="Times New Roman"/>
+          <w:sz w:val="28"/>
+        </w:rPr>
+        <w:t>l’adresse sur laquelle écoute Kibana</w:t>
+      </w:r>
+    </w:p>
+    <w:p>
+      <w:pPr>
+        <w:pStyle w:val="Paragraphedeliste"/>
+        <w:numPr>
+          <w:ilvl w:val="0"/>
+          <w:numId w:val="42"/>
+        </w:numPr>
+        <w:rPr>
+          <w:rFonts w:ascii="Times New Roman" w:hAnsi="Times New Roman" w:cs="Times New Roman"/>
+          <w:sz w:val="28"/>
+        </w:rPr>
+      </w:pPr>
+      <w:r>
+        <w:rPr>
+          <w:rFonts w:ascii="Times New Roman" w:hAnsi="Times New Roman" w:cs="Times New Roman"/>
+          <w:b/>
+          <w:sz w:val="28"/>
+        </w:rPr>
+        <w:t>Elasticsearch.hosts</w:t>
+      </w:r>
+      <w:r>
+        <w:rPr>
+          <w:rFonts w:ascii="Times New Roman" w:hAnsi="Times New Roman" w:cs="Times New Roman"/>
+          <w:sz w:val="28"/>
+        </w:rPr>
+        <w:t> : adresse(s) du ou des clusters elasticsearch</w:t>
+      </w:r>
+    </w:p>
+    <w:p>
+      <w:pPr>
+        <w:pStyle w:val="Paragraphedeliste"/>
+        <w:numPr>
+          <w:ilvl w:val="0"/>
+          <w:numId w:val="42"/>
+        </w:numPr>
+        <w:rPr>
+          <w:rFonts w:ascii="Times New Roman" w:hAnsi="Times New Roman" w:cs="Times New Roman"/>
+          <w:sz w:val="28"/>
+          <w:lang w:val="en-US"/>
+        </w:rPr>
+      </w:pPr>
+      <w:r>
+        <w:rPr>
+          <w:rFonts w:ascii="Times New Roman" w:hAnsi="Times New Roman" w:cs="Times New Roman"/>
+          <w:b/>
+          <w:sz w:val="28"/>
+          <w:lang w:val="en-US"/>
+        </w:rPr>
+        <w:t>Kibana.index</w:t>
+      </w:r>
+      <w:r>
+        <w:rPr>
+          <w:rFonts w:ascii="Times New Roman" w:hAnsi="Times New Roman" w:cs="Times New Roman"/>
+          <w:sz w:val="28"/>
+          <w:lang w:val="en-US"/>
+        </w:rPr>
+        <w:t> : index elasticsearch dans K</w:t>
+      </w:r>
+      <w:r>
+        <w:rPr>
+          <w:rFonts w:ascii="Times New Roman" w:hAnsi="Times New Roman" w:cs="Times New Roman"/>
+          <w:sz w:val="28"/>
+          <w:lang w:val="en-US"/>
+        </w:rPr>
+        <w:t>ibana</w:t>
+      </w:r>
+    </w:p>
+    <w:p>
+      <w:pPr>
+        <w:rPr>
+          <w:rFonts w:ascii="Times New Roman" w:hAnsi="Times New Roman" w:cs="Times New Roman"/>
+          <w:sz w:val="28"/>
+          <w:lang w:val="fr-FR"/>
+        </w:rPr>
+      </w:pPr>
+      <w:r>
+        <w:rPr>
+          <w:rFonts w:ascii="Times New Roman" w:hAnsi="Times New Roman" w:cs="Times New Roman"/>
+          <w:sz w:val="28"/>
+          <w:lang w:val="fr-FR"/>
+        </w:rPr>
+        <w:t>Nous avons un exemple de code en annexe.</w:t>
+      </w:r>
+    </w:p>
+    <w:p>
+      <w:pPr>
+        <w:rPr>
+          <w:rFonts w:ascii="Times New Roman" w:hAnsi="Times New Roman" w:cs="Times New Roman"/>
+          <w:sz w:val="28"/>
+          <w:lang w:val="fr-FR"/>
+        </w:rPr>
+      </w:pPr>
+    </w:p>
+    <w:p>
+      <w:pPr>
+        <w:rPr>
+          <w:rFonts w:ascii="Times New Roman" w:hAnsi="Times New Roman" w:cs="Times New Roman"/>
+          <w:sz w:val="28"/>
+          <w:lang w:val="fr-FR"/>
+        </w:rPr>
+      </w:pPr>
+      <w:r>
+        <w:rPr>
+          <w:rFonts w:ascii="Times New Roman" w:hAnsi="Times New Roman" w:cs="Times New Roman"/>
+          <w:sz w:val="28"/>
+          <w:lang w:val="fr-FR"/>
+        </w:rPr>
+        <w:t>Configuration des alertes</w:t>
+      </w:r>
+    </w:p>
+    <w:p>
+      <w:pPr>
+        <w:rPr>
+          <w:rFonts w:ascii="Times New Roman" w:hAnsi="Times New Roman" w:cs="Times New Roman"/>
+          <w:sz w:val="28"/>
+          <w:lang w:val="fr-FR"/>
+        </w:rPr>
+      </w:pPr>
+      <w:r>
+        <w:rPr>
+          <w:rFonts w:ascii="Times New Roman" w:hAnsi="Times New Roman" w:cs="Times New Roman"/>
+          <w:sz w:val="28"/>
+          <w:lang w:val="fr-FR"/>
+        </w:rPr>
+        <w:t>Pour recevoir les alertes en cas de problèmes, Prometheus doit être configuré avec Alertemanager pour envoyer des notifications via slack et par mail.</w:t>
       </w:r>
     </w:p>
     <w:sectPr>
@@ -12664,6 +12116,119 @@
     </w:lvl>
   </w:abstractNum>
   <w:abstractNum w:abstractNumId="33" w15:restartNumberingAfterBreak="0">
+    <w:nsid w:val="6D367328"/>
+    <w:multiLevelType w:val="hybridMultilevel"/>
+    <w:tmpl w:val="19EE0174"/>
+    <w:lvl w:ilvl="0" w:tplc="300C000D">
+      <w:start w:val="1"/>
+      <w:numFmt w:val="bullet"/>
+      <w:lvlText w:val=""/>
+      <w:lvlJc w:val="left"/>
+      <w:pPr>
+        <w:ind w:left="720" w:hanging="360"/>
+      </w:pPr>
+      <w:rPr>
+        <w:rFonts w:ascii="Wingdings" w:hAnsi="Wingdings" w:hint="default"/>
+      </w:rPr>
+    </w:lvl>
+    <w:lvl w:ilvl="1" w:tplc="040C0003" w:tentative="1">
+      <w:start w:val="1"/>
+      <w:numFmt w:val="bullet"/>
+      <w:lvlText w:val="o"/>
+      <w:lvlJc w:val="left"/>
+      <w:pPr>
+        <w:ind w:left="1440" w:hanging="360"/>
+      </w:pPr>
+      <w:rPr>
+        <w:rFonts w:ascii="Courier New" w:hAnsi="Courier New" w:cs="Courier New" w:hint="default"/>
+      </w:rPr>
+    </w:lvl>
+    <w:lvl w:ilvl="2" w:tplc="040C0005" w:tentative="1">
+      <w:start w:val="1"/>
+      <w:numFmt w:val="bullet"/>
+      <w:lvlText w:val=""/>
+      <w:lvlJc w:val="left"/>
+      <w:pPr>
+        <w:ind w:left="2160" w:hanging="360"/>
+      </w:pPr>
+      <w:rPr>
+        <w:rFonts w:ascii="Wingdings" w:hAnsi="Wingdings" w:hint="default"/>
+      </w:rPr>
+    </w:lvl>
+    <w:lvl w:ilvl="3" w:tplc="040C0001" w:tentative="1">
+      <w:start w:val="1"/>
+      <w:numFmt w:val="bullet"/>
+      <w:lvlText w:val=""/>
+      <w:lvlJc w:val="left"/>
+      <w:pPr>
+        <w:ind w:left="2880" w:hanging="360"/>
+      </w:pPr>
+      <w:rPr>
+        <w:rFonts w:ascii="Symbol" w:hAnsi="Symbol" w:hint="default"/>
+      </w:rPr>
+    </w:lvl>
+    <w:lvl w:ilvl="4" w:tplc="040C0003" w:tentative="1">
+      <w:start w:val="1"/>
+      <w:numFmt w:val="bullet"/>
+      <w:lvlText w:val="o"/>
+      <w:lvlJc w:val="left"/>
+      <w:pPr>
+        <w:ind w:left="3600" w:hanging="360"/>
+      </w:pPr>
+      <w:rPr>
+        <w:rFonts w:ascii="Courier New" w:hAnsi="Courier New" w:cs="Courier New" w:hint="default"/>
+      </w:rPr>
+    </w:lvl>
+    <w:lvl w:ilvl="5" w:tplc="040C0005" w:tentative="1">
+      <w:start w:val="1"/>
+      <w:numFmt w:val="bullet"/>
+      <w:lvlText w:val=""/>
+      <w:lvlJc w:val="left"/>
+      <w:pPr>
+        <w:ind w:left="4320" w:hanging="360"/>
+      </w:pPr>
+      <w:rPr>
+        <w:rFonts w:ascii="Wingdings" w:hAnsi="Wingdings" w:hint="default"/>
+      </w:rPr>
+    </w:lvl>
+    <w:lvl w:ilvl="6" w:tplc="040C0001" w:tentative="1">
+      <w:start w:val="1"/>
+      <w:numFmt w:val="bullet"/>
+      <w:lvlText w:val=""/>
+      <w:lvlJc w:val="left"/>
+      <w:pPr>
+        <w:ind w:left="5040" w:hanging="360"/>
+      </w:pPr>
+      <w:rPr>
+        <w:rFonts w:ascii="Symbol" w:hAnsi="Symbol" w:hint="default"/>
+      </w:rPr>
+    </w:lvl>
+    <w:lvl w:ilvl="7" w:tplc="040C0003" w:tentative="1">
+      <w:start w:val="1"/>
+      <w:numFmt w:val="bullet"/>
+      <w:lvlText w:val="o"/>
+      <w:lvlJc w:val="left"/>
+      <w:pPr>
+        <w:ind w:left="5760" w:hanging="360"/>
+      </w:pPr>
+      <w:rPr>
+        <w:rFonts w:ascii="Courier New" w:hAnsi="Courier New" w:cs="Courier New" w:hint="default"/>
+      </w:rPr>
+    </w:lvl>
+    <w:lvl w:ilvl="8" w:tplc="040C0005" w:tentative="1">
+      <w:start w:val="1"/>
+      <w:numFmt w:val="bullet"/>
+      <w:lvlText w:val=""/>
+      <w:lvlJc w:val="left"/>
+      <w:pPr>
+        <w:ind w:left="6480" w:hanging="360"/>
+      </w:pPr>
+      <w:rPr>
+        <w:rFonts w:ascii="Wingdings" w:hAnsi="Wingdings" w:hint="default"/>
+      </w:rPr>
+    </w:lvl>
+  </w:abstractNum>
+  <w:abstractNum w:abstractNumId="34" w15:restartNumberingAfterBreak="0">
     <w:nsid w:val="6D9C3763"/>
     <w:multiLevelType w:val="hybridMultilevel"/>
     <w:tmpl w:val="FFD68322"/>
@@ -12776,7 +12341,7 @@
       </w:rPr>
     </w:lvl>
   </w:abstractNum>
-  <w:abstractNum w:abstractNumId="34" w15:restartNumberingAfterBreak="0">
+  <w:abstractNum w:abstractNumId="35" w15:restartNumberingAfterBreak="0">
     <w:nsid w:val="6DC1441C"/>
     <w:multiLevelType w:val="hybridMultilevel"/>
     <w:tmpl w:val="615EE8A6"/>
@@ -12889,7 +12454,7 @@
       </w:rPr>
     </w:lvl>
   </w:abstractNum>
-  <w:abstractNum w:abstractNumId="35" w15:restartNumberingAfterBreak="0">
+  <w:abstractNum w:abstractNumId="36" w15:restartNumberingAfterBreak="0">
     <w:nsid w:val="71AF19BD"/>
     <w:multiLevelType w:val="hybridMultilevel"/>
     <w:tmpl w:val="7688C80E"/>
@@ -13002,7 +12567,7 @@
       </w:rPr>
     </w:lvl>
   </w:abstractNum>
-  <w:abstractNum w:abstractNumId="36" w15:restartNumberingAfterBreak="0">
+  <w:abstractNum w:abstractNumId="37" w15:restartNumberingAfterBreak="0">
     <w:nsid w:val="741E7C98"/>
     <w:multiLevelType w:val="hybridMultilevel"/>
     <w:tmpl w:val="A81A92BE"/>
@@ -13091,7 +12656,7 @@
       </w:pPr>
     </w:lvl>
   </w:abstractNum>
-  <w:abstractNum w:abstractNumId="37" w15:restartNumberingAfterBreak="0">
+  <w:abstractNum w:abstractNumId="38" w15:restartNumberingAfterBreak="0">
     <w:nsid w:val="75B271C3"/>
     <w:multiLevelType w:val="hybridMultilevel"/>
     <w:tmpl w:val="12F6E2BA"/>
@@ -13204,7 +12769,7 @@
       </w:rPr>
     </w:lvl>
   </w:abstractNum>
-  <w:abstractNum w:abstractNumId="38" w15:restartNumberingAfterBreak="0">
+  <w:abstractNum w:abstractNumId="39" w15:restartNumberingAfterBreak="0">
     <w:nsid w:val="787A3786"/>
     <w:multiLevelType w:val="hybridMultilevel"/>
     <w:tmpl w:val="B20AC930"/>
@@ -13293,7 +12858,7 @@
       </w:pPr>
     </w:lvl>
   </w:abstractNum>
-  <w:abstractNum w:abstractNumId="39" w15:restartNumberingAfterBreak="0">
+  <w:abstractNum w:abstractNumId="40" w15:restartNumberingAfterBreak="0">
     <w:nsid w:val="78906BB3"/>
     <w:multiLevelType w:val="hybridMultilevel"/>
     <w:tmpl w:val="DA4E7196"/>
@@ -13382,7 +12947,7 @@
       </w:pPr>
     </w:lvl>
   </w:abstractNum>
-  <w:abstractNum w:abstractNumId="40" w15:restartNumberingAfterBreak="0">
+  <w:abstractNum w:abstractNumId="41" w15:restartNumberingAfterBreak="0">
     <w:nsid w:val="7C2744C7"/>
     <w:multiLevelType w:val="hybridMultilevel"/>
     <w:tmpl w:val="26D4FFD0"/>
@@ -13472,7 +13037,7 @@
     </w:lvl>
   </w:abstractNum>
   <w:num w:numId="1">
-    <w:abstractNumId w:val="36"/>
+    <w:abstractNumId w:val="37"/>
   </w:num>
   <w:num w:numId="2">
     <w:abstractNumId w:val="2"/>
@@ -13490,7 +13055,7 @@
     <w:abstractNumId w:val="6"/>
   </w:num>
   <w:num w:numId="7">
-    <w:abstractNumId w:val="38"/>
+    <w:abstractNumId w:val="39"/>
   </w:num>
   <w:num w:numId="8">
     <w:abstractNumId w:val="13"/>
@@ -13499,7 +13064,7 @@
     <w:abstractNumId w:val="10"/>
   </w:num>
   <w:num w:numId="10">
-    <w:abstractNumId w:val="40"/>
+    <w:abstractNumId w:val="41"/>
   </w:num>
   <w:num w:numId="11">
     <w:abstractNumId w:val="4"/>
@@ -13517,7 +13082,7 @@
     <w:abstractNumId w:val="11"/>
   </w:num>
   <w:num w:numId="16">
-    <w:abstractNumId w:val="35"/>
+    <w:abstractNumId w:val="36"/>
   </w:num>
   <w:num w:numId="17">
     <w:abstractNumId w:val="25"/>
@@ -13553,7 +13118,7 @@
     <w:abstractNumId w:val="18"/>
   </w:num>
   <w:num w:numId="28">
-    <w:abstractNumId w:val="39"/>
+    <w:abstractNumId w:val="40"/>
   </w:num>
   <w:num w:numId="29">
     <w:abstractNumId w:val="16"/>
@@ -13583,16 +13148,19 @@
     <w:abstractNumId w:val="19"/>
   </w:num>
   <w:num w:numId="38">
-    <w:abstractNumId w:val="37"/>
+    <w:abstractNumId w:val="38"/>
   </w:num>
   <w:num w:numId="39">
     <w:abstractNumId w:val="7"/>
   </w:num>
   <w:num w:numId="40">
-    <w:abstractNumId w:val="33"/>
+    <w:abstractNumId w:val="34"/>
   </w:num>
   <w:num w:numId="41">
-    <w:abstractNumId w:val="34"/>
+    <w:abstractNumId w:val="35"/>
+  </w:num>
+  <w:num w:numId="42">
+    <w:abstractNumId w:val="33"/>
   </w:num>
 </w:numbering>
 </file>

</xml_diff>

<commit_message>
Début d'insertion des images
</commit_message>
<xml_diff>
--- a/MEMOIRE.docx
+++ b/MEMOIRE.docx
@@ -353,6 +353,17 @@
     <w:p>
       <w:pPr>
         <w:pStyle w:val="Paragraphedeliste"/>
+        <w:ind w:left="1800"/>
+        <w:rPr>
+          <w:rFonts w:ascii="Times New Roman" w:hAnsi="Times New Roman" w:cs="Times New Roman"/>
+          <w:sz w:val="28"/>
+          <w:szCs w:val="28"/>
+        </w:rPr>
+      </w:pPr>
+    </w:p>
+    <w:p>
+      <w:pPr>
+        <w:pStyle w:val="Paragraphedeliste"/>
         <w:numPr>
           <w:ilvl w:val="0"/>
           <w:numId w:val="1"/>
@@ -718,8 +729,85 @@
           <w:sz w:val="28"/>
           <w:szCs w:val="28"/>
         </w:rPr>
-        <w:t>CONCLUSION</w:t>
-      </w:r>
+        <w:t>VALIDATION DES TESTS</w:t>
+      </w:r>
+    </w:p>
+    <w:p>
+      <w:pPr>
+        <w:pStyle w:val="Paragraphedeliste"/>
+        <w:numPr>
+          <w:ilvl w:val="0"/>
+          <w:numId w:val="43"/>
+        </w:numPr>
+        <w:rPr>
+          <w:rFonts w:ascii="Times New Roman" w:hAnsi="Times New Roman" w:cs="Times New Roman"/>
+          <w:sz w:val="28"/>
+          <w:szCs w:val="28"/>
+        </w:rPr>
+      </w:pPr>
+      <w:r>
+        <w:rPr>
+          <w:rFonts w:ascii="Times New Roman" w:hAnsi="Times New Roman" w:cs="Times New Roman"/>
+          <w:sz w:val="28"/>
+          <w:szCs w:val="28"/>
+        </w:rPr>
+        <w:t>Validation fonctionnelle</w:t>
+      </w:r>
+    </w:p>
+    <w:p>
+      <w:pPr>
+        <w:pStyle w:val="Paragraphedeliste"/>
+        <w:numPr>
+          <w:ilvl w:val="0"/>
+          <w:numId w:val="43"/>
+        </w:numPr>
+        <w:rPr>
+          <w:rFonts w:ascii="Times New Roman" w:hAnsi="Times New Roman" w:cs="Times New Roman"/>
+          <w:sz w:val="28"/>
+          <w:szCs w:val="28"/>
+        </w:rPr>
+      </w:pPr>
+      <w:r>
+        <w:rPr>
+          <w:rFonts w:ascii="Times New Roman" w:hAnsi="Times New Roman" w:cs="Times New Roman"/>
+          <w:sz w:val="28"/>
+          <w:szCs w:val="28"/>
+        </w:rPr>
+        <w:t>Validation de l’infrastructure</w:t>
+      </w:r>
+    </w:p>
+    <w:p>
+      <w:pPr>
+        <w:pStyle w:val="Paragraphedeliste"/>
+        <w:numPr>
+          <w:ilvl w:val="0"/>
+          <w:numId w:val="43"/>
+        </w:numPr>
+        <w:rPr>
+          <w:rFonts w:ascii="Times New Roman" w:hAnsi="Times New Roman" w:cs="Times New Roman"/>
+          <w:sz w:val="28"/>
+          <w:szCs w:val="28"/>
+        </w:rPr>
+      </w:pPr>
+      <w:r>
+        <w:rPr>
+          <w:rFonts w:ascii="Times New Roman" w:hAnsi="Times New Roman" w:cs="Times New Roman"/>
+          <w:sz w:val="28"/>
+          <w:szCs w:val="28"/>
+        </w:rPr>
+        <w:t>Validation du monitoring et des alertes</w:t>
+      </w:r>
+    </w:p>
+    <w:p>
+      <w:pPr>
+        <w:pStyle w:val="Paragraphedeliste"/>
+        <w:ind w:left="1800"/>
+        <w:rPr>
+          <w:rFonts w:ascii="Times New Roman" w:hAnsi="Times New Roman" w:cs="Times New Roman"/>
+          <w:sz w:val="28"/>
+          <w:szCs w:val="28"/>
+        </w:rPr>
+      </w:pPr>
     </w:p>
     <w:p>
       <w:pPr>
@@ -740,6 +828,92 @@
           <w:sz w:val="28"/>
           <w:szCs w:val="28"/>
         </w:rPr>
+        <w:t>CONCLUSION</w:t>
+      </w:r>
+      <w:r>
+        <w:rPr>
+          <w:rFonts w:ascii="Times New Roman" w:hAnsi="Times New Roman" w:cs="Times New Roman"/>
+          <w:sz w:val="28"/>
+          <w:szCs w:val="28"/>
+        </w:rPr>
+        <w:t xml:space="preserve"> ET PERSPECTIVE</w:t>
+      </w:r>
+    </w:p>
+    <w:p>
+      <w:pPr>
+        <w:pStyle w:val="Paragraphedeliste"/>
+        <w:numPr>
+          <w:ilvl w:val="0"/>
+          <w:numId w:val="44"/>
+        </w:numPr>
+        <w:rPr>
+          <w:rFonts w:ascii="Times New Roman" w:hAnsi="Times New Roman" w:cs="Times New Roman"/>
+          <w:sz w:val="28"/>
+          <w:szCs w:val="28"/>
+        </w:rPr>
+      </w:pPr>
+      <w:r>
+        <w:rPr>
+          <w:rFonts w:ascii="Times New Roman" w:hAnsi="Times New Roman" w:cs="Times New Roman"/>
+          <w:sz w:val="28"/>
+          <w:szCs w:val="28"/>
+        </w:rPr>
+        <w:t>Conclusion</w:t>
+      </w:r>
+    </w:p>
+    <w:p>
+      <w:pPr>
+        <w:pStyle w:val="Paragraphedeliste"/>
+        <w:numPr>
+          <w:ilvl w:val="0"/>
+          <w:numId w:val="44"/>
+        </w:numPr>
+        <w:rPr>
+          <w:rFonts w:ascii="Times New Roman" w:hAnsi="Times New Roman" w:cs="Times New Roman"/>
+          <w:sz w:val="28"/>
+          <w:szCs w:val="28"/>
+        </w:rPr>
+      </w:pPr>
+      <w:r>
+        <w:rPr>
+          <w:rFonts w:ascii="Times New Roman" w:hAnsi="Times New Roman" w:cs="Times New Roman"/>
+          <w:sz w:val="28"/>
+          <w:szCs w:val="28"/>
+        </w:rPr>
+        <w:lastRenderedPageBreak/>
+        <w:t>Perspectives et amélioration</w:t>
+      </w:r>
+    </w:p>
+    <w:p>
+      <w:pPr>
+        <w:pStyle w:val="Paragraphedeliste"/>
+        <w:ind w:left="1440"/>
+        <w:rPr>
+          <w:rFonts w:ascii="Times New Roman" w:hAnsi="Times New Roman" w:cs="Times New Roman"/>
+          <w:sz w:val="28"/>
+          <w:szCs w:val="28"/>
+        </w:rPr>
+      </w:pPr>
+    </w:p>
+    <w:p>
+      <w:pPr>
+        <w:pStyle w:val="Paragraphedeliste"/>
+        <w:numPr>
+          <w:ilvl w:val="0"/>
+          <w:numId w:val="1"/>
+        </w:numPr>
+        <w:rPr>
+          <w:rFonts w:ascii="Times New Roman" w:hAnsi="Times New Roman" w:cs="Times New Roman"/>
+          <w:sz w:val="28"/>
+          <w:szCs w:val="28"/>
+        </w:rPr>
+      </w:pPr>
+      <w:r>
+        <w:rPr>
+          <w:rFonts w:ascii="Times New Roman" w:hAnsi="Times New Roman" w:cs="Times New Roman"/>
+          <w:sz w:val="28"/>
+          <w:szCs w:val="28"/>
+        </w:rPr>
         <w:t>ANNEXES</w:t>
       </w:r>
     </w:p>
@@ -802,6 +976,31 @@
     </w:p>
     <w:p>
       <w:pPr>
+        <w:rPr>
+          <w:rFonts w:ascii="Times New Roman" w:hAnsi="Times New Roman" w:cs="Times New Roman"/>
+          <w:sz w:val="28"/>
+          <w:szCs w:val="28"/>
+        </w:rPr>
+      </w:pPr>
+      <w:r>
+        <w:rPr>
+          <w:rFonts w:ascii="Times New Roman" w:hAnsi="Times New Roman" w:cs="Times New Roman"/>
+          <w:sz w:val="28"/>
+          <w:szCs w:val="28"/>
+        </w:rPr>
+        <w:t xml:space="preserve">               </w:t>
+      </w:r>
+      <w:r>
+        <w:rPr>
+          <w:rFonts w:ascii="Times New Roman" w:hAnsi="Times New Roman" w:cs="Times New Roman"/>
+          <w:sz w:val="28"/>
+          <w:szCs w:val="28"/>
+        </w:rPr>
+        <w:t>Annexe 4 : Configuration de CodeBuild et CodeDeploy</w:t>
+      </w:r>
+    </w:p>
+    <w:p>
+      <w:pPr>
         <w:pStyle w:val="Paragraphedeliste"/>
         <w:ind w:left="1080"/>
         <w:rPr>
@@ -816,7 +1015,7 @@
           <w:sz w:val="28"/>
           <w:szCs w:val="28"/>
         </w:rPr>
-        <w:t>Annexe 4 : Configuration de CodeBuild et CodeDeploy</w:t>
+        <w:t>Annexe 5 : Schémas d’architecture et diagrammes</w:t>
       </w:r>
     </w:p>
     <w:p>
@@ -829,13 +1028,22 @@
           <w:szCs w:val="28"/>
         </w:rPr>
       </w:pPr>
-      <w:r>
-        <w:rPr>
-          <w:rFonts w:ascii="Times New Roman" w:hAnsi="Times New Roman" w:cs="Times New Roman"/>
-          <w:sz w:val="28"/>
-          <w:szCs w:val="28"/>
-        </w:rPr>
-        <w:t>Annexe 5 : Schémas d’architecture et diagrammes</w:t>
+    </w:p>
+    <w:p>
+      <w:pPr>
+        <w:rPr>
+          <w:rFonts w:ascii="Times New Roman" w:hAnsi="Times New Roman" w:cs="Times New Roman"/>
+          <w:sz w:val="28"/>
+          <w:szCs w:val="28"/>
+        </w:rPr>
+      </w:pPr>
+      <w:r>
+        <w:rPr>
+          <w:rFonts w:ascii="Times New Roman" w:hAnsi="Times New Roman" w:cs="Times New Roman"/>
+          <w:sz w:val="28"/>
+          <w:szCs w:val="28"/>
+        </w:rPr>
+        <w:br w:type="page"/>
       </w:r>
     </w:p>
     <w:p>
@@ -5252,6 +5460,15 @@
           <w:szCs w:val="28"/>
         </w:rPr>
       </w:pPr>
+    </w:p>
+    <w:p>
+      <w:pPr>
+        <w:rPr>
+          <w:rFonts w:ascii="Times New Roman" w:hAnsi="Times New Roman" w:cs="Times New Roman"/>
+          <w:sz w:val="28"/>
+          <w:szCs w:val="28"/>
+        </w:rPr>
+      </w:pPr>
       <w:r>
         <w:rPr>
           <w:rFonts w:ascii="Times New Roman" w:hAnsi="Times New Roman" w:cs="Times New Roman"/>
@@ -5709,6 +5926,7 @@
           <w:sz w:val="28"/>
           <w:szCs w:val="28"/>
         </w:rPr>
+        <w:lastRenderedPageBreak/>
         <w:t>AWS (fournisseur cloud)</w:t>
       </w:r>
     </w:p>
@@ -5726,7 +5944,6 @@
           <w:sz w:val="28"/>
           <w:szCs w:val="28"/>
         </w:rPr>
-        <w:lastRenderedPageBreak/>
         <w:t xml:space="preserve">C’est également un acteur incontournable du fait de son rôle dans la mise en œuvre des pratiques DevOps. En plus d’être le leader dans le domaine. En fournissant, une large gamme de services, il prend en compte les méthodes argiles ainsi que l’automatisation des processus déploiements. Il est tout en un. Nous utiliserons plusieurs </w:t>
       </w:r>
       <w:r>
@@ -5813,7 +6030,15 @@
           <w:sz w:val="28"/>
           <w:szCs w:val="28"/>
         </w:rPr>
-        <w:t>code Pipeline</w:t>
+        <w:t>code</w:t>
+      </w:r>
+      <w:r>
+        <w:rPr>
+          <w:rFonts w:ascii="Times New Roman" w:hAnsi="Times New Roman" w:cs="Times New Roman"/>
+          <w:sz w:val="28"/>
+          <w:szCs w:val="28"/>
+        </w:rPr>
+        <w:t>Pipeline</w:t>
       </w:r>
       <w:r>
         <w:rPr>
@@ -5909,6 +6134,30 @@
         </w:rPr>
         <w:t>EKS (Elastic kubernete Service)</w:t>
       </w:r>
+    </w:p>
+    <w:p>
+      <w:pPr>
+        <w:pStyle w:val="Paragraphedeliste"/>
+        <w:numPr>
+          <w:ilvl w:val="0"/>
+          <w:numId w:val="17"/>
+        </w:numPr>
+        <w:rPr>
+          <w:rFonts w:ascii="Times New Roman" w:hAnsi="Times New Roman" w:cs="Times New Roman"/>
+          <w:sz w:val="28"/>
+          <w:szCs w:val="28"/>
+        </w:rPr>
+      </w:pPr>
+      <w:proofErr w:type="gramStart"/>
+      <w:r>
+        <w:rPr>
+          <w:rFonts w:ascii="Times New Roman" w:hAnsi="Times New Roman" w:cs="Times New Roman"/>
+          <w:sz w:val="28"/>
+          <w:szCs w:val="28"/>
+        </w:rPr>
+        <w:t>cloudFormation</w:t>
+      </w:r>
+      <w:proofErr w:type="gramEnd"/>
     </w:p>
     <w:p>
       <w:pPr>
@@ -6694,8 +6943,8 @@
         <w:lastRenderedPageBreak/>
         <w:drawing>
           <wp:inline distT="0" distB="0" distL="0" distR="0" wp14:anchorId="5247D41B" wp14:editId="2AA392C9">
-            <wp:extent cx="5760720" cy="2910840"/>
-            <wp:effectExtent l="0" t="0" r="0" b="3810"/>
+            <wp:extent cx="6238875" cy="3362325"/>
+            <wp:effectExtent l="0" t="0" r="9525" b="9525"/>
             <wp:docPr id="4" name="Image 3"/>
             <wp:cNvGraphicFramePr/>
             <a:graphic xmlns:a="http://schemas.openxmlformats.org/drawingml/2006/main">
@@ -6713,7 +6962,7 @@
                   <pic:spPr>
                     <a:xfrm>
                       <a:off x="0" y="0"/>
-                      <a:ext cx="5760720" cy="2910840"/>
+                      <a:ext cx="6238875" cy="3362325"/>
                     </a:xfrm>
                     <a:prstGeom prst="rect">
                       <a:avLst/>
@@ -6737,6 +6986,15 @@
     </w:p>
     <w:p>
       <w:pPr>
+        <w:rPr>
+          <w:rFonts w:ascii="Times New Roman" w:hAnsi="Times New Roman" w:cs="Times New Roman"/>
+          <w:sz w:val="28"/>
+          <w:szCs w:val="28"/>
+        </w:rPr>
+      </w:pPr>
+    </w:p>
+    <w:p>
+      <w:pPr>
         <w:pStyle w:val="Paragraphedeliste"/>
         <w:numPr>
           <w:ilvl w:val="0"/>
@@ -6996,20 +7254,845 @@
           <w:szCs w:val="28"/>
         </w:rPr>
       </w:pPr>
+    </w:p>
+    <w:p>
+      <w:pPr>
+        <w:rPr>
+          <w:rFonts w:ascii="Times New Roman" w:hAnsi="Times New Roman" w:cs="Times New Roman"/>
+          <w:sz w:val="28"/>
+          <w:szCs w:val="28"/>
+        </w:rPr>
+      </w:pPr>
+    </w:p>
+    <w:p>
+      <w:pPr>
+        <w:rPr>
+          <w:sz w:val="36"/>
+          <w:szCs w:val="36"/>
+        </w:rPr>
+      </w:pPr>
       <w:r>
         <w:rPr>
           <w:rFonts w:ascii="Times New Roman" w:hAnsi="Times New Roman" w:cs="Times New Roman"/>
           <w:noProof/>
           <w:sz w:val="28"/>
           <w:szCs w:val="28"/>
+          <w:lang w:val="fr-FR" w:eastAsia="fr-FR"/>
+        </w:rPr>
+        <w:lastRenderedPageBreak/>
+        <mc:AlternateContent>
+          <mc:Choice Requires="wps">
+            <w:drawing>
+              <wp:anchor distT="0" distB="0" distL="114300" distR="114300" simplePos="0" relativeHeight="251667456" behindDoc="0" locked="0" layoutInCell="1" allowOverlap="1">
+                <wp:simplePos x="0" y="0"/>
+                <wp:positionH relativeFrom="page">
+                  <wp:posOffset>342900</wp:posOffset>
+                </wp:positionH>
+                <wp:positionV relativeFrom="paragraph">
+                  <wp:posOffset>-404495</wp:posOffset>
+                </wp:positionV>
+                <wp:extent cx="7191375" cy="3876675"/>
+                <wp:effectExtent l="0" t="0" r="28575" b="28575"/>
+                <wp:wrapNone/>
+                <wp:docPr id="25" name="Zone de texte 25"/>
+                <wp:cNvGraphicFramePr/>
+                <a:graphic xmlns:a="http://schemas.openxmlformats.org/drawingml/2006/main">
+                  <a:graphicData uri="http://schemas.microsoft.com/office/word/2010/wordprocessingShape">
+                    <wps:wsp>
+                      <wps:cNvSpPr txBox="1"/>
+                      <wps:spPr>
+                        <a:xfrm>
+                          <a:off x="0" y="0"/>
+                          <a:ext cx="7191375" cy="3876675"/>
+                        </a:xfrm>
+                        <a:prstGeom prst="rect">
+                          <a:avLst/>
+                        </a:prstGeom>
+                        <a:solidFill>
+                          <a:schemeClr val="lt1"/>
+                        </a:solidFill>
+                        <a:ln w="6350">
+                          <a:solidFill>
+                            <a:schemeClr val="bg1"/>
+                          </a:solidFill>
+                        </a:ln>
+                      </wps:spPr>
+                      <wps:txbx>
+                        <w:txbxContent>
+                          <w:p>
+                            <w:r>
+                              <w:rPr>
+                                <w:rFonts w:ascii="Times New Roman" w:hAnsi="Times New Roman" w:cs="Times New Roman"/>
+                                <w:noProof/>
+                                <w:sz w:val="28"/>
+                                <w:szCs w:val="28"/>
+                                <w:lang w:val="fr-FR" w:eastAsia="fr-FR"/>
+                              </w:rPr>
+                              <w:drawing>
+                                <wp:inline distT="0" distB="0" distL="0" distR="0" wp14:anchorId="6CC4A2B5" wp14:editId="4EA2F9A8">
+                                  <wp:extent cx="6448425" cy="3524250"/>
+                                  <wp:effectExtent l="0" t="0" r="0" b="0"/>
+                                  <wp:docPr id="23" name="Image 23"/>
+                                  <wp:cNvGraphicFramePr>
+                                    <a:graphicFrameLocks xmlns:a="http://schemas.openxmlformats.org/drawingml/2006/main" noChangeAspect="1"/>
+                                  </wp:cNvGraphicFramePr>
+                                  <a:graphic xmlns:a="http://schemas.openxmlformats.org/drawingml/2006/main">
+                                    <a:graphicData uri="http://schemas.openxmlformats.org/drawingml/2006/picture">
+                                      <pic:pic xmlns:pic="http://schemas.openxmlformats.org/drawingml/2006/picture">
+                                        <pic:nvPicPr>
+                                          <pic:cNvPr id="23" name="ARCHITECTURE_DEVOPS-br.png"/>
+                                          <pic:cNvPicPr/>
+                                        </pic:nvPicPr>
+                                        <pic:blipFill>
+                                          <a:blip r:embed="rId19">
+                                            <a:extLst>
+                                              <a:ext uri="{28A0092B-C50C-407E-A947-70E740481C1C}">
+                                                <a14:useLocalDpi xmlns:a14="http://schemas.microsoft.com/office/drawing/2010/main" val="0"/>
+                                              </a:ext>
+                                            </a:extLst>
+                                          </a:blip>
+                                          <a:stretch>
+                                            <a:fillRect/>
+                                          </a:stretch>
+                                        </pic:blipFill>
+                                        <pic:spPr>
+                                          <a:xfrm>
+                                            <a:off x="0" y="0"/>
+                                            <a:ext cx="6449126" cy="3524633"/>
+                                          </a:xfrm>
+                                          <a:prstGeom prst="rect">
+                                            <a:avLst/>
+                                          </a:prstGeom>
+                                        </pic:spPr>
+                                      </pic:pic>
+                                    </a:graphicData>
+                                  </a:graphic>
+                                </wp:inline>
+                              </w:drawing>
+                            </w:r>
+                          </w:p>
+                        </w:txbxContent>
+                      </wps:txbx>
+                      <wps:bodyPr rot="0" spcFirstLastPara="0" vertOverflow="overflow" horzOverflow="overflow" vert="horz" wrap="square" lIns="91440" tIns="45720" rIns="91440" bIns="45720" numCol="1" spcCol="0" rtlCol="0" fromWordArt="0" anchor="t" anchorCtr="0" forceAA="0" compatLnSpc="1">
+                        <a:prstTxWarp prst="textNoShape">
+                          <a:avLst/>
+                        </a:prstTxWarp>
+                        <a:noAutofit/>
+                      </wps:bodyPr>
+                    </wps:wsp>
+                  </a:graphicData>
+                </a:graphic>
+                <wp14:sizeRelV relativeFrom="margin">
+                  <wp14:pctHeight>0</wp14:pctHeight>
+                </wp14:sizeRelV>
+              </wp:anchor>
+            </w:drawing>
+          </mc:Choice>
+          <mc:Fallback>
+            <w:pict>
+              <v:shape id="Zone de texte 25" o:spid="_x0000_s1033" type="#_x0000_t202" style="position:absolute;margin-left:27pt;margin-top:-31.85pt;width:566.25pt;height:305.25pt;z-index:251667456;visibility:visible;mso-wrap-style:square;mso-height-percent:0;mso-wrap-distance-left:9pt;mso-wrap-distance-top:0;mso-wrap-distance-right:9pt;mso-wrap-distance-bottom:0;mso-position-horizontal:absolute;mso-position-horizontal-relative:page;mso-position-vertical:absolute;mso-position-vertical-relative:text;mso-height-percent:0;mso-height-relative:margin;v-text-anchor:top" o:gfxdata="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" fillcolor="white [3201]" strokecolor="white [3212]" strokeweight=".5pt">
+                <v:textbox>
+                  <w:txbxContent>
+                    <w:p>
+                      <w:r>
+                        <w:rPr>
+                          <w:rFonts w:ascii="Times New Roman" w:hAnsi="Times New Roman" w:cs="Times New Roman"/>
+                          <w:noProof/>
+                          <w:sz w:val="28"/>
+                          <w:szCs w:val="28"/>
+                          <w:lang w:val="fr-FR" w:eastAsia="fr-FR"/>
+                        </w:rPr>
+                        <w:drawing>
+                          <wp:inline distT="0" distB="0" distL="0" distR="0" wp14:anchorId="6CC4A2B5" wp14:editId="4EA2F9A8">
+                            <wp:extent cx="6448425" cy="3524250"/>
+                            <wp:effectExtent l="0" t="0" r="0" b="0"/>
+                            <wp:docPr id="23" name="Image 23"/>
+                            <wp:cNvGraphicFramePr>
+                              <a:graphicFrameLocks xmlns:a="http://schemas.openxmlformats.org/drawingml/2006/main" noChangeAspect="1"/>
+                            </wp:cNvGraphicFramePr>
+                            <a:graphic xmlns:a="http://schemas.openxmlformats.org/drawingml/2006/main">
+                              <a:graphicData uri="http://schemas.openxmlformats.org/drawingml/2006/picture">
+                                <pic:pic xmlns:pic="http://schemas.openxmlformats.org/drawingml/2006/picture">
+                                  <pic:nvPicPr>
+                                    <pic:cNvPr id="23" name="ARCHITECTURE_DEVOPS-br.png"/>
+                                    <pic:cNvPicPr/>
+                                  </pic:nvPicPr>
+                                  <pic:blipFill>
+                                    <a:blip r:embed="rId19">
+                                      <a:extLst>
+                                        <a:ext uri="{28A0092B-C50C-407E-A947-70E740481C1C}">
+                                          <a14:useLocalDpi xmlns:a14="http://schemas.microsoft.com/office/drawing/2010/main" val="0"/>
+                                        </a:ext>
+                                      </a:extLst>
+                                    </a:blip>
+                                    <a:stretch>
+                                      <a:fillRect/>
+                                    </a:stretch>
+                                  </pic:blipFill>
+                                  <pic:spPr>
+                                    <a:xfrm>
+                                      <a:off x="0" y="0"/>
+                                      <a:ext cx="6449126" cy="3524633"/>
+                                    </a:xfrm>
+                                    <a:prstGeom prst="rect">
+                                      <a:avLst/>
+                                    </a:prstGeom>
+                                  </pic:spPr>
+                                </pic:pic>
+                              </a:graphicData>
+                            </a:graphic>
+                          </wp:inline>
+                        </w:drawing>
+                      </w:r>
+                    </w:p>
+                  </w:txbxContent>
+                </v:textbox>
+                <w10:wrap anchorx="page"/>
+              </v:shape>
+            </w:pict>
+          </mc:Fallback>
+        </mc:AlternateContent>
+      </w:r>
+    </w:p>
+    <w:p>
+      <w:pPr>
+        <w:rPr>
+          <w:sz w:val="36"/>
+          <w:szCs w:val="36"/>
+        </w:rPr>
+      </w:pPr>
+    </w:p>
+    <w:p>
+      <w:pPr>
+        <w:rPr>
+          <w:sz w:val="36"/>
+          <w:szCs w:val="36"/>
+        </w:rPr>
+      </w:pPr>
+    </w:p>
+    <w:p>
+      <w:pPr>
+        <w:rPr>
+          <w:sz w:val="36"/>
+          <w:szCs w:val="36"/>
+        </w:rPr>
+      </w:pPr>
+    </w:p>
+    <w:p>
+      <w:pPr>
+        <w:rPr>
+          <w:sz w:val="36"/>
+          <w:szCs w:val="36"/>
+        </w:rPr>
+      </w:pPr>
+    </w:p>
+    <w:p>
+      <w:pPr>
+        <w:rPr>
+          <w:sz w:val="36"/>
+          <w:szCs w:val="36"/>
+        </w:rPr>
+      </w:pPr>
+    </w:p>
+    <w:p>
+      <w:pPr>
+        <w:rPr>
+          <w:sz w:val="36"/>
+          <w:szCs w:val="36"/>
+        </w:rPr>
+      </w:pPr>
+    </w:p>
+    <w:p>
+      <w:pPr>
+        <w:rPr>
+          <w:sz w:val="36"/>
+          <w:szCs w:val="36"/>
+        </w:rPr>
+      </w:pPr>
+    </w:p>
+    <w:p>
+      <w:pPr>
+        <w:rPr>
+          <w:sz w:val="36"/>
+          <w:szCs w:val="36"/>
+        </w:rPr>
+      </w:pPr>
+    </w:p>
+    <w:p>
+      <w:pPr>
+        <w:rPr>
+          <w:sz w:val="36"/>
+          <w:szCs w:val="36"/>
+        </w:rPr>
+      </w:pPr>
+    </w:p>
+    <w:p>
+      <w:pPr>
+        <w:rPr>
+          <w:rFonts w:ascii="Times New Roman" w:hAnsi="Times New Roman" w:cs="Times New Roman"/>
+          <w:sz w:val="28"/>
+          <w:szCs w:val="28"/>
+        </w:rPr>
+      </w:pPr>
+      <w:r>
+        <w:rPr>
+          <w:rFonts w:ascii="Times New Roman" w:hAnsi="Times New Roman" w:cs="Times New Roman"/>
+          <w:sz w:val="28"/>
+          <w:szCs w:val="28"/>
+        </w:rPr>
+        <w:t xml:space="preserve">Nous utiliserons kubernetes comme orchestrateur de conteneur afin de donner </w:t>
+      </w:r>
+      <w:proofErr w:type="gramStart"/>
+      <w:r>
+        <w:rPr>
+          <w:rFonts w:ascii="Times New Roman" w:hAnsi="Times New Roman" w:cs="Times New Roman"/>
+          <w:sz w:val="28"/>
+          <w:szCs w:val="28"/>
+        </w:rPr>
+        <w:t>plus</w:t>
+      </w:r>
+      <w:proofErr w:type="gramEnd"/>
+      <w:r>
+        <w:rPr>
+          <w:rFonts w:ascii="Times New Roman" w:hAnsi="Times New Roman" w:cs="Times New Roman"/>
+          <w:sz w:val="28"/>
+          <w:szCs w:val="28"/>
+        </w:rPr>
+        <w:t xml:space="preserve"> de souplesse à la gestion de nos ressources et de déléguer une grande partie de la phase de déploiement continue.</w:t>
+      </w:r>
+    </w:p>
+    <w:p>
+      <w:pPr>
+        <w:rPr>
+          <w:rFonts w:ascii="Times New Roman" w:hAnsi="Times New Roman" w:cs="Times New Roman"/>
+          <w:sz w:val="28"/>
+          <w:szCs w:val="28"/>
+        </w:rPr>
+      </w:pPr>
+    </w:p>
+    <w:p>
+      <w:pPr>
+        <w:pStyle w:val="Paragraphedeliste"/>
+        <w:numPr>
+          <w:ilvl w:val="0"/>
+          <w:numId w:val="24"/>
+        </w:numPr>
+        <w:rPr>
+          <w:rFonts w:ascii="Times New Roman" w:hAnsi="Times New Roman" w:cs="Times New Roman"/>
+          <w:b/>
+          <w:sz w:val="30"/>
+          <w:szCs w:val="30"/>
+        </w:rPr>
+      </w:pPr>
+      <w:r>
+        <w:rPr>
+          <w:rFonts w:ascii="Times New Roman" w:hAnsi="Times New Roman" w:cs="Times New Roman"/>
+          <w:b/>
+          <w:sz w:val="30"/>
+          <w:szCs w:val="30"/>
+        </w:rPr>
+        <w:t>Niveau organisationnel</w:t>
+      </w:r>
+    </w:p>
+    <w:p>
+      <w:pPr>
+        <w:rPr>
+          <w:rFonts w:ascii="Times New Roman" w:hAnsi="Times New Roman" w:cs="Times New Roman"/>
+          <w:sz w:val="28"/>
+          <w:szCs w:val="28"/>
+        </w:rPr>
+      </w:pPr>
+      <w:r>
+        <w:rPr>
+          <w:rFonts w:ascii="Times New Roman" w:hAnsi="Times New Roman" w:cs="Times New Roman"/>
+          <w:sz w:val="28"/>
+          <w:szCs w:val="28"/>
+        </w:rPr>
+        <w:t>Une telle solution doit son succès à une meilleure organisation des équipes qui font le travail.</w:t>
+      </w:r>
+    </w:p>
+    <w:p>
+      <w:pPr>
+        <w:pStyle w:val="Paragraphedeliste"/>
+        <w:numPr>
+          <w:ilvl w:val="0"/>
+          <w:numId w:val="31"/>
+        </w:numPr>
+        <w:rPr>
+          <w:rFonts w:ascii="Times New Roman" w:hAnsi="Times New Roman" w:cs="Times New Roman"/>
+          <w:b/>
+          <w:sz w:val="28"/>
+          <w:szCs w:val="28"/>
+        </w:rPr>
+      </w:pPr>
+      <w:r>
+        <w:rPr>
+          <w:rFonts w:ascii="Times New Roman" w:hAnsi="Times New Roman" w:cs="Times New Roman"/>
+          <w:b/>
+          <w:sz w:val="28"/>
+          <w:szCs w:val="28"/>
+        </w:rPr>
+        <w:t>Gouvernance</w:t>
+      </w:r>
+    </w:p>
+    <w:p>
+      <w:pPr>
+        <w:rPr>
+          <w:rFonts w:ascii="Times New Roman" w:hAnsi="Times New Roman" w:cs="Times New Roman"/>
+          <w:sz w:val="28"/>
+          <w:szCs w:val="28"/>
+        </w:rPr>
+      </w:pPr>
+      <w:r>
+        <w:rPr>
+          <w:rFonts w:ascii="Times New Roman" w:hAnsi="Times New Roman" w:cs="Times New Roman"/>
+          <w:sz w:val="28"/>
+          <w:szCs w:val="28"/>
+        </w:rPr>
+        <w:t>A ce niveau, nous préconisons une équipe de modèle en T. Dans ce type d’équipe, chaque membre possède une expertise approfondie dans un domaine (développement, infrastructure, test…) tout en ayant une compréhension globale des autres domaines. Nous rappelons que nous sommes dans une équipe pluridisciplinaires car on n’a les développeurs eux-mêmes repartis en deux sous-groupes (les dev back et les dev front), l’équipe de qualification qui gère tous ce qui concerne les tests fonctionnels et l’équipe des opérationnels.</w:t>
+      </w:r>
+    </w:p>
+    <w:p>
+      <w:pPr>
+        <w:pStyle w:val="Paragraphedeliste"/>
+        <w:numPr>
+          <w:ilvl w:val="0"/>
+          <w:numId w:val="31"/>
+        </w:numPr>
+        <w:rPr>
+          <w:rFonts w:ascii="Times New Roman" w:hAnsi="Times New Roman" w:cs="Times New Roman"/>
+          <w:b/>
+          <w:sz w:val="28"/>
+          <w:szCs w:val="28"/>
+        </w:rPr>
+      </w:pPr>
+      <w:r>
+        <w:rPr>
+          <w:rFonts w:ascii="Times New Roman" w:hAnsi="Times New Roman" w:cs="Times New Roman"/>
+          <w:b/>
+          <w:sz w:val="28"/>
+          <w:szCs w:val="28"/>
+        </w:rPr>
+        <w:t>Culture DevOps au sein de l’équipe</w:t>
+      </w:r>
+    </w:p>
+    <w:p>
+      <w:pPr>
+        <w:rPr>
+          <w:rFonts w:ascii="Times New Roman" w:hAnsi="Times New Roman" w:cs="Times New Roman"/>
+          <w:sz w:val="28"/>
+        </w:rPr>
+      </w:pPr>
+      <w:r>
+        <w:rPr>
+          <w:rFonts w:ascii="Times New Roman" w:hAnsi="Times New Roman" w:cs="Times New Roman"/>
+          <w:sz w:val="28"/>
+        </w:rPr>
+        <w:t xml:space="preserve">Ici quand on parle d’équipe c’est tous les acteurs mis ensemble. C’est-à-dire tout ce qui se fait ou est décidé dans le cadre du projet est connu de tous. Par </w:t>
+      </w:r>
+      <w:r>
+        <w:rPr>
+          <w:rFonts w:ascii="Times New Roman" w:hAnsi="Times New Roman" w:cs="Times New Roman"/>
+          <w:sz w:val="28"/>
+        </w:rPr>
+        <w:lastRenderedPageBreak/>
+        <w:t xml:space="preserve">exemple, l’infrastructure mise en place est connue, les outils utilisés sont adoptés par tous. Voici </w:t>
+      </w:r>
+      <w:r>
+        <w:rPr>
+          <w:rFonts w:ascii="Times New Roman" w:hAnsi="Times New Roman" w:cs="Times New Roman"/>
+          <w:sz w:val="28"/>
+        </w:rPr>
+        <w:t>quelques rôles</w:t>
+      </w:r>
+      <w:r>
+        <w:rPr>
+          <w:rFonts w:ascii="Times New Roman" w:hAnsi="Times New Roman" w:cs="Times New Roman"/>
+          <w:sz w:val="28"/>
+        </w:rPr>
+        <w:t xml:space="preserve"> important qu’il faudra avoir dans l’équipe :</w:t>
+      </w:r>
+    </w:p>
+    <w:p>
+      <w:pPr>
+        <w:pStyle w:val="Paragraphedeliste"/>
+        <w:numPr>
+          <w:ilvl w:val="0"/>
+          <w:numId w:val="17"/>
+        </w:numPr>
+        <w:rPr>
+          <w:rFonts w:ascii="Times New Roman" w:hAnsi="Times New Roman" w:cs="Times New Roman"/>
+          <w:b/>
+          <w:sz w:val="28"/>
+        </w:rPr>
+      </w:pPr>
+      <w:r>
+        <w:rPr>
+          <w:rFonts w:ascii="Times New Roman" w:hAnsi="Times New Roman" w:cs="Times New Roman"/>
+          <w:b/>
+          <w:sz w:val="28"/>
+        </w:rPr>
+        <w:t>Ingénieur DevOps</w:t>
+      </w:r>
+    </w:p>
+    <w:p>
+      <w:pPr>
+        <w:pStyle w:val="Paragraphedeliste"/>
+        <w:rPr>
+          <w:rFonts w:ascii="Times New Roman" w:hAnsi="Times New Roman" w:cs="Times New Roman"/>
+          <w:sz w:val="28"/>
+        </w:rPr>
+      </w:pPr>
+      <w:r>
+        <w:rPr>
+          <w:rFonts w:ascii="Times New Roman" w:hAnsi="Times New Roman" w:cs="Times New Roman"/>
+          <w:sz w:val="28"/>
+        </w:rPr>
+        <w:t>Il assure la coordination entre les développeurs et d’opérations, automatise les processus, met en place et maintenance de pipeline CI/CD</w:t>
+      </w:r>
+    </w:p>
+    <w:p>
+      <w:pPr>
+        <w:pStyle w:val="Paragraphedeliste"/>
+        <w:numPr>
+          <w:ilvl w:val="0"/>
+          <w:numId w:val="17"/>
+        </w:numPr>
+        <w:rPr>
+          <w:rFonts w:ascii="Times New Roman" w:hAnsi="Times New Roman" w:cs="Times New Roman"/>
+          <w:b/>
+          <w:sz w:val="28"/>
+        </w:rPr>
+      </w:pPr>
+      <w:r>
+        <w:rPr>
+          <w:rFonts w:ascii="Times New Roman" w:hAnsi="Times New Roman" w:cs="Times New Roman"/>
+          <w:b/>
+          <w:sz w:val="28"/>
+        </w:rPr>
+        <w:t>Développeurs</w:t>
+      </w:r>
+    </w:p>
+    <w:p>
+      <w:pPr>
+        <w:pStyle w:val="Paragraphedeliste"/>
+        <w:rPr>
+          <w:rFonts w:ascii="Times New Roman" w:hAnsi="Times New Roman" w:cs="Times New Roman"/>
+          <w:sz w:val="28"/>
+        </w:rPr>
+      </w:pPr>
+      <w:r>
+        <w:rPr>
+          <w:rFonts w:ascii="Times New Roman" w:hAnsi="Times New Roman" w:cs="Times New Roman"/>
+          <w:sz w:val="28"/>
+        </w:rPr>
+        <w:t>Il créé et maintient le code de l’application. Il utilise le pipeline et tire profit de l’automatisation du processus de déploiement et d’intégration continue.</w:t>
+      </w:r>
+    </w:p>
+    <w:p>
+      <w:pPr>
+        <w:pStyle w:val="Paragraphedeliste"/>
+        <w:numPr>
+          <w:ilvl w:val="0"/>
+          <w:numId w:val="17"/>
+        </w:numPr>
+        <w:rPr>
+          <w:rFonts w:ascii="Times New Roman" w:hAnsi="Times New Roman" w:cs="Times New Roman"/>
+          <w:sz w:val="28"/>
+        </w:rPr>
+      </w:pPr>
+      <w:r>
+        <w:rPr>
+          <w:rFonts w:ascii="Times New Roman" w:hAnsi="Times New Roman" w:cs="Times New Roman"/>
+          <w:b/>
+          <w:sz w:val="28"/>
+        </w:rPr>
+        <w:t>Testeurs</w:t>
+      </w:r>
+      <w:r>
+        <w:rPr>
+          <w:rFonts w:ascii="Times New Roman" w:hAnsi="Times New Roman" w:cs="Times New Roman"/>
+          <w:sz w:val="28"/>
+        </w:rPr>
+        <w:t> </w:t>
+      </w:r>
+    </w:p>
+    <w:p>
+      <w:pPr>
+        <w:pStyle w:val="Paragraphedeliste"/>
+        <w:rPr>
+          <w:rFonts w:ascii="Times New Roman" w:hAnsi="Times New Roman" w:cs="Times New Roman"/>
+          <w:sz w:val="28"/>
+        </w:rPr>
+      </w:pPr>
+      <w:r>
+        <w:rPr>
+          <w:rFonts w:ascii="Times New Roman" w:hAnsi="Times New Roman" w:cs="Times New Roman"/>
+          <w:sz w:val="28"/>
+        </w:rPr>
+        <w:t>Elaborent les plans de tests, les exécutent manuels ou automatisé et assurent la qualité du produit.</w:t>
+      </w:r>
+    </w:p>
+    <w:p>
+      <w:pPr>
+        <w:pStyle w:val="Paragraphedeliste"/>
+        <w:numPr>
+          <w:ilvl w:val="0"/>
+          <w:numId w:val="17"/>
+        </w:numPr>
+        <w:rPr>
+          <w:rFonts w:ascii="Times New Roman" w:hAnsi="Times New Roman" w:cs="Times New Roman"/>
+          <w:sz w:val="28"/>
+        </w:rPr>
+      </w:pPr>
+      <w:r>
+        <w:rPr>
+          <w:rFonts w:ascii="Times New Roman" w:hAnsi="Times New Roman" w:cs="Times New Roman"/>
+          <w:b/>
+          <w:sz w:val="28"/>
+        </w:rPr>
+        <w:t>Opérationnels</w:t>
+      </w:r>
+      <w:r>
+        <w:rPr>
+          <w:rFonts w:ascii="Times New Roman" w:hAnsi="Times New Roman" w:cs="Times New Roman"/>
+          <w:sz w:val="28"/>
+        </w:rPr>
+        <w:t xml:space="preserve"> (administrateurs système, base de donnée, de </w:t>
+      </w:r>
+      <w:r>
+        <w:rPr>
+          <w:rFonts w:ascii="Times New Roman" w:hAnsi="Times New Roman" w:cs="Times New Roman"/>
+          <w:sz w:val="28"/>
+        </w:rPr>
+        <w:t>réseaux</w:t>
+      </w:r>
+      <w:r>
+        <w:rPr>
+          <w:rFonts w:ascii="Times New Roman" w:hAnsi="Times New Roman" w:cs="Times New Roman"/>
+          <w:sz w:val="28"/>
+        </w:rPr>
+        <w:t>…)</w:t>
+      </w:r>
+    </w:p>
+    <w:p>
+      <w:pPr>
+        <w:pStyle w:val="Paragraphedeliste"/>
+        <w:rPr>
+          <w:rFonts w:ascii="Times New Roman" w:hAnsi="Times New Roman" w:cs="Times New Roman"/>
+          <w:sz w:val="28"/>
+        </w:rPr>
+      </w:pPr>
+      <w:r>
+        <w:rPr>
+          <w:rFonts w:ascii="Times New Roman" w:hAnsi="Times New Roman" w:cs="Times New Roman"/>
+          <w:sz w:val="28"/>
+        </w:rPr>
+        <w:t>Gère l’infrastructure (serveur, réseaux, stockage)</w:t>
+      </w:r>
+    </w:p>
+    <w:p>
+      <w:pPr>
+        <w:pStyle w:val="Paragraphedeliste"/>
+        <w:numPr>
+          <w:ilvl w:val="0"/>
+          <w:numId w:val="17"/>
+        </w:numPr>
+        <w:rPr>
+          <w:rFonts w:ascii="Times New Roman" w:hAnsi="Times New Roman" w:cs="Times New Roman"/>
+          <w:b/>
+          <w:sz w:val="28"/>
+        </w:rPr>
+      </w:pPr>
+      <w:r>
+        <w:rPr>
+          <w:rFonts w:ascii="Times New Roman" w:hAnsi="Times New Roman" w:cs="Times New Roman"/>
+          <w:b/>
+          <w:sz w:val="28"/>
+        </w:rPr>
+        <w:t>Spécialiste en sécurité </w:t>
+      </w:r>
+    </w:p>
+    <w:p>
+      <w:pPr>
+        <w:pStyle w:val="Paragraphedeliste"/>
+        <w:rPr>
+          <w:rFonts w:ascii="Times New Roman" w:hAnsi="Times New Roman" w:cs="Times New Roman"/>
+          <w:sz w:val="28"/>
+        </w:rPr>
+      </w:pPr>
+      <w:r>
+        <w:rPr>
+          <w:rFonts w:ascii="Times New Roman" w:hAnsi="Times New Roman" w:cs="Times New Roman"/>
+          <w:sz w:val="28"/>
+        </w:rPr>
+        <w:t>Il garantit la sécurité des applications et des infrastructures</w:t>
+      </w:r>
+    </w:p>
+    <w:p>
+      <w:pPr>
+        <w:rPr>
+          <w:rFonts w:ascii="Times New Roman" w:hAnsi="Times New Roman" w:cs="Times New Roman"/>
+          <w:sz w:val="28"/>
+        </w:rPr>
+      </w:pPr>
+    </w:p>
+    <w:p>
+      <w:pPr>
+        <w:pStyle w:val="Paragraphedeliste"/>
+        <w:numPr>
+          <w:ilvl w:val="0"/>
+          <w:numId w:val="10"/>
+        </w:numPr>
+        <w:rPr>
+          <w:rFonts w:ascii="Times New Roman" w:hAnsi="Times New Roman" w:cs="Times New Roman"/>
+          <w:b/>
+          <w:sz w:val="30"/>
+          <w:szCs w:val="30"/>
+        </w:rPr>
+      </w:pPr>
+      <w:r>
+        <w:rPr>
+          <w:rFonts w:ascii="Times New Roman" w:hAnsi="Times New Roman" w:cs="Times New Roman"/>
+          <w:b/>
+          <w:sz w:val="30"/>
+          <w:szCs w:val="30"/>
+        </w:rPr>
+        <w:t>Implémentation de la solution</w:t>
+      </w:r>
+    </w:p>
+    <w:p>
+      <w:pPr>
+        <w:rPr>
+          <w:rFonts w:ascii="Times New Roman" w:hAnsi="Times New Roman" w:cs="Times New Roman"/>
+          <w:sz w:val="28"/>
+        </w:rPr>
+      </w:pPr>
+      <w:r>
+        <w:rPr>
+          <w:rFonts w:ascii="Times New Roman" w:hAnsi="Times New Roman" w:cs="Times New Roman"/>
+          <w:sz w:val="28"/>
+        </w:rPr>
+        <w:t xml:space="preserve">Dans cette section, nous mettrons en œuvre étape par étape </w:t>
+      </w:r>
+      <w:r>
+        <w:rPr>
+          <w:rFonts w:ascii="Times New Roman" w:hAnsi="Times New Roman" w:cs="Times New Roman"/>
+          <w:sz w:val="28"/>
+        </w:rPr>
+        <w:t xml:space="preserve">tout le processus en mettant en place tous les outils dont on n’a parlé en détails </w:t>
+      </w:r>
+      <w:r>
+        <w:rPr>
+          <w:rFonts w:ascii="Times New Roman" w:hAnsi="Times New Roman" w:cs="Times New Roman"/>
+          <w:sz w:val="28"/>
+        </w:rPr>
+        <w:t>précédemment</w:t>
+      </w:r>
+      <w:r>
+        <w:rPr>
+          <w:rFonts w:ascii="Times New Roman" w:hAnsi="Times New Roman" w:cs="Times New Roman"/>
+          <w:sz w:val="28"/>
+        </w:rPr>
+        <w:t>. En effet, nous allons construire les environnements tests e, production, le pipeline CI/CD à l’aide d’un fournisseur(AWS) en misant sur l’automatisation</w:t>
+      </w:r>
+      <w:r>
+        <w:rPr>
+          <w:rFonts w:ascii="Times New Roman" w:hAnsi="Times New Roman" w:cs="Times New Roman"/>
+          <w:sz w:val="28"/>
+        </w:rPr>
+        <w:t xml:space="preserve"> et clôturer par le monitoring.</w:t>
+      </w:r>
+    </w:p>
+    <w:p>
+      <w:pPr>
+        <w:pStyle w:val="Paragraphedeliste"/>
+        <w:rPr>
+          <w:rFonts w:ascii="Times New Roman" w:hAnsi="Times New Roman" w:cs="Times New Roman"/>
+          <w:sz w:val="28"/>
+        </w:rPr>
+      </w:pPr>
+    </w:p>
+    <w:p>
+      <w:pPr>
+        <w:pStyle w:val="Paragraphedeliste"/>
+        <w:numPr>
+          <w:ilvl w:val="0"/>
+          <w:numId w:val="34"/>
+        </w:numPr>
+        <w:ind w:left="2484"/>
+        <w:rPr>
+          <w:rFonts w:ascii="Times New Roman" w:hAnsi="Times New Roman" w:cs="Times New Roman"/>
+          <w:b/>
+          <w:sz w:val="28"/>
+        </w:rPr>
+      </w:pPr>
+      <w:r>
+        <w:rPr>
+          <w:rFonts w:ascii="Times New Roman" w:hAnsi="Times New Roman" w:cs="Times New Roman"/>
+          <w:b/>
+          <w:sz w:val="28"/>
+        </w:rPr>
+        <w:t>Scripts de déploiement</w:t>
+      </w:r>
+      <w:r>
+        <w:rPr>
+          <w:rFonts w:ascii="Times New Roman" w:hAnsi="Times New Roman" w:cs="Times New Roman"/>
+          <w:b/>
+          <w:sz w:val="28"/>
+        </w:rPr>
+        <w:t xml:space="preserve"> pour créer les ressources AWS nécessaires.</w:t>
+      </w:r>
+    </w:p>
+    <w:p>
+      <w:pPr>
+        <w:rPr>
+          <w:rFonts w:ascii="Times New Roman" w:hAnsi="Times New Roman" w:cs="Times New Roman"/>
+          <w:sz w:val="28"/>
+        </w:rPr>
+      </w:pPr>
+      <w:r>
+        <w:rPr>
+          <w:rFonts w:ascii="Times New Roman" w:hAnsi="Times New Roman" w:cs="Times New Roman"/>
+          <w:sz w:val="28"/>
+        </w:rPr>
+        <w:t>Il s’agit des ressources suivantes </w:t>
+      </w:r>
+      <w:r>
+        <w:rPr>
+          <w:rFonts w:ascii="Times New Roman" w:hAnsi="Times New Roman" w:cs="Times New Roman"/>
+          <w:sz w:val="28"/>
+        </w:rPr>
+        <w:t>pour les environnements de test et de production à l’aide de scripts Terraform er Ansible</w:t>
+      </w:r>
+      <w:r>
+        <w:rPr>
+          <w:rFonts w:ascii="Times New Roman" w:hAnsi="Times New Roman" w:cs="Times New Roman"/>
+          <w:sz w:val="28"/>
+        </w:rPr>
+        <w:t>:</w:t>
+      </w:r>
+    </w:p>
+    <w:p>
+      <w:pPr>
+        <w:rPr>
+          <w:rFonts w:ascii="Times New Roman" w:hAnsi="Times New Roman" w:cs="Times New Roman"/>
+          <w:sz w:val="28"/>
+        </w:rPr>
+      </w:pPr>
+      <w:r>
+        <w:rPr>
+          <w:rFonts w:ascii="Times New Roman" w:hAnsi="Times New Roman" w:cs="Times New Roman"/>
+          <w:noProof/>
+          <w:sz w:val="28"/>
           <w:lang w:val="fr-FR" w:eastAsia="fr-FR"/>
         </w:rPr>
         <w:lastRenderedPageBreak/>
         <w:drawing>
-          <wp:inline distT="0" distB="0" distL="0" distR="0" wp14:anchorId="3F3EB93E" wp14:editId="1465D3D7">
-            <wp:extent cx="5760720" cy="3250565"/>
-            <wp:effectExtent l="0" t="0" r="0" b="6985"/>
-            <wp:docPr id="2" name="Image 2"/>
+          <wp:inline distT="0" distB="0" distL="0" distR="0">
+            <wp:extent cx="5760720" cy="4377055"/>
+            <wp:effectExtent l="0" t="0" r="0" b="4445"/>
+            <wp:docPr id="26" name="Image 26"/>
             <wp:cNvGraphicFramePr>
               <a:graphicFrameLocks xmlns:a="http://schemas.openxmlformats.org/drawingml/2006/main" noChangeAspect="1"/>
             </wp:cNvGraphicFramePr>
@@ -7017,11 +8100,17 @@
               <a:graphicData uri="http://schemas.openxmlformats.org/drawingml/2006/picture">
                 <pic:pic xmlns:pic="http://schemas.openxmlformats.org/drawingml/2006/picture">
                   <pic:nvPicPr>
-                    <pic:cNvPr id="1" name=""/>
+                    <pic:cNvPr id="26" name="ARCHITECTURE_EKS1.PNG"/>
                     <pic:cNvPicPr/>
                   </pic:nvPicPr>
                   <pic:blipFill>
-                    <a:blip r:embed="rId19"/>
+                    <a:blip r:embed="rId20">
+                      <a:extLst>
+                        <a:ext uri="{28A0092B-C50C-407E-A947-70E740481C1C}">
+                          <a14:useLocalDpi xmlns:a14="http://schemas.microsoft.com/office/drawing/2010/main" val="0"/>
+                        </a:ext>
+                      </a:extLst>
+                    </a:blip>
                     <a:stretch>
                       <a:fillRect/>
                     </a:stretch>
@@ -7029,7 +8118,7 @@
                   <pic:spPr>
                     <a:xfrm>
                       <a:off x="0" y="0"/>
-                      <a:ext cx="5760720" cy="3250565"/>
+                      <a:ext cx="5760720" cy="4377055"/>
                     </a:xfrm>
                     <a:prstGeom prst="rect">
                       <a:avLst/>
@@ -7047,109 +8136,20 @@
         <w:rPr>
           <w:rFonts w:ascii="Times New Roman" w:hAnsi="Times New Roman" w:cs="Times New Roman"/>
           <w:sz w:val="28"/>
-          <w:szCs w:val="28"/>
-        </w:rPr>
-      </w:pPr>
-      <w:r>
-        <w:rPr>
-          <w:rFonts w:ascii="Times New Roman" w:hAnsi="Times New Roman" w:cs="Times New Roman"/>
-          <w:sz w:val="28"/>
-          <w:szCs w:val="28"/>
-        </w:rPr>
-        <w:t>Environnements :</w:t>
-      </w:r>
-    </w:p>
-    <w:p>
-      <w:pPr>
-        <w:pStyle w:val="Paragraphedeliste"/>
-        <w:numPr>
-          <w:ilvl w:val="0"/>
-          <w:numId w:val="17"/>
-        </w:numPr>
-        <w:rPr>
-          <w:rFonts w:ascii="Times New Roman" w:hAnsi="Times New Roman" w:cs="Times New Roman"/>
-          <w:sz w:val="28"/>
-          <w:szCs w:val="28"/>
-        </w:rPr>
-      </w:pPr>
-      <w:r>
-        <w:rPr>
-          <w:rFonts w:ascii="Times New Roman" w:hAnsi="Times New Roman" w:cs="Times New Roman"/>
-          <w:sz w:val="28"/>
-          <w:szCs w:val="28"/>
-        </w:rPr>
-        <w:t>Développement</w:t>
-      </w:r>
-    </w:p>
-    <w:p>
-      <w:pPr>
-        <w:pStyle w:val="Paragraphedeliste"/>
-        <w:numPr>
-          <w:ilvl w:val="0"/>
-          <w:numId w:val="17"/>
-        </w:numPr>
-        <w:rPr>
-          <w:rFonts w:ascii="Times New Roman" w:hAnsi="Times New Roman" w:cs="Times New Roman"/>
-          <w:sz w:val="28"/>
-          <w:szCs w:val="28"/>
-        </w:rPr>
-      </w:pPr>
-      <w:r>
-        <w:rPr>
-          <w:rFonts w:ascii="Times New Roman" w:hAnsi="Times New Roman" w:cs="Times New Roman"/>
-          <w:sz w:val="28"/>
-          <w:szCs w:val="28"/>
-        </w:rPr>
-        <w:t>Test</w:t>
-      </w:r>
-    </w:p>
-    <w:p>
-      <w:pPr>
-        <w:pStyle w:val="Paragraphedeliste"/>
-        <w:numPr>
-          <w:ilvl w:val="0"/>
-          <w:numId w:val="17"/>
-        </w:numPr>
-        <w:rPr>
-          <w:rFonts w:ascii="Times New Roman" w:hAnsi="Times New Roman" w:cs="Times New Roman"/>
-          <w:sz w:val="28"/>
-          <w:szCs w:val="28"/>
-        </w:rPr>
-      </w:pPr>
-      <w:r>
-        <w:rPr>
-          <w:rFonts w:ascii="Times New Roman" w:hAnsi="Times New Roman" w:cs="Times New Roman"/>
-          <w:sz w:val="28"/>
-          <w:szCs w:val="28"/>
-        </w:rPr>
-        <w:t>Production</w:t>
-      </w:r>
-    </w:p>
-    <w:p>
-      <w:pPr>
-        <w:rPr>
-          <w:sz w:val="36"/>
-          <w:szCs w:val="36"/>
-        </w:rPr>
-      </w:pPr>
-      <w:r>
-        <w:rPr>
-          <w:rFonts w:ascii="Times New Roman" w:hAnsi="Times New Roman" w:cs="Times New Roman"/>
-          <w:sz w:val="28"/>
-          <w:szCs w:val="28"/>
-        </w:rPr>
-        <w:t xml:space="preserve"> </w:t>
-      </w:r>
-      <w:r>
-        <w:rPr>
+        </w:rPr>
+      </w:pPr>
+      <w:r>
+        <w:rPr>
+          <w:rFonts w:ascii="Times New Roman" w:hAnsi="Times New Roman" w:cs="Times New Roman"/>
           <w:noProof/>
+          <w:sz w:val="28"/>
           <w:lang w:val="fr-FR" w:eastAsia="fr-FR"/>
         </w:rPr>
         <w:drawing>
-          <wp:inline distT="0" distB="0" distL="0" distR="0" wp14:anchorId="659BC669" wp14:editId="200D2F25">
-            <wp:extent cx="6256020" cy="3242310"/>
+          <wp:inline distT="0" distB="0" distL="0" distR="0">
+            <wp:extent cx="5760720" cy="3836035"/>
             <wp:effectExtent l="0" t="0" r="0" b="0"/>
-            <wp:docPr id="3" name="Image 3"/>
+            <wp:docPr id="27" name="Image 27"/>
             <wp:cNvGraphicFramePr>
               <a:graphicFrameLocks xmlns:a="http://schemas.openxmlformats.org/drawingml/2006/main" noChangeAspect="1"/>
             </wp:cNvGraphicFramePr>
@@ -7157,11 +8157,17 @@
               <a:graphicData uri="http://schemas.openxmlformats.org/drawingml/2006/picture">
                 <pic:pic xmlns:pic="http://schemas.openxmlformats.org/drawingml/2006/picture">
                   <pic:nvPicPr>
-                    <pic:cNvPr id="1" name=""/>
+                    <pic:cNvPr id="27" name="ARCHITECTURE_RESEAU.PNG"/>
                     <pic:cNvPicPr/>
                   </pic:nvPicPr>
                   <pic:blipFill>
-                    <a:blip r:embed="rId20"/>
+                    <a:blip r:embed="rId21">
+                      <a:extLst>
+                        <a:ext uri="{28A0092B-C50C-407E-A947-70E740481C1C}">
+                          <a14:useLocalDpi xmlns:a14="http://schemas.microsoft.com/office/drawing/2010/main" val="0"/>
+                        </a:ext>
+                      </a:extLst>
+                    </a:blip>
                     <a:stretch>
                       <a:fillRect/>
                     </a:stretch>
@@ -7169,7 +8175,7 @@
                   <pic:spPr>
                     <a:xfrm>
                       <a:off x="0" y="0"/>
-                      <a:ext cx="6256020" cy="3242310"/>
+                      <a:ext cx="5760720" cy="3836035"/>
                     </a:xfrm>
                     <a:prstGeom prst="rect">
                       <a:avLst/>
@@ -7187,80 +8193,318 @@
         <w:rPr>
           <w:rFonts w:ascii="Times New Roman" w:hAnsi="Times New Roman" w:cs="Times New Roman"/>
           <w:sz w:val="28"/>
-          <w:szCs w:val="28"/>
-        </w:rPr>
-      </w:pPr>
-      <w:r>
-        <w:rPr>
-          <w:rFonts w:ascii="Times New Roman" w:hAnsi="Times New Roman" w:cs="Times New Roman"/>
-          <w:sz w:val="28"/>
-          <w:szCs w:val="28"/>
-        </w:rPr>
-        <w:t>Nous utiliserons kubernetes comme orchestrateur de conteneur afin de donner plus de souplesse à la gestion de nos ressources et de déléguer une grande partie de la phase de déploiement continue.</w:t>
-      </w:r>
-    </w:p>
-    <w:p>
-      <w:pPr>
-        <w:rPr>
-          <w:rFonts w:ascii="Times New Roman" w:hAnsi="Times New Roman" w:cs="Times New Roman"/>
-          <w:sz w:val="28"/>
-          <w:szCs w:val="28"/>
-        </w:rPr>
-      </w:pPr>
+        </w:rPr>
+      </w:pPr>
+      <w:r>
+        <w:rPr>
+          <w:rFonts w:ascii="Times New Roman" w:hAnsi="Times New Roman" w:cs="Times New Roman"/>
+          <w:b/>
+          <w:i/>
+          <w:sz w:val="28"/>
+        </w:rPr>
+        <w:t>Script Te</w:t>
+      </w:r>
+      <w:r>
+        <w:rPr>
+          <w:rFonts w:ascii="Times New Roman" w:hAnsi="Times New Roman" w:cs="Times New Roman"/>
+          <w:b/>
+          <w:i/>
+          <w:sz w:val="28"/>
+        </w:rPr>
+        <w:t>rraform</w:t>
+      </w:r>
+      <w:r>
+        <w:rPr>
+          <w:rFonts w:ascii="Times New Roman" w:hAnsi="Times New Roman" w:cs="Times New Roman"/>
+          <w:sz w:val="28"/>
+        </w:rPr>
+        <w:t> :</w:t>
+      </w:r>
+    </w:p>
+    <w:p>
+      <w:pPr>
+        <w:rPr>
+          <w:rFonts w:ascii="Times New Roman" w:hAnsi="Times New Roman" w:cs="Times New Roman"/>
+          <w:sz w:val="28"/>
+        </w:rPr>
+      </w:pPr>
+      <w:r>
+        <w:rPr>
+          <w:rFonts w:ascii="Times New Roman" w:hAnsi="Times New Roman" w:cs="Times New Roman"/>
+          <w:sz w:val="28"/>
+        </w:rPr>
+        <w:lastRenderedPageBreak/>
+        <w:t>Ils sont</w:t>
+      </w:r>
+      <w:r>
+        <w:rPr>
+          <w:rFonts w:ascii="Times New Roman" w:hAnsi="Times New Roman" w:cs="Times New Roman"/>
+          <w:sz w:val="28"/>
+        </w:rPr>
+        <w:t xml:space="preserve"> </w:t>
+      </w:r>
+      <w:r>
+        <w:rPr>
+          <w:rFonts w:ascii="Times New Roman" w:hAnsi="Times New Roman" w:cs="Times New Roman"/>
+          <w:sz w:val="28"/>
+        </w:rPr>
+        <w:t>utilisés</w:t>
+      </w:r>
+      <w:r>
+        <w:rPr>
+          <w:rFonts w:ascii="Times New Roman" w:hAnsi="Times New Roman" w:cs="Times New Roman"/>
+          <w:sz w:val="28"/>
+        </w:rPr>
+        <w:t xml:space="preserve"> pour provisionner l’infrastructure AWS y compris les </w:t>
+      </w:r>
+      <w:r>
+        <w:rPr>
+          <w:rFonts w:ascii="Times New Roman" w:hAnsi="Times New Roman" w:cs="Times New Roman"/>
+          <w:sz w:val="28"/>
+        </w:rPr>
+        <w:t>ressources</w:t>
+      </w:r>
+      <w:r>
+        <w:rPr>
+          <w:rFonts w:ascii="Times New Roman" w:hAnsi="Times New Roman" w:cs="Times New Roman"/>
+          <w:sz w:val="28"/>
+        </w:rPr>
+        <w:t xml:space="preserve"> telles que les instances EC2, les clusters EKS, les groupes de sécurité, les VPC et les rôles IAM (voir un exemple en annexe 1)</w:t>
+      </w:r>
+      <w:r>
+        <w:rPr>
+          <w:rFonts w:ascii="Times New Roman" w:hAnsi="Times New Roman" w:cs="Times New Roman"/>
+          <w:sz w:val="28"/>
+        </w:rPr>
+        <w:t>.</w:t>
+      </w:r>
+    </w:p>
+    <w:p>
+      <w:pPr>
+        <w:rPr>
+          <w:rFonts w:ascii="Times New Roman" w:hAnsi="Times New Roman" w:cs="Times New Roman"/>
+          <w:b/>
+          <w:i/>
+          <w:sz w:val="28"/>
+        </w:rPr>
+      </w:pPr>
+      <w:r>
+        <w:rPr>
+          <w:rFonts w:ascii="Times New Roman" w:hAnsi="Times New Roman" w:cs="Times New Roman"/>
+          <w:b/>
+          <w:i/>
+          <w:sz w:val="28"/>
+        </w:rPr>
+        <w:t>Script playbooks Ansible :</w:t>
+      </w:r>
+    </w:p>
+    <w:p>
+      <w:pPr>
+        <w:rPr>
+          <w:rFonts w:ascii="Times New Roman" w:hAnsi="Times New Roman" w:cs="Times New Roman"/>
+          <w:sz w:val="28"/>
+        </w:rPr>
+      </w:pPr>
+      <w:r>
+        <w:rPr>
+          <w:rFonts w:ascii="Times New Roman" w:hAnsi="Times New Roman" w:cs="Times New Roman"/>
+          <w:sz w:val="28"/>
+        </w:rPr>
+        <w:t>Les playbooks Ansible sont utilisé pour configurer les instances EC2, déployer les applications et gérer les configurations des environnements</w:t>
+      </w:r>
+    </w:p>
+    <w:p>
+      <w:pPr>
+        <w:rPr>
+          <w:rFonts w:ascii="Times New Roman" w:hAnsi="Times New Roman" w:cs="Times New Roman"/>
+          <w:sz w:val="28"/>
+        </w:rPr>
+      </w:pPr>
+      <w:r>
+        <w:rPr>
+          <w:rFonts w:ascii="Times New Roman" w:hAnsi="Times New Roman" w:cs="Times New Roman"/>
+          <w:sz w:val="28"/>
+        </w:rPr>
+        <w:t xml:space="preserve">                                    </w:t>
+      </w:r>
     </w:p>
     <w:p>
       <w:pPr>
         <w:pStyle w:val="Paragraphedeliste"/>
         <w:numPr>
           <w:ilvl w:val="0"/>
-          <w:numId w:val="24"/>
+          <w:numId w:val="34"/>
         </w:numPr>
         <w:rPr>
           <w:rFonts w:ascii="Times New Roman" w:hAnsi="Times New Roman" w:cs="Times New Roman"/>
           <w:b/>
-          <w:sz w:val="30"/>
-          <w:szCs w:val="30"/>
+          <w:sz w:val="28"/>
         </w:rPr>
       </w:pPr>
       <w:r>
         <w:rPr>
           <w:rFonts w:ascii="Times New Roman" w:hAnsi="Times New Roman" w:cs="Times New Roman"/>
           <w:b/>
-          <w:sz w:val="30"/>
-          <w:szCs w:val="30"/>
-        </w:rPr>
-        <w:t>Niveau organisationnel</w:t>
-      </w:r>
-    </w:p>
-    <w:p>
-      <w:pPr>
-        <w:rPr>
-          <w:rFonts w:ascii="Times New Roman" w:hAnsi="Times New Roman" w:cs="Times New Roman"/>
-          <w:sz w:val="28"/>
-          <w:szCs w:val="28"/>
-        </w:rPr>
-      </w:pPr>
-      <w:r>
-        <w:rPr>
-          <w:rFonts w:ascii="Times New Roman" w:hAnsi="Times New Roman" w:cs="Times New Roman"/>
-          <w:sz w:val="28"/>
-          <w:szCs w:val="28"/>
-        </w:rPr>
-        <w:t>Une telle solution doit son succès à une meilleure organisation des équipes qui font le travail.</w:t>
-      </w:r>
+          <w:sz w:val="28"/>
+        </w:rPr>
+        <w:t>Configuration du pipeline CI/CD et des outils de monitoring</w:t>
+      </w:r>
+    </w:p>
+    <w:p>
+      <w:pPr>
+        <w:rPr>
+          <w:rFonts w:ascii="Times New Roman" w:hAnsi="Times New Roman" w:cs="Times New Roman"/>
+          <w:sz w:val="28"/>
+        </w:rPr>
+      </w:pPr>
+      <w:r>
+        <w:rPr>
+          <w:rFonts w:ascii="Times New Roman" w:hAnsi="Times New Roman" w:cs="Times New Roman"/>
+          <w:sz w:val="28"/>
+        </w:rPr>
+        <w:t>Cette étape est cruciale pour assurer un déploiement fluide et surveillance efficace des applications.</w:t>
+      </w:r>
+      <w:r>
+        <w:rPr>
+          <w:rFonts w:ascii="Times New Roman" w:hAnsi="Times New Roman" w:cs="Times New Roman"/>
+          <w:sz w:val="28"/>
+        </w:rPr>
+        <w:t xml:space="preserve"> Il sera question de </w:t>
+      </w:r>
+      <w:r>
+        <w:rPr>
+          <w:rFonts w:ascii="Times New Roman" w:hAnsi="Times New Roman" w:cs="Times New Roman"/>
+          <w:sz w:val="28"/>
+        </w:rPr>
+        <w:t>détailler</w:t>
+      </w:r>
+      <w:r>
+        <w:rPr>
+          <w:rFonts w:ascii="Times New Roman" w:hAnsi="Times New Roman" w:cs="Times New Roman"/>
+          <w:sz w:val="28"/>
+        </w:rPr>
+        <w:t xml:space="preserve"> les étapes de configuration </w:t>
+      </w:r>
+      <w:r>
+        <w:rPr>
+          <w:rFonts w:ascii="Times New Roman" w:hAnsi="Times New Roman" w:cs="Times New Roman"/>
+          <w:sz w:val="28"/>
+        </w:rPr>
+        <w:t>nécessaires</w:t>
+      </w:r>
+      <w:r>
+        <w:rPr>
+          <w:rFonts w:ascii="Times New Roman" w:hAnsi="Times New Roman" w:cs="Times New Roman"/>
+          <w:sz w:val="28"/>
+        </w:rPr>
+        <w:t xml:space="preserve"> pour mettre en œuvre ces systèmes en utilisant AWS, CodeBuild, CodeDeploy, prometheus et Grafana.</w:t>
+      </w:r>
+    </w:p>
+    <w:p>
+      <w:pPr>
+        <w:rPr>
+          <w:rFonts w:ascii="Times New Roman" w:hAnsi="Times New Roman" w:cs="Times New Roman"/>
+          <w:sz w:val="28"/>
+        </w:rPr>
+      </w:pPr>
+      <w:r>
+        <w:rPr>
+          <w:rFonts w:ascii="Times New Roman" w:hAnsi="Times New Roman" w:cs="Times New Roman"/>
+          <w:sz w:val="28"/>
+        </w:rPr>
+        <w:t>Par ailleurs, pour toutes actions qui seront déléguées aux outils DevOps de AWS, il faut obligatoirement un rôle pour accomplir sa tâche. C’est en fait des jobs qui seront créés par action</w:t>
+      </w:r>
+      <w:r>
+        <w:rPr>
+          <w:rFonts w:ascii="Times New Roman" w:hAnsi="Times New Roman" w:cs="Times New Roman"/>
+          <w:sz w:val="28"/>
+        </w:rPr>
+        <w:t xml:space="preserve"> et grâce aux rôles ces jobs vont interagir entre eux</w:t>
+      </w:r>
+      <w:r>
+        <w:rPr>
+          <w:rFonts w:ascii="Times New Roman" w:hAnsi="Times New Roman" w:cs="Times New Roman"/>
+          <w:sz w:val="28"/>
+        </w:rPr>
+        <w:t>.</w:t>
+      </w:r>
+    </w:p>
+    <w:p>
+      <w:pPr>
+        <w:rPr>
+          <w:rFonts w:ascii="Times New Roman" w:hAnsi="Times New Roman" w:cs="Times New Roman"/>
+          <w:sz w:val="28"/>
+        </w:rPr>
+      </w:pPr>
+      <w:r>
+        <w:rPr>
+          <w:rFonts w:ascii="Times New Roman" w:hAnsi="Times New Roman" w:cs="Times New Roman"/>
+          <w:noProof/>
+          <w:sz w:val="28"/>
+          <w:lang w:val="fr-FR" w:eastAsia="fr-FR"/>
+        </w:rPr>
+        <w:drawing>
+          <wp:inline distT="0" distB="0" distL="0" distR="0">
+            <wp:extent cx="5770574" cy="3896274"/>
+            <wp:effectExtent l="0" t="0" r="0" b="0"/>
+            <wp:docPr id="30" name="Image 30"/>
+            <wp:cNvGraphicFramePr>
+              <a:graphicFrameLocks xmlns:a="http://schemas.openxmlformats.org/drawingml/2006/main" noChangeAspect="1"/>
+            </wp:cNvGraphicFramePr>
+            <a:graphic xmlns:a="http://schemas.openxmlformats.org/drawingml/2006/main">
+              <a:graphicData uri="http://schemas.openxmlformats.org/drawingml/2006/picture">
+                <pic:pic xmlns:pic="http://schemas.openxmlformats.org/drawingml/2006/picture">
+                  <pic:nvPicPr>
+                    <pic:cNvPr id="30" name="ROLE_CODEBUILD.PNG"/>
+                    <pic:cNvPicPr/>
+                  </pic:nvPicPr>
+                  <pic:blipFill>
+                    <a:blip r:embed="rId22">
+                      <a:extLst>
+                        <a:ext uri="{28A0092B-C50C-407E-A947-70E740481C1C}">
+                          <a14:useLocalDpi xmlns:a14="http://schemas.microsoft.com/office/drawing/2010/main" val="0"/>
+                        </a:ext>
+                      </a:extLst>
+                    </a:blip>
+                    <a:stretch>
+                      <a:fillRect/>
+                    </a:stretch>
+                  </pic:blipFill>
+                  <pic:spPr>
+                    <a:xfrm>
+                      <a:off x="0" y="0"/>
+                      <a:ext cx="5770574" cy="3896274"/>
+                    </a:xfrm>
+                    <a:prstGeom prst="rect">
+                      <a:avLst/>
+                    </a:prstGeom>
+                  </pic:spPr>
+                </pic:pic>
+              </a:graphicData>
+            </a:graphic>
+          </wp:inline>
+        </w:drawing>
+      </w:r>
+    </w:p>
+    <w:p>
+      <w:pPr>
+        <w:rPr>
+          <w:rFonts w:ascii="Times New Roman" w:hAnsi="Times New Roman" w:cs="Times New Roman"/>
+          <w:sz w:val="28"/>
+        </w:rPr>
+      </w:pPr>
     </w:p>
     <w:p>
       <w:pPr>
         <w:pStyle w:val="Paragraphedeliste"/>
         <w:numPr>
           <w:ilvl w:val="0"/>
-          <w:numId w:val="31"/>
+          <w:numId w:val="36"/>
         </w:numPr>
         <w:rPr>
           <w:rFonts w:ascii="Times New Roman" w:hAnsi="Times New Roman" w:cs="Times New Roman"/>
           <w:b/>
           <w:sz w:val="28"/>
-          <w:szCs w:val="28"/>
         </w:rPr>
       </w:pPr>
       <w:r>
@@ -7268,79 +8512,31 @@
           <w:rFonts w:ascii="Times New Roman" w:hAnsi="Times New Roman" w:cs="Times New Roman"/>
           <w:b/>
           <w:sz w:val="28"/>
-          <w:szCs w:val="28"/>
-        </w:rPr>
-        <w:t>Gouvernance</w:t>
-      </w:r>
-    </w:p>
-    <w:p>
-      <w:pPr>
-        <w:rPr>
-          <w:rFonts w:ascii="Times New Roman" w:hAnsi="Times New Roman" w:cs="Times New Roman"/>
-          <w:sz w:val="28"/>
-          <w:szCs w:val="28"/>
-        </w:rPr>
-      </w:pPr>
-      <w:r>
-        <w:rPr>
-          <w:rFonts w:ascii="Times New Roman" w:hAnsi="Times New Roman" w:cs="Times New Roman"/>
-          <w:sz w:val="28"/>
-          <w:szCs w:val="28"/>
-        </w:rPr>
-        <w:t>A ce niveau, nous préconisons une équipe de modèle en T. Dans ce type d’équipe, chaque membre possède une expertise approfondie dans un domaine (développement, infrastructure, test…) tout en ayant une compréhension globale des autres domaines. Nous rappelons que nous sommes dans une équipe pluridisciplinaires car on n’a les développeurs eux-mêmes repartis en deux sous-groupes (les dev back et les dev front), l’équipe de qualification qui gère tous ce qui concerne les tests fonctionnels et l’équipe des opérationnels.</w:t>
-      </w:r>
-    </w:p>
-    <w:p>
-      <w:pPr>
-        <w:pStyle w:val="Paragraphedeliste"/>
-        <w:numPr>
-          <w:ilvl w:val="0"/>
-          <w:numId w:val="31"/>
-        </w:numPr>
-        <w:rPr>
-          <w:rFonts w:ascii="Times New Roman" w:hAnsi="Times New Roman" w:cs="Times New Roman"/>
-          <w:b/>
-          <w:sz w:val="28"/>
-          <w:szCs w:val="28"/>
-        </w:rPr>
-      </w:pPr>
-      <w:r>
-        <w:rPr>
-          <w:rFonts w:ascii="Times New Roman" w:hAnsi="Times New Roman" w:cs="Times New Roman"/>
-          <w:b/>
-          <w:sz w:val="28"/>
-          <w:szCs w:val="28"/>
-        </w:rPr>
-        <w:t>Culture DevOps au sein de l’équipe</w:t>
-      </w:r>
-    </w:p>
-    <w:p>
-      <w:pPr>
-        <w:rPr>
-          <w:rFonts w:ascii="Times New Roman" w:hAnsi="Times New Roman" w:cs="Times New Roman"/>
-          <w:sz w:val="28"/>
-        </w:rPr>
-      </w:pPr>
-      <w:r>
-        <w:rPr>
-          <w:rFonts w:ascii="Times New Roman" w:hAnsi="Times New Roman" w:cs="Times New Roman"/>
-          <w:sz w:val="28"/>
-        </w:rPr>
-        <w:t xml:space="preserve">Ici quand on parle d’équipe c’est tous les acteurs mis ensemble. C’est-à-dire tout ce qui se fait ou est décidé dans le cadre du projet est connu de tous. Par exemple, l’infrastructure mise en place est connue, les outils utilisés sont adoptés par tous. Voici </w:t>
-      </w:r>
-      <w:r>
-        <w:rPr>
-          <w:rFonts w:ascii="Times New Roman" w:hAnsi="Times New Roman" w:cs="Times New Roman"/>
-          <w:sz w:val="28"/>
-        </w:rPr>
-        <w:t>quelques rôles</w:t>
-      </w:r>
-      <w:r>
-        <w:rPr>
-          <w:rFonts w:ascii="Times New Roman" w:hAnsi="Times New Roman" w:cs="Times New Roman"/>
-          <w:sz w:val="28"/>
-        </w:rPr>
-        <w:t xml:space="preserve"> important qu’il faudra avoir dans l’équipe :</w:t>
+        </w:rPr>
+        <w:lastRenderedPageBreak/>
+        <w:t>Intégration avec Github</w:t>
+      </w:r>
+    </w:p>
+    <w:p>
+      <w:pPr>
+        <w:rPr>
+          <w:rFonts w:ascii="Times New Roman" w:hAnsi="Times New Roman" w:cs="Times New Roman"/>
+          <w:sz w:val="28"/>
+        </w:rPr>
+      </w:pPr>
+      <w:r>
+        <w:rPr>
+          <w:rFonts w:ascii="Times New Roman" w:hAnsi="Times New Roman" w:cs="Times New Roman"/>
+          <w:sz w:val="28"/>
+        </w:rPr>
+        <w:t>La première étape consiste</w:t>
+      </w:r>
+      <w:r>
+        <w:rPr>
+          <w:rFonts w:ascii="Times New Roman" w:hAnsi="Times New Roman" w:cs="Times New Roman"/>
+          <w:sz w:val="28"/>
+        </w:rPr>
+        <w:t xml:space="preserve"> à :</w:t>
       </w:r>
     </w:p>
     <w:p>
@@ -7352,33 +8548,29 @@
         </w:numPr>
         <w:rPr>
           <w:rFonts w:ascii="Times New Roman" w:hAnsi="Times New Roman" w:cs="Times New Roman"/>
-          <w:b/>
-          <w:sz w:val="28"/>
-        </w:rPr>
-      </w:pPr>
-      <w:r>
-        <w:rPr>
-          <w:rFonts w:ascii="Times New Roman" w:hAnsi="Times New Roman" w:cs="Times New Roman"/>
-          <w:b/>
-          <w:sz w:val="28"/>
-        </w:rPr>
-        <w:t>Ingénieur DevOps</w:t>
-      </w:r>
-    </w:p>
-    <w:p>
-      <w:pPr>
-        <w:pStyle w:val="Paragraphedeliste"/>
-        <w:rPr>
-          <w:rFonts w:ascii="Times New Roman" w:hAnsi="Times New Roman" w:cs="Times New Roman"/>
-          <w:sz w:val="28"/>
-        </w:rPr>
-      </w:pPr>
-      <w:r>
-        <w:rPr>
-          <w:rFonts w:ascii="Times New Roman" w:hAnsi="Times New Roman" w:cs="Times New Roman"/>
-          <w:sz w:val="28"/>
-        </w:rPr>
-        <w:t>Il assure la coordination entre les développeurs et d’opérations, automatise les processus, met en place et maintenance de pipeline CI/CD</w:t>
+          <w:sz w:val="28"/>
+        </w:rPr>
+      </w:pPr>
+      <w:r>
+        <w:rPr>
+          <w:rFonts w:ascii="Times New Roman" w:hAnsi="Times New Roman" w:cs="Times New Roman"/>
+          <w:sz w:val="28"/>
+        </w:rPr>
+        <w:t xml:space="preserve"> Intégrer</w:t>
+      </w:r>
+      <w:r>
+        <w:rPr>
+          <w:rFonts w:ascii="Times New Roman" w:hAnsi="Times New Roman" w:cs="Times New Roman"/>
+          <w:sz w:val="28"/>
+        </w:rPr>
+        <w:t xml:space="preserve"> Github avec CodeBuild et CodeDeploy pour </w:t>
+      </w:r>
+      <w:r>
+        <w:rPr>
+          <w:rFonts w:ascii="Times New Roman" w:hAnsi="Times New Roman" w:cs="Times New Roman"/>
+          <w:sz w:val="28"/>
+        </w:rPr>
+        <w:t>déclencher automatiquement les build à la suite de push sur la branche principale.</w:t>
       </w:r>
     </w:p>
     <w:p>
@@ -7390,324 +8582,30 @@
         </w:numPr>
         <w:rPr>
           <w:rFonts w:ascii="Times New Roman" w:hAnsi="Times New Roman" w:cs="Times New Roman"/>
+          <w:sz w:val="28"/>
+        </w:rPr>
+      </w:pPr>
+      <w:r>
+        <w:rPr>
+          <w:rFonts w:ascii="Times New Roman" w:hAnsi="Times New Roman" w:cs="Times New Roman"/>
+          <w:sz w:val="28"/>
+        </w:rPr>
+        <w:t>Configurer les permissions nécessaires afin que CodePipeline d’AWS puisse se connecter au dépôt Github.</w:t>
+      </w:r>
+    </w:p>
+    <w:p>
+      <w:pPr>
+        <w:rPr>
+          <w:rFonts w:ascii="Times New Roman" w:hAnsi="Times New Roman" w:cs="Times New Roman"/>
+          <w:sz w:val="28"/>
+        </w:rPr>
+      </w:pPr>
+    </w:p>
+    <w:p>
+      <w:pPr>
+        <w:rPr>
+          <w:rFonts w:ascii="Times New Roman" w:hAnsi="Times New Roman" w:cs="Times New Roman"/>
           <w:b/>
-          <w:sz w:val="28"/>
-        </w:rPr>
-      </w:pPr>
-      <w:r>
-        <w:rPr>
-          <w:rFonts w:ascii="Times New Roman" w:hAnsi="Times New Roman" w:cs="Times New Roman"/>
-          <w:b/>
-          <w:sz w:val="28"/>
-        </w:rPr>
-        <w:t>Développeurs</w:t>
-      </w:r>
-    </w:p>
-    <w:p>
-      <w:pPr>
-        <w:pStyle w:val="Paragraphedeliste"/>
-        <w:rPr>
-          <w:rFonts w:ascii="Times New Roman" w:hAnsi="Times New Roman" w:cs="Times New Roman"/>
-          <w:sz w:val="28"/>
-        </w:rPr>
-      </w:pPr>
-      <w:r>
-        <w:rPr>
-          <w:rFonts w:ascii="Times New Roman" w:hAnsi="Times New Roman" w:cs="Times New Roman"/>
-          <w:sz w:val="28"/>
-        </w:rPr>
-        <w:t>Il créé et maintient le code de l’application. Il utilise le pipeline et tire profit de l’automatisation du processus de déploiement et d’intégration continue.</w:t>
-      </w:r>
-    </w:p>
-    <w:p>
-      <w:pPr>
-        <w:pStyle w:val="Paragraphedeliste"/>
-        <w:numPr>
-          <w:ilvl w:val="0"/>
-          <w:numId w:val="17"/>
-        </w:numPr>
-        <w:rPr>
-          <w:rFonts w:ascii="Times New Roman" w:hAnsi="Times New Roman" w:cs="Times New Roman"/>
-          <w:sz w:val="28"/>
-        </w:rPr>
-      </w:pPr>
-      <w:r>
-        <w:rPr>
-          <w:rFonts w:ascii="Times New Roman" w:hAnsi="Times New Roman" w:cs="Times New Roman"/>
-          <w:b/>
-          <w:sz w:val="28"/>
-        </w:rPr>
-        <w:t>Testeurs</w:t>
-      </w:r>
-      <w:r>
-        <w:rPr>
-          <w:rFonts w:ascii="Times New Roman" w:hAnsi="Times New Roman" w:cs="Times New Roman"/>
-          <w:sz w:val="28"/>
-        </w:rPr>
-        <w:t> </w:t>
-      </w:r>
-    </w:p>
-    <w:p>
-      <w:pPr>
-        <w:pStyle w:val="Paragraphedeliste"/>
-        <w:rPr>
-          <w:rFonts w:ascii="Times New Roman" w:hAnsi="Times New Roman" w:cs="Times New Roman"/>
-          <w:sz w:val="28"/>
-        </w:rPr>
-      </w:pPr>
-      <w:r>
-        <w:rPr>
-          <w:rFonts w:ascii="Times New Roman" w:hAnsi="Times New Roman" w:cs="Times New Roman"/>
-          <w:sz w:val="28"/>
-        </w:rPr>
-        <w:t>Elaborent les plans de tests, les exécutent manuels ou automatisé et assurent la qualité du produit.</w:t>
-      </w:r>
-    </w:p>
-    <w:p>
-      <w:pPr>
-        <w:pStyle w:val="Paragraphedeliste"/>
-        <w:numPr>
-          <w:ilvl w:val="0"/>
-          <w:numId w:val="17"/>
-        </w:numPr>
-        <w:rPr>
-          <w:rFonts w:ascii="Times New Roman" w:hAnsi="Times New Roman" w:cs="Times New Roman"/>
-          <w:sz w:val="28"/>
-        </w:rPr>
-      </w:pPr>
-      <w:r>
-        <w:rPr>
-          <w:rFonts w:ascii="Times New Roman" w:hAnsi="Times New Roman" w:cs="Times New Roman"/>
-          <w:b/>
-          <w:sz w:val="28"/>
-        </w:rPr>
-        <w:t>Opérationnels</w:t>
-      </w:r>
-      <w:r>
-        <w:rPr>
-          <w:rFonts w:ascii="Times New Roman" w:hAnsi="Times New Roman" w:cs="Times New Roman"/>
-          <w:sz w:val="28"/>
-        </w:rPr>
-        <w:t xml:space="preserve"> (administrateurs système, base de donnée, de </w:t>
-      </w:r>
-      <w:r>
-        <w:rPr>
-          <w:rFonts w:ascii="Times New Roman" w:hAnsi="Times New Roman" w:cs="Times New Roman"/>
-          <w:sz w:val="28"/>
-        </w:rPr>
-        <w:t>réseaux</w:t>
-      </w:r>
-      <w:r>
-        <w:rPr>
-          <w:rFonts w:ascii="Times New Roman" w:hAnsi="Times New Roman" w:cs="Times New Roman"/>
-          <w:sz w:val="28"/>
-        </w:rPr>
-        <w:t>…)</w:t>
-      </w:r>
-    </w:p>
-    <w:p>
-      <w:pPr>
-        <w:pStyle w:val="Paragraphedeliste"/>
-        <w:rPr>
-          <w:rFonts w:ascii="Times New Roman" w:hAnsi="Times New Roman" w:cs="Times New Roman"/>
-          <w:sz w:val="28"/>
-        </w:rPr>
-      </w:pPr>
-      <w:r>
-        <w:rPr>
-          <w:rFonts w:ascii="Times New Roman" w:hAnsi="Times New Roman" w:cs="Times New Roman"/>
-          <w:sz w:val="28"/>
-        </w:rPr>
-        <w:t>Gère l’infrastructure (serveur, réseaux, stockage)</w:t>
-      </w:r>
-    </w:p>
-    <w:p>
-      <w:pPr>
-        <w:pStyle w:val="Paragraphedeliste"/>
-        <w:numPr>
-          <w:ilvl w:val="0"/>
-          <w:numId w:val="17"/>
-        </w:numPr>
-        <w:rPr>
-          <w:rFonts w:ascii="Times New Roman" w:hAnsi="Times New Roman" w:cs="Times New Roman"/>
-          <w:b/>
-          <w:sz w:val="28"/>
-        </w:rPr>
-      </w:pPr>
-      <w:r>
-        <w:rPr>
-          <w:rFonts w:ascii="Times New Roman" w:hAnsi="Times New Roman" w:cs="Times New Roman"/>
-          <w:b/>
-          <w:sz w:val="28"/>
-        </w:rPr>
-        <w:t>Spécialiste en sécurité </w:t>
-      </w:r>
-    </w:p>
-    <w:p>
-      <w:pPr>
-        <w:pStyle w:val="Paragraphedeliste"/>
-        <w:rPr>
-          <w:rFonts w:ascii="Times New Roman" w:hAnsi="Times New Roman" w:cs="Times New Roman"/>
-          <w:sz w:val="28"/>
-        </w:rPr>
-      </w:pPr>
-      <w:r>
-        <w:rPr>
-          <w:rFonts w:ascii="Times New Roman" w:hAnsi="Times New Roman" w:cs="Times New Roman"/>
-          <w:sz w:val="28"/>
-        </w:rPr>
-        <w:t>Il garantit la sécurité des applications et des infrastructures</w:t>
-      </w:r>
-    </w:p>
-    <w:p>
-      <w:pPr>
-        <w:rPr>
-          <w:rFonts w:ascii="Times New Roman" w:hAnsi="Times New Roman" w:cs="Times New Roman"/>
-          <w:sz w:val="28"/>
-        </w:rPr>
-      </w:pPr>
-    </w:p>
-    <w:p>
-      <w:pPr>
-        <w:pStyle w:val="Paragraphedeliste"/>
-        <w:numPr>
-          <w:ilvl w:val="0"/>
-          <w:numId w:val="10"/>
-        </w:numPr>
-        <w:rPr>
-          <w:rFonts w:ascii="Times New Roman" w:hAnsi="Times New Roman" w:cs="Times New Roman"/>
-          <w:b/>
-          <w:sz w:val="30"/>
-          <w:szCs w:val="30"/>
-        </w:rPr>
-      </w:pPr>
-      <w:r>
-        <w:rPr>
-          <w:rFonts w:ascii="Times New Roman" w:hAnsi="Times New Roman" w:cs="Times New Roman"/>
-          <w:b/>
-          <w:sz w:val="30"/>
-          <w:szCs w:val="30"/>
-        </w:rPr>
-        <w:t>Implémentation de la solution</w:t>
-      </w:r>
-    </w:p>
-    <w:p>
-      <w:pPr>
-        <w:rPr>
-          <w:rFonts w:ascii="Times New Roman" w:hAnsi="Times New Roman" w:cs="Times New Roman"/>
-          <w:sz w:val="28"/>
-        </w:rPr>
-      </w:pPr>
-      <w:r>
-        <w:rPr>
-          <w:rFonts w:ascii="Times New Roman" w:hAnsi="Times New Roman" w:cs="Times New Roman"/>
-          <w:sz w:val="28"/>
-        </w:rPr>
-        <w:lastRenderedPageBreak/>
-        <w:t xml:space="preserve">Dans cette section, nous mettrons en œuvre étape par étape </w:t>
-      </w:r>
-      <w:r>
-        <w:rPr>
-          <w:rFonts w:ascii="Times New Roman" w:hAnsi="Times New Roman" w:cs="Times New Roman"/>
-          <w:sz w:val="28"/>
-        </w:rPr>
-        <w:t xml:space="preserve">tout le processus en mettant en place tous les outils dont on n’a parlé en détails </w:t>
-      </w:r>
-      <w:r>
-        <w:rPr>
-          <w:rFonts w:ascii="Times New Roman" w:hAnsi="Times New Roman" w:cs="Times New Roman"/>
-          <w:sz w:val="28"/>
-        </w:rPr>
-        <w:t>précédemment</w:t>
-      </w:r>
-      <w:r>
-        <w:rPr>
-          <w:rFonts w:ascii="Times New Roman" w:hAnsi="Times New Roman" w:cs="Times New Roman"/>
-          <w:sz w:val="28"/>
-        </w:rPr>
-        <w:t>. En effet, nous allons construire les environnements tests e, production, le pipeline CI/CD à l’aide d’un fournisseur(AWS) en misant sur l’automatisation</w:t>
-      </w:r>
-      <w:r>
-        <w:rPr>
-          <w:rFonts w:ascii="Times New Roman" w:hAnsi="Times New Roman" w:cs="Times New Roman"/>
-          <w:sz w:val="28"/>
-        </w:rPr>
-        <w:t xml:space="preserve"> et clôturer par le monitoring.</w:t>
-      </w:r>
-    </w:p>
-    <w:p>
-      <w:pPr>
-        <w:pStyle w:val="Paragraphedeliste"/>
-        <w:rPr>
-          <w:rFonts w:ascii="Times New Roman" w:hAnsi="Times New Roman" w:cs="Times New Roman"/>
-          <w:sz w:val="28"/>
-        </w:rPr>
-      </w:pPr>
-    </w:p>
-    <w:p>
-      <w:pPr>
-        <w:pStyle w:val="Paragraphedeliste"/>
-        <w:numPr>
-          <w:ilvl w:val="0"/>
-          <w:numId w:val="34"/>
-        </w:numPr>
-        <w:ind w:left="2484"/>
-        <w:rPr>
-          <w:rFonts w:ascii="Times New Roman" w:hAnsi="Times New Roman" w:cs="Times New Roman"/>
-          <w:b/>
-          <w:sz w:val="28"/>
-        </w:rPr>
-      </w:pPr>
-      <w:r>
-        <w:rPr>
-          <w:rFonts w:ascii="Times New Roman" w:hAnsi="Times New Roman" w:cs="Times New Roman"/>
-          <w:b/>
-          <w:sz w:val="28"/>
-        </w:rPr>
-        <w:t>Scripts de déploiement</w:t>
-      </w:r>
-      <w:r>
-        <w:rPr>
-          <w:rFonts w:ascii="Times New Roman" w:hAnsi="Times New Roman" w:cs="Times New Roman"/>
-          <w:b/>
-          <w:sz w:val="28"/>
-        </w:rPr>
-        <w:t xml:space="preserve"> pour créer les ressources AWS nécessaires.</w:t>
-      </w:r>
-    </w:p>
-    <w:p>
-      <w:pPr>
-        <w:rPr>
-          <w:rFonts w:ascii="Times New Roman" w:hAnsi="Times New Roman" w:cs="Times New Roman"/>
-          <w:sz w:val="28"/>
-        </w:rPr>
-      </w:pPr>
-      <w:r>
-        <w:rPr>
-          <w:rFonts w:ascii="Times New Roman" w:hAnsi="Times New Roman" w:cs="Times New Roman"/>
-          <w:sz w:val="28"/>
-        </w:rPr>
-        <w:t>Il s’agit des ressources suivantes </w:t>
-      </w:r>
-      <w:r>
-        <w:rPr>
-          <w:rFonts w:ascii="Times New Roman" w:hAnsi="Times New Roman" w:cs="Times New Roman"/>
-          <w:sz w:val="28"/>
-        </w:rPr>
-        <w:t>pour les environnements de test et de production à l’aide de scripts Terraform er Ansible</w:t>
-      </w:r>
-      <w:r>
-        <w:rPr>
-          <w:rFonts w:ascii="Times New Roman" w:hAnsi="Times New Roman" w:cs="Times New Roman"/>
-          <w:sz w:val="28"/>
-        </w:rPr>
-        <w:t>:</w:t>
-      </w:r>
-    </w:p>
-    <w:p>
-      <w:pPr>
-        <w:rPr>
-          <w:rFonts w:ascii="Times New Roman" w:hAnsi="Times New Roman" w:cs="Times New Roman"/>
           <w:sz w:val="28"/>
         </w:rPr>
       </w:pPr>
@@ -7718,20 +8616,12 @@
           <w:i/>
           <w:sz w:val="28"/>
         </w:rPr>
-        <w:t>Script Te</w:t>
+        <w:t>Configuration de CodeBuild</w:t>
       </w:r>
       <w:r>
         <w:rPr>
           <w:rFonts w:ascii="Times New Roman" w:hAnsi="Times New Roman" w:cs="Times New Roman"/>
           <w:b/>
-          <w:i/>
-          <w:sz w:val="28"/>
-        </w:rPr>
-        <w:t>rraform</w:t>
-      </w:r>
-      <w:r>
-        <w:rPr>
-          <w:rFonts w:ascii="Times New Roman" w:hAnsi="Times New Roman" w:cs="Times New Roman"/>
           <w:sz w:val="28"/>
         </w:rPr>
         <w:t> :</w:t>
@@ -7741,330 +8631,82 @@
       <w:pPr>
         <w:rPr>
           <w:rFonts w:ascii="Times New Roman" w:hAnsi="Times New Roman" w:cs="Times New Roman"/>
-          <w:sz w:val="28"/>
-        </w:rPr>
-      </w:pPr>
-      <w:r>
-        <w:rPr>
-          <w:rFonts w:ascii="Times New Roman" w:hAnsi="Times New Roman" w:cs="Times New Roman"/>
-          <w:sz w:val="28"/>
-        </w:rPr>
-        <w:t>Ils sont</w:t>
-      </w:r>
-      <w:r>
-        <w:rPr>
-          <w:rFonts w:ascii="Times New Roman" w:hAnsi="Times New Roman" w:cs="Times New Roman"/>
+          <w:b/>
+          <w:sz w:val="28"/>
+        </w:rPr>
+      </w:pPr>
+      <w:r>
+        <w:rPr>
+          <w:rFonts w:ascii="Times New Roman" w:hAnsi="Times New Roman" w:cs="Times New Roman"/>
+          <w:noProof/>
+          <w:sz w:val="28"/>
+          <w:lang w:val="fr-FR" w:eastAsia="fr-FR"/>
+        </w:rPr>
+        <w:drawing>
+          <wp:inline distT="0" distB="0" distL="0" distR="0" wp14:anchorId="4F9EAC77" wp14:editId="154B3DF4">
+            <wp:extent cx="2476500" cy="2916315"/>
+            <wp:effectExtent l="0" t="0" r="0" b="0"/>
+            <wp:docPr id="29" name="Image 29"/>
+            <wp:cNvGraphicFramePr>
+              <a:graphicFrameLocks xmlns:a="http://schemas.openxmlformats.org/drawingml/2006/main" noChangeAspect="1"/>
+            </wp:cNvGraphicFramePr>
+            <a:graphic xmlns:a="http://schemas.openxmlformats.org/drawingml/2006/main">
+              <a:graphicData uri="http://schemas.openxmlformats.org/drawingml/2006/picture">
+                <pic:pic xmlns:pic="http://schemas.openxmlformats.org/drawingml/2006/picture">
+                  <pic:nvPicPr>
+                    <pic:cNvPr id="29" name="CODEBUILD.PNG"/>
+                    <pic:cNvPicPr/>
+                  </pic:nvPicPr>
+                  <pic:blipFill>
+                    <a:blip r:embed="rId23">
+                      <a:extLst>
+                        <a:ext uri="{28A0092B-C50C-407E-A947-70E740481C1C}">
+                          <a14:useLocalDpi xmlns:a14="http://schemas.microsoft.com/office/drawing/2010/main" val="0"/>
+                        </a:ext>
+                      </a:extLst>
+                    </a:blip>
+                    <a:stretch>
+                      <a:fillRect/>
+                    </a:stretch>
+                  </pic:blipFill>
+                  <pic:spPr>
+                    <a:xfrm>
+                      <a:off x="0" y="0"/>
+                      <a:ext cx="2487252" cy="2928977"/>
+                    </a:xfrm>
+                    <a:prstGeom prst="rect">
+                      <a:avLst/>
+                    </a:prstGeom>
+                  </pic:spPr>
+                </pic:pic>
+              </a:graphicData>
+            </a:graphic>
+          </wp:inline>
+        </w:drawing>
+      </w:r>
+      <w:r>
+        <w:rPr>
+          <w:rFonts w:ascii="Times New Roman" w:hAnsi="Times New Roman" w:cs="Times New Roman"/>
+          <w:b/>
           <w:sz w:val="28"/>
         </w:rPr>
         <w:t xml:space="preserve"> </w:t>
-      </w:r>
-      <w:r>
-        <w:rPr>
-          <w:rFonts w:ascii="Times New Roman" w:hAnsi="Times New Roman" w:cs="Times New Roman"/>
-          <w:sz w:val="28"/>
-        </w:rPr>
-        <w:t>utilisés</w:t>
-      </w:r>
-      <w:r>
-        <w:rPr>
-          <w:rFonts w:ascii="Times New Roman" w:hAnsi="Times New Roman" w:cs="Times New Roman"/>
-          <w:sz w:val="28"/>
-        </w:rPr>
-        <w:t xml:space="preserve"> pour provisionner l’infrastructure AWS y compris les réssources telles que les instances EC2, les clusters EKS, les groupes de sécurité, les VPC et les rôles IAM (voir un exemple en annexe 1)</w:t>
-      </w:r>
-      <w:r>
-        <w:rPr>
-          <w:rFonts w:ascii="Times New Roman" w:hAnsi="Times New Roman" w:cs="Times New Roman"/>
-          <w:sz w:val="28"/>
-        </w:rPr>
-        <w:t>.</w:t>
-      </w:r>
-    </w:p>
-    <w:p>
-      <w:pPr>
-        <w:rPr>
-          <w:rFonts w:ascii="Times New Roman" w:hAnsi="Times New Roman" w:cs="Times New Roman"/>
-          <w:b/>
-          <w:i/>
-          <w:sz w:val="28"/>
-        </w:rPr>
-      </w:pPr>
-      <w:r>
-        <w:rPr>
-          <w:rFonts w:ascii="Times New Roman" w:hAnsi="Times New Roman" w:cs="Times New Roman"/>
-          <w:b/>
-          <w:i/>
-          <w:sz w:val="28"/>
-        </w:rPr>
-        <w:t>Script playbooks Ansible</w:t>
       </w:r>
       <w:bookmarkStart w:id="0" w:name="_GoBack"/>
       <w:bookmarkEnd w:id="0"/>
-      <w:r>
-        <w:rPr>
-          <w:rFonts w:ascii="Times New Roman" w:hAnsi="Times New Roman" w:cs="Times New Roman"/>
-          <w:b/>
-          <w:i/>
-          <w:sz w:val="28"/>
-        </w:rPr>
-        <w:t> :</w:t>
-      </w:r>
-    </w:p>
-    <w:p>
-      <w:pPr>
-        <w:rPr>
-          <w:rFonts w:ascii="Times New Roman" w:hAnsi="Times New Roman" w:cs="Times New Roman"/>
-          <w:sz w:val="28"/>
-        </w:rPr>
-      </w:pPr>
-      <w:r>
-        <w:rPr>
-          <w:rFonts w:ascii="Times New Roman" w:hAnsi="Times New Roman" w:cs="Times New Roman"/>
-          <w:sz w:val="28"/>
-        </w:rPr>
-        <w:t>Les playbooks Ansible sont utilisé pour configurer les instances EC2, déployer les applications et gérer les configurations des environnements</w:t>
-      </w:r>
-    </w:p>
-    <w:p>
-      <w:pPr>
-        <w:rPr>
-          <w:rFonts w:ascii="Times New Roman" w:hAnsi="Times New Roman" w:cs="Times New Roman"/>
-          <w:sz w:val="28"/>
-        </w:rPr>
-      </w:pPr>
-      <w:r>
-        <w:rPr>
-          <w:rFonts w:ascii="Times New Roman" w:hAnsi="Times New Roman" w:cs="Times New Roman"/>
-          <w:sz w:val="28"/>
-        </w:rPr>
-        <w:t xml:space="preserve">                                    </w:t>
-      </w:r>
-    </w:p>
-    <w:p>
-      <w:pPr>
-        <w:pStyle w:val="Paragraphedeliste"/>
-        <w:numPr>
-          <w:ilvl w:val="0"/>
-          <w:numId w:val="34"/>
-        </w:numPr>
-        <w:rPr>
-          <w:rFonts w:ascii="Times New Roman" w:hAnsi="Times New Roman" w:cs="Times New Roman"/>
-          <w:b/>
-          <w:sz w:val="28"/>
-        </w:rPr>
-      </w:pPr>
-      <w:r>
-        <w:rPr>
-          <w:rFonts w:ascii="Times New Roman" w:hAnsi="Times New Roman" w:cs="Times New Roman"/>
-          <w:b/>
-          <w:sz w:val="28"/>
-        </w:rPr>
-        <w:t>Configuration du pipeline CI/CD et des outils de monitoring</w:t>
-      </w:r>
-    </w:p>
-    <w:p>
-      <w:pPr>
-        <w:rPr>
-          <w:rFonts w:ascii="Times New Roman" w:hAnsi="Times New Roman" w:cs="Times New Roman"/>
-          <w:sz w:val="28"/>
-        </w:rPr>
-      </w:pPr>
-      <w:r>
-        <w:rPr>
-          <w:rFonts w:ascii="Times New Roman" w:hAnsi="Times New Roman" w:cs="Times New Roman"/>
-          <w:sz w:val="28"/>
-        </w:rPr>
-        <w:t>Cette étape est cruciale pour assurer un déploiement fluide et surveillance efficace des applications.</w:t>
-      </w:r>
-      <w:r>
-        <w:rPr>
-          <w:rFonts w:ascii="Times New Roman" w:hAnsi="Times New Roman" w:cs="Times New Roman"/>
-          <w:sz w:val="28"/>
-        </w:rPr>
-        <w:t xml:space="preserve"> Il sera question de </w:t>
-      </w:r>
-      <w:r>
-        <w:rPr>
-          <w:rFonts w:ascii="Times New Roman" w:hAnsi="Times New Roman" w:cs="Times New Roman"/>
-          <w:sz w:val="28"/>
-        </w:rPr>
-        <w:t>détailler</w:t>
-      </w:r>
-      <w:r>
-        <w:rPr>
-          <w:rFonts w:ascii="Times New Roman" w:hAnsi="Times New Roman" w:cs="Times New Roman"/>
-          <w:sz w:val="28"/>
-        </w:rPr>
-        <w:t xml:space="preserve"> les étapes de configuration </w:t>
-      </w:r>
-      <w:r>
-        <w:rPr>
-          <w:rFonts w:ascii="Times New Roman" w:hAnsi="Times New Roman" w:cs="Times New Roman"/>
-          <w:sz w:val="28"/>
-        </w:rPr>
-        <w:t>nécessaires</w:t>
-      </w:r>
-      <w:r>
-        <w:rPr>
-          <w:rFonts w:ascii="Times New Roman" w:hAnsi="Times New Roman" w:cs="Times New Roman"/>
-          <w:sz w:val="28"/>
-        </w:rPr>
-        <w:t xml:space="preserve"> pour mettre en œuvre ces systèmes en utilisant AWS, CodeBuild, CodeDeploy, prometheus et Grafana.</w:t>
-      </w:r>
-    </w:p>
-    <w:p>
-      <w:pPr>
-        <w:rPr>
-          <w:rFonts w:ascii="Times New Roman" w:hAnsi="Times New Roman" w:cs="Times New Roman"/>
-          <w:sz w:val="28"/>
-        </w:rPr>
-      </w:pPr>
-    </w:p>
-    <w:p>
-      <w:pPr>
-        <w:pStyle w:val="Paragraphedeliste"/>
-        <w:numPr>
-          <w:ilvl w:val="0"/>
-          <w:numId w:val="36"/>
-        </w:numPr>
-        <w:rPr>
-          <w:rFonts w:ascii="Times New Roman" w:hAnsi="Times New Roman" w:cs="Times New Roman"/>
-          <w:b/>
-          <w:sz w:val="28"/>
-        </w:rPr>
-      </w:pPr>
-      <w:r>
-        <w:rPr>
-          <w:rFonts w:ascii="Times New Roman" w:hAnsi="Times New Roman" w:cs="Times New Roman"/>
-          <w:b/>
-          <w:sz w:val="28"/>
-        </w:rPr>
-        <w:t>Intégration avec Github</w:t>
-      </w:r>
-    </w:p>
-    <w:p>
-      <w:pPr>
-        <w:rPr>
-          <w:rFonts w:ascii="Times New Roman" w:hAnsi="Times New Roman" w:cs="Times New Roman"/>
-          <w:sz w:val="28"/>
-        </w:rPr>
-      </w:pPr>
-      <w:r>
-        <w:rPr>
-          <w:rFonts w:ascii="Times New Roman" w:hAnsi="Times New Roman" w:cs="Times New Roman"/>
-          <w:sz w:val="28"/>
-        </w:rPr>
-        <w:t>La première étape consiste</w:t>
-      </w:r>
-      <w:r>
-        <w:rPr>
-          <w:rFonts w:ascii="Times New Roman" w:hAnsi="Times New Roman" w:cs="Times New Roman"/>
-          <w:sz w:val="28"/>
-        </w:rPr>
-        <w:t xml:space="preserve"> à :</w:t>
-      </w:r>
-    </w:p>
-    <w:p>
-      <w:pPr>
-        <w:pStyle w:val="Paragraphedeliste"/>
-        <w:numPr>
-          <w:ilvl w:val="0"/>
-          <w:numId w:val="17"/>
-        </w:numPr>
-        <w:rPr>
-          <w:rFonts w:ascii="Times New Roman" w:hAnsi="Times New Roman" w:cs="Times New Roman"/>
-          <w:sz w:val="28"/>
-        </w:rPr>
-      </w:pPr>
-      <w:r>
-        <w:rPr>
-          <w:rFonts w:ascii="Times New Roman" w:hAnsi="Times New Roman" w:cs="Times New Roman"/>
-          <w:sz w:val="28"/>
-        </w:rPr>
-        <w:t xml:space="preserve"> Intégrer</w:t>
-      </w:r>
-      <w:r>
-        <w:rPr>
-          <w:rFonts w:ascii="Times New Roman" w:hAnsi="Times New Roman" w:cs="Times New Roman"/>
-          <w:sz w:val="28"/>
-        </w:rPr>
-        <w:t xml:space="preserve"> Github avec CodeBuild et CodeDeploy pour </w:t>
-      </w:r>
-      <w:r>
-        <w:rPr>
-          <w:rFonts w:ascii="Times New Roman" w:hAnsi="Times New Roman" w:cs="Times New Roman"/>
-          <w:sz w:val="28"/>
-        </w:rPr>
-        <w:t>déclencher automatiquement les build à la suite de push sur la branche principale.</w:t>
-      </w:r>
-    </w:p>
-    <w:p>
-      <w:pPr>
-        <w:pStyle w:val="Paragraphedeliste"/>
-        <w:numPr>
-          <w:ilvl w:val="0"/>
-          <w:numId w:val="17"/>
-        </w:numPr>
-        <w:rPr>
-          <w:rFonts w:ascii="Times New Roman" w:hAnsi="Times New Roman" w:cs="Times New Roman"/>
-          <w:sz w:val="28"/>
-        </w:rPr>
-      </w:pPr>
-      <w:r>
-        <w:rPr>
-          <w:rFonts w:ascii="Times New Roman" w:hAnsi="Times New Roman" w:cs="Times New Roman"/>
-          <w:sz w:val="28"/>
-        </w:rPr>
-        <w:t>Configurer les permissions nécessaires afin que CodePipeline d’AWS puisse se connecter au dépôt Github.</w:t>
-      </w:r>
-    </w:p>
-    <w:p>
-      <w:pPr>
-        <w:rPr>
-          <w:rFonts w:ascii="Times New Roman" w:hAnsi="Times New Roman" w:cs="Times New Roman"/>
-          <w:sz w:val="28"/>
-        </w:rPr>
-      </w:pPr>
-    </w:p>
-    <w:p>
-      <w:pPr>
-        <w:rPr>
-          <w:rFonts w:ascii="Times New Roman" w:hAnsi="Times New Roman" w:cs="Times New Roman"/>
-          <w:b/>
-          <w:sz w:val="28"/>
-        </w:rPr>
-      </w:pPr>
-      <w:r>
-        <w:rPr>
-          <w:rFonts w:ascii="Times New Roman" w:hAnsi="Times New Roman" w:cs="Times New Roman"/>
-          <w:b/>
-          <w:i/>
-          <w:sz w:val="28"/>
-        </w:rPr>
-        <w:t>Configuration de CodeBuild</w:t>
-      </w:r>
-      <w:r>
-        <w:rPr>
-          <w:rFonts w:ascii="Times New Roman" w:hAnsi="Times New Roman" w:cs="Times New Roman"/>
-          <w:b/>
-          <w:sz w:val="28"/>
-        </w:rPr>
-        <w:t> :</w:t>
-      </w:r>
-    </w:p>
-    <w:p>
-      <w:pPr>
-        <w:rPr>
-          <w:rFonts w:ascii="Times New Roman" w:hAnsi="Times New Roman" w:cs="Times New Roman"/>
-          <w:sz w:val="28"/>
-        </w:rPr>
-      </w:pPr>
-      <w:r>
-        <w:rPr>
-          <w:rFonts w:ascii="Times New Roman" w:hAnsi="Times New Roman" w:cs="Times New Roman"/>
-          <w:sz w:val="28"/>
-        </w:rPr>
-        <w:lastRenderedPageBreak/>
+    </w:p>
+    <w:p>
+      <w:pPr>
+        <w:rPr>
+          <w:rFonts w:ascii="Times New Roman" w:hAnsi="Times New Roman" w:cs="Times New Roman"/>
+          <w:sz w:val="28"/>
+        </w:rPr>
+      </w:pPr>
+      <w:r>
+        <w:rPr>
+          <w:rFonts w:ascii="Times New Roman" w:hAnsi="Times New Roman" w:cs="Times New Roman"/>
+          <w:sz w:val="28"/>
+        </w:rPr>
         <w:t>Il sert à compiler et à lancer les tests des micro services. Il est généralement composé des phases suivantes :</w:t>
       </w:r>
     </w:p>
@@ -8164,6 +8806,166 @@
           <w:rFonts w:ascii="Times New Roman" w:hAnsi="Times New Roman" w:cs="Times New Roman"/>
           <w:sz w:val="28"/>
         </w:rPr>
+        <w:t xml:space="preserve">Pour donner les instructions à l’image gitlab ou on n’a gitlab-cli ou encore jenkinsFile pour Jenkins, pour CodeBuild on n’a </w:t>
+      </w:r>
+      <w:proofErr w:type="gramStart"/>
+      <w:r>
+        <w:rPr>
+          <w:rFonts w:ascii="Times New Roman" w:hAnsi="Times New Roman" w:cs="Times New Roman"/>
+          <w:b/>
+          <w:sz w:val="28"/>
+        </w:rPr>
+        <w:t>buildspec.</w:t>
+      </w:r>
+      <w:r>
+        <w:rPr>
+          <w:rFonts w:ascii="Times New Roman" w:hAnsi="Times New Roman" w:cs="Times New Roman"/>
+          <w:b/>
+          <w:sz w:val="28"/>
+        </w:rPr>
+        <w:t>yaml</w:t>
+      </w:r>
+      <w:proofErr w:type="gramEnd"/>
+    </w:p>
+    <w:p>
+      <w:pPr>
+        <w:spacing w:after="0"/>
+        <w:rPr>
+          <w:rFonts w:ascii="Times New Roman" w:hAnsi="Times New Roman" w:cs="Times New Roman"/>
+          <w:b/>
+          <w:sz w:val="28"/>
+        </w:rPr>
+      </w:pPr>
+      <w:r>
+        <w:rPr>
+          <w:rFonts w:ascii="Times New Roman" w:hAnsi="Times New Roman" w:cs="Times New Roman"/>
+          <w:b/>
+          <w:sz w:val="28"/>
+        </w:rPr>
+        <w:t>Fonctionnement</w:t>
+      </w:r>
+      <w:r>
+        <w:rPr>
+          <w:rFonts w:ascii="Times New Roman" w:hAnsi="Times New Roman" w:cs="Times New Roman"/>
+          <w:b/>
+          <w:sz w:val="28"/>
+        </w:rPr>
+        <w:t> :</w:t>
+      </w:r>
+    </w:p>
+    <w:p>
+      <w:pPr>
+        <w:spacing w:after="0"/>
+        <w:rPr>
+          <w:rFonts w:ascii="Times New Roman" w:hAnsi="Times New Roman" w:cs="Times New Roman"/>
+          <w:i/>
+          <w:sz w:val="28"/>
+        </w:rPr>
+      </w:pPr>
+      <w:r>
+        <w:rPr>
+          <w:rFonts w:ascii="Times New Roman" w:hAnsi="Times New Roman" w:cs="Times New Roman"/>
+          <w:i/>
+          <w:sz w:val="28"/>
+        </w:rPr>
+        <w:t xml:space="preserve">A sa configuration, il va demander une source. Avant le 25 Juillet 2024 l’on mettait codeCommit mais maintenant AWS l’a remplacé par </w:t>
+      </w:r>
+      <w:r>
+        <w:rPr>
+          <w:rFonts w:ascii="Times New Roman" w:hAnsi="Times New Roman" w:cs="Times New Roman"/>
+          <w:i/>
+          <w:sz w:val="28"/>
+        </w:rPr>
+        <w:t>GitHub</w:t>
+      </w:r>
+      <w:r>
+        <w:rPr>
+          <w:rFonts w:ascii="Times New Roman" w:hAnsi="Times New Roman" w:cs="Times New Roman"/>
+          <w:i/>
+          <w:sz w:val="28"/>
+        </w:rPr>
+        <w:t xml:space="preserve">. Ensuite on </w:t>
+      </w:r>
+      <w:r>
+        <w:rPr>
+          <w:rFonts w:ascii="Times New Roman" w:hAnsi="Times New Roman" w:cs="Times New Roman"/>
+          <w:i/>
+          <w:sz w:val="28"/>
+        </w:rPr>
+        <w:t>lui définit un rôle qui sera demandé afin de permettre au job qui lui est associé de faire son travail. Aussi, vient</w:t>
+      </w:r>
+      <w:r>
+        <w:rPr>
+          <w:rFonts w:ascii="Times New Roman" w:hAnsi="Times New Roman" w:cs="Times New Roman"/>
+          <w:i/>
+          <w:sz w:val="28"/>
+        </w:rPr>
+        <w:t xml:space="preserve"> </w:t>
+      </w:r>
+      <w:r>
+        <w:rPr>
+          <w:rFonts w:ascii="Times New Roman" w:hAnsi="Times New Roman" w:cs="Times New Roman"/>
+          <w:i/>
+          <w:sz w:val="28"/>
+        </w:rPr>
+        <w:t>définition de son contexte qui l’ensemble des ressources nécessaires à l’exécution de nos taches d’une part et d’autre</w:t>
+      </w:r>
+      <w:r>
+        <w:rPr>
+          <w:rFonts w:ascii="Times New Roman" w:hAnsi="Times New Roman" w:cs="Times New Roman"/>
+          <w:i/>
+          <w:sz w:val="28"/>
+        </w:rPr>
+        <w:t xml:space="preserve"> part tout ce qui est variables. Il faut également configurer le cache pour optimiser le </w:t>
+      </w:r>
+      <w:r>
+        <w:rPr>
+          <w:rFonts w:ascii="Times New Roman" w:hAnsi="Times New Roman" w:cs="Times New Roman"/>
+          <w:i/>
+          <w:sz w:val="28"/>
+        </w:rPr>
+        <w:lastRenderedPageBreak/>
+        <w:t>build en terme de téléchargement de librairie dont a besoin l’application qu’</w:t>
+      </w:r>
+      <w:r>
+        <w:rPr>
+          <w:rFonts w:ascii="Times New Roman" w:hAnsi="Times New Roman" w:cs="Times New Roman"/>
+          <w:i/>
+          <w:sz w:val="28"/>
+        </w:rPr>
+        <w:t>on construit et conserver l’artefact.</w:t>
+      </w:r>
+    </w:p>
+    <w:p>
+      <w:pPr>
+        <w:spacing w:after="0"/>
+        <w:rPr>
+          <w:rFonts w:ascii="Times New Roman" w:hAnsi="Times New Roman" w:cs="Times New Roman"/>
+          <w:i/>
+          <w:sz w:val="28"/>
+        </w:rPr>
+      </w:pPr>
+      <w:r>
+        <w:rPr>
+          <w:rFonts w:ascii="Times New Roman" w:hAnsi="Times New Roman" w:cs="Times New Roman"/>
+          <w:i/>
+          <w:sz w:val="28"/>
+        </w:rPr>
+        <w:t xml:space="preserve"> </w:t>
+      </w:r>
+    </w:p>
+    <w:p>
+      <w:pPr>
+        <w:rPr>
+          <w:rFonts w:ascii="Times New Roman" w:hAnsi="Times New Roman" w:cs="Times New Roman"/>
+          <w:sz w:val="28"/>
+        </w:rPr>
+      </w:pPr>
+      <w:r>
+        <w:rPr>
+          <w:rFonts w:ascii="Times New Roman" w:hAnsi="Times New Roman" w:cs="Times New Roman"/>
+          <w:sz w:val="28"/>
+        </w:rPr>
         <w:t>Nous avons un exemple de code en annexe.</w:t>
       </w:r>
     </w:p>
@@ -8211,6 +9013,16 @@
         </w:rPr>
         <w:t>CodeDeploy :</w:t>
       </w:r>
+    </w:p>
+    <w:p>
+      <w:pPr>
+        <w:rPr>
+          <w:rFonts w:ascii="Times New Roman" w:hAnsi="Times New Roman" w:cs="Times New Roman"/>
+          <w:b/>
+          <w:i/>
+          <w:sz w:val="28"/>
+        </w:rPr>
+      </w:pPr>
     </w:p>
     <w:p>
       <w:pPr>
@@ -8281,6 +9093,14 @@
         </w:rPr>
         <w:t>Nous avons un exemple de code en annexe.</w:t>
       </w:r>
+    </w:p>
+    <w:p>
+      <w:pPr>
+        <w:rPr>
+          <w:rFonts w:ascii="Times New Roman" w:hAnsi="Times New Roman" w:cs="Times New Roman"/>
+          <w:sz w:val="28"/>
+        </w:rPr>
+      </w:pPr>
     </w:p>
     <w:p>
       <w:pPr>
@@ -8986,6 +9806,95 @@
 <file path=word/numbering.xml><?xml version="1.0" encoding="utf-8"?>
 <w:numbering xmlns:wpc="http://schemas.microsoft.com/office/word/2010/wordprocessingCanvas" xmlns:cx="http://schemas.microsoft.com/office/drawing/2014/chartex" xmlns:cx1="http://schemas.microsoft.com/office/drawing/2015/9/8/chartex" xmlns:mc="http://schemas.openxmlformats.org/markup-compatibility/2006" xmlns:o="urn:schemas-microsoft-com:office:office" xmlns:r="http://schemas.openxmlformats.org/officeDocument/2006/relationships" xmlns:m="http://schemas.openxmlformats.org/officeDocument/2006/math" xmlns:v="urn:schemas-microsoft-com:vml" xmlns:wp14="http://schemas.microsoft.com/office/word/2010/wordprocessingDrawing" xmlns:wp="http://schemas.openxmlformats.org/drawingml/2006/wordprocessingDrawing" xmlns:w10="urn:schemas-microsoft-com:office:word" xmlns:w="http://schemas.openxmlformats.org/wordprocessingml/2006/main" xmlns:w14="http://schemas.microsoft.com/office/word/2010/wordml" xmlns:w15="http://schemas.microsoft.com/office/word/2012/wordml" xmlns:w16se="http://schemas.microsoft.com/office/word/2015/wordml/symex" xmlns:wpg="http://schemas.microsoft.com/office/word/2010/wordprocessingGroup" xmlns:wpi="http://schemas.microsoft.com/office/word/2010/wordprocessingInk" xmlns:wne="http://schemas.microsoft.com/office/word/2006/wordml" xmlns:wps="http://schemas.microsoft.com/office/word/2010/wordprocessingShape" mc:Ignorable="w14 w15 w16se wp14">
   <w:abstractNum w:abstractNumId="0" w15:restartNumberingAfterBreak="0">
+    <w:nsid w:val="025C2ED0"/>
+    <w:multiLevelType w:val="hybridMultilevel"/>
+    <w:tmpl w:val="6F964A96"/>
+    <w:lvl w:ilvl="0" w:tplc="72441524">
+      <w:start w:val="1"/>
+      <w:numFmt w:val="upperLetter"/>
+      <w:lvlText w:val="%1-"/>
+      <w:lvlJc w:val="left"/>
+      <w:pPr>
+        <w:ind w:left="1440" w:hanging="360"/>
+      </w:pPr>
+      <w:rPr>
+        <w:rFonts w:hint="default"/>
+      </w:rPr>
+    </w:lvl>
+    <w:lvl w:ilvl="1" w:tplc="040C0019" w:tentative="1">
+      <w:start w:val="1"/>
+      <w:numFmt w:val="lowerLetter"/>
+      <w:lvlText w:val="%2."/>
+      <w:lvlJc w:val="left"/>
+      <w:pPr>
+        <w:ind w:left="2160" w:hanging="360"/>
+      </w:pPr>
+    </w:lvl>
+    <w:lvl w:ilvl="2" w:tplc="040C001B" w:tentative="1">
+      <w:start w:val="1"/>
+      <w:numFmt w:val="lowerRoman"/>
+      <w:lvlText w:val="%3."/>
+      <w:lvlJc w:val="right"/>
+      <w:pPr>
+        <w:ind w:left="2880" w:hanging="180"/>
+      </w:pPr>
+    </w:lvl>
+    <w:lvl w:ilvl="3" w:tplc="040C000F" w:tentative="1">
+      <w:start w:val="1"/>
+      <w:numFmt w:val="decimal"/>
+      <w:lvlText w:val="%4."/>
+      <w:lvlJc w:val="left"/>
+      <w:pPr>
+        <w:ind w:left="3600" w:hanging="360"/>
+      </w:pPr>
+    </w:lvl>
+    <w:lvl w:ilvl="4" w:tplc="040C0019" w:tentative="1">
+      <w:start w:val="1"/>
+      <w:numFmt w:val="lowerLetter"/>
+      <w:lvlText w:val="%5."/>
+      <w:lvlJc w:val="left"/>
+      <w:pPr>
+        <w:ind w:left="4320" w:hanging="360"/>
+      </w:pPr>
+    </w:lvl>
+    <w:lvl w:ilvl="5" w:tplc="040C001B" w:tentative="1">
+      <w:start w:val="1"/>
+      <w:numFmt w:val="lowerRoman"/>
+      <w:lvlText w:val="%6."/>
+      <w:lvlJc w:val="right"/>
+      <w:pPr>
+        <w:ind w:left="5040" w:hanging="180"/>
+      </w:pPr>
+    </w:lvl>
+    <w:lvl w:ilvl="6" w:tplc="040C000F" w:tentative="1">
+      <w:start w:val="1"/>
+      <w:numFmt w:val="decimal"/>
+      <w:lvlText w:val="%7."/>
+      <w:lvlJc w:val="left"/>
+      <w:pPr>
+        <w:ind w:left="5760" w:hanging="360"/>
+      </w:pPr>
+    </w:lvl>
+    <w:lvl w:ilvl="7" w:tplc="040C0019" w:tentative="1">
+      <w:start w:val="1"/>
+      <w:numFmt w:val="lowerLetter"/>
+      <w:lvlText w:val="%8."/>
+      <w:lvlJc w:val="left"/>
+      <w:pPr>
+        <w:ind w:left="6480" w:hanging="360"/>
+      </w:pPr>
+    </w:lvl>
+    <w:lvl w:ilvl="8" w:tplc="040C001B" w:tentative="1">
+      <w:start w:val="1"/>
+      <w:numFmt w:val="lowerRoman"/>
+      <w:lvlText w:val="%9."/>
+      <w:lvlJc w:val="right"/>
+      <w:pPr>
+        <w:ind w:left="7200" w:hanging="180"/>
+      </w:pPr>
+    </w:lvl>
+  </w:abstractNum>
+  <w:abstractNum w:abstractNumId="1" w15:restartNumberingAfterBreak="0">
     <w:nsid w:val="08153575"/>
     <w:multiLevelType w:val="hybridMultilevel"/>
     <w:tmpl w:val="656C52AE"/>
@@ -9074,7 +9983,7 @@
       </w:pPr>
     </w:lvl>
   </w:abstractNum>
-  <w:abstractNum w:abstractNumId="1" w15:restartNumberingAfterBreak="0">
+  <w:abstractNum w:abstractNumId="2" w15:restartNumberingAfterBreak="0">
     <w:nsid w:val="09A66819"/>
     <w:multiLevelType w:val="hybridMultilevel"/>
     <w:tmpl w:val="BEC2CE98"/>
@@ -9163,7 +10072,7 @@
       </w:pPr>
     </w:lvl>
   </w:abstractNum>
-  <w:abstractNum w:abstractNumId="2" w15:restartNumberingAfterBreak="0">
+  <w:abstractNum w:abstractNumId="3" w15:restartNumberingAfterBreak="0">
     <w:nsid w:val="0AE81274"/>
     <w:multiLevelType w:val="hybridMultilevel"/>
     <w:tmpl w:val="A712E862"/>
@@ -9252,7 +10161,7 @@
       </w:pPr>
     </w:lvl>
   </w:abstractNum>
-  <w:abstractNum w:abstractNumId="3" w15:restartNumberingAfterBreak="0">
+  <w:abstractNum w:abstractNumId="4" w15:restartNumberingAfterBreak="0">
     <w:nsid w:val="16A14327"/>
     <w:multiLevelType w:val="hybridMultilevel"/>
     <w:tmpl w:val="96DABF3C"/>
@@ -9365,7 +10274,7 @@
       </w:rPr>
     </w:lvl>
   </w:abstractNum>
-  <w:abstractNum w:abstractNumId="4" w15:restartNumberingAfterBreak="0">
+  <w:abstractNum w:abstractNumId="5" w15:restartNumberingAfterBreak="0">
     <w:nsid w:val="187B6B0D"/>
     <w:multiLevelType w:val="hybridMultilevel"/>
     <w:tmpl w:val="17AEC4EE"/>
@@ -9454,7 +10363,7 @@
       </w:pPr>
     </w:lvl>
   </w:abstractNum>
-  <w:abstractNum w:abstractNumId="5" w15:restartNumberingAfterBreak="0">
+  <w:abstractNum w:abstractNumId="6" w15:restartNumberingAfterBreak="0">
     <w:nsid w:val="1BDB4C37"/>
     <w:multiLevelType w:val="hybridMultilevel"/>
     <w:tmpl w:val="5D96CAC0"/>
@@ -9567,7 +10476,7 @@
       </w:rPr>
     </w:lvl>
   </w:abstractNum>
-  <w:abstractNum w:abstractNumId="6" w15:restartNumberingAfterBreak="0">
+  <w:abstractNum w:abstractNumId="7" w15:restartNumberingAfterBreak="0">
     <w:nsid w:val="1D0B6FD4"/>
     <w:multiLevelType w:val="hybridMultilevel"/>
     <w:tmpl w:val="95186674"/>
@@ -9656,7 +10565,7 @@
       </w:pPr>
     </w:lvl>
   </w:abstractNum>
-  <w:abstractNum w:abstractNumId="7" w15:restartNumberingAfterBreak="0">
+  <w:abstractNum w:abstractNumId="8" w15:restartNumberingAfterBreak="0">
     <w:nsid w:val="260E1B0B"/>
     <w:multiLevelType w:val="hybridMultilevel"/>
     <w:tmpl w:val="7936AF08"/>
@@ -9769,7 +10678,7 @@
       </w:rPr>
     </w:lvl>
   </w:abstractNum>
-  <w:abstractNum w:abstractNumId="8" w15:restartNumberingAfterBreak="0">
+  <w:abstractNum w:abstractNumId="9" w15:restartNumberingAfterBreak="0">
     <w:nsid w:val="26CB036A"/>
     <w:multiLevelType w:val="hybridMultilevel"/>
     <w:tmpl w:val="1B02710C"/>
@@ -9858,7 +10767,7 @@
       </w:pPr>
     </w:lvl>
   </w:abstractNum>
-  <w:abstractNum w:abstractNumId="9" w15:restartNumberingAfterBreak="0">
+  <w:abstractNum w:abstractNumId="10" w15:restartNumberingAfterBreak="0">
     <w:nsid w:val="2AC75ACC"/>
     <w:multiLevelType w:val="hybridMultilevel"/>
     <w:tmpl w:val="8F4AB24A"/>
@@ -9947,7 +10856,7 @@
       </w:pPr>
     </w:lvl>
   </w:abstractNum>
-  <w:abstractNum w:abstractNumId="10" w15:restartNumberingAfterBreak="0">
+  <w:abstractNum w:abstractNumId="11" w15:restartNumberingAfterBreak="0">
     <w:nsid w:val="2AF07745"/>
     <w:multiLevelType w:val="hybridMultilevel"/>
     <w:tmpl w:val="312CAF1C"/>
@@ -10036,7 +10945,7 @@
       </w:pPr>
     </w:lvl>
   </w:abstractNum>
-  <w:abstractNum w:abstractNumId="11" w15:restartNumberingAfterBreak="0">
+  <w:abstractNum w:abstractNumId="12" w15:restartNumberingAfterBreak="0">
     <w:nsid w:val="2C85235F"/>
     <w:multiLevelType w:val="hybridMultilevel"/>
     <w:tmpl w:val="C5BC3BFA"/>
@@ -10149,7 +11058,7 @@
       </w:rPr>
     </w:lvl>
   </w:abstractNum>
-  <w:abstractNum w:abstractNumId="12" w15:restartNumberingAfterBreak="0">
+  <w:abstractNum w:abstractNumId="13" w15:restartNumberingAfterBreak="0">
     <w:nsid w:val="2FFF7896"/>
     <w:multiLevelType w:val="hybridMultilevel"/>
     <w:tmpl w:val="3404F004"/>
@@ -10238,7 +11147,7 @@
       </w:pPr>
     </w:lvl>
   </w:abstractNum>
-  <w:abstractNum w:abstractNumId="13" w15:restartNumberingAfterBreak="0">
+  <w:abstractNum w:abstractNumId="14" w15:restartNumberingAfterBreak="0">
     <w:nsid w:val="30672627"/>
     <w:multiLevelType w:val="hybridMultilevel"/>
     <w:tmpl w:val="741AACA0"/>
@@ -10327,7 +11236,7 @@
       </w:pPr>
     </w:lvl>
   </w:abstractNum>
-  <w:abstractNum w:abstractNumId="14" w15:restartNumberingAfterBreak="0">
+  <w:abstractNum w:abstractNumId="15" w15:restartNumberingAfterBreak="0">
     <w:nsid w:val="307E0E43"/>
     <w:multiLevelType w:val="hybridMultilevel"/>
     <w:tmpl w:val="638ED73E"/>
@@ -10416,7 +11325,7 @@
       </w:pPr>
     </w:lvl>
   </w:abstractNum>
-  <w:abstractNum w:abstractNumId="15" w15:restartNumberingAfterBreak="0">
+  <w:abstractNum w:abstractNumId="16" w15:restartNumberingAfterBreak="0">
     <w:nsid w:val="32257009"/>
     <w:multiLevelType w:val="hybridMultilevel"/>
     <w:tmpl w:val="CD028000"/>
@@ -10531,7 +11440,7 @@
       </w:rPr>
     </w:lvl>
   </w:abstractNum>
-  <w:abstractNum w:abstractNumId="16" w15:restartNumberingAfterBreak="0">
+  <w:abstractNum w:abstractNumId="17" w15:restartNumberingAfterBreak="0">
     <w:nsid w:val="333F4235"/>
     <w:multiLevelType w:val="hybridMultilevel"/>
     <w:tmpl w:val="47D8B732"/>
@@ -10620,7 +11529,7 @@
       </w:pPr>
     </w:lvl>
   </w:abstractNum>
-  <w:abstractNum w:abstractNumId="17" w15:restartNumberingAfterBreak="0">
+  <w:abstractNum w:abstractNumId="18" w15:restartNumberingAfterBreak="0">
     <w:nsid w:val="33476AB2"/>
     <w:multiLevelType w:val="hybridMultilevel"/>
     <w:tmpl w:val="15C6C30C"/>
@@ -10709,7 +11618,7 @@
       </w:pPr>
     </w:lvl>
   </w:abstractNum>
-  <w:abstractNum w:abstractNumId="18" w15:restartNumberingAfterBreak="0">
+  <w:abstractNum w:abstractNumId="19" w15:restartNumberingAfterBreak="0">
     <w:nsid w:val="352B0034"/>
     <w:multiLevelType w:val="hybridMultilevel"/>
     <w:tmpl w:val="70E438EC"/>
@@ -10798,7 +11707,7 @@
       </w:pPr>
     </w:lvl>
   </w:abstractNum>
-  <w:abstractNum w:abstractNumId="19" w15:restartNumberingAfterBreak="0">
+  <w:abstractNum w:abstractNumId="20" w15:restartNumberingAfterBreak="0">
     <w:nsid w:val="3A6B6631"/>
     <w:multiLevelType w:val="hybridMultilevel"/>
     <w:tmpl w:val="86EA4136"/>
@@ -10911,7 +11820,7 @@
       </w:rPr>
     </w:lvl>
   </w:abstractNum>
-  <w:abstractNum w:abstractNumId="20" w15:restartNumberingAfterBreak="0">
+  <w:abstractNum w:abstractNumId="21" w15:restartNumberingAfterBreak="0">
     <w:nsid w:val="41540368"/>
     <w:multiLevelType w:val="hybridMultilevel"/>
     <w:tmpl w:val="6F1C21B2"/>
@@ -11000,7 +11909,7 @@
       </w:pPr>
     </w:lvl>
   </w:abstractNum>
-  <w:abstractNum w:abstractNumId="21" w15:restartNumberingAfterBreak="0">
+  <w:abstractNum w:abstractNumId="22" w15:restartNumberingAfterBreak="0">
     <w:nsid w:val="41C20042"/>
     <w:multiLevelType w:val="hybridMultilevel"/>
     <w:tmpl w:val="0EF2D29A"/>
@@ -11089,7 +11998,7 @@
       </w:pPr>
     </w:lvl>
   </w:abstractNum>
-  <w:abstractNum w:abstractNumId="22" w15:restartNumberingAfterBreak="0">
+  <w:abstractNum w:abstractNumId="23" w15:restartNumberingAfterBreak="0">
     <w:nsid w:val="43501562"/>
     <w:multiLevelType w:val="hybridMultilevel"/>
     <w:tmpl w:val="32D2F69C"/>
@@ -11178,7 +12087,7 @@
       </w:pPr>
     </w:lvl>
   </w:abstractNum>
-  <w:abstractNum w:abstractNumId="23" w15:restartNumberingAfterBreak="0">
+  <w:abstractNum w:abstractNumId="24" w15:restartNumberingAfterBreak="0">
     <w:nsid w:val="47BE7C9E"/>
     <w:multiLevelType w:val="hybridMultilevel"/>
     <w:tmpl w:val="CFD6E188"/>
@@ -11267,7 +12176,7 @@
       </w:pPr>
     </w:lvl>
   </w:abstractNum>
-  <w:abstractNum w:abstractNumId="24" w15:restartNumberingAfterBreak="0">
+  <w:abstractNum w:abstractNumId="25" w15:restartNumberingAfterBreak="0">
     <w:nsid w:val="4B762387"/>
     <w:multiLevelType w:val="hybridMultilevel"/>
     <w:tmpl w:val="1A54727E"/>
@@ -11356,7 +12265,7 @@
       </w:pPr>
     </w:lvl>
   </w:abstractNum>
-  <w:abstractNum w:abstractNumId="25" w15:restartNumberingAfterBreak="0">
+  <w:abstractNum w:abstractNumId="26" w15:restartNumberingAfterBreak="0">
     <w:nsid w:val="4C94056A"/>
     <w:multiLevelType w:val="hybridMultilevel"/>
     <w:tmpl w:val="2CCA8776"/>
@@ -11468,7 +12377,7 @@
       </w:rPr>
     </w:lvl>
   </w:abstractNum>
-  <w:abstractNum w:abstractNumId="26" w15:restartNumberingAfterBreak="0">
+  <w:abstractNum w:abstractNumId="27" w15:restartNumberingAfterBreak="0">
     <w:nsid w:val="4F3032C6"/>
     <w:multiLevelType w:val="hybridMultilevel"/>
     <w:tmpl w:val="68BC668A"/>
@@ -11557,7 +12466,96 @@
       </w:pPr>
     </w:lvl>
   </w:abstractNum>
-  <w:abstractNum w:abstractNumId="27" w15:restartNumberingAfterBreak="0">
+  <w:abstractNum w:abstractNumId="28" w15:restartNumberingAfterBreak="0">
+    <w:nsid w:val="50C71C2D"/>
+    <w:multiLevelType w:val="hybridMultilevel"/>
+    <w:tmpl w:val="944CA67A"/>
+    <w:lvl w:ilvl="0" w:tplc="C67CF662">
+      <w:start w:val="1"/>
+      <w:numFmt w:val="upperLetter"/>
+      <w:lvlText w:val="%1-"/>
+      <w:lvlJc w:val="left"/>
+      <w:pPr>
+        <w:ind w:left="1440" w:hanging="360"/>
+      </w:pPr>
+      <w:rPr>
+        <w:rFonts w:hint="default"/>
+      </w:rPr>
+    </w:lvl>
+    <w:lvl w:ilvl="1" w:tplc="040C0019" w:tentative="1">
+      <w:start w:val="1"/>
+      <w:numFmt w:val="lowerLetter"/>
+      <w:lvlText w:val="%2."/>
+      <w:lvlJc w:val="left"/>
+      <w:pPr>
+        <w:ind w:left="2160" w:hanging="360"/>
+      </w:pPr>
+    </w:lvl>
+    <w:lvl w:ilvl="2" w:tplc="040C001B" w:tentative="1">
+      <w:start w:val="1"/>
+      <w:numFmt w:val="lowerRoman"/>
+      <w:lvlText w:val="%3."/>
+      <w:lvlJc w:val="right"/>
+      <w:pPr>
+        <w:ind w:left="2880" w:hanging="180"/>
+      </w:pPr>
+    </w:lvl>
+    <w:lvl w:ilvl="3" w:tplc="040C000F" w:tentative="1">
+      <w:start w:val="1"/>
+      <w:numFmt w:val="decimal"/>
+      <w:lvlText w:val="%4."/>
+      <w:lvlJc w:val="left"/>
+      <w:pPr>
+        <w:ind w:left="3600" w:hanging="360"/>
+      </w:pPr>
+    </w:lvl>
+    <w:lvl w:ilvl="4" w:tplc="040C0019" w:tentative="1">
+      <w:start w:val="1"/>
+      <w:numFmt w:val="lowerLetter"/>
+      <w:lvlText w:val="%5."/>
+      <w:lvlJc w:val="left"/>
+      <w:pPr>
+        <w:ind w:left="4320" w:hanging="360"/>
+      </w:pPr>
+    </w:lvl>
+    <w:lvl w:ilvl="5" w:tplc="040C001B" w:tentative="1">
+      <w:start w:val="1"/>
+      <w:numFmt w:val="lowerRoman"/>
+      <w:lvlText w:val="%6."/>
+      <w:lvlJc w:val="right"/>
+      <w:pPr>
+        <w:ind w:left="5040" w:hanging="180"/>
+      </w:pPr>
+    </w:lvl>
+    <w:lvl w:ilvl="6" w:tplc="040C000F" w:tentative="1">
+      <w:start w:val="1"/>
+      <w:numFmt w:val="decimal"/>
+      <w:lvlText w:val="%7."/>
+      <w:lvlJc w:val="left"/>
+      <w:pPr>
+        <w:ind w:left="5760" w:hanging="360"/>
+      </w:pPr>
+    </w:lvl>
+    <w:lvl w:ilvl="7" w:tplc="040C0019" w:tentative="1">
+      <w:start w:val="1"/>
+      <w:numFmt w:val="lowerLetter"/>
+      <w:lvlText w:val="%8."/>
+      <w:lvlJc w:val="left"/>
+      <w:pPr>
+        <w:ind w:left="6480" w:hanging="360"/>
+      </w:pPr>
+    </w:lvl>
+    <w:lvl w:ilvl="8" w:tplc="040C001B" w:tentative="1">
+      <w:start w:val="1"/>
+      <w:numFmt w:val="lowerRoman"/>
+      <w:lvlText w:val="%9."/>
+      <w:lvlJc w:val="right"/>
+      <w:pPr>
+        <w:ind w:left="7200" w:hanging="180"/>
+      </w:pPr>
+    </w:lvl>
+  </w:abstractNum>
+  <w:abstractNum w:abstractNumId="29" w15:restartNumberingAfterBreak="0">
     <w:nsid w:val="51DE06B7"/>
     <w:multiLevelType w:val="hybridMultilevel"/>
     <w:tmpl w:val="D59C518C"/>
@@ -11646,7 +12644,7 @@
       </w:pPr>
     </w:lvl>
   </w:abstractNum>
-  <w:abstractNum w:abstractNumId="28" w15:restartNumberingAfterBreak="0">
+  <w:abstractNum w:abstractNumId="30" w15:restartNumberingAfterBreak="0">
     <w:nsid w:val="52CB0065"/>
     <w:multiLevelType w:val="hybridMultilevel"/>
     <w:tmpl w:val="98CE8E3E"/>
@@ -11735,7 +12733,7 @@
       </w:pPr>
     </w:lvl>
   </w:abstractNum>
-  <w:abstractNum w:abstractNumId="29" w15:restartNumberingAfterBreak="0">
+  <w:abstractNum w:abstractNumId="31" w15:restartNumberingAfterBreak="0">
     <w:nsid w:val="57273FCC"/>
     <w:multiLevelType w:val="hybridMultilevel"/>
     <w:tmpl w:val="3752C848"/>
@@ -11824,7 +12822,7 @@
       </w:pPr>
     </w:lvl>
   </w:abstractNum>
-  <w:abstractNum w:abstractNumId="30" w15:restartNumberingAfterBreak="0">
+  <w:abstractNum w:abstractNumId="32" w15:restartNumberingAfterBreak="0">
     <w:nsid w:val="57436C0F"/>
     <w:multiLevelType w:val="hybridMultilevel"/>
     <w:tmpl w:val="272E8484"/>
@@ -11913,7 +12911,7 @@
       </w:pPr>
     </w:lvl>
   </w:abstractNum>
-  <w:abstractNum w:abstractNumId="31" w15:restartNumberingAfterBreak="0">
+  <w:abstractNum w:abstractNumId="33" w15:restartNumberingAfterBreak="0">
     <w:nsid w:val="5C0868F4"/>
     <w:multiLevelType w:val="hybridMultilevel"/>
     <w:tmpl w:val="F8BCDB56"/>
@@ -12002,7 +13000,7 @@
       </w:pPr>
     </w:lvl>
   </w:abstractNum>
-  <w:abstractNum w:abstractNumId="32" w15:restartNumberingAfterBreak="0">
+  <w:abstractNum w:abstractNumId="34" w15:restartNumberingAfterBreak="0">
     <w:nsid w:val="5F0A429F"/>
     <w:multiLevelType w:val="hybridMultilevel"/>
     <w:tmpl w:val="3D44AEF8"/>
@@ -12115,7 +13113,7 @@
       </w:rPr>
     </w:lvl>
   </w:abstractNum>
-  <w:abstractNum w:abstractNumId="33" w15:restartNumberingAfterBreak="0">
+  <w:abstractNum w:abstractNumId="35" w15:restartNumberingAfterBreak="0">
     <w:nsid w:val="6D367328"/>
     <w:multiLevelType w:val="hybridMultilevel"/>
     <w:tmpl w:val="19EE0174"/>
@@ -12228,7 +13226,7 @@
       </w:rPr>
     </w:lvl>
   </w:abstractNum>
-  <w:abstractNum w:abstractNumId="34" w15:restartNumberingAfterBreak="0">
+  <w:abstractNum w:abstractNumId="36" w15:restartNumberingAfterBreak="0">
     <w:nsid w:val="6D9C3763"/>
     <w:multiLevelType w:val="hybridMultilevel"/>
     <w:tmpl w:val="FFD68322"/>
@@ -12341,7 +13339,7 @@
       </w:rPr>
     </w:lvl>
   </w:abstractNum>
-  <w:abstractNum w:abstractNumId="35" w15:restartNumberingAfterBreak="0">
+  <w:abstractNum w:abstractNumId="37" w15:restartNumberingAfterBreak="0">
     <w:nsid w:val="6DC1441C"/>
     <w:multiLevelType w:val="hybridMultilevel"/>
     <w:tmpl w:val="615EE8A6"/>
@@ -12454,7 +13452,7 @@
       </w:rPr>
     </w:lvl>
   </w:abstractNum>
-  <w:abstractNum w:abstractNumId="36" w15:restartNumberingAfterBreak="0">
+  <w:abstractNum w:abstractNumId="38" w15:restartNumberingAfterBreak="0">
     <w:nsid w:val="71AF19BD"/>
     <w:multiLevelType w:val="hybridMultilevel"/>
     <w:tmpl w:val="7688C80E"/>
@@ -12567,7 +13565,7 @@
       </w:rPr>
     </w:lvl>
   </w:abstractNum>
-  <w:abstractNum w:abstractNumId="37" w15:restartNumberingAfterBreak="0">
+  <w:abstractNum w:abstractNumId="39" w15:restartNumberingAfterBreak="0">
     <w:nsid w:val="741E7C98"/>
     <w:multiLevelType w:val="hybridMultilevel"/>
     <w:tmpl w:val="A81A92BE"/>
@@ -12656,7 +13654,7 @@
       </w:pPr>
     </w:lvl>
   </w:abstractNum>
-  <w:abstractNum w:abstractNumId="38" w15:restartNumberingAfterBreak="0">
+  <w:abstractNum w:abstractNumId="40" w15:restartNumberingAfterBreak="0">
     <w:nsid w:val="75B271C3"/>
     <w:multiLevelType w:val="hybridMultilevel"/>
     <w:tmpl w:val="12F6E2BA"/>
@@ -12769,7 +13767,7 @@
       </w:rPr>
     </w:lvl>
   </w:abstractNum>
-  <w:abstractNum w:abstractNumId="39" w15:restartNumberingAfterBreak="0">
+  <w:abstractNum w:abstractNumId="41" w15:restartNumberingAfterBreak="0">
     <w:nsid w:val="787A3786"/>
     <w:multiLevelType w:val="hybridMultilevel"/>
     <w:tmpl w:val="B20AC930"/>
@@ -12858,7 +13856,7 @@
       </w:pPr>
     </w:lvl>
   </w:abstractNum>
-  <w:abstractNum w:abstractNumId="40" w15:restartNumberingAfterBreak="0">
+  <w:abstractNum w:abstractNumId="42" w15:restartNumberingAfterBreak="0">
     <w:nsid w:val="78906BB3"/>
     <w:multiLevelType w:val="hybridMultilevel"/>
     <w:tmpl w:val="DA4E7196"/>
@@ -12947,7 +13945,7 @@
       </w:pPr>
     </w:lvl>
   </w:abstractNum>
-  <w:abstractNum w:abstractNumId="41" w15:restartNumberingAfterBreak="0">
+  <w:abstractNum w:abstractNumId="43" w15:restartNumberingAfterBreak="0">
     <w:nsid w:val="7C2744C7"/>
     <w:multiLevelType w:val="hybridMultilevel"/>
     <w:tmpl w:val="26D4FFD0"/>
@@ -13037,130 +14035,136 @@
     </w:lvl>
   </w:abstractNum>
   <w:num w:numId="1">
+    <w:abstractNumId w:val="39"/>
+  </w:num>
+  <w:num w:numId="2">
+    <w:abstractNumId w:val="3"/>
+  </w:num>
+  <w:num w:numId="3">
+    <w:abstractNumId w:val="32"/>
+  </w:num>
+  <w:num w:numId="4">
+    <w:abstractNumId w:val="9"/>
+  </w:num>
+  <w:num w:numId="5">
+    <w:abstractNumId w:val="29"/>
+  </w:num>
+  <w:num w:numId="6">
+    <w:abstractNumId w:val="7"/>
+  </w:num>
+  <w:num w:numId="7">
+    <w:abstractNumId w:val="41"/>
+  </w:num>
+  <w:num w:numId="8">
+    <w:abstractNumId w:val="14"/>
+  </w:num>
+  <w:num w:numId="9">
+    <w:abstractNumId w:val="11"/>
+  </w:num>
+  <w:num w:numId="10">
+    <w:abstractNumId w:val="43"/>
+  </w:num>
+  <w:num w:numId="11">
+    <w:abstractNumId w:val="5"/>
+  </w:num>
+  <w:num w:numId="12">
+    <w:abstractNumId w:val="24"/>
+  </w:num>
+  <w:num w:numId="13">
+    <w:abstractNumId w:val="34"/>
+  </w:num>
+  <w:num w:numId="14">
+    <w:abstractNumId w:val="4"/>
+  </w:num>
+  <w:num w:numId="15">
+    <w:abstractNumId w:val="12"/>
+  </w:num>
+  <w:num w:numId="16">
+    <w:abstractNumId w:val="38"/>
+  </w:num>
+  <w:num w:numId="17">
+    <w:abstractNumId w:val="26"/>
+  </w:num>
+  <w:num w:numId="18">
+    <w:abstractNumId w:val="13"/>
+  </w:num>
+  <w:num w:numId="19">
+    <w:abstractNumId w:val="31"/>
+  </w:num>
+  <w:num w:numId="20">
+    <w:abstractNumId w:val="25"/>
+  </w:num>
+  <w:num w:numId="21">
+    <w:abstractNumId w:val="2"/>
+  </w:num>
+  <w:num w:numId="22">
+    <w:abstractNumId w:val="18"/>
+  </w:num>
+  <w:num w:numId="23">
+    <w:abstractNumId w:val="27"/>
+  </w:num>
+  <w:num w:numId="24">
+    <w:abstractNumId w:val="33"/>
+  </w:num>
+  <w:num w:numId="25">
+    <w:abstractNumId w:val="23"/>
+  </w:num>
+  <w:num w:numId="26">
+    <w:abstractNumId w:val="1"/>
+  </w:num>
+  <w:num w:numId="27">
+    <w:abstractNumId w:val="19"/>
+  </w:num>
+  <w:num w:numId="28">
+    <w:abstractNumId w:val="42"/>
+  </w:num>
+  <w:num w:numId="29">
+    <w:abstractNumId w:val="17"/>
+  </w:num>
+  <w:num w:numId="30">
+    <w:abstractNumId w:val="30"/>
+  </w:num>
+  <w:num w:numId="31">
+    <w:abstractNumId w:val="21"/>
+  </w:num>
+  <w:num w:numId="32">
+    <w:abstractNumId w:val="6"/>
+  </w:num>
+  <w:num w:numId="33">
+    <w:abstractNumId w:val="22"/>
+  </w:num>
+  <w:num w:numId="34">
+    <w:abstractNumId w:val="15"/>
+  </w:num>
+  <w:num w:numId="35">
+    <w:abstractNumId w:val="16"/>
+  </w:num>
+  <w:num w:numId="36">
+    <w:abstractNumId w:val="10"/>
+  </w:num>
+  <w:num w:numId="37">
+    <w:abstractNumId w:val="20"/>
+  </w:num>
+  <w:num w:numId="38">
+    <w:abstractNumId w:val="40"/>
+  </w:num>
+  <w:num w:numId="39">
+    <w:abstractNumId w:val="8"/>
+  </w:num>
+  <w:num w:numId="40">
+    <w:abstractNumId w:val="36"/>
+  </w:num>
+  <w:num w:numId="41">
     <w:abstractNumId w:val="37"/>
   </w:num>
-  <w:num w:numId="2">
-    <w:abstractNumId w:val="2"/>
+  <w:num w:numId="42">
+    <w:abstractNumId w:val="35"/>
   </w:num>
-  <w:num w:numId="3">
-    <w:abstractNumId w:val="30"/>
-  </w:num>
-  <w:num w:numId="4">
-    <w:abstractNumId w:val="8"/>
-  </w:num>
-  <w:num w:numId="5">
-    <w:abstractNumId w:val="27"/>
-  </w:num>
-  <w:num w:numId="6">
-    <w:abstractNumId w:val="6"/>
-  </w:num>
-  <w:num w:numId="7">
-    <w:abstractNumId w:val="39"/>
-  </w:num>
-  <w:num w:numId="8">
-    <w:abstractNumId w:val="13"/>
-  </w:num>
-  <w:num w:numId="9">
-    <w:abstractNumId w:val="10"/>
-  </w:num>
-  <w:num w:numId="10">
-    <w:abstractNumId w:val="41"/>
-  </w:num>
-  <w:num w:numId="11">
-    <w:abstractNumId w:val="4"/>
-  </w:num>
-  <w:num w:numId="12">
-    <w:abstractNumId w:val="23"/>
-  </w:num>
-  <w:num w:numId="13">
-    <w:abstractNumId w:val="32"/>
-  </w:num>
-  <w:num w:numId="14">
-    <w:abstractNumId w:val="3"/>
-  </w:num>
-  <w:num w:numId="15">
-    <w:abstractNumId w:val="11"/>
-  </w:num>
-  <w:num w:numId="16">
-    <w:abstractNumId w:val="36"/>
-  </w:num>
-  <w:num w:numId="17">
-    <w:abstractNumId w:val="25"/>
-  </w:num>
-  <w:num w:numId="18">
-    <w:abstractNumId w:val="12"/>
-  </w:num>
-  <w:num w:numId="19">
-    <w:abstractNumId w:val="29"/>
-  </w:num>
-  <w:num w:numId="20">
-    <w:abstractNumId w:val="24"/>
-  </w:num>
-  <w:num w:numId="21">
-    <w:abstractNumId w:val="1"/>
-  </w:num>
-  <w:num w:numId="22">
-    <w:abstractNumId w:val="17"/>
-  </w:num>
-  <w:num w:numId="23">
-    <w:abstractNumId w:val="26"/>
-  </w:num>
-  <w:num w:numId="24">
-    <w:abstractNumId w:val="31"/>
-  </w:num>
-  <w:num w:numId="25">
-    <w:abstractNumId w:val="22"/>
-  </w:num>
-  <w:num w:numId="26">
-    <w:abstractNumId w:val="0"/>
-  </w:num>
-  <w:num w:numId="27">
-    <w:abstractNumId w:val="18"/>
-  </w:num>
-  <w:num w:numId="28">
-    <w:abstractNumId w:val="40"/>
-  </w:num>
-  <w:num w:numId="29">
-    <w:abstractNumId w:val="16"/>
-  </w:num>
-  <w:num w:numId="30">
+  <w:num w:numId="43">
     <w:abstractNumId w:val="28"/>
   </w:num>
-  <w:num w:numId="31">
-    <w:abstractNumId w:val="20"/>
-  </w:num>
-  <w:num w:numId="32">
-    <w:abstractNumId w:val="5"/>
-  </w:num>
-  <w:num w:numId="33">
-    <w:abstractNumId w:val="21"/>
-  </w:num>
-  <w:num w:numId="34">
-    <w:abstractNumId w:val="14"/>
-  </w:num>
-  <w:num w:numId="35">
-    <w:abstractNumId w:val="15"/>
-  </w:num>
-  <w:num w:numId="36">
-    <w:abstractNumId w:val="9"/>
-  </w:num>
-  <w:num w:numId="37">
-    <w:abstractNumId w:val="19"/>
-  </w:num>
-  <w:num w:numId="38">
-    <w:abstractNumId w:val="38"/>
-  </w:num>
-  <w:num w:numId="39">
-    <w:abstractNumId w:val="7"/>
-  </w:num>
-  <w:num w:numId="40">
-    <w:abstractNumId w:val="34"/>
-  </w:num>
-  <w:num w:numId="41">
-    <w:abstractNumId w:val="35"/>
-  </w:num>
-  <w:num w:numId="42">
-    <w:abstractNumId w:val="33"/>
+  <w:num w:numId="44">
+    <w:abstractNumId w:val="0"/>
   </w:num>
 </w:numbering>
 </file>

</xml_diff>